<commit_message>
Segunda parte de Empreendedorismo
</commit_message>
<xml_diff>
--- a/Empreendedorismo/Empreendedorismo.docx
+++ b/Empreendedorismo/Empreendedorismo.docx
@@ -3,11 +3,25 @@
 <w:document xmlns:wpc="http://schemas.microsoft.com/office/word/2010/wordprocessingCanvas" xmlns:cx="http://schemas.microsoft.com/office/drawing/2014/chartex" xmlns:cx1="http://schemas.microsoft.com/office/drawing/2015/9/8/chartex" xmlns:cx2="http://schemas.microsoft.com/office/drawing/2015/10/21/chartex" xmlns:cx3="http://schemas.microsoft.com/office/drawing/2016/5/9/chartex" xmlns:cx4="http://schemas.microsoft.com/office/drawing/2016/5/10/chartex" xmlns:cx5="http://schemas.microsoft.com/office/drawing/2016/5/11/chartex" xmlns:cx6="http://schemas.microsoft.com/office/drawing/2016/5/12/chartex" xmlns:cx7="http://schemas.microsoft.com/office/drawing/2016/5/13/chartex" xmlns:cx8="http://schemas.microsoft.com/office/drawing/2016/5/14/chartex" xmlns:mc="http://schemas.openxmlformats.org/markup-compatibility/2006" xmlns:aink="http://schemas.microsoft.com/office/drawing/2016/ink" xmlns:am3d="http://schemas.microsoft.com/office/drawing/2017/model3d" xmlns:o="urn:schemas-microsoft-com:office:office" xmlns:r="http://schemas.openxmlformats.org/officeDocument/2006/relationships" xmlns:m="http://schemas.openxmlformats.org/officeDocument/2006/math" xmlns:v="urn:schemas-microsoft-com:vml" xmlns:wp14="http://schemas.microsoft.com/office/word/2010/wordprocessingDrawing" xmlns:wp="http://schemas.openxmlformats.org/drawingml/2006/wordprocessingDrawing" xmlns:w10="urn:schemas-microsoft-com:office:word" xmlns:w="http://schemas.openxmlformats.org/wordprocessingml/2006/main" xmlns:w14="http://schemas.microsoft.com/office/word/2010/wordml" xmlns:w15="http://schemas.microsoft.com/office/word/2012/wordml" xmlns:w16cid="http://schemas.microsoft.com/office/word/2016/wordml/cid" xmlns:w16se="http://schemas.microsoft.com/office/word/2015/wordml/symex" xmlns:wpg="http://schemas.microsoft.com/office/word/2010/wordprocessingGroup" xmlns:wpi="http://schemas.microsoft.com/office/word/2010/wordprocessingInk" xmlns:wne="http://schemas.microsoft.com/office/word/2006/wordml" xmlns:wps="http://schemas.microsoft.com/office/word/2010/wordprocessingShape" mc:Ignorable="w14 w15 w16se w16cid wp14">
   <w:body>
     <w:p>
-      <w:r>
+      <w:pPr>
+        <w:rPr>
+          <w:color w:val="000000" w:themeColor="text1"/>
+        </w:rPr>
+      </w:pPr>
+      <w:r>
+        <w:rPr>
+          <w:color w:val="000000" w:themeColor="text1"/>
+        </w:rPr>
         <w:t xml:space="preserve">Iniciando o repositório </w:t>
       </w:r>
     </w:p>
-    <w:p/>
+    <w:p>
+      <w:pPr>
+        <w:rPr>
+          <w:color w:val="000000" w:themeColor="text1"/>
+        </w:rPr>
+      </w:pPr>
+    </w:p>
     <w:p>
       <w:pPr>
         <w:shd w:val="clear" w:color="auto" w:fill="FFFFFF"/>
@@ -18,7 +32,7 @@
           <w:rFonts w:ascii="Arial" w:hAnsi="Arial" w:cs="Arial"/>
           <w:b/>
           <w:bCs/>
-          <w:color w:val="000000"/>
+          <w:color w:val="000000" w:themeColor="text1"/>
           <w:kern w:val="36"/>
           <w:sz w:val="48"/>
           <w:szCs w:val="48"/>
@@ -29,7 +43,7 @@
           <w:rFonts w:ascii="Arial" w:hAnsi="Arial" w:cs="Arial"/>
           <w:b/>
           <w:bCs/>
-          <w:color w:val="000000"/>
+          <w:color w:val="000000" w:themeColor="text1"/>
           <w:kern w:val="36"/>
           <w:sz w:val="48"/>
           <w:szCs w:val="48"/>
@@ -45,7 +59,7 @@
         <w:jc w:val="both"/>
         <w:rPr>
           <w:rFonts w:ascii="Arial" w:hAnsi="Arial" w:cs="Arial"/>
-          <w:color w:val="000000"/>
+          <w:color w:val="000000" w:themeColor="text1"/>
           <w:sz w:val="27"/>
           <w:szCs w:val="27"/>
         </w:rPr>
@@ -53,7 +67,7 @@
       <w:r>
         <w:rPr>
           <w:rFonts w:ascii="Arial" w:hAnsi="Arial" w:cs="Arial"/>
-          <w:color w:val="000000"/>
+          <w:color w:val="000000" w:themeColor="text1"/>
           <w:sz w:val="27"/>
           <w:szCs w:val="27"/>
         </w:rPr>
@@ -64,12 +78,13 @@
       <w:pPr>
         <w:rPr>
           <w:rFonts w:ascii="Times New Roman" w:hAnsi="Times New Roman"/>
-        </w:rPr>
-      </w:pPr>
-      <w:r>
-        <w:rPr>
-          <w:rFonts w:ascii="Arial" w:hAnsi="Arial" w:cs="Arial"/>
-          <w:color w:val="000000"/>
+          <w:color w:val="000000" w:themeColor="text1"/>
+        </w:rPr>
+      </w:pPr>
+      <w:r>
+        <w:rPr>
+          <w:rFonts w:ascii="Arial" w:hAnsi="Arial" w:cs="Arial"/>
+          <w:color w:val="000000" w:themeColor="text1"/>
           <w:sz w:val="27"/>
           <w:szCs w:val="27"/>
         </w:rPr>
@@ -86,7 +101,7 @@
           <w:rFonts w:ascii="Arial" w:hAnsi="Arial" w:cs="Arial"/>
           <w:b/>
           <w:bCs/>
-          <w:color w:val="FFFFFF"/>
+          <w:color w:val="000000" w:themeColor="text1"/>
           <w:sz w:val="26"/>
           <w:szCs w:val="26"/>
         </w:rPr>
@@ -96,7 +111,7 @@
           <w:rFonts w:ascii="Arial" w:hAnsi="Arial" w:cs="Arial"/>
           <w:b/>
           <w:bCs/>
-          <w:color w:val="FFFFFF"/>
+          <w:color w:val="000000" w:themeColor="text1"/>
           <w:sz w:val="26"/>
           <w:szCs w:val="26"/>
         </w:rPr>
@@ -111,7 +126,7 @@
         <w:jc w:val="both"/>
         <w:rPr>
           <w:rFonts w:ascii="Arial" w:hAnsi="Arial" w:cs="Arial"/>
-          <w:color w:val="000000"/>
+          <w:color w:val="000000" w:themeColor="text1"/>
           <w:sz w:val="27"/>
           <w:szCs w:val="27"/>
         </w:rPr>
@@ -119,7 +134,7 @@
       <w:r>
         <w:rPr>
           <w:rFonts w:ascii="Arial" w:hAnsi="Arial" w:cs="Arial"/>
-          <w:color w:val="000000"/>
+          <w:color w:val="000000" w:themeColor="text1"/>
           <w:sz w:val="27"/>
           <w:szCs w:val="27"/>
         </w:rPr>
@@ -128,246 +143,442 @@
     </w:p>
     <w:p>
       <w:pPr>
-        <w:rPr>
-          <w:rFonts w:ascii="Times New Roman" w:hAnsi="Times New Roman"/>
-        </w:rPr>
-      </w:pPr>
-      <w:proofErr w:type="gramStart"/>
-      <w:r>
+        <w:numPr>
+          <w:ilvl w:val="0"/>
+          <w:numId w:val="1"/>
+        </w:numPr>
+        <w:ind w:left="284"/>
+        <w:rPr>
+          <w:rFonts w:ascii="Times New Roman" w:hAnsi="Times New Roman"/>
+          <w:color w:val="000000" w:themeColor="text1"/>
+        </w:rPr>
+      </w:pPr>
+      <w:r>
+        <w:rPr>
+          <w:rFonts w:ascii="Times New Roman" w:hAnsi="Times New Roman"/>
+          <w:color w:val="000000" w:themeColor="text1"/>
+        </w:rPr>
+        <w:t>Proposta de Valor: O que sua empresa vai oferecer para o mercado que realmente terá valor para os clientes;</w:t>
+      </w:r>
+    </w:p>
+    <w:p>
+      <w:pPr>
+        <w:ind w:left="816"/>
+        <w:rPr>
+          <w:rFonts w:ascii="Arial" w:hAnsi="Arial" w:cs="Arial"/>
+          <w:b/>
+          <w:bCs/>
+          <w:color w:val="000000" w:themeColor="text1"/>
+          <w:sz w:val="21"/>
+          <w:szCs w:val="21"/>
+          <w:shd w:val="clear" w:color="auto" w:fill="FFFFFF"/>
+        </w:rPr>
+      </w:pPr>
+      <w:r>
+        <w:rPr>
+          <w:rFonts w:ascii="Arial" w:hAnsi="Arial" w:cs="Arial"/>
+          <w:b/>
+          <w:bCs/>
+          <w:color w:val="000000" w:themeColor="text1"/>
+          <w:sz w:val="21"/>
+          <w:szCs w:val="21"/>
+          <w:shd w:val="clear" w:color="auto" w:fill="FFFFFF"/>
+        </w:rPr>
+        <w:t>Venda de camisas de futebol;</w:t>
+      </w:r>
+    </w:p>
+    <w:p>
+      <w:pPr>
+        <w:ind w:left="816"/>
+        <w:rPr>
+          <w:rFonts w:ascii="Arial" w:hAnsi="Arial" w:cs="Arial"/>
+          <w:b/>
+          <w:bCs/>
+          <w:color w:val="000000" w:themeColor="text1"/>
+          <w:sz w:val="21"/>
+          <w:szCs w:val="21"/>
+          <w:shd w:val="clear" w:color="auto" w:fill="FFFFFF"/>
+        </w:rPr>
+      </w:pPr>
+      <w:r>
+        <w:rPr>
+          <w:rFonts w:ascii="Arial" w:hAnsi="Arial" w:cs="Arial"/>
+          <w:b/>
+          <w:bCs/>
+          <w:color w:val="000000" w:themeColor="text1"/>
+          <w:sz w:val="21"/>
+          <w:szCs w:val="21"/>
+          <w:shd w:val="clear" w:color="auto" w:fill="FFFFFF"/>
+        </w:rPr>
+        <w:t>Variedade de clubes: Nacionais, Internacionais e Seleções;</w:t>
+      </w:r>
+    </w:p>
+    <w:p>
+      <w:pPr>
+        <w:ind w:left="816"/>
+        <w:rPr>
+          <w:rFonts w:ascii="Arial" w:hAnsi="Arial" w:cs="Arial"/>
+          <w:b/>
+          <w:bCs/>
+          <w:color w:val="000000" w:themeColor="text1"/>
+          <w:sz w:val="21"/>
+          <w:szCs w:val="21"/>
+          <w:shd w:val="clear" w:color="auto" w:fill="FFFFFF"/>
+        </w:rPr>
+      </w:pPr>
+      <w:r>
+        <w:rPr>
+          <w:rFonts w:ascii="Arial" w:hAnsi="Arial" w:cs="Arial"/>
+          <w:b/>
+          <w:bCs/>
+          <w:color w:val="000000" w:themeColor="text1"/>
+          <w:sz w:val="21"/>
+          <w:szCs w:val="21"/>
+          <w:shd w:val="clear" w:color="auto" w:fill="FFFFFF"/>
+        </w:rPr>
+        <w:t>Personalização de Camisas;</w:t>
+      </w:r>
+    </w:p>
+    <w:p>
+      <w:pPr>
+        <w:ind w:left="816"/>
+        <w:rPr>
+          <w:rFonts w:ascii="Arial" w:hAnsi="Arial" w:cs="Arial"/>
+          <w:b/>
+          <w:bCs/>
+          <w:color w:val="000000" w:themeColor="text1"/>
+          <w:sz w:val="21"/>
+          <w:szCs w:val="21"/>
+          <w:shd w:val="clear" w:color="auto" w:fill="FFFFFF"/>
+        </w:rPr>
+      </w:pPr>
+      <w:r>
+        <w:rPr>
+          <w:rFonts w:ascii="Arial" w:hAnsi="Arial" w:cs="Arial"/>
+          <w:b/>
+          <w:bCs/>
+          <w:color w:val="000000" w:themeColor="text1"/>
+          <w:sz w:val="21"/>
+          <w:szCs w:val="21"/>
+          <w:shd w:val="clear" w:color="auto" w:fill="FFFFFF"/>
+        </w:rPr>
+        <w:t>Entrega Rápida;</w:t>
+      </w:r>
+    </w:p>
+    <w:p>
+      <w:pPr>
+        <w:ind w:left="816"/>
+        <w:rPr>
+          <w:rFonts w:ascii="Arial" w:hAnsi="Arial" w:cs="Arial"/>
+          <w:b/>
+          <w:bCs/>
+          <w:color w:val="000000" w:themeColor="text1"/>
+          <w:sz w:val="21"/>
+          <w:szCs w:val="21"/>
+          <w:shd w:val="clear" w:color="auto" w:fill="FFFFFF"/>
+        </w:rPr>
+      </w:pPr>
+    </w:p>
+    <w:p>
+      <w:pPr>
+        <w:numPr>
+          <w:ilvl w:val="0"/>
+          <w:numId w:val="1"/>
+        </w:numPr>
+        <w:ind w:left="284"/>
+        <w:rPr>
+          <w:rFonts w:ascii="Arial" w:hAnsi="Arial" w:cs="Arial"/>
+          <w:b/>
+          <w:bCs/>
+          <w:color w:val="000000" w:themeColor="text1"/>
+          <w:sz w:val="21"/>
+          <w:szCs w:val="21"/>
+          <w:shd w:val="clear" w:color="auto" w:fill="FFFFFF"/>
+        </w:rPr>
+      </w:pPr>
+      <w:r>
+        <w:rPr>
+          <w:rFonts w:ascii="Times New Roman" w:hAnsi="Times New Roman"/>
+          <w:color w:val="000000" w:themeColor="text1"/>
+        </w:rPr>
+        <w:t>Segmento de Mercado: Quais segmentos de clientes serão foco da sua empresa;</w:t>
+      </w:r>
+    </w:p>
+    <w:p>
+      <w:pPr>
+        <w:rPr>
+          <w:rFonts w:ascii="Times New Roman" w:hAnsi="Times New Roman"/>
+          <w:b/>
+          <w:color w:val="000000" w:themeColor="text1"/>
+        </w:rPr>
+      </w:pPr>
+      <w:r>
+        <w:rPr>
+          <w:rFonts w:ascii="Times New Roman" w:hAnsi="Times New Roman"/>
+          <w:color w:val="000000" w:themeColor="text1"/>
+        </w:rPr>
+        <w:tab/>
+      </w:r>
+      <w:r>
+        <w:rPr>
+          <w:rFonts w:ascii="Times New Roman" w:hAnsi="Times New Roman"/>
+          <w:b/>
+          <w:color w:val="000000" w:themeColor="text1"/>
+        </w:rPr>
+        <w:t>Torcedores de Times de Futebol;</w:t>
+      </w:r>
+    </w:p>
+    <w:p>
+      <w:pPr>
+        <w:rPr>
+          <w:rFonts w:ascii="Times New Roman" w:hAnsi="Times New Roman"/>
+          <w:b/>
+          <w:color w:val="000000" w:themeColor="text1"/>
+        </w:rPr>
+      </w:pPr>
+      <w:r>
+        <w:rPr>
+          <w:rFonts w:ascii="Times New Roman" w:hAnsi="Times New Roman"/>
+          <w:b/>
+          <w:color w:val="000000" w:themeColor="text1"/>
+        </w:rPr>
+        <w:tab/>
+        <w:t>Filhos de Torcedores de Times de Futebol;</w:t>
+      </w:r>
+    </w:p>
+    <w:p>
+      <w:pPr>
+        <w:rPr>
+          <w:rFonts w:ascii="Arial" w:hAnsi="Arial" w:cs="Arial"/>
+          <w:b/>
+          <w:bCs/>
+          <w:color w:val="000000" w:themeColor="text1"/>
+          <w:sz w:val="21"/>
+          <w:szCs w:val="21"/>
+          <w:shd w:val="clear" w:color="auto" w:fill="FFFFFF"/>
+        </w:rPr>
+      </w:pPr>
+    </w:p>
+    <w:p>
+      <w:pPr>
+        <w:numPr>
+          <w:ilvl w:val="0"/>
+          <w:numId w:val="2"/>
+        </w:numPr>
+        <w:ind w:left="284"/>
+        <w:rPr>
+          <w:rFonts w:ascii="Times New Roman" w:hAnsi="Times New Roman"/>
+          <w:color w:val="000000" w:themeColor="text1"/>
+        </w:rPr>
+      </w:pPr>
+      <w:r>
+        <w:rPr>
+          <w:rFonts w:ascii="Times New Roman" w:hAnsi="Times New Roman"/>
+          <w:color w:val="000000" w:themeColor="text1"/>
+        </w:rPr>
+        <w:t>Canais: Como o cliente compra e recebe seu produto e serviço;</w:t>
+      </w:r>
+    </w:p>
+    <w:p>
+      <w:pPr>
+        <w:rPr>
+          <w:rFonts w:ascii="Times New Roman" w:hAnsi="Times New Roman"/>
+          <w:b/>
+          <w:color w:val="000000" w:themeColor="text1"/>
+        </w:rPr>
+      </w:pPr>
+      <w:r>
+        <w:rPr>
+          <w:rFonts w:ascii="Times New Roman" w:hAnsi="Times New Roman"/>
+          <w:color w:val="000000" w:themeColor="text1"/>
+        </w:rPr>
+        <w:tab/>
+      </w:r>
+      <w:r>
+        <w:rPr>
+          <w:rFonts w:ascii="Times New Roman" w:hAnsi="Times New Roman"/>
+          <w:b/>
+          <w:color w:val="000000" w:themeColor="text1"/>
+        </w:rPr>
+        <w:t>Loja Virtual via Web</w:t>
+      </w:r>
+    </w:p>
+    <w:p>
+      <w:pPr>
+        <w:ind w:firstLine="720"/>
+        <w:rPr>
+          <w:rFonts w:ascii="Times New Roman" w:hAnsi="Times New Roman"/>
+          <w:b/>
+          <w:color w:val="000000" w:themeColor="text1"/>
+        </w:rPr>
+      </w:pPr>
+      <w:r>
+        <w:rPr>
+          <w:rFonts w:ascii="Times New Roman" w:hAnsi="Times New Roman"/>
+          <w:b/>
+          <w:color w:val="000000" w:themeColor="text1"/>
+        </w:rPr>
+        <w:t>Redes Sociais</w:t>
+      </w:r>
+    </w:p>
+    <w:p>
+      <w:pPr>
+        <w:ind w:left="284"/>
         <w:rPr>
           <w:rFonts w:ascii="Times New Roman" w:eastAsia="Times New Roman" w:hAnsi="Symbol"/>
-        </w:rPr>
-        <w:t></w:t>
-      </w:r>
-      <w:r>
-        <w:rPr>
-          <w:rFonts w:ascii="Times New Roman" w:hAnsi="Times New Roman"/>
-        </w:rPr>
-        <w:t xml:space="preserve">  Parcerias</w:t>
-      </w:r>
-      <w:proofErr w:type="gramEnd"/>
-      <w:r>
-        <w:rPr>
-          <w:rFonts w:ascii="Times New Roman" w:hAnsi="Times New Roman"/>
-        </w:rPr>
-        <w:t xml:space="preserve"> Chave: São as atividades-chave realizadas de maneira terceirizada e os recursos principais adquiridos fora da empresa;</w:t>
-      </w:r>
-    </w:p>
-    <w:p>
-      <w:pPr>
-        <w:rPr>
-          <w:rFonts w:ascii="Times New Roman" w:hAnsi="Times New Roman"/>
-        </w:rPr>
-      </w:pPr>
-      <w:proofErr w:type="gramStart"/>
-      <w:r>
-        <w:rPr>
-          <w:rFonts w:ascii="Times New Roman" w:eastAsia="Times New Roman" w:hAnsi="Symbol"/>
-        </w:rPr>
-        <w:t></w:t>
-      </w:r>
-      <w:r>
-        <w:rPr>
-          <w:rFonts w:ascii="Times New Roman" w:hAnsi="Times New Roman"/>
-        </w:rPr>
-        <w:t xml:space="preserve">  Atividades</w:t>
-      </w:r>
-      <w:proofErr w:type="gramEnd"/>
-      <w:r>
-        <w:rPr>
-          <w:rFonts w:ascii="Times New Roman" w:hAnsi="Times New Roman"/>
-        </w:rPr>
-        <w:t xml:space="preserve"> Chave: Quais são as atividades essenciais para que seja possível entregar a Proposta de Valor;</w:t>
-      </w:r>
-    </w:p>
-    <w:p>
-      <w:pPr>
-        <w:rPr>
-          <w:rFonts w:ascii="Times New Roman" w:hAnsi="Times New Roman"/>
-        </w:rPr>
-      </w:pPr>
-      <w:proofErr w:type="gramStart"/>
-      <w:r>
-        <w:rPr>
-          <w:rFonts w:ascii="Times New Roman" w:eastAsia="Times New Roman" w:hAnsi="Symbol"/>
-        </w:rPr>
-        <w:t></w:t>
-      </w:r>
-      <w:r>
-        <w:rPr>
-          <w:rFonts w:ascii="Times New Roman" w:hAnsi="Times New Roman"/>
-        </w:rPr>
-        <w:t xml:space="preserve">  Recursos</w:t>
-      </w:r>
-      <w:proofErr w:type="gramEnd"/>
-      <w:r>
-        <w:rPr>
-          <w:rFonts w:ascii="Times New Roman" w:hAnsi="Times New Roman"/>
-        </w:rPr>
-        <w:t xml:space="preserve"> Chave: São os recursos necessários para realizar as Atividades-Chave;</w:t>
-      </w:r>
-    </w:p>
-    <w:p>
-      <w:pPr>
-        <w:rPr>
-          <w:rFonts w:ascii="Times New Roman" w:hAnsi="Times New Roman"/>
-        </w:rPr>
-      </w:pPr>
-      <w:proofErr w:type="gramStart"/>
-      <w:r>
-        <w:rPr>
-          <w:rFonts w:ascii="Times New Roman" w:eastAsia="Times New Roman" w:hAnsi="Symbol"/>
-        </w:rPr>
-        <w:t></w:t>
-      </w:r>
-      <w:r>
-        <w:rPr>
-          <w:rFonts w:ascii="Times New Roman" w:hAnsi="Times New Roman"/>
-        </w:rPr>
-        <w:t xml:space="preserve">  Proposta</w:t>
-      </w:r>
-      <w:proofErr w:type="gramEnd"/>
-      <w:r>
-        <w:rPr>
-          <w:rFonts w:ascii="Times New Roman" w:hAnsi="Times New Roman"/>
-        </w:rPr>
-        <w:t xml:space="preserve"> de Valor: O que sua empresa vai oferecer para o mercado que realmente terá valor para os clientes;</w:t>
-      </w:r>
-    </w:p>
-    <w:p>
-      <w:pPr>
-        <w:rPr>
-          <w:rFonts w:ascii="Times New Roman" w:hAnsi="Times New Roman"/>
-        </w:rPr>
-      </w:pPr>
-      <w:proofErr w:type="gramStart"/>
-      <w:r>
-        <w:rPr>
-          <w:rFonts w:ascii="Times New Roman" w:eastAsia="Times New Roman" w:hAnsi="Symbol"/>
-        </w:rPr>
-        <w:t></w:t>
-      </w:r>
-      <w:r>
-        <w:rPr>
-          <w:rFonts w:ascii="Times New Roman" w:hAnsi="Times New Roman"/>
-        </w:rPr>
-        <w:t xml:space="preserve">  Relação</w:t>
-      </w:r>
-      <w:proofErr w:type="gramEnd"/>
-      <w:r>
-        <w:rPr>
-          <w:rFonts w:ascii="Times New Roman" w:hAnsi="Times New Roman"/>
-        </w:rPr>
-        <w:t xml:space="preserve"> com o Cliente: Como a sua empresa se relacionará com cada segmento de cliente;</w:t>
-      </w:r>
-    </w:p>
-    <w:p>
-      <w:pPr>
-        <w:rPr>
-          <w:rFonts w:ascii="Times New Roman" w:hAnsi="Times New Roman"/>
-        </w:rPr>
-      </w:pPr>
-      <w:proofErr w:type="gramStart"/>
-      <w:r>
-        <w:rPr>
-          <w:rFonts w:ascii="Times New Roman" w:eastAsia="Times New Roman" w:hAnsi="Symbol"/>
-        </w:rPr>
-        <w:t></w:t>
-      </w:r>
-      <w:r>
-        <w:rPr>
-          <w:rFonts w:ascii="Times New Roman" w:hAnsi="Times New Roman"/>
-        </w:rPr>
-        <w:t xml:space="preserve">  Canais</w:t>
-      </w:r>
-      <w:proofErr w:type="gramEnd"/>
-      <w:r>
-        <w:rPr>
-          <w:rFonts w:ascii="Times New Roman" w:hAnsi="Times New Roman"/>
-        </w:rPr>
-        <w:t>: Como o cliente compra e recebe seu produto e serviço;</w:t>
-      </w:r>
-    </w:p>
-    <w:p>
-      <w:pPr>
-        <w:rPr>
-          <w:rFonts w:ascii="Times New Roman" w:hAnsi="Times New Roman"/>
-        </w:rPr>
-      </w:pPr>
-      <w:proofErr w:type="gramStart"/>
-      <w:r>
-        <w:rPr>
-          <w:rFonts w:ascii="Times New Roman" w:eastAsia="Times New Roman" w:hAnsi="Symbol"/>
-        </w:rPr>
-        <w:t></w:t>
-      </w:r>
-      <w:r>
-        <w:rPr>
-          <w:rFonts w:ascii="Times New Roman" w:hAnsi="Times New Roman"/>
-        </w:rPr>
-        <w:t xml:space="preserve">  Segmento</w:t>
-      </w:r>
-      <w:proofErr w:type="gramEnd"/>
-      <w:r>
-        <w:rPr>
-          <w:rFonts w:ascii="Times New Roman" w:hAnsi="Times New Roman"/>
-        </w:rPr>
-        <w:t xml:space="preserve"> de Mercado: Quais segmentos de clientes serão foco da sua empresa;</w:t>
-      </w:r>
-    </w:p>
-    <w:p>
-      <w:pPr>
-        <w:rPr>
-          <w:rFonts w:ascii="Times New Roman" w:hAnsi="Times New Roman"/>
-        </w:rPr>
-      </w:pPr>
-      <w:proofErr w:type="gramStart"/>
-      <w:r>
-        <w:rPr>
-          <w:rFonts w:ascii="Times New Roman" w:eastAsia="Times New Roman" w:hAnsi="Symbol"/>
-        </w:rPr>
-        <w:t></w:t>
-      </w:r>
-      <w:r>
-        <w:rPr>
-          <w:rFonts w:ascii="Times New Roman" w:hAnsi="Times New Roman"/>
-        </w:rPr>
-        <w:t xml:space="preserve">  Estrutura</w:t>
-      </w:r>
-      <w:proofErr w:type="gramEnd"/>
-      <w:r>
-        <w:rPr>
-          <w:rFonts w:ascii="Times New Roman" w:hAnsi="Times New Roman"/>
-        </w:rPr>
-        <w:t xml:space="preserve"> de Custos: São os custos relevantes necessários para que a estrutura proposta possa funcionar;</w:t>
-      </w:r>
-    </w:p>
-    <w:p>
-      <w:pPr>
-        <w:rPr>
-          <w:rFonts w:ascii="Times New Roman" w:hAnsi="Times New Roman"/>
-        </w:rPr>
-      </w:pPr>
-      <w:proofErr w:type="gramStart"/>
-      <w:r>
-        <w:rPr>
-          <w:rFonts w:ascii="Times New Roman" w:eastAsia="Times New Roman" w:hAnsi="Symbol"/>
-        </w:rPr>
-        <w:t></w:t>
-      </w:r>
-      <w:r>
-        <w:rPr>
-          <w:rFonts w:ascii="Times New Roman" w:hAnsi="Times New Roman"/>
-        </w:rPr>
-        <w:t xml:space="preserve">  Fontes</w:t>
-      </w:r>
-      <w:proofErr w:type="gramEnd"/>
-      <w:r>
-        <w:rPr>
-          <w:rFonts w:ascii="Times New Roman" w:hAnsi="Times New Roman"/>
-        </w:rPr>
-        <w:t xml:space="preserve"> de Renda: São as formas de obter receita por meio de propostas de valor.</w:t>
-      </w:r>
+          <w:color w:val="000000" w:themeColor="text1"/>
+        </w:rPr>
+      </w:pPr>
+    </w:p>
+    <w:p>
+      <w:pPr>
+        <w:numPr>
+          <w:ilvl w:val="0"/>
+          <w:numId w:val="2"/>
+        </w:numPr>
+        <w:ind w:left="284"/>
+        <w:rPr>
+          <w:rFonts w:ascii="Times New Roman" w:hAnsi="Times New Roman"/>
+          <w:color w:val="000000" w:themeColor="text1"/>
+        </w:rPr>
+      </w:pPr>
+      <w:r>
+        <w:rPr>
+          <w:rFonts w:ascii="Times New Roman" w:hAnsi="Times New Roman"/>
+          <w:color w:val="000000" w:themeColor="text1"/>
+        </w:rPr>
+        <w:t>Relação com o Cliente: Como a sua empresa se relacionará com cada segmento de cliente;</w:t>
+      </w:r>
+    </w:p>
+    <w:p>
+      <w:pPr>
+        <w:ind w:left="720"/>
+        <w:rPr>
+          <w:rFonts w:ascii="Times New Roman" w:hAnsi="Times New Roman"/>
+          <w:b/>
+          <w:color w:val="000000" w:themeColor="text1"/>
+        </w:rPr>
+      </w:pPr>
+      <w:r>
+        <w:rPr>
+          <w:rFonts w:ascii="Times New Roman" w:hAnsi="Times New Roman"/>
+          <w:b/>
+          <w:color w:val="000000" w:themeColor="text1"/>
+        </w:rPr>
+        <w:t>Redes Sociais</w:t>
+      </w:r>
+    </w:p>
+    <w:p>
+      <w:pPr>
+        <w:ind w:left="720"/>
+        <w:rPr>
+          <w:rFonts w:ascii="Times New Roman" w:hAnsi="Times New Roman"/>
+          <w:b/>
+          <w:color w:val="000000" w:themeColor="text1"/>
+        </w:rPr>
+      </w:pPr>
+      <w:r>
+        <w:rPr>
+          <w:rFonts w:ascii="Times New Roman" w:hAnsi="Times New Roman"/>
+          <w:b/>
+          <w:color w:val="000000" w:themeColor="text1"/>
+        </w:rPr>
+        <w:t>Atendimento por E-mail</w:t>
+      </w:r>
+    </w:p>
+    <w:p>
+      <w:pPr>
+        <w:ind w:left="720"/>
+        <w:rPr>
+          <w:rFonts w:ascii="Times New Roman" w:hAnsi="Times New Roman"/>
+          <w:b/>
+          <w:color w:val="000000" w:themeColor="text1"/>
+        </w:rPr>
+      </w:pPr>
+      <w:r>
+        <w:rPr>
+          <w:rFonts w:ascii="Times New Roman" w:hAnsi="Times New Roman"/>
+          <w:b/>
+          <w:color w:val="000000" w:themeColor="text1"/>
+        </w:rPr>
+        <w:t>Atendimento por Telefone</w:t>
+      </w:r>
+    </w:p>
+    <w:p>
+      <w:pPr>
+        <w:ind w:left="720"/>
+        <w:rPr>
+          <w:rFonts w:ascii="Times New Roman" w:hAnsi="Times New Roman"/>
+          <w:b/>
+          <w:color w:val="000000" w:themeColor="text1"/>
+        </w:rPr>
+      </w:pPr>
+      <w:r>
+        <w:rPr>
+          <w:rFonts w:ascii="Times New Roman" w:hAnsi="Times New Roman"/>
+          <w:b/>
+          <w:color w:val="000000" w:themeColor="text1"/>
+        </w:rPr>
+        <w:t>Atendimento em Redes Sociais</w:t>
+      </w:r>
+    </w:p>
+    <w:p>
+      <w:pPr>
+        <w:ind w:left="720"/>
+        <w:rPr>
+          <w:rFonts w:ascii="Times New Roman" w:hAnsi="Times New Roman"/>
+          <w:b/>
+          <w:color w:val="000000" w:themeColor="text1"/>
+        </w:rPr>
+      </w:pPr>
+    </w:p>
+    <w:p>
+      <w:pPr>
+        <w:numPr>
+          <w:ilvl w:val="0"/>
+          <w:numId w:val="2"/>
+        </w:numPr>
+        <w:ind w:left="284"/>
+        <w:rPr>
+          <w:rFonts w:ascii="Times New Roman" w:hAnsi="Times New Roman"/>
+          <w:b/>
+          <w:color w:val="000000" w:themeColor="text1"/>
+        </w:rPr>
+      </w:pPr>
+      <w:r>
+        <w:rPr>
+          <w:rFonts w:ascii="Times New Roman" w:hAnsi="Times New Roman"/>
+          <w:color w:val="000000" w:themeColor="text1"/>
+        </w:rPr>
+        <w:t>Fontes de Renda: São as formas de obter receita por meio de propostas de valor.</w:t>
+      </w:r>
+    </w:p>
+    <w:p>
+      <w:pPr>
+        <w:ind w:left="720"/>
+        <w:rPr>
+          <w:rFonts w:ascii="Times New Roman" w:hAnsi="Times New Roman"/>
+          <w:b/>
+          <w:color w:val="000000" w:themeColor="text1"/>
+        </w:rPr>
+      </w:pPr>
+      <w:r>
+        <w:rPr>
+          <w:rFonts w:ascii="Times New Roman" w:hAnsi="Times New Roman"/>
+          <w:b/>
+          <w:color w:val="000000" w:themeColor="text1"/>
+        </w:rPr>
+        <w:t>E-commerce</w:t>
+      </w:r>
+    </w:p>
+    <w:p>
+      <w:pPr>
+        <w:rPr>
+          <w:rFonts w:ascii="Times New Roman" w:hAnsi="Times New Roman"/>
+          <w:b/>
+          <w:color w:val="000000" w:themeColor="text1"/>
+        </w:rPr>
+      </w:pPr>
     </w:p>
     <w:p>
       <w:pPr>
@@ -377,7 +588,7 @@
         <w:jc w:val="both"/>
         <w:rPr>
           <w:rFonts w:ascii="Arial" w:hAnsi="Arial" w:cs="Arial"/>
-          <w:color w:val="000000"/>
+          <w:color w:val="000000" w:themeColor="text1"/>
           <w:sz w:val="27"/>
           <w:szCs w:val="27"/>
         </w:rPr>
@@ -385,7 +596,334 @@
       <w:r>
         <w:rPr>
           <w:rFonts w:ascii="Arial" w:hAnsi="Arial" w:cs="Arial"/>
-          <w:color w:val="000000"/>
+          <w:color w:val="000000" w:themeColor="text1"/>
+          <w:sz w:val="27"/>
+          <w:szCs w:val="27"/>
+        </w:rPr>
+        <w:t xml:space="preserve">Pronto até </w:t>
+      </w:r>
+      <w:proofErr w:type="gramStart"/>
+      <w:r>
+        <w:rPr>
+          <w:rFonts w:ascii="Arial" w:hAnsi="Arial" w:cs="Arial"/>
+          <w:color w:val="000000" w:themeColor="text1"/>
+          <w:sz w:val="27"/>
+          <w:szCs w:val="27"/>
+        </w:rPr>
+        <w:t>aqui !</w:t>
+      </w:r>
+      <w:bookmarkStart w:id="0" w:name="_GoBack"/>
+      <w:bookmarkEnd w:id="0"/>
+      <w:proofErr w:type="gramEnd"/>
+    </w:p>
+    <w:p>
+      <w:pPr>
+        <w:shd w:val="clear" w:color="auto" w:fill="FFFFFF"/>
+        <w:spacing w:before="100" w:beforeAutospacing="1" w:after="100" w:afterAutospacing="1"/>
+        <w:ind w:firstLine="750"/>
+        <w:jc w:val="both"/>
+        <w:rPr>
+          <w:rFonts w:ascii="Arial" w:hAnsi="Arial" w:cs="Arial"/>
+          <w:color w:val="000000" w:themeColor="text1"/>
+          <w:sz w:val="27"/>
+          <w:szCs w:val="27"/>
+        </w:rPr>
+      </w:pPr>
+    </w:p>
+    <w:p>
+      <w:pPr>
+        <w:shd w:val="clear" w:color="auto" w:fill="FFFFFF"/>
+        <w:spacing w:before="100" w:beforeAutospacing="1" w:after="100" w:afterAutospacing="1"/>
+        <w:ind w:firstLine="750"/>
+        <w:jc w:val="both"/>
+        <w:rPr>
+          <w:rFonts w:ascii="Arial" w:hAnsi="Arial" w:cs="Arial"/>
+          <w:color w:val="000000" w:themeColor="text1"/>
+          <w:sz w:val="27"/>
+          <w:szCs w:val="27"/>
+        </w:rPr>
+      </w:pPr>
+    </w:p>
+    <w:p>
+      <w:pPr>
+        <w:jc w:val="both"/>
+        <w:rPr>
+          <w:rFonts w:ascii="Times New Roman" w:hAnsi="Times New Roman"/>
+          <w:color w:val="000000" w:themeColor="text1"/>
+        </w:rPr>
+      </w:pPr>
+      <w:proofErr w:type="gramStart"/>
+      <w:r>
+        <w:rPr>
+          <w:rFonts w:ascii="Times New Roman" w:eastAsia="Times New Roman" w:hAnsi="Symbol"/>
+          <w:color w:val="000000" w:themeColor="text1"/>
+        </w:rPr>
+        <w:t></w:t>
+      </w:r>
+      <w:r>
+        <w:rPr>
+          <w:rFonts w:ascii="Times New Roman" w:hAnsi="Times New Roman"/>
+          <w:color w:val="000000" w:themeColor="text1"/>
+        </w:rPr>
+        <w:t xml:space="preserve">  Parcerias</w:t>
+      </w:r>
+      <w:proofErr w:type="gramEnd"/>
+      <w:r>
+        <w:rPr>
+          <w:rFonts w:ascii="Times New Roman" w:hAnsi="Times New Roman"/>
+          <w:color w:val="000000" w:themeColor="text1"/>
+        </w:rPr>
+        <w:t xml:space="preserve"> Chave: São as atividades-chave realizadas de maneira terceirizada e os recursos principais adquiridos fora da empresa;</w:t>
+      </w:r>
+    </w:p>
+    <w:p>
+      <w:pPr>
+        <w:ind w:firstLine="720"/>
+        <w:jc w:val="both"/>
+        <w:rPr>
+          <w:rFonts w:ascii="Times New Roman" w:hAnsi="Times New Roman"/>
+          <w:color w:val="000000" w:themeColor="text1"/>
+        </w:rPr>
+      </w:pPr>
+      <w:r>
+        <w:rPr>
+          <w:rFonts w:ascii="Times New Roman" w:hAnsi="Times New Roman"/>
+          <w:color w:val="000000" w:themeColor="text1"/>
+        </w:rPr>
+        <w:t xml:space="preserve"> </w:t>
+      </w:r>
+      <w:r>
+        <w:rPr>
+          <w:rFonts w:ascii="Times New Roman" w:hAnsi="Times New Roman"/>
+          <w:b/>
+          <w:color w:val="000000" w:themeColor="text1"/>
+        </w:rPr>
+        <w:t>Clientes, Fornecedores e Transportadoras</w:t>
+      </w:r>
+    </w:p>
+    <w:p>
+      <w:pPr>
+        <w:rPr>
+          <w:rFonts w:ascii="Times New Roman" w:hAnsi="Times New Roman"/>
+          <w:color w:val="000000" w:themeColor="text1"/>
+        </w:rPr>
+      </w:pPr>
+    </w:p>
+    <w:p>
+      <w:pPr>
+        <w:rPr>
+          <w:rFonts w:ascii="Times New Roman" w:hAnsi="Times New Roman"/>
+          <w:color w:val="000000" w:themeColor="text1"/>
+        </w:rPr>
+      </w:pPr>
+      <w:proofErr w:type="gramStart"/>
+      <w:r>
+        <w:rPr>
+          <w:rFonts w:ascii="Times New Roman" w:eastAsia="Times New Roman" w:hAnsi="Symbol"/>
+          <w:color w:val="000000" w:themeColor="text1"/>
+        </w:rPr>
+        <w:t></w:t>
+      </w:r>
+      <w:r>
+        <w:rPr>
+          <w:rFonts w:ascii="Times New Roman" w:hAnsi="Times New Roman"/>
+          <w:color w:val="000000" w:themeColor="text1"/>
+        </w:rPr>
+        <w:t xml:space="preserve">  Atividades</w:t>
+      </w:r>
+      <w:proofErr w:type="gramEnd"/>
+      <w:r>
+        <w:rPr>
+          <w:rFonts w:ascii="Times New Roman" w:hAnsi="Times New Roman"/>
+          <w:color w:val="000000" w:themeColor="text1"/>
+        </w:rPr>
+        <w:t xml:space="preserve"> Chave: Quais são as atividades essenciais para que seja possível entregar a Proposta de Valor;</w:t>
+      </w:r>
+    </w:p>
+    <w:p>
+      <w:pPr>
+        <w:ind w:left="720"/>
+        <w:rPr>
+          <w:rFonts w:ascii="Times New Roman" w:hAnsi="Times New Roman"/>
+          <w:b/>
+          <w:color w:val="000000" w:themeColor="text1"/>
+        </w:rPr>
+      </w:pPr>
+      <w:r>
+        <w:rPr>
+          <w:rFonts w:ascii="Times New Roman" w:hAnsi="Times New Roman"/>
+          <w:b/>
+          <w:color w:val="000000" w:themeColor="text1"/>
+        </w:rPr>
+        <w:t>Venda de Camisas de Futebol, Atendimento ao Cliente, Contato com Fornecedores, Controle de Estoque;</w:t>
+      </w:r>
+    </w:p>
+    <w:p>
+      <w:pPr>
+        <w:ind w:left="720"/>
+        <w:rPr>
+          <w:rFonts w:ascii="Times New Roman" w:hAnsi="Times New Roman"/>
+          <w:b/>
+          <w:color w:val="000000" w:themeColor="text1"/>
+        </w:rPr>
+      </w:pPr>
+    </w:p>
+    <w:p>
+      <w:pPr>
+        <w:rPr>
+          <w:rFonts w:ascii="Times New Roman" w:hAnsi="Times New Roman"/>
+          <w:color w:val="000000" w:themeColor="text1"/>
+        </w:rPr>
+      </w:pPr>
+      <w:proofErr w:type="gramStart"/>
+      <w:r>
+        <w:rPr>
+          <w:rFonts w:ascii="Times New Roman" w:eastAsia="Times New Roman" w:hAnsi="Symbol"/>
+          <w:color w:val="000000" w:themeColor="text1"/>
+        </w:rPr>
+        <w:t></w:t>
+      </w:r>
+      <w:r>
+        <w:rPr>
+          <w:rFonts w:ascii="Times New Roman" w:hAnsi="Times New Roman"/>
+          <w:color w:val="000000" w:themeColor="text1"/>
+        </w:rPr>
+        <w:t xml:space="preserve">  Recursos</w:t>
+      </w:r>
+      <w:proofErr w:type="gramEnd"/>
+      <w:r>
+        <w:rPr>
+          <w:rFonts w:ascii="Times New Roman" w:hAnsi="Times New Roman"/>
+          <w:color w:val="000000" w:themeColor="text1"/>
+        </w:rPr>
+        <w:t xml:space="preserve"> Chave: São os recursos necessários para realizar as Atividades-Chave;</w:t>
+      </w:r>
+    </w:p>
+    <w:p>
+      <w:pPr>
+        <w:rPr>
+          <w:rFonts w:ascii="Times New Roman" w:hAnsi="Times New Roman"/>
+          <w:color w:val="000000" w:themeColor="text1"/>
+        </w:rPr>
+      </w:pPr>
+      <w:r>
+        <w:rPr>
+          <w:rFonts w:ascii="Times New Roman" w:hAnsi="Times New Roman"/>
+          <w:color w:val="000000" w:themeColor="text1"/>
+        </w:rPr>
+        <w:tab/>
+      </w:r>
+    </w:p>
+    <w:p>
+      <w:pPr>
+        <w:ind w:left="816"/>
+        <w:rPr>
+          <w:rFonts w:ascii="Times New Roman" w:hAnsi="Times New Roman"/>
+          <w:color w:val="000000" w:themeColor="text1"/>
+        </w:rPr>
+      </w:pPr>
+    </w:p>
+    <w:p>
+      <w:pPr>
+        <w:rPr>
+          <w:rFonts w:ascii="Times New Roman" w:hAnsi="Times New Roman"/>
+          <w:color w:val="000000" w:themeColor="text1"/>
+        </w:rPr>
+      </w:pPr>
+    </w:p>
+    <w:p>
+      <w:pPr>
+        <w:rPr>
+          <w:rFonts w:ascii="Times New Roman" w:hAnsi="Times New Roman"/>
+          <w:color w:val="000000" w:themeColor="text1"/>
+        </w:rPr>
+      </w:pPr>
+    </w:p>
+    <w:p>
+      <w:pPr>
+        <w:rPr>
+          <w:rFonts w:ascii="Times New Roman" w:hAnsi="Times New Roman"/>
+          <w:color w:val="000000" w:themeColor="text1"/>
+        </w:rPr>
+      </w:pPr>
+      <w:r>
+        <w:rPr>
+          <w:rFonts w:ascii="Times New Roman" w:hAnsi="Times New Roman"/>
+          <w:color w:val="000000" w:themeColor="text1"/>
+        </w:rPr>
+        <w:tab/>
+      </w:r>
+    </w:p>
+    <w:p>
+      <w:pPr>
+        <w:rPr>
+          <w:rFonts w:ascii="Times New Roman" w:hAnsi="Times New Roman"/>
+          <w:color w:val="000000" w:themeColor="text1"/>
+        </w:rPr>
+      </w:pPr>
+      <w:proofErr w:type="gramStart"/>
+      <w:r>
+        <w:rPr>
+          <w:rFonts w:ascii="Times New Roman" w:eastAsia="Times New Roman" w:hAnsi="Symbol"/>
+          <w:color w:val="000000" w:themeColor="text1"/>
+        </w:rPr>
+        <w:t></w:t>
+      </w:r>
+      <w:r>
+        <w:rPr>
+          <w:rFonts w:ascii="Times New Roman" w:hAnsi="Times New Roman"/>
+          <w:color w:val="000000" w:themeColor="text1"/>
+        </w:rPr>
+        <w:t xml:space="preserve">  Estrutura</w:t>
+      </w:r>
+      <w:proofErr w:type="gramEnd"/>
+      <w:r>
+        <w:rPr>
+          <w:rFonts w:ascii="Times New Roman" w:hAnsi="Times New Roman"/>
+          <w:color w:val="000000" w:themeColor="text1"/>
+        </w:rPr>
+        <w:t xml:space="preserve"> de Custos: São os custos relevantes necessários para que a estrutura proposta possa funcionar;</w:t>
+      </w:r>
+    </w:p>
+    <w:p>
+      <w:pPr>
+        <w:rPr>
+          <w:rFonts w:ascii="Times New Roman" w:hAnsi="Times New Roman"/>
+          <w:color w:val="000000" w:themeColor="text1"/>
+        </w:rPr>
+      </w:pPr>
+      <w:r>
+        <w:rPr>
+          <w:rFonts w:ascii="Times New Roman" w:eastAsia="Times New Roman" w:hAnsi="Symbol"/>
+          <w:color w:val="000000" w:themeColor="text1"/>
+        </w:rPr>
+        <w:t></w:t>
+      </w:r>
+      <w:r>
+        <w:rPr>
+          <w:rFonts w:ascii="Times New Roman" w:hAnsi="Times New Roman"/>
+          <w:color w:val="000000" w:themeColor="text1"/>
+        </w:rPr>
+        <w:t xml:space="preserve">  </w:t>
+      </w:r>
+    </w:p>
+    <w:p>
+      <w:pPr>
+        <w:shd w:val="clear" w:color="auto" w:fill="FFFFFF"/>
+        <w:spacing w:before="100" w:beforeAutospacing="1" w:after="100" w:afterAutospacing="1"/>
+        <w:ind w:firstLine="750"/>
+        <w:jc w:val="both"/>
+        <w:rPr>
+          <w:rFonts w:ascii="Arial" w:hAnsi="Arial" w:cs="Arial"/>
+          <w:color w:val="000000" w:themeColor="text1"/>
+          <w:sz w:val="27"/>
+          <w:szCs w:val="27"/>
+        </w:rPr>
+      </w:pPr>
+      <w:r>
+        <w:rPr>
+          <w:rFonts w:ascii="Arial" w:hAnsi="Arial" w:cs="Arial"/>
+          <w:color w:val="000000" w:themeColor="text1"/>
           <w:sz w:val="27"/>
           <w:szCs w:val="27"/>
         </w:rPr>
@@ -402,7 +940,7 @@
           <w:rFonts w:ascii="Arial" w:hAnsi="Arial" w:cs="Arial"/>
           <w:b/>
           <w:bCs/>
-          <w:color w:val="FFFFFF"/>
+          <w:color w:val="000000" w:themeColor="text1"/>
           <w:sz w:val="26"/>
           <w:szCs w:val="26"/>
         </w:rPr>
@@ -412,7 +950,7 @@
           <w:rFonts w:ascii="Arial" w:hAnsi="Arial" w:cs="Arial"/>
           <w:b/>
           <w:bCs/>
-          <w:color w:val="FFFFFF"/>
+          <w:color w:val="000000" w:themeColor="text1"/>
           <w:sz w:val="26"/>
           <w:szCs w:val="26"/>
         </w:rPr>
@@ -427,7 +965,7 @@
         <w:jc w:val="both"/>
         <w:rPr>
           <w:rFonts w:ascii="Arial" w:hAnsi="Arial" w:cs="Arial"/>
-          <w:color w:val="000000"/>
+          <w:color w:val="000000" w:themeColor="text1"/>
           <w:sz w:val="27"/>
           <w:szCs w:val="27"/>
         </w:rPr>
@@ -435,7 +973,7 @@
       <w:r>
         <w:rPr>
           <w:rFonts w:ascii="Arial" w:hAnsi="Arial" w:cs="Arial"/>
-          <w:color w:val="000000"/>
+          <w:color w:val="000000" w:themeColor="text1"/>
           <w:sz w:val="27"/>
           <w:szCs w:val="27"/>
         </w:rPr>
@@ -450,7 +988,7 @@
         <w:jc w:val="both"/>
         <w:rPr>
           <w:rFonts w:ascii="Arial" w:hAnsi="Arial" w:cs="Arial"/>
-          <w:color w:val="000000"/>
+          <w:color w:val="000000" w:themeColor="text1"/>
           <w:sz w:val="27"/>
           <w:szCs w:val="27"/>
         </w:rPr>
@@ -458,21 +996,11 @@
       <w:r>
         <w:rPr>
           <w:rFonts w:ascii="Arial" w:hAnsi="Arial" w:cs="Arial"/>
-          <w:color w:val="000000"/>
+          <w:color w:val="000000" w:themeColor="text1"/>
           <w:sz w:val="27"/>
           <w:szCs w:val="27"/>
         </w:rPr>
-        <w:t xml:space="preserve">Mas por que é tão importante o modelo de negócio? Porque bons produtos já não garantem o sucesso de uma empresa. No contexto atual em </w:t>
-      </w:r>
-      <w:r>
-        <w:rPr>
-          <w:rFonts w:ascii="Arial" w:hAnsi="Arial" w:cs="Arial"/>
-          <w:color w:val="000000"/>
-          <w:sz w:val="27"/>
-          <w:szCs w:val="27"/>
-        </w:rPr>
-        <w:lastRenderedPageBreak/>
-        <w:t>que vivemos com uma concorrência global e uma grande agilidade de inovação, bons produtos precisam ser combinados com um bom modelo de negócio.</w:t>
+        <w:t>Mas por que é tão importante o modelo de negócio? Porque bons produtos já não garantem o sucesso de uma empresa. No contexto atual em que vivemos com uma concorrência global e uma grande agilidade de inovação, bons produtos precisam ser combinados com um bom modelo de negócio.</w:t>
       </w:r>
     </w:p>
     <w:p>
@@ -485,7 +1013,7 @@
           <w:rFonts w:ascii="Arial" w:hAnsi="Arial" w:cs="Arial"/>
           <w:b/>
           <w:bCs/>
-          <w:color w:val="FFFFFF"/>
+          <w:color w:val="000000" w:themeColor="text1"/>
           <w:sz w:val="26"/>
           <w:szCs w:val="26"/>
         </w:rPr>
@@ -495,7 +1023,7 @@
           <w:rFonts w:ascii="Arial" w:hAnsi="Arial" w:cs="Arial"/>
           <w:b/>
           <w:bCs/>
-          <w:color w:val="FFFFFF"/>
+          <w:color w:val="000000" w:themeColor="text1"/>
           <w:sz w:val="26"/>
           <w:szCs w:val="26"/>
         </w:rPr>
@@ -510,7 +1038,7 @@
         <w:jc w:val="both"/>
         <w:rPr>
           <w:rFonts w:ascii="Arial" w:hAnsi="Arial" w:cs="Arial"/>
-          <w:color w:val="000000"/>
+          <w:color w:val="000000" w:themeColor="text1"/>
           <w:sz w:val="27"/>
           <w:szCs w:val="27"/>
         </w:rPr>
@@ -518,7 +1046,7 @@
       <w:r>
         <w:rPr>
           <w:rFonts w:ascii="Arial" w:hAnsi="Arial" w:cs="Arial"/>
-          <w:color w:val="000000"/>
+          <w:color w:val="000000" w:themeColor="text1"/>
           <w:sz w:val="27"/>
           <w:szCs w:val="27"/>
         </w:rPr>
@@ -529,18 +1057,22 @@
       <w:pPr>
         <w:rPr>
           <w:rFonts w:ascii="Times New Roman" w:hAnsi="Times New Roman"/>
+          <w:color w:val="000000" w:themeColor="text1"/>
         </w:rPr>
       </w:pPr>
       <w:proofErr w:type="gramStart"/>
       <w:r>
         <w:rPr>
           <w:rFonts w:ascii="Times New Roman" w:eastAsia="Times New Roman" w:hAnsi="Symbol"/>
-        </w:rPr>
+          <w:color w:val="000000" w:themeColor="text1"/>
+        </w:rPr>
+        <w:lastRenderedPageBreak/>
         <w:t></w:t>
       </w:r>
       <w:r>
         <w:rPr>
           <w:rFonts w:ascii="Times New Roman" w:hAnsi="Times New Roman"/>
+          <w:color w:val="000000" w:themeColor="text1"/>
         </w:rPr>
         <w:t xml:space="preserve">  Para</w:t>
       </w:r>
@@ -548,6 +1080,7 @@
       <w:r>
         <w:rPr>
           <w:rFonts w:ascii="Times New Roman" w:hAnsi="Times New Roman"/>
+          <w:color w:val="000000" w:themeColor="text1"/>
         </w:rPr>
         <w:t xml:space="preserve"> colocar ideias de negócio no papel. Sabe aquela história de tenho uma ideia e agora o que faço? Pois convide seus amigos e sua família, conte sua ideia para eles e peça que te ajudem a gerar diferentes modelos de negócio. O resultado podem ser 20 Canvas diferentes. Ótimo! Depois, você poderá filtrar e selecionar aqueles que apresentem maior potencial e mereçam uma investigação posterior.</w:t>
       </w:r>
@@ -556,18 +1089,21 @@
       <w:pPr>
         <w:rPr>
           <w:rFonts w:ascii="Times New Roman" w:hAnsi="Times New Roman"/>
+          <w:color w:val="000000" w:themeColor="text1"/>
         </w:rPr>
       </w:pPr>
       <w:proofErr w:type="gramStart"/>
       <w:r>
         <w:rPr>
           <w:rFonts w:ascii="Times New Roman" w:eastAsia="Times New Roman" w:hAnsi="Symbol"/>
+          <w:color w:val="000000" w:themeColor="text1"/>
         </w:rPr>
         <w:t></w:t>
       </w:r>
       <w:r>
         <w:rPr>
           <w:rFonts w:ascii="Times New Roman" w:hAnsi="Times New Roman"/>
+          <w:color w:val="000000" w:themeColor="text1"/>
         </w:rPr>
         <w:t xml:space="preserve">  Para</w:t>
       </w:r>
@@ -575,6 +1111,7 @@
       <w:r>
         <w:rPr>
           <w:rFonts w:ascii="Times New Roman" w:hAnsi="Times New Roman"/>
+          <w:color w:val="000000" w:themeColor="text1"/>
         </w:rPr>
         <w:t xml:space="preserve"> discutir com os sócios. Nada pior que uma reunião com muito fala e poucas decisões. Às vezes o que falta é uma ferramenta que ajude a organizar as ideias. O Business Model Canvas é perfeito para descrever as decisões do modelo de negócio e que todos os sócios falem a mesma língua e se entendam.</w:t>
       </w:r>
@@ -583,18 +1120,21 @@
       <w:pPr>
         <w:rPr>
           <w:rFonts w:ascii="Times New Roman" w:hAnsi="Times New Roman"/>
+          <w:color w:val="000000" w:themeColor="text1"/>
         </w:rPr>
       </w:pPr>
       <w:proofErr w:type="gramStart"/>
       <w:r>
         <w:rPr>
           <w:rFonts w:ascii="Times New Roman" w:eastAsia="Times New Roman" w:hAnsi="Symbol"/>
+          <w:color w:val="000000" w:themeColor="text1"/>
         </w:rPr>
         <w:t></w:t>
       </w:r>
       <w:r>
         <w:rPr>
           <w:rFonts w:ascii="Times New Roman" w:hAnsi="Times New Roman"/>
+          <w:color w:val="000000" w:themeColor="text1"/>
         </w:rPr>
         <w:t xml:space="preserve">  Para</w:t>
       </w:r>
@@ -602,22 +1142,73 @@
       <w:r>
         <w:rPr>
           <w:rFonts w:ascii="Times New Roman" w:hAnsi="Times New Roman"/>
+          <w:color w:val="000000" w:themeColor="text1"/>
         </w:rPr>
         <w:t xml:space="preserve"> aprensentar a investidores. Não podemos passar horas explicando um documento de 50 páginas, não é? Os investidores são pessoas muito ocupadas! Usando o Canvas aprensentamos de maneira integrada e rápida as áreas chave do nosso negócio.</w:t>
       </w:r>
     </w:p>
-    <w:p/>
-    <w:p/>
-    <w:p/>
-    <w:p/>
-    <w:p>
-      <w:r>
+    <w:p>
+      <w:pPr>
+        <w:rPr>
+          <w:color w:val="000000" w:themeColor="text1"/>
+        </w:rPr>
+      </w:pPr>
+    </w:p>
+    <w:p>
+      <w:pPr>
+        <w:rPr>
+          <w:color w:val="000000" w:themeColor="text1"/>
+        </w:rPr>
+      </w:pPr>
+    </w:p>
+    <w:p>
+      <w:pPr>
+        <w:rPr>
+          <w:color w:val="000000" w:themeColor="text1"/>
+        </w:rPr>
+      </w:pPr>
+    </w:p>
+    <w:p>
+      <w:pPr>
+        <w:rPr>
+          <w:color w:val="000000" w:themeColor="text1"/>
+        </w:rPr>
+      </w:pPr>
+    </w:p>
+    <w:p>
+      <w:pPr>
+        <w:rPr>
+          <w:color w:val="000000" w:themeColor="text1"/>
+        </w:rPr>
+      </w:pPr>
+      <w:r>
+        <w:rPr>
+          <w:color w:val="000000" w:themeColor="text1"/>
+        </w:rPr>
         <w:t>O Business Model Canvas é um mapa dos principais itens que constituem uma empresa, ou seja em nosso meio é a loja virtual, principal fonte de lucro da empresa, o método Canvas também pode ser usado como fonte de estratégia, que deve estar sempre sendo revisado cada quadrante ao longo do tempo para saber se cada um está sendo bem atendido ou se é necessário fazer alteração em algum deles para se conseguir um melhor resultado. O mapa é um resumo dos pontos chaves do nosso plano de negócio, é uma ferramenta menos formal que pode ser utilizada com mais frequência no dia a dia. 1. Proposta de valor:​ o que sua empresa vai oferecer para o mercado que realmente terá valor para os clientes; 2. Segmento de clientes:​ quais segmentos de clientes serão foco da sua empresa; 3. Os canais:​ como o cliente compra e recebe seu produto e serviço; 4. Relacionamento com clientes​: como a sua empresa se relacionará com cada segmento de cliente; 5. Atividade-chave:​ quais são as atividades essenciais para que seja possível entregar a Proposta de Valor; 6. Recursos principais:​ são os recursos necessários para realizar as atividades-chave; 7. Parcerias principais:​ são as atividades-chave realizadas de maneira terceirizada e os recursos principais adquiridos fora da empresa; 8. Fontes de receita:​ são as formas de obter receita por meio de propostas de valor. 9. Estrutura de custos:​ São os custos relevantes necessários para que a estrutura proposta possa funcionar</w:t>
       </w:r>
     </w:p>
-    <w:p/>
-    <w:p/>
-    <w:p/>
+    <w:p>
+      <w:pPr>
+        <w:rPr>
+          <w:color w:val="000000" w:themeColor="text1"/>
+        </w:rPr>
+      </w:pPr>
+    </w:p>
+    <w:p>
+      <w:pPr>
+        <w:rPr>
+          <w:color w:val="000000" w:themeColor="text1"/>
+        </w:rPr>
+      </w:pPr>
+    </w:p>
+    <w:p>
+      <w:pPr>
+        <w:rPr>
+          <w:color w:val="000000" w:themeColor="text1"/>
+        </w:rPr>
+      </w:pPr>
+    </w:p>
     <w:p>
       <w:pPr>
         <w:shd w:val="clear" w:color="auto" w:fill="FFFFFF"/>
@@ -625,13 +1216,13 @@
         <w:jc w:val="both"/>
         <w:rPr>
           <w:rFonts w:ascii="Arial" w:hAnsi="Arial" w:cs="Arial"/>
-          <w:color w:val="2D2E2E"/>
-        </w:rPr>
-      </w:pPr>
-      <w:r>
-        <w:rPr>
-          <w:rFonts w:ascii="Arial" w:hAnsi="Arial" w:cs="Arial"/>
-          <w:color w:val="2D2E2E"/>
+          <w:color w:val="000000" w:themeColor="text1"/>
+        </w:rPr>
+      </w:pPr>
+      <w:r>
+        <w:rPr>
+          <w:rFonts w:ascii="Arial" w:hAnsi="Arial" w:cs="Arial"/>
+          <w:color w:val="000000" w:themeColor="text1"/>
         </w:rPr>
         <w:t xml:space="preserve"> O Modelo de Negócio CANVAS é um dos instrumentos mais utilizados quando se deseja desenvolver ou documentar e registrar modelos de negócios, seja para uma empresa no seu </w:t>
       </w:r>
@@ -639,7 +1230,7 @@
       <w:r>
         <w:rPr>
           <w:rFonts w:ascii="Arial" w:hAnsi="Arial" w:cs="Arial"/>
-          <w:color w:val="2D2E2E"/>
+          <w:color w:val="000000" w:themeColor="text1"/>
         </w:rPr>
         <w:t>início,ou</w:t>
       </w:r>
@@ -647,7 +1238,7 @@
       <w:r>
         <w:rPr>
           <w:rFonts w:ascii="Arial" w:hAnsi="Arial" w:cs="Arial"/>
-          <w:color w:val="2D2E2E"/>
+          <w:color w:val="000000" w:themeColor="text1"/>
         </w:rPr>
         <w:t xml:space="preserve"> para o desenvolvimento de uma organização em andamento.</w:t>
       </w:r>
@@ -659,13 +1250,13 @@
         <w:jc w:val="both"/>
         <w:rPr>
           <w:rFonts w:ascii="Arial" w:hAnsi="Arial" w:cs="Arial"/>
-          <w:color w:val="2D2E2E"/>
-        </w:rPr>
-      </w:pPr>
-      <w:r>
-        <w:rPr>
-          <w:rFonts w:ascii="Arial" w:hAnsi="Arial" w:cs="Arial"/>
-          <w:color w:val="2D2E2E"/>
+          <w:color w:val="000000" w:themeColor="text1"/>
+        </w:rPr>
+      </w:pPr>
+      <w:r>
+        <w:rPr>
+          <w:rFonts w:ascii="Arial" w:hAnsi="Arial" w:cs="Arial"/>
+          <w:color w:val="000000" w:themeColor="text1"/>
         </w:rPr>
         <w:t>Trata-se de um documento com 9 áreas em branco onde são inseridas informações relkacionadas a propostas de valor, finanças, parceria, recursos, entre outros, objetivando uma visão clara do todo.</w:t>
       </w:r>
@@ -677,15 +1268,14 @@
         <w:jc w:val="both"/>
         <w:rPr>
           <w:rFonts w:ascii="Arial" w:hAnsi="Arial" w:cs="Arial"/>
-          <w:color w:val="2D2E2E"/>
-        </w:rPr>
-      </w:pPr>
-      <w:r>
-        <w:rPr>
-          <w:rFonts w:ascii="Arial" w:hAnsi="Arial" w:cs="Arial"/>
-          <w:color w:val="2D2E2E"/>
-        </w:rPr>
-        <w:lastRenderedPageBreak/>
+          <w:color w:val="000000" w:themeColor="text1"/>
+        </w:rPr>
+      </w:pPr>
+      <w:r>
+        <w:rPr>
+          <w:rFonts w:ascii="Arial" w:hAnsi="Arial" w:cs="Arial"/>
+          <w:color w:val="000000" w:themeColor="text1"/>
+        </w:rPr>
         <w:t>Geralmente este documento é feito em grandes formatos e os itens são inseridos via post-it.</w:t>
       </w:r>
     </w:p>
@@ -696,14 +1286,15 @@
         <w:jc w:val="both"/>
         <w:rPr>
           <w:rFonts w:ascii="Arial" w:hAnsi="Arial" w:cs="Arial"/>
-          <w:color w:val="2D2E2E"/>
-        </w:rPr>
-      </w:pPr>
-      <w:r>
-        <w:rPr>
-          <w:rFonts w:ascii="Arial" w:hAnsi="Arial" w:cs="Arial"/>
-          <w:color w:val="2D2E2E"/>
-        </w:rPr>
+          <w:color w:val="000000" w:themeColor="text1"/>
+        </w:rPr>
+      </w:pPr>
+      <w:r>
+        <w:rPr>
+          <w:rFonts w:ascii="Arial" w:hAnsi="Arial" w:cs="Arial"/>
+          <w:color w:val="000000" w:themeColor="text1"/>
+        </w:rPr>
+        <w:lastRenderedPageBreak/>
         <w:t>O Inventor do CANVAS e principal referência é Alex Osterwalder, autor do livro Geração de modelos de negócios, já traduzido para mais de 30 idiomas.</w:t>
       </w:r>
     </w:p>
@@ -714,13 +1305,13 @@
         <w:jc w:val="both"/>
         <w:rPr>
           <w:rFonts w:ascii="Arial" w:hAnsi="Arial" w:cs="Arial"/>
-          <w:color w:val="2D2E2E"/>
-        </w:rPr>
-      </w:pPr>
-      <w:r>
-        <w:rPr>
-          <w:rFonts w:ascii="Arial" w:hAnsi="Arial" w:cs="Arial"/>
-          <w:color w:val="2D2E2E"/>
+          <w:color w:val="000000" w:themeColor="text1"/>
+        </w:rPr>
+      </w:pPr>
+      <w:r>
+        <w:rPr>
+          <w:rFonts w:ascii="Arial" w:hAnsi="Arial" w:cs="Arial"/>
+          <w:color w:val="000000" w:themeColor="text1"/>
         </w:rPr>
         <w:t> </w:t>
       </w:r>
@@ -731,13 +1322,13 @@
         <w:spacing w:line="360" w:lineRule="atLeast"/>
         <w:rPr>
           <w:rFonts w:ascii="Arial" w:hAnsi="Arial" w:cs="Arial"/>
-          <w:color w:val="2D2E2E"/>
-        </w:rPr>
-      </w:pPr>
-      <w:r>
-        <w:rPr>
-          <w:rFonts w:ascii="Arial" w:hAnsi="Arial" w:cs="Arial"/>
-          <w:color w:val="2D2E2E"/>
+          <w:color w:val="000000" w:themeColor="text1"/>
+        </w:rPr>
+      </w:pPr>
+      <w:r>
+        <w:rPr>
+          <w:rFonts w:ascii="Arial" w:hAnsi="Arial" w:cs="Arial"/>
+          <w:color w:val="000000" w:themeColor="text1"/>
         </w:rPr>
         <w:t>Os blocos abaixo são colocados entre a parte central e a extrema direira do documento:</w:t>
       </w:r>
@@ -748,13 +1339,13 @@
         <w:spacing w:line="360" w:lineRule="atLeast"/>
         <w:rPr>
           <w:rFonts w:ascii="Arial" w:hAnsi="Arial" w:cs="Arial"/>
-          <w:color w:val="2D2E2E"/>
-        </w:rPr>
-      </w:pPr>
-      <w:r>
-        <w:rPr>
-          <w:rFonts w:ascii="Arial" w:hAnsi="Arial" w:cs="Arial"/>
-          <w:color w:val="2D2E2E"/>
+          <w:color w:val="000000" w:themeColor="text1"/>
+        </w:rPr>
+      </w:pPr>
+      <w:r>
+        <w:rPr>
+          <w:rFonts w:ascii="Arial" w:hAnsi="Arial" w:cs="Arial"/>
+          <w:color w:val="000000" w:themeColor="text1"/>
         </w:rPr>
         <w:br/>
         <w:t>(1) </w:t>
@@ -764,14 +1355,14 @@
           <w:rFonts w:ascii="Arial" w:hAnsi="Arial" w:cs="Arial"/>
           <w:b/>
           <w:bCs/>
-          <w:color w:val="2D2E2E"/>
+          <w:color w:val="000000" w:themeColor="text1"/>
         </w:rPr>
         <w:t>Segmentos de Clientes</w:t>
       </w:r>
       <w:r>
         <w:rPr>
           <w:rFonts w:ascii="Arial" w:hAnsi="Arial" w:cs="Arial"/>
-          <w:color w:val="2D2E2E"/>
+          <w:color w:val="000000" w:themeColor="text1"/>
         </w:rPr>
         <w:br/>
         <w:t>(2) </w:t>
@@ -781,14 +1372,14 @@
           <w:rFonts w:ascii="Arial" w:hAnsi="Arial" w:cs="Arial"/>
           <w:b/>
           <w:bCs/>
-          <w:color w:val="2D2E2E"/>
+          <w:color w:val="000000" w:themeColor="text1"/>
         </w:rPr>
         <w:t>Proposta de Valor</w:t>
       </w:r>
       <w:r>
         <w:rPr>
           <w:rFonts w:ascii="Arial" w:hAnsi="Arial" w:cs="Arial"/>
-          <w:color w:val="2D2E2E"/>
+          <w:color w:val="000000" w:themeColor="text1"/>
         </w:rPr>
         <w:br/>
         <w:t>(3) </w:t>
@@ -798,14 +1389,14 @@
           <w:rFonts w:ascii="Arial" w:hAnsi="Arial" w:cs="Arial"/>
           <w:b/>
           <w:bCs/>
-          <w:color w:val="2D2E2E"/>
+          <w:color w:val="000000" w:themeColor="text1"/>
         </w:rPr>
         <w:t>Canais de Distribuição</w:t>
       </w:r>
       <w:r>
         <w:rPr>
           <w:rFonts w:ascii="Arial" w:hAnsi="Arial" w:cs="Arial"/>
-          <w:color w:val="2D2E2E"/>
+          <w:color w:val="000000" w:themeColor="text1"/>
         </w:rPr>
         <w:br/>
         <w:t>(4) </w:t>
@@ -815,14 +1406,14 @@
           <w:rFonts w:ascii="Arial" w:hAnsi="Arial" w:cs="Arial"/>
           <w:b/>
           <w:bCs/>
-          <w:color w:val="2D2E2E"/>
+          <w:color w:val="000000" w:themeColor="text1"/>
         </w:rPr>
         <w:t>Relacionamento com o Cliente</w:t>
       </w:r>
       <w:r>
         <w:rPr>
           <w:rFonts w:ascii="Arial" w:hAnsi="Arial" w:cs="Arial"/>
-          <w:color w:val="2D2E2E"/>
+          <w:color w:val="000000" w:themeColor="text1"/>
         </w:rPr>
         <w:br/>
         <w:t>(5) </w:t>
@@ -832,7 +1423,7 @@
           <w:rFonts w:ascii="Arial" w:hAnsi="Arial" w:cs="Arial"/>
           <w:b/>
           <w:bCs/>
-          <w:color w:val="2D2E2E"/>
+          <w:color w:val="000000" w:themeColor="text1"/>
         </w:rPr>
         <w:t>Fontes de receita</w:t>
       </w:r>
@@ -843,13 +1434,13 @@
         <w:spacing w:line="360" w:lineRule="atLeast"/>
         <w:rPr>
           <w:rFonts w:ascii="Arial" w:hAnsi="Arial" w:cs="Arial"/>
-          <w:color w:val="2D2E2E"/>
-        </w:rPr>
-      </w:pPr>
-      <w:r>
-        <w:rPr>
-          <w:rFonts w:ascii="Arial" w:hAnsi="Arial" w:cs="Arial"/>
-          <w:color w:val="2D2E2E"/>
+          <w:color w:val="000000" w:themeColor="text1"/>
+        </w:rPr>
+      </w:pPr>
+      <w:r>
+        <w:rPr>
+          <w:rFonts w:ascii="Arial" w:hAnsi="Arial" w:cs="Arial"/>
+          <w:color w:val="000000" w:themeColor="text1"/>
         </w:rPr>
         <w:t> </w:t>
       </w:r>
@@ -860,13 +1451,13 @@
         <w:spacing w:line="360" w:lineRule="atLeast"/>
         <w:rPr>
           <w:rFonts w:ascii="Arial" w:hAnsi="Arial" w:cs="Arial"/>
-          <w:color w:val="2D2E2E"/>
-        </w:rPr>
-      </w:pPr>
-      <w:r>
-        <w:rPr>
-          <w:rFonts w:ascii="Arial" w:hAnsi="Arial" w:cs="Arial"/>
-          <w:color w:val="2D2E2E"/>
+          <w:color w:val="000000" w:themeColor="text1"/>
+        </w:rPr>
+      </w:pPr>
+      <w:r>
+        <w:rPr>
+          <w:rFonts w:ascii="Arial" w:hAnsi="Arial" w:cs="Arial"/>
+          <w:color w:val="000000" w:themeColor="text1"/>
         </w:rPr>
         <w:t>Os demais são colocados no lado esquerdo:</w:t>
       </w:r>
@@ -877,13 +1468,13 @@
         <w:spacing w:line="360" w:lineRule="atLeast"/>
         <w:rPr>
           <w:rFonts w:ascii="Arial" w:hAnsi="Arial" w:cs="Arial"/>
-          <w:color w:val="2D2E2E"/>
-        </w:rPr>
-      </w:pPr>
-      <w:r>
-        <w:rPr>
-          <w:rFonts w:ascii="Arial" w:hAnsi="Arial" w:cs="Arial"/>
-          <w:color w:val="2D2E2E"/>
+          <w:color w:val="000000" w:themeColor="text1"/>
+        </w:rPr>
+      </w:pPr>
+      <w:r>
+        <w:rPr>
+          <w:rFonts w:ascii="Arial" w:hAnsi="Arial" w:cs="Arial"/>
+          <w:color w:val="000000" w:themeColor="text1"/>
         </w:rPr>
         <w:t> </w:t>
       </w:r>
@@ -894,13 +1485,13 @@
         <w:spacing w:line="360" w:lineRule="atLeast"/>
         <w:rPr>
           <w:rFonts w:ascii="Arial" w:hAnsi="Arial" w:cs="Arial"/>
-          <w:color w:val="2D2E2E"/>
-        </w:rPr>
-      </w:pPr>
-      <w:r>
-        <w:rPr>
-          <w:rFonts w:ascii="Arial" w:hAnsi="Arial" w:cs="Arial"/>
-          <w:color w:val="2D2E2E"/>
+          <w:color w:val="000000" w:themeColor="text1"/>
+        </w:rPr>
+      </w:pPr>
+      <w:r>
+        <w:rPr>
+          <w:rFonts w:ascii="Arial" w:hAnsi="Arial" w:cs="Arial"/>
+          <w:color w:val="000000" w:themeColor="text1"/>
         </w:rPr>
         <w:t>(6) </w:t>
       </w:r>
@@ -909,14 +1500,14 @@
           <w:rFonts w:ascii="Arial" w:hAnsi="Arial" w:cs="Arial"/>
           <w:b/>
           <w:bCs/>
-          <w:color w:val="2D2E2E"/>
+          <w:color w:val="000000" w:themeColor="text1"/>
         </w:rPr>
         <w:t>Atividades-chave</w:t>
       </w:r>
       <w:r>
         <w:rPr>
           <w:rFonts w:ascii="Arial" w:hAnsi="Arial" w:cs="Arial"/>
-          <w:color w:val="2D2E2E"/>
+          <w:color w:val="000000" w:themeColor="text1"/>
         </w:rPr>
         <w:br/>
         <w:t>(7) </w:t>
@@ -926,14 +1517,14 @@
           <w:rFonts w:ascii="Arial" w:hAnsi="Arial" w:cs="Arial"/>
           <w:b/>
           <w:bCs/>
-          <w:color w:val="2D2E2E"/>
+          <w:color w:val="000000" w:themeColor="text1"/>
         </w:rPr>
         <w:t>Recursos-chave</w:t>
       </w:r>
       <w:r>
         <w:rPr>
           <w:rFonts w:ascii="Arial" w:hAnsi="Arial" w:cs="Arial"/>
-          <w:color w:val="2D2E2E"/>
+          <w:color w:val="000000" w:themeColor="text1"/>
         </w:rPr>
         <w:br/>
         <w:t>(8) </w:t>
@@ -943,14 +1534,14 @@
           <w:rFonts w:ascii="Arial" w:hAnsi="Arial" w:cs="Arial"/>
           <w:b/>
           <w:bCs/>
-          <w:color w:val="2D2E2E"/>
+          <w:color w:val="000000" w:themeColor="text1"/>
         </w:rPr>
         <w:t>Parcerias</w:t>
       </w:r>
       <w:r>
         <w:rPr>
           <w:rFonts w:ascii="Arial" w:hAnsi="Arial" w:cs="Arial"/>
-          <w:color w:val="2D2E2E"/>
+          <w:color w:val="000000" w:themeColor="text1"/>
         </w:rPr>
         <w:br/>
         <w:t>(9) </w:t>
@@ -960,7 +1551,7 @@
           <w:rFonts w:ascii="Arial" w:hAnsi="Arial" w:cs="Arial"/>
           <w:b/>
           <w:bCs/>
-          <w:color w:val="2D2E2E"/>
+          <w:color w:val="000000" w:themeColor="text1"/>
         </w:rPr>
         <w:t>Estrutura de Custos</w:t>
       </w:r>
@@ -972,13 +1563,13 @@
         <w:jc w:val="both"/>
         <w:rPr>
           <w:rFonts w:ascii="Arial" w:hAnsi="Arial" w:cs="Arial"/>
-          <w:color w:val="2D2E2E"/>
-        </w:rPr>
-      </w:pPr>
-      <w:r>
-        <w:rPr>
-          <w:rFonts w:ascii="Arial" w:hAnsi="Arial" w:cs="Arial"/>
-          <w:color w:val="2D2E2E"/>
+          <w:color w:val="000000" w:themeColor="text1"/>
+        </w:rPr>
+      </w:pPr>
+      <w:r>
+        <w:rPr>
+          <w:rFonts w:ascii="Arial" w:hAnsi="Arial" w:cs="Arial"/>
+          <w:color w:val="000000" w:themeColor="text1"/>
         </w:rPr>
         <w:t>Para preencher cada área sugerimos abaixo um modelo de itens que podem ser utilizados.</w:t>
       </w:r>
@@ -990,13 +1581,13 @@
         <w:jc w:val="both"/>
         <w:rPr>
           <w:rFonts w:ascii="Arial" w:hAnsi="Arial" w:cs="Arial"/>
-          <w:color w:val="2D2E2E"/>
-        </w:rPr>
-      </w:pPr>
-      <w:r>
-        <w:rPr>
-          <w:rFonts w:ascii="Arial" w:hAnsi="Arial" w:cs="Arial"/>
-          <w:color w:val="2D2E2E"/>
+          <w:color w:val="000000" w:themeColor="text1"/>
+        </w:rPr>
+      </w:pPr>
+      <w:r>
+        <w:rPr>
+          <w:rFonts w:ascii="Arial" w:hAnsi="Arial" w:cs="Arial"/>
+          <w:color w:val="000000" w:themeColor="text1"/>
         </w:rPr>
         <w:t> </w:t>
       </w:r>
@@ -1007,22 +1598,22 @@
         <w:spacing w:line="360" w:lineRule="atLeast"/>
         <w:rPr>
           <w:rFonts w:ascii="Arial" w:hAnsi="Arial" w:cs="Arial"/>
-          <w:color w:val="2D2E2E"/>
-        </w:rPr>
-      </w:pPr>
-      <w:r>
-        <w:rPr>
-          <w:rFonts w:ascii="Arial" w:hAnsi="Arial" w:cs="Arial"/>
-          <w:b/>
-          <w:bCs/>
-          <w:color w:val="2D2E2E"/>
+          <w:color w:val="000000" w:themeColor="text1"/>
+        </w:rPr>
+      </w:pPr>
+      <w:r>
+        <w:rPr>
+          <w:rFonts w:ascii="Arial" w:hAnsi="Arial" w:cs="Arial"/>
+          <w:b/>
+          <w:bCs/>
+          <w:color w:val="000000" w:themeColor="text1"/>
         </w:rPr>
         <w:t>Parcerias</w:t>
       </w:r>
       <w:r>
         <w:rPr>
           <w:rFonts w:ascii="Arial" w:hAnsi="Arial" w:cs="Arial"/>
-          <w:color w:val="2D2E2E"/>
+          <w:color w:val="000000" w:themeColor="text1"/>
         </w:rPr>
         <w:br/>
         <w:t>Quem são os nossos principais parceiros?</w:t>
@@ -1030,7 +1621,7 @@
       <w:r>
         <w:rPr>
           <w:rFonts w:ascii="Arial" w:hAnsi="Arial" w:cs="Arial"/>
-          <w:color w:val="2D2E2E"/>
+          <w:color w:val="000000" w:themeColor="text1"/>
         </w:rPr>
         <w:br/>
         <w:t>Quem são os nossos principais fornecedores?</w:t>
@@ -1038,7 +1629,7 @@
       <w:r>
         <w:rPr>
           <w:rFonts w:ascii="Arial" w:hAnsi="Arial" w:cs="Arial"/>
-          <w:color w:val="2D2E2E"/>
+          <w:color w:val="000000" w:themeColor="text1"/>
         </w:rPr>
         <w:br/>
         <w:t>Quais Key Recursos estamos adquirindo de parceiros?</w:t>
@@ -1046,7 +1637,7 @@
       <w:r>
         <w:rPr>
           <w:rFonts w:ascii="Arial" w:hAnsi="Arial" w:cs="Arial"/>
-          <w:color w:val="2D2E2E"/>
+          <w:color w:val="000000" w:themeColor="text1"/>
         </w:rPr>
         <w:br/>
         <w:t>Principais Atividades que os parceiros de executar?</w:t>
@@ -1054,7 +1645,7 @@
       <w:r>
         <w:rPr>
           <w:rFonts w:ascii="Arial" w:hAnsi="Arial" w:cs="Arial"/>
-          <w:color w:val="2D2E2E"/>
+          <w:color w:val="000000" w:themeColor="text1"/>
         </w:rPr>
         <w:br/>
         <w:t>Motivações para PARCERIAS:</w:t>
@@ -1062,7 +1653,7 @@
       <w:r>
         <w:rPr>
           <w:rFonts w:ascii="Arial" w:hAnsi="Arial" w:cs="Arial"/>
-          <w:color w:val="2D2E2E"/>
+          <w:color w:val="000000" w:themeColor="text1"/>
         </w:rPr>
         <w:br/>
         <w:t>Otimização e economia</w:t>
@@ -1070,7 +1661,7 @@
       <w:r>
         <w:rPr>
           <w:rFonts w:ascii="Arial" w:hAnsi="Arial" w:cs="Arial"/>
-          <w:color w:val="2D2E2E"/>
+          <w:color w:val="000000" w:themeColor="text1"/>
         </w:rPr>
         <w:br/>
         <w:t>Redução de risco e incerteza</w:t>
@@ -1078,7 +1669,7 @@
       <w:r>
         <w:rPr>
           <w:rFonts w:ascii="Arial" w:hAnsi="Arial" w:cs="Arial"/>
-          <w:color w:val="2D2E2E"/>
+          <w:color w:val="000000" w:themeColor="text1"/>
         </w:rPr>
         <w:br/>
         <w:t>Aquisição de recursos e atividades particulares</w:t>
@@ -1086,30 +1677,30 @@
       <w:r>
         <w:rPr>
           <w:rFonts w:ascii="Arial" w:hAnsi="Arial" w:cs="Arial"/>
-          <w:color w:val="2D2E2E"/>
-        </w:rPr>
-        <w:br/>
-      </w:r>
-      <w:r>
-        <w:rPr>
-          <w:rFonts w:ascii="Arial" w:hAnsi="Arial" w:cs="Arial"/>
-          <w:color w:val="2D2E2E"/>
-        </w:rPr>
-        <w:br/>
-      </w:r>
-      <w:r>
-        <w:rPr>
-          <w:rFonts w:ascii="Arial" w:hAnsi="Arial" w:cs="Arial"/>
-          <w:b/>
-          <w:bCs/>
-          <w:color w:val="2D2E2E"/>
+          <w:color w:val="000000" w:themeColor="text1"/>
+        </w:rPr>
+        <w:br/>
+      </w:r>
+      <w:r>
+        <w:rPr>
+          <w:rFonts w:ascii="Arial" w:hAnsi="Arial" w:cs="Arial"/>
+          <w:color w:val="000000" w:themeColor="text1"/>
+        </w:rPr>
+        <w:br/>
+      </w:r>
+      <w:r>
+        <w:rPr>
+          <w:rFonts w:ascii="Arial" w:hAnsi="Arial" w:cs="Arial"/>
+          <w:b/>
+          <w:bCs/>
+          <w:color w:val="000000" w:themeColor="text1"/>
         </w:rPr>
         <w:t>Atividades-chave</w:t>
       </w:r>
       <w:r>
         <w:rPr>
           <w:rFonts w:ascii="Arial" w:hAnsi="Arial" w:cs="Arial"/>
-          <w:color w:val="2D2E2E"/>
+          <w:color w:val="000000" w:themeColor="text1"/>
         </w:rPr>
         <w:br/>
         <w:t>Que atividades-chave que nossas proposições de valor exige?</w:t>
@@ -1117,7 +1708,7 @@
       <w:r>
         <w:rPr>
           <w:rFonts w:ascii="Arial" w:hAnsi="Arial" w:cs="Arial"/>
-          <w:color w:val="2D2E2E"/>
+          <w:color w:val="000000" w:themeColor="text1"/>
         </w:rPr>
         <w:br/>
         <w:t>Nossos canais de distribuição?</w:t>
@@ -1125,7 +1716,7 @@
       <w:r>
         <w:rPr>
           <w:rFonts w:ascii="Arial" w:hAnsi="Arial" w:cs="Arial"/>
-          <w:color w:val="2D2E2E"/>
+          <w:color w:val="000000" w:themeColor="text1"/>
         </w:rPr>
         <w:br/>
         <w:t>Relacionamento com o Cliente?</w:t>
@@ -1133,7 +1724,7 @@
       <w:r>
         <w:rPr>
           <w:rFonts w:ascii="Arial" w:hAnsi="Arial" w:cs="Arial"/>
-          <w:color w:val="2D2E2E"/>
+          <w:color w:val="000000" w:themeColor="text1"/>
         </w:rPr>
         <w:br/>
         <w:t>Fluxos de receita?</w:t>
@@ -1141,7 +1732,7 @@
       <w:r>
         <w:rPr>
           <w:rFonts w:ascii="Arial" w:hAnsi="Arial" w:cs="Arial"/>
-          <w:color w:val="2D2E2E"/>
+          <w:color w:val="000000" w:themeColor="text1"/>
         </w:rPr>
         <w:br/>
         <w:t>CATEGORIAS</w:t>
@@ -1149,7 +1740,7 @@
       <w:r>
         <w:rPr>
           <w:rFonts w:ascii="Arial" w:hAnsi="Arial" w:cs="Arial"/>
-          <w:color w:val="2D2E2E"/>
+          <w:color w:val="000000" w:themeColor="text1"/>
         </w:rPr>
         <w:br/>
         <w:t>produção</w:t>
@@ -1157,53 +1748,53 @@
       <w:r>
         <w:rPr>
           <w:rFonts w:ascii="Arial" w:hAnsi="Arial" w:cs="Arial"/>
-          <w:color w:val="2D2E2E"/>
-        </w:rPr>
-        <w:br/>
+          <w:color w:val="000000" w:themeColor="text1"/>
+        </w:rPr>
+        <w:br/>
+      </w:r>
+      <w:r>
+        <w:rPr>
+          <w:rFonts w:ascii="Arial" w:hAnsi="Arial" w:cs="Arial"/>
+          <w:color w:val="000000" w:themeColor="text1"/>
+        </w:rPr>
+        <w:lastRenderedPageBreak/>
         <w:t>Solução de Problemas</w:t>
       </w:r>
       <w:r>
         <w:rPr>
           <w:rFonts w:ascii="Arial" w:hAnsi="Arial" w:cs="Arial"/>
-          <w:color w:val="2D2E2E"/>
-        </w:rPr>
-        <w:br/>
-      </w:r>
-      <w:r>
-        <w:rPr>
-          <w:rFonts w:ascii="Arial" w:hAnsi="Arial" w:cs="Arial"/>
-          <w:color w:val="2D2E2E"/>
-        </w:rPr>
-        <w:lastRenderedPageBreak/>
+          <w:color w:val="000000" w:themeColor="text1"/>
+        </w:rPr>
+        <w:br/>
         <w:t>Plataforma / Rede</w:t>
       </w:r>
       <w:r>
         <w:rPr>
           <w:rFonts w:ascii="Arial" w:hAnsi="Arial" w:cs="Arial"/>
-          <w:color w:val="2D2E2E"/>
-        </w:rPr>
-        <w:br/>
-      </w:r>
-      <w:r>
-        <w:rPr>
-          <w:rFonts w:ascii="Arial" w:hAnsi="Arial" w:cs="Arial"/>
-          <w:color w:val="2D2E2E"/>
-        </w:rPr>
-        <w:br/>
-      </w:r>
-      <w:r>
-        <w:rPr>
-          <w:rFonts w:ascii="Arial" w:hAnsi="Arial" w:cs="Arial"/>
-          <w:b/>
-          <w:bCs/>
-          <w:color w:val="2D2E2E"/>
+          <w:color w:val="000000" w:themeColor="text1"/>
+        </w:rPr>
+        <w:br/>
+      </w:r>
+      <w:r>
+        <w:rPr>
+          <w:rFonts w:ascii="Arial" w:hAnsi="Arial" w:cs="Arial"/>
+          <w:color w:val="000000" w:themeColor="text1"/>
+        </w:rPr>
+        <w:br/>
+      </w:r>
+      <w:r>
+        <w:rPr>
+          <w:rFonts w:ascii="Arial" w:hAnsi="Arial" w:cs="Arial"/>
+          <w:b/>
+          <w:bCs/>
+          <w:color w:val="000000" w:themeColor="text1"/>
         </w:rPr>
         <w:t>Proposta de Valor</w:t>
       </w:r>
       <w:r>
         <w:rPr>
           <w:rFonts w:ascii="Arial" w:hAnsi="Arial" w:cs="Arial"/>
-          <w:color w:val="2D2E2E"/>
+          <w:color w:val="000000" w:themeColor="text1"/>
         </w:rPr>
         <w:br/>
         <w:t>Qual o valor que nós entregamos para o cliente?</w:t>
@@ -1211,7 +1802,7 @@
       <w:r>
         <w:rPr>
           <w:rFonts w:ascii="Arial" w:hAnsi="Arial" w:cs="Arial"/>
-          <w:color w:val="2D2E2E"/>
+          <w:color w:val="000000" w:themeColor="text1"/>
         </w:rPr>
         <w:br/>
         <w:t>Que um dos problemas de nossos clientes que estamos ajudando a resolver?</w:t>
@@ -1219,7 +1810,7 @@
       <w:r>
         <w:rPr>
           <w:rFonts w:ascii="Arial" w:hAnsi="Arial" w:cs="Arial"/>
-          <w:color w:val="2D2E2E"/>
+          <w:color w:val="000000" w:themeColor="text1"/>
         </w:rPr>
         <w:br/>
         <w:t>Que pacotes de produtos e serviços que estamos oferecendo para cada segmento de clientes?</w:t>
@@ -1227,7 +1818,7 @@
       <w:r>
         <w:rPr>
           <w:rFonts w:ascii="Arial" w:hAnsi="Arial" w:cs="Arial"/>
-          <w:color w:val="2D2E2E"/>
+          <w:color w:val="000000" w:themeColor="text1"/>
         </w:rPr>
         <w:br/>
         <w:t>Quais as necessidades do cliente estamos satisfazendo?</w:t>
@@ -1235,7 +1826,7 @@
       <w:r>
         <w:rPr>
           <w:rFonts w:ascii="Arial" w:hAnsi="Arial" w:cs="Arial"/>
-          <w:color w:val="2D2E2E"/>
+          <w:color w:val="000000" w:themeColor="text1"/>
         </w:rPr>
         <w:br/>
         <w:t>CARACTERÍSTICAS</w:t>
@@ -1243,7 +1834,7 @@
       <w:r>
         <w:rPr>
           <w:rFonts w:ascii="Arial" w:hAnsi="Arial" w:cs="Arial"/>
-          <w:color w:val="2D2E2E"/>
+          <w:color w:val="000000" w:themeColor="text1"/>
         </w:rPr>
         <w:br/>
         <w:t>novidade</w:t>
@@ -1251,7 +1842,7 @@
       <w:r>
         <w:rPr>
           <w:rFonts w:ascii="Arial" w:hAnsi="Arial" w:cs="Arial"/>
-          <w:color w:val="2D2E2E"/>
+          <w:color w:val="000000" w:themeColor="text1"/>
         </w:rPr>
         <w:br/>
         <w:t>atuação</w:t>
@@ -1259,7 +1850,7 @@
       <w:r>
         <w:rPr>
           <w:rFonts w:ascii="Arial" w:hAnsi="Arial" w:cs="Arial"/>
-          <w:color w:val="2D2E2E"/>
+          <w:color w:val="000000" w:themeColor="text1"/>
         </w:rPr>
         <w:br/>
         <w:t>personalização</w:t>
@@ -1267,7 +1858,7 @@
       <w:r>
         <w:rPr>
           <w:rFonts w:ascii="Arial" w:hAnsi="Arial" w:cs="Arial"/>
-          <w:color w:val="2D2E2E"/>
+          <w:color w:val="000000" w:themeColor="text1"/>
         </w:rPr>
         <w:br/>
         <w:t>"Começar o trabalho feito"</w:t>
@@ -1275,7 +1866,7 @@
       <w:r>
         <w:rPr>
           <w:rFonts w:ascii="Arial" w:hAnsi="Arial" w:cs="Arial"/>
-          <w:color w:val="2D2E2E"/>
+          <w:color w:val="000000" w:themeColor="text1"/>
         </w:rPr>
         <w:br/>
         <w:t>projeto</w:t>
@@ -1283,7 +1874,7 @@
       <w:r>
         <w:rPr>
           <w:rFonts w:ascii="Arial" w:hAnsi="Arial" w:cs="Arial"/>
-          <w:color w:val="2D2E2E"/>
+          <w:color w:val="000000" w:themeColor="text1"/>
         </w:rPr>
         <w:br/>
         <w:t>Marca / Estado</w:t>
@@ -1291,7 +1882,7 @@
       <w:r>
         <w:rPr>
           <w:rFonts w:ascii="Arial" w:hAnsi="Arial" w:cs="Arial"/>
-          <w:color w:val="2D2E2E"/>
+          <w:color w:val="000000" w:themeColor="text1"/>
         </w:rPr>
         <w:br/>
         <w:t>preço</w:t>
@@ -1299,7 +1890,7 @@
       <w:r>
         <w:rPr>
           <w:rFonts w:ascii="Arial" w:hAnsi="Arial" w:cs="Arial"/>
-          <w:color w:val="2D2E2E"/>
+          <w:color w:val="000000" w:themeColor="text1"/>
         </w:rPr>
         <w:br/>
         <w:t>Redução de Custos</w:t>
@@ -1307,7 +1898,7 @@
       <w:r>
         <w:rPr>
           <w:rFonts w:ascii="Arial" w:hAnsi="Arial" w:cs="Arial"/>
-          <w:color w:val="2D2E2E"/>
+          <w:color w:val="000000" w:themeColor="text1"/>
         </w:rPr>
         <w:br/>
         <w:t>Redução do Risco</w:t>
@@ -1315,7 +1906,7 @@
       <w:r>
         <w:rPr>
           <w:rFonts w:ascii="Arial" w:hAnsi="Arial" w:cs="Arial"/>
-          <w:color w:val="2D2E2E"/>
+          <w:color w:val="000000" w:themeColor="text1"/>
         </w:rPr>
         <w:br/>
         <w:t>acessibilidade</w:t>
@@ -1323,7 +1914,7 @@
       <w:r>
         <w:rPr>
           <w:rFonts w:ascii="Arial" w:hAnsi="Arial" w:cs="Arial"/>
-          <w:color w:val="2D2E2E"/>
+          <w:color w:val="000000" w:themeColor="text1"/>
         </w:rPr>
         <w:br/>
         <w:t>Conveniência / Usabilidade</w:t>
@@ -1331,30 +1922,30 @@
       <w:r>
         <w:rPr>
           <w:rFonts w:ascii="Arial" w:hAnsi="Arial" w:cs="Arial"/>
-          <w:color w:val="2D2E2E"/>
-        </w:rPr>
-        <w:br/>
-      </w:r>
-      <w:r>
-        <w:rPr>
-          <w:rFonts w:ascii="Arial" w:hAnsi="Arial" w:cs="Arial"/>
-          <w:color w:val="2D2E2E"/>
-        </w:rPr>
-        <w:br/>
-      </w:r>
-      <w:r>
-        <w:rPr>
-          <w:rFonts w:ascii="Arial" w:hAnsi="Arial" w:cs="Arial"/>
-          <w:b/>
-          <w:bCs/>
-          <w:color w:val="2D2E2E"/>
+          <w:color w:val="000000" w:themeColor="text1"/>
+        </w:rPr>
+        <w:br/>
+      </w:r>
+      <w:r>
+        <w:rPr>
+          <w:rFonts w:ascii="Arial" w:hAnsi="Arial" w:cs="Arial"/>
+          <w:color w:val="000000" w:themeColor="text1"/>
+        </w:rPr>
+        <w:br/>
+      </w:r>
+      <w:r>
+        <w:rPr>
+          <w:rFonts w:ascii="Arial" w:hAnsi="Arial" w:cs="Arial"/>
+          <w:b/>
+          <w:bCs/>
+          <w:color w:val="000000" w:themeColor="text1"/>
         </w:rPr>
         <w:t>Relacionamento com o Cliente</w:t>
       </w:r>
       <w:r>
         <w:rPr>
           <w:rFonts w:ascii="Arial" w:hAnsi="Arial" w:cs="Arial"/>
-          <w:color w:val="2D2E2E"/>
+          <w:color w:val="000000" w:themeColor="text1"/>
         </w:rPr>
         <w:br/>
         <w:t>Que tipo de relacionamento que cada um de nossos segmentos de clientes esperam de nós para estabelecer e manter com eles? Quais os que estabelecemos? Como eles são integrados com o resto do nosso modelo de negócio? Como caro são eles?</w:t>
@@ -1362,7 +1953,7 @@
       <w:r>
         <w:rPr>
           <w:rFonts w:ascii="Arial" w:hAnsi="Arial" w:cs="Arial"/>
-          <w:color w:val="2D2E2E"/>
+          <w:color w:val="000000" w:themeColor="text1"/>
         </w:rPr>
         <w:br/>
         <w:t>EXEMPLOS</w:t>
@@ -1370,7 +1961,7 @@
       <w:r>
         <w:rPr>
           <w:rFonts w:ascii="Arial" w:hAnsi="Arial" w:cs="Arial"/>
-          <w:color w:val="2D2E2E"/>
+          <w:color w:val="000000" w:themeColor="text1"/>
         </w:rPr>
         <w:br/>
         <w:t>assistência pessoal</w:t>
@@ -1378,7 +1969,7 @@
       <w:r>
         <w:rPr>
           <w:rFonts w:ascii="Arial" w:hAnsi="Arial" w:cs="Arial"/>
-          <w:color w:val="2D2E2E"/>
+          <w:color w:val="000000" w:themeColor="text1"/>
         </w:rPr>
         <w:br/>
         <w:t>Dedicado Assistência Pessoal</w:t>
@@ -1386,7 +1977,7 @@
       <w:r>
         <w:rPr>
           <w:rFonts w:ascii="Arial" w:hAnsi="Arial" w:cs="Arial"/>
-          <w:color w:val="2D2E2E"/>
+          <w:color w:val="000000" w:themeColor="text1"/>
         </w:rPr>
         <w:br/>
         <w:t>Auto-serviço</w:t>
@@ -1394,7 +1985,7 @@
       <w:r>
         <w:rPr>
           <w:rFonts w:ascii="Arial" w:hAnsi="Arial" w:cs="Arial"/>
-          <w:color w:val="2D2E2E"/>
+          <w:color w:val="000000" w:themeColor="text1"/>
         </w:rPr>
         <w:br/>
         <w:t>Serviços automatizados</w:t>
@@ -1402,7 +1993,7 @@
       <w:r>
         <w:rPr>
           <w:rFonts w:ascii="Arial" w:hAnsi="Arial" w:cs="Arial"/>
-          <w:color w:val="2D2E2E"/>
+          <w:color w:val="000000" w:themeColor="text1"/>
         </w:rPr>
         <w:br/>
         <w:t>Comunidades</w:t>
@@ -1410,7 +2001,7 @@
       <w:r>
         <w:rPr>
           <w:rFonts w:ascii="Arial" w:hAnsi="Arial" w:cs="Arial"/>
-          <w:color w:val="2D2E2E"/>
+          <w:color w:val="000000" w:themeColor="text1"/>
         </w:rPr>
         <w:br/>
         <w:t>Co-criação</w:t>
@@ -1422,22 +2013,22 @@
         <w:spacing w:line="360" w:lineRule="atLeast"/>
         <w:rPr>
           <w:rFonts w:ascii="Arial" w:hAnsi="Arial" w:cs="Arial"/>
-          <w:color w:val="2D2E2E"/>
-        </w:rPr>
-      </w:pPr>
-      <w:r>
-        <w:rPr>
-          <w:rFonts w:ascii="Arial" w:hAnsi="Arial" w:cs="Arial"/>
-          <w:b/>
-          <w:bCs/>
-          <w:color w:val="2D2E2E"/>
+          <w:color w:val="000000" w:themeColor="text1"/>
+        </w:rPr>
+      </w:pPr>
+      <w:r>
+        <w:rPr>
+          <w:rFonts w:ascii="Arial" w:hAnsi="Arial" w:cs="Arial"/>
+          <w:b/>
+          <w:bCs/>
+          <w:color w:val="000000" w:themeColor="text1"/>
         </w:rPr>
         <w:t>Segmentos de clientes</w:t>
       </w:r>
       <w:r>
         <w:rPr>
           <w:rFonts w:ascii="Arial" w:hAnsi="Arial" w:cs="Arial"/>
-          <w:color w:val="2D2E2E"/>
+          <w:color w:val="000000" w:themeColor="text1"/>
         </w:rPr>
         <w:br/>
         <w:t>Para quem estamos a criação de valor?</w:t>
@@ -1445,7 +2036,7 @@
       <w:r>
         <w:rPr>
           <w:rFonts w:ascii="Arial" w:hAnsi="Arial" w:cs="Arial"/>
-          <w:color w:val="2D2E2E"/>
+          <w:color w:val="000000" w:themeColor="text1"/>
         </w:rPr>
         <w:br/>
         <w:t>Quem são os nossos clientes mais importantes?</w:t>
@@ -1453,7 +2044,7 @@
       <w:r>
         <w:rPr>
           <w:rFonts w:ascii="Arial" w:hAnsi="Arial" w:cs="Arial"/>
-          <w:color w:val="2D2E2E"/>
+          <w:color w:val="000000" w:themeColor="text1"/>
         </w:rPr>
         <w:br/>
         <w:t>Mass Market</w:t>
@@ -1461,15 +2052,22 @@
       <w:r>
         <w:rPr>
           <w:rFonts w:ascii="Arial" w:hAnsi="Arial" w:cs="Arial"/>
-          <w:color w:val="2D2E2E"/>
-        </w:rPr>
-        <w:br/>
+          <w:color w:val="000000" w:themeColor="text1"/>
+        </w:rPr>
+        <w:br/>
+      </w:r>
+      <w:r>
+        <w:rPr>
+          <w:rFonts w:ascii="Arial" w:hAnsi="Arial" w:cs="Arial"/>
+          <w:color w:val="000000" w:themeColor="text1"/>
+        </w:rPr>
+        <w:lastRenderedPageBreak/>
         <w:t>nicho de mercado</w:t>
       </w:r>
       <w:r>
         <w:rPr>
           <w:rFonts w:ascii="Arial" w:hAnsi="Arial" w:cs="Arial"/>
-          <w:color w:val="2D2E2E"/>
+          <w:color w:val="000000" w:themeColor="text1"/>
         </w:rPr>
         <w:br/>
         <w:t>segmentado</w:t>
@@ -1477,7 +2075,7 @@
       <w:r>
         <w:rPr>
           <w:rFonts w:ascii="Arial" w:hAnsi="Arial" w:cs="Arial"/>
-          <w:color w:val="2D2E2E"/>
+          <w:color w:val="000000" w:themeColor="text1"/>
         </w:rPr>
         <w:br/>
         <w:t>diversificado</w:t>
@@ -1485,7 +2083,7 @@
       <w:r>
         <w:rPr>
           <w:rFonts w:ascii="Arial" w:hAnsi="Arial" w:cs="Arial"/>
-          <w:color w:val="2D2E2E"/>
+          <w:color w:val="000000" w:themeColor="text1"/>
         </w:rPr>
         <w:br/>
         <w:t>Plataforma Multi-sided</w:t>
@@ -1493,14 +2091,268 @@
       <w:r>
         <w:rPr>
           <w:rFonts w:ascii="Arial" w:hAnsi="Arial" w:cs="Arial"/>
-          <w:color w:val="2D2E2E"/>
-        </w:rPr>
-        <w:br/>
-      </w:r>
-      <w:r>
-        <w:rPr>
-          <w:rFonts w:ascii="Arial" w:hAnsi="Arial" w:cs="Arial"/>
-          <w:color w:val="2D2E2E"/>
+          <w:color w:val="000000" w:themeColor="text1"/>
+        </w:rPr>
+        <w:br/>
+      </w:r>
+      <w:r>
+        <w:rPr>
+          <w:rFonts w:ascii="Arial" w:hAnsi="Arial" w:cs="Arial"/>
+          <w:color w:val="000000" w:themeColor="text1"/>
+        </w:rPr>
+        <w:br/>
+      </w:r>
+      <w:r>
+        <w:rPr>
+          <w:rFonts w:ascii="Arial" w:hAnsi="Arial" w:cs="Arial"/>
+          <w:b/>
+          <w:bCs/>
+          <w:color w:val="000000" w:themeColor="text1"/>
+        </w:rPr>
+        <w:t>Recursos-chave</w:t>
+      </w:r>
+      <w:r>
+        <w:rPr>
+          <w:rFonts w:ascii="Arial" w:hAnsi="Arial" w:cs="Arial"/>
+          <w:color w:val="000000" w:themeColor="text1"/>
+        </w:rPr>
+        <w:br/>
+        <w:t>Que recursos-chave que nossas proposições de valor exige?</w:t>
+      </w:r>
+      <w:r>
+        <w:rPr>
+          <w:rFonts w:ascii="Arial" w:hAnsi="Arial" w:cs="Arial"/>
+          <w:color w:val="000000" w:themeColor="text1"/>
+        </w:rPr>
+        <w:br/>
+        <w:t>Nossos canais de distribuição?</w:t>
+      </w:r>
+      <w:r>
+        <w:rPr>
+          <w:rFonts w:ascii="Arial" w:hAnsi="Arial" w:cs="Arial"/>
+          <w:color w:val="000000" w:themeColor="text1"/>
+        </w:rPr>
+        <w:br/>
+        <w:t>Relacionamento com o Cliente?</w:t>
+      </w:r>
+      <w:r>
+        <w:rPr>
+          <w:rFonts w:ascii="Arial" w:hAnsi="Arial" w:cs="Arial"/>
+          <w:color w:val="000000" w:themeColor="text1"/>
+        </w:rPr>
+        <w:br/>
+        <w:t>Receita Streams?</w:t>
+      </w:r>
+      <w:r>
+        <w:rPr>
+          <w:rFonts w:ascii="Arial" w:hAnsi="Arial" w:cs="Arial"/>
+          <w:color w:val="000000" w:themeColor="text1"/>
+        </w:rPr>
+        <w:br/>
+        <w:t>TIPOS DE RECURSOS</w:t>
+      </w:r>
+      <w:r>
+        <w:rPr>
+          <w:rFonts w:ascii="Arial" w:hAnsi="Arial" w:cs="Arial"/>
+          <w:color w:val="000000" w:themeColor="text1"/>
+        </w:rPr>
+        <w:br/>
+        <w:t>físico</w:t>
+      </w:r>
+      <w:r>
+        <w:rPr>
+          <w:rFonts w:ascii="Arial" w:hAnsi="Arial" w:cs="Arial"/>
+          <w:color w:val="000000" w:themeColor="text1"/>
+        </w:rPr>
+        <w:br/>
+        <w:t>Intelectual (patentes de marcas, direitos autorais, dados)</w:t>
+      </w:r>
+      <w:r>
+        <w:rPr>
+          <w:rFonts w:ascii="Arial" w:hAnsi="Arial" w:cs="Arial"/>
+          <w:color w:val="000000" w:themeColor="text1"/>
+        </w:rPr>
+        <w:br/>
+        <w:t>humano</w:t>
+      </w:r>
+      <w:r>
+        <w:rPr>
+          <w:rFonts w:ascii="Arial" w:hAnsi="Arial" w:cs="Arial"/>
+          <w:color w:val="000000" w:themeColor="text1"/>
+        </w:rPr>
+        <w:br/>
+        <w:t>financeiro</w:t>
+      </w:r>
+      <w:r>
+        <w:rPr>
+          <w:rFonts w:ascii="Arial" w:hAnsi="Arial" w:cs="Arial"/>
+          <w:color w:val="000000" w:themeColor="text1"/>
+        </w:rPr>
+        <w:br/>
+      </w:r>
+      <w:r>
+        <w:rPr>
+          <w:rFonts w:ascii="Arial" w:hAnsi="Arial" w:cs="Arial"/>
+          <w:color w:val="000000" w:themeColor="text1"/>
+        </w:rPr>
+        <w:br/>
+      </w:r>
+      <w:r>
+        <w:rPr>
+          <w:rFonts w:ascii="Arial" w:hAnsi="Arial" w:cs="Arial"/>
+          <w:b/>
+          <w:bCs/>
+          <w:color w:val="000000" w:themeColor="text1"/>
+        </w:rPr>
+        <w:t>Canais de Distribuição</w:t>
+      </w:r>
+      <w:r>
+        <w:rPr>
+          <w:rFonts w:ascii="Arial" w:hAnsi="Arial" w:cs="Arial"/>
+          <w:color w:val="000000" w:themeColor="text1"/>
+        </w:rPr>
+        <w:br/>
+        <w:t>Através do qual Canais fazer nossos segmentos de clientes querem ser alcançado?</w:t>
+      </w:r>
+      <w:r>
+        <w:rPr>
+          <w:rFonts w:ascii="Arial" w:hAnsi="Arial" w:cs="Arial"/>
+          <w:color w:val="000000" w:themeColor="text1"/>
+        </w:rPr>
+        <w:br/>
+        <w:t>Como é que vamos chegar a eles agora?</w:t>
+      </w:r>
+      <w:r>
+        <w:rPr>
+          <w:rFonts w:ascii="Arial" w:hAnsi="Arial" w:cs="Arial"/>
+          <w:color w:val="000000" w:themeColor="text1"/>
+        </w:rPr>
+        <w:br/>
+        <w:t>Como são os nossos canais integrados?</w:t>
+      </w:r>
+      <w:r>
+        <w:rPr>
+          <w:rFonts w:ascii="Arial" w:hAnsi="Arial" w:cs="Arial"/>
+          <w:color w:val="000000" w:themeColor="text1"/>
+        </w:rPr>
+        <w:br/>
+        <w:t>Quais funcionam melhor?</w:t>
+      </w:r>
+      <w:r>
+        <w:rPr>
+          <w:rFonts w:ascii="Arial" w:hAnsi="Arial" w:cs="Arial"/>
+          <w:color w:val="000000" w:themeColor="text1"/>
+        </w:rPr>
+        <w:br/>
+        <w:t>Quais são os mais eficientes em termos de custo?</w:t>
+      </w:r>
+      <w:r>
+        <w:rPr>
+          <w:rFonts w:ascii="Arial" w:hAnsi="Arial" w:cs="Arial"/>
+          <w:color w:val="000000" w:themeColor="text1"/>
+        </w:rPr>
+        <w:br/>
+        <w:t>Como estamos integrando-os com rotinas de clientes?</w:t>
+      </w:r>
+      <w:r>
+        <w:rPr>
+          <w:rFonts w:ascii="Arial" w:hAnsi="Arial" w:cs="Arial"/>
+          <w:color w:val="000000" w:themeColor="text1"/>
+        </w:rPr>
+        <w:br/>
+        <w:t>FASES Canal:</w:t>
+      </w:r>
+      <w:r>
+        <w:rPr>
+          <w:rFonts w:ascii="Arial" w:hAnsi="Arial" w:cs="Arial"/>
+          <w:color w:val="000000" w:themeColor="text1"/>
+        </w:rPr>
+        <w:br/>
+        <w:t>consciência</w:t>
+      </w:r>
+      <w:r>
+        <w:rPr>
+          <w:rFonts w:ascii="Arial" w:hAnsi="Arial" w:cs="Arial"/>
+          <w:color w:val="000000" w:themeColor="text1"/>
+        </w:rPr>
+        <w:br/>
+        <w:t>Como podemos aumentar a conscientização sobre os produtos e serviços da nossa empresa?</w:t>
+      </w:r>
+      <w:r>
+        <w:rPr>
+          <w:rFonts w:ascii="Arial" w:hAnsi="Arial" w:cs="Arial"/>
+          <w:color w:val="000000" w:themeColor="text1"/>
+        </w:rPr>
+        <w:br/>
+        <w:t>avaliação</w:t>
+      </w:r>
+      <w:r>
+        <w:rPr>
+          <w:rFonts w:ascii="Arial" w:hAnsi="Arial" w:cs="Arial"/>
+          <w:color w:val="000000" w:themeColor="text1"/>
+        </w:rPr>
+        <w:br/>
+        <w:t>Como podemos ajudar os clientes a avaliar Proposta de valor da nossa organização?</w:t>
+      </w:r>
+      <w:r>
+        <w:rPr>
+          <w:rFonts w:ascii="Arial" w:hAnsi="Arial" w:cs="Arial"/>
+          <w:color w:val="000000" w:themeColor="text1"/>
+        </w:rPr>
+        <w:br/>
+        <w:t>compra</w:t>
+      </w:r>
+      <w:r>
+        <w:rPr>
+          <w:rFonts w:ascii="Arial" w:hAnsi="Arial" w:cs="Arial"/>
+          <w:color w:val="000000" w:themeColor="text1"/>
+        </w:rPr>
+        <w:br/>
+        <w:t>Como podemos permitir que os clientes comprem produtos e serviços específicos?</w:t>
+      </w:r>
+      <w:r>
+        <w:rPr>
+          <w:rFonts w:ascii="Arial" w:hAnsi="Arial" w:cs="Arial"/>
+          <w:color w:val="000000" w:themeColor="text1"/>
+        </w:rPr>
+        <w:br/>
+        <w:t>entrega</w:t>
+      </w:r>
+      <w:r>
+        <w:rPr>
+          <w:rFonts w:ascii="Arial" w:hAnsi="Arial" w:cs="Arial"/>
+          <w:color w:val="000000" w:themeColor="text1"/>
+        </w:rPr>
+        <w:br/>
+        <w:t>Como é que vamos entregar uma proposta de valor para os clientes?</w:t>
+      </w:r>
+      <w:r>
+        <w:rPr>
+          <w:rFonts w:ascii="Arial" w:hAnsi="Arial" w:cs="Arial"/>
+          <w:color w:val="000000" w:themeColor="text1"/>
+        </w:rPr>
+        <w:br/>
+        <w:t>pós-venda</w:t>
+      </w:r>
+      <w:r>
+        <w:rPr>
+          <w:rFonts w:ascii="Arial" w:hAnsi="Arial" w:cs="Arial"/>
+          <w:color w:val="000000" w:themeColor="text1"/>
+        </w:rPr>
+        <w:br/>
+        <w:t>Como é que podemos fornecer suporte ao cliente pós-compra?</w:t>
+      </w:r>
+      <w:r>
+        <w:rPr>
+          <w:rFonts w:ascii="Arial" w:hAnsi="Arial" w:cs="Arial"/>
+          <w:color w:val="000000" w:themeColor="text1"/>
+        </w:rPr>
+        <w:br/>
+      </w:r>
+      <w:r>
+        <w:rPr>
+          <w:rFonts w:ascii="Arial" w:hAnsi="Arial" w:cs="Arial"/>
+          <w:color w:val="000000" w:themeColor="text1"/>
         </w:rPr>
         <w:lastRenderedPageBreak/>
         <w:br/>
@@ -1510,268 +2362,14 @@
           <w:rFonts w:ascii="Arial" w:hAnsi="Arial" w:cs="Arial"/>
           <w:b/>
           <w:bCs/>
-          <w:color w:val="2D2E2E"/>
-        </w:rPr>
-        <w:t>Recursos-chave</w:t>
-      </w:r>
-      <w:r>
-        <w:rPr>
-          <w:rFonts w:ascii="Arial" w:hAnsi="Arial" w:cs="Arial"/>
-          <w:color w:val="2D2E2E"/>
-        </w:rPr>
-        <w:br/>
-        <w:t>Que recursos-chave que nossas proposições de valor exige?</w:t>
-      </w:r>
-      <w:r>
-        <w:rPr>
-          <w:rFonts w:ascii="Arial" w:hAnsi="Arial" w:cs="Arial"/>
-          <w:color w:val="2D2E2E"/>
-        </w:rPr>
-        <w:br/>
-        <w:t>Nossos canais de distribuição?</w:t>
-      </w:r>
-      <w:r>
-        <w:rPr>
-          <w:rFonts w:ascii="Arial" w:hAnsi="Arial" w:cs="Arial"/>
-          <w:color w:val="2D2E2E"/>
-        </w:rPr>
-        <w:br/>
-        <w:t>Relacionamento com o Cliente?</w:t>
-      </w:r>
-      <w:r>
-        <w:rPr>
-          <w:rFonts w:ascii="Arial" w:hAnsi="Arial" w:cs="Arial"/>
-          <w:color w:val="2D2E2E"/>
-        </w:rPr>
-        <w:br/>
-        <w:t>Receita Streams?</w:t>
-      </w:r>
-      <w:r>
-        <w:rPr>
-          <w:rFonts w:ascii="Arial" w:hAnsi="Arial" w:cs="Arial"/>
-          <w:color w:val="2D2E2E"/>
-        </w:rPr>
-        <w:br/>
-        <w:t>TIPOS DE RECURSOS</w:t>
-      </w:r>
-      <w:r>
-        <w:rPr>
-          <w:rFonts w:ascii="Arial" w:hAnsi="Arial" w:cs="Arial"/>
-          <w:color w:val="2D2E2E"/>
-        </w:rPr>
-        <w:br/>
-        <w:t>físico</w:t>
-      </w:r>
-      <w:r>
-        <w:rPr>
-          <w:rFonts w:ascii="Arial" w:hAnsi="Arial" w:cs="Arial"/>
-          <w:color w:val="2D2E2E"/>
-        </w:rPr>
-        <w:br/>
-        <w:t>Intelectual (patentes de marcas, direitos autorais, dados)</w:t>
-      </w:r>
-      <w:r>
-        <w:rPr>
-          <w:rFonts w:ascii="Arial" w:hAnsi="Arial" w:cs="Arial"/>
-          <w:color w:val="2D2E2E"/>
-        </w:rPr>
-        <w:br/>
-        <w:t>humano</w:t>
-      </w:r>
-      <w:r>
-        <w:rPr>
-          <w:rFonts w:ascii="Arial" w:hAnsi="Arial" w:cs="Arial"/>
-          <w:color w:val="2D2E2E"/>
-        </w:rPr>
-        <w:br/>
-        <w:t>financeiro</w:t>
-      </w:r>
-      <w:r>
-        <w:rPr>
-          <w:rFonts w:ascii="Arial" w:hAnsi="Arial" w:cs="Arial"/>
-          <w:color w:val="2D2E2E"/>
-        </w:rPr>
-        <w:br/>
-      </w:r>
-      <w:r>
-        <w:rPr>
-          <w:rFonts w:ascii="Arial" w:hAnsi="Arial" w:cs="Arial"/>
-          <w:color w:val="2D2E2E"/>
-        </w:rPr>
-        <w:br/>
-      </w:r>
-      <w:r>
-        <w:rPr>
-          <w:rFonts w:ascii="Arial" w:hAnsi="Arial" w:cs="Arial"/>
-          <w:b/>
-          <w:bCs/>
-          <w:color w:val="2D2E2E"/>
-        </w:rPr>
-        <w:t>Canais de Distribuição</w:t>
-      </w:r>
-      <w:r>
-        <w:rPr>
-          <w:rFonts w:ascii="Arial" w:hAnsi="Arial" w:cs="Arial"/>
-          <w:color w:val="2D2E2E"/>
-        </w:rPr>
-        <w:br/>
-        <w:t>Através do qual Canais fazer nossos segmentos de clientes querem ser alcançado?</w:t>
-      </w:r>
-      <w:r>
-        <w:rPr>
-          <w:rFonts w:ascii="Arial" w:hAnsi="Arial" w:cs="Arial"/>
-          <w:color w:val="2D2E2E"/>
-        </w:rPr>
-        <w:br/>
-        <w:t>Como é que vamos chegar a eles agora?</w:t>
-      </w:r>
-      <w:r>
-        <w:rPr>
-          <w:rFonts w:ascii="Arial" w:hAnsi="Arial" w:cs="Arial"/>
-          <w:color w:val="2D2E2E"/>
-        </w:rPr>
-        <w:br/>
-        <w:t>Como são os nossos canais integrados?</w:t>
-      </w:r>
-      <w:r>
-        <w:rPr>
-          <w:rFonts w:ascii="Arial" w:hAnsi="Arial" w:cs="Arial"/>
-          <w:color w:val="2D2E2E"/>
-        </w:rPr>
-        <w:br/>
-        <w:t>Quais funcionam melhor?</w:t>
-      </w:r>
-      <w:r>
-        <w:rPr>
-          <w:rFonts w:ascii="Arial" w:hAnsi="Arial" w:cs="Arial"/>
-          <w:color w:val="2D2E2E"/>
-        </w:rPr>
-        <w:br/>
-        <w:t>Quais são os mais eficientes em termos de custo?</w:t>
-      </w:r>
-      <w:r>
-        <w:rPr>
-          <w:rFonts w:ascii="Arial" w:hAnsi="Arial" w:cs="Arial"/>
-          <w:color w:val="2D2E2E"/>
-        </w:rPr>
-        <w:br/>
-        <w:t>Como estamos integrando-os com rotinas de clientes?</w:t>
-      </w:r>
-      <w:r>
-        <w:rPr>
-          <w:rFonts w:ascii="Arial" w:hAnsi="Arial" w:cs="Arial"/>
-          <w:color w:val="2D2E2E"/>
-        </w:rPr>
-        <w:br/>
-        <w:t>FASES Canal:</w:t>
-      </w:r>
-      <w:r>
-        <w:rPr>
-          <w:rFonts w:ascii="Arial" w:hAnsi="Arial" w:cs="Arial"/>
-          <w:color w:val="2D2E2E"/>
-        </w:rPr>
-        <w:br/>
-        <w:t>consciência</w:t>
-      </w:r>
-      <w:r>
-        <w:rPr>
-          <w:rFonts w:ascii="Arial" w:hAnsi="Arial" w:cs="Arial"/>
-          <w:color w:val="2D2E2E"/>
-        </w:rPr>
-        <w:br/>
-        <w:t>Como podemos aumentar a conscientização sobre os produtos e serviços da nossa empresa?</w:t>
-      </w:r>
-      <w:r>
-        <w:rPr>
-          <w:rFonts w:ascii="Arial" w:hAnsi="Arial" w:cs="Arial"/>
-          <w:color w:val="2D2E2E"/>
-        </w:rPr>
-        <w:br/>
-        <w:t>avaliação</w:t>
-      </w:r>
-      <w:r>
-        <w:rPr>
-          <w:rFonts w:ascii="Arial" w:hAnsi="Arial" w:cs="Arial"/>
-          <w:color w:val="2D2E2E"/>
-        </w:rPr>
-        <w:br/>
-        <w:t>Como podemos ajudar os clientes a avaliar Proposta de valor da nossa organização?</w:t>
-      </w:r>
-      <w:r>
-        <w:rPr>
-          <w:rFonts w:ascii="Arial" w:hAnsi="Arial" w:cs="Arial"/>
-          <w:color w:val="2D2E2E"/>
-        </w:rPr>
-        <w:br/>
-        <w:t>compra</w:t>
-      </w:r>
-      <w:r>
-        <w:rPr>
-          <w:rFonts w:ascii="Arial" w:hAnsi="Arial" w:cs="Arial"/>
-          <w:color w:val="2D2E2E"/>
-        </w:rPr>
-        <w:br/>
-        <w:t>Como podemos permitir que os clientes comprem produtos e serviços específicos?</w:t>
-      </w:r>
-      <w:r>
-        <w:rPr>
-          <w:rFonts w:ascii="Arial" w:hAnsi="Arial" w:cs="Arial"/>
-          <w:color w:val="2D2E2E"/>
-        </w:rPr>
-        <w:br/>
-        <w:t>entrega</w:t>
-      </w:r>
-      <w:r>
-        <w:rPr>
-          <w:rFonts w:ascii="Arial" w:hAnsi="Arial" w:cs="Arial"/>
-          <w:color w:val="2D2E2E"/>
-        </w:rPr>
-        <w:br/>
-        <w:t>Como é que vamos entregar uma proposta de valor para os clientes?</w:t>
-      </w:r>
-      <w:r>
-        <w:rPr>
-          <w:rFonts w:ascii="Arial" w:hAnsi="Arial" w:cs="Arial"/>
-          <w:color w:val="2D2E2E"/>
-        </w:rPr>
-        <w:br/>
-        <w:t>pós-venda</w:t>
-      </w:r>
-      <w:r>
-        <w:rPr>
-          <w:rFonts w:ascii="Arial" w:hAnsi="Arial" w:cs="Arial"/>
-          <w:color w:val="2D2E2E"/>
-        </w:rPr>
-        <w:br/>
-        <w:t>Como é que podemos fornecer suporte ao cliente pós-compra?</w:t>
-      </w:r>
-      <w:r>
-        <w:rPr>
-          <w:rFonts w:ascii="Arial" w:hAnsi="Arial" w:cs="Arial"/>
-          <w:color w:val="2D2E2E"/>
-        </w:rPr>
-        <w:br/>
-      </w:r>
-      <w:r>
-        <w:rPr>
-          <w:rFonts w:ascii="Arial" w:hAnsi="Arial" w:cs="Arial"/>
-          <w:color w:val="2D2E2E"/>
-        </w:rPr>
-        <w:br/>
-      </w:r>
-      <w:r>
-        <w:rPr>
-          <w:rFonts w:ascii="Arial" w:hAnsi="Arial" w:cs="Arial"/>
-          <w:b/>
-          <w:bCs/>
-          <w:color w:val="2D2E2E"/>
+          <w:color w:val="000000" w:themeColor="text1"/>
         </w:rPr>
         <w:t>Estrutura de Custos</w:t>
       </w:r>
       <w:r>
         <w:rPr>
           <w:rFonts w:ascii="Arial" w:hAnsi="Arial" w:cs="Arial"/>
-          <w:color w:val="2D2E2E"/>
+          <w:color w:val="000000" w:themeColor="text1"/>
         </w:rPr>
         <w:br/>
         <w:t>Quais são os custos mais importantes inerentes ao nosso modelo de negócios?</w:t>
@@ -1779,7 +2377,7 @@
       <w:r>
         <w:rPr>
           <w:rFonts w:ascii="Arial" w:hAnsi="Arial" w:cs="Arial"/>
-          <w:color w:val="2D2E2E"/>
+          <w:color w:val="000000" w:themeColor="text1"/>
         </w:rPr>
         <w:br/>
         <w:t>Quais Key Os recursos são mais caros?</w:t>
@@ -1787,7 +2385,7 @@
       <w:r>
         <w:rPr>
           <w:rFonts w:ascii="Arial" w:hAnsi="Arial" w:cs="Arial"/>
-          <w:color w:val="2D2E2E"/>
+          <w:color w:val="000000" w:themeColor="text1"/>
         </w:rPr>
         <w:br/>
         <w:t>Qual tecla As atividades são mais caros?</w:t>
@@ -1795,7 +2393,7 @@
       <w:r>
         <w:rPr>
           <w:rFonts w:ascii="Arial" w:hAnsi="Arial" w:cs="Arial"/>
-          <w:color w:val="2D2E2E"/>
+          <w:color w:val="000000" w:themeColor="text1"/>
         </w:rPr>
         <w:br/>
         <w:t>É o seu negócio mais:</w:t>
@@ -1803,7 +2401,7 @@
       <w:r>
         <w:rPr>
           <w:rFonts w:ascii="Arial" w:hAnsi="Arial" w:cs="Arial"/>
-          <w:color w:val="2D2E2E"/>
+          <w:color w:val="000000" w:themeColor="text1"/>
         </w:rPr>
         <w:br/>
         <w:t>Custo Driven (estrutura de custos mais magro, baixo proposição de valor preço, máximo de automação, extensa outsourcing)</w:t>
@@ -1811,7 +2409,7 @@
       <w:r>
         <w:rPr>
           <w:rFonts w:ascii="Arial" w:hAnsi="Arial" w:cs="Arial"/>
-          <w:color w:val="2D2E2E"/>
+          <w:color w:val="000000" w:themeColor="text1"/>
         </w:rPr>
         <w:br/>
         <w:t>Valor Driven (focada na criação de valor, proposição de valor prêmio)</w:t>
@@ -1819,22 +2417,15 @@
       <w:r>
         <w:rPr>
           <w:rFonts w:ascii="Arial" w:hAnsi="Arial" w:cs="Arial"/>
-          <w:color w:val="2D2E2E"/>
-        </w:rPr>
-        <w:br/>
-      </w:r>
-      <w:r>
-        <w:rPr>
-          <w:rFonts w:ascii="Arial" w:hAnsi="Arial" w:cs="Arial"/>
-          <w:color w:val="2D2E2E"/>
-        </w:rPr>
-        <w:lastRenderedPageBreak/>
+          <w:color w:val="000000" w:themeColor="text1"/>
+        </w:rPr>
+        <w:br/>
         <w:t>Características da amostra:</w:t>
       </w:r>
       <w:r>
         <w:rPr>
           <w:rFonts w:ascii="Arial" w:hAnsi="Arial" w:cs="Arial"/>
-          <w:color w:val="2D2E2E"/>
+          <w:color w:val="000000" w:themeColor="text1"/>
         </w:rPr>
         <w:br/>
         <w:t>Custos fixos (salários, aluguéis, serviços públicos)</w:t>
@@ -1842,7 +2433,7 @@
       <w:r>
         <w:rPr>
           <w:rFonts w:ascii="Arial" w:hAnsi="Arial" w:cs="Arial"/>
-          <w:color w:val="2D2E2E"/>
+          <w:color w:val="000000" w:themeColor="text1"/>
         </w:rPr>
         <w:br/>
         <w:t>custos variáveis</w:t>
@@ -1850,7 +2441,7 @@
       <w:r>
         <w:rPr>
           <w:rFonts w:ascii="Arial" w:hAnsi="Arial" w:cs="Arial"/>
-          <w:color w:val="2D2E2E"/>
+          <w:color w:val="000000" w:themeColor="text1"/>
         </w:rPr>
         <w:br/>
         <w:t>Economias de escala</w:t>
@@ -1858,7 +2449,7 @@
       <w:r>
         <w:rPr>
           <w:rFonts w:ascii="Arial" w:hAnsi="Arial" w:cs="Arial"/>
-          <w:color w:val="2D2E2E"/>
+          <w:color w:val="000000" w:themeColor="text1"/>
         </w:rPr>
         <w:br/>
         <w:t>As economias de escopo</w:t>
@@ -1866,30 +2457,30 @@
       <w:r>
         <w:rPr>
           <w:rFonts w:ascii="Arial" w:hAnsi="Arial" w:cs="Arial"/>
-          <w:color w:val="2D2E2E"/>
-        </w:rPr>
-        <w:br/>
-      </w:r>
-      <w:r>
-        <w:rPr>
-          <w:rFonts w:ascii="Arial" w:hAnsi="Arial" w:cs="Arial"/>
-          <w:color w:val="2D2E2E"/>
-        </w:rPr>
-        <w:br/>
-      </w:r>
-      <w:r>
-        <w:rPr>
-          <w:rFonts w:ascii="Arial" w:hAnsi="Arial" w:cs="Arial"/>
-          <w:b/>
-          <w:bCs/>
-          <w:color w:val="2D2E2E"/>
+          <w:color w:val="000000" w:themeColor="text1"/>
+        </w:rPr>
+        <w:br/>
+      </w:r>
+      <w:r>
+        <w:rPr>
+          <w:rFonts w:ascii="Arial" w:hAnsi="Arial" w:cs="Arial"/>
+          <w:color w:val="000000" w:themeColor="text1"/>
+        </w:rPr>
+        <w:br/>
+      </w:r>
+      <w:r>
+        <w:rPr>
+          <w:rFonts w:ascii="Arial" w:hAnsi="Arial" w:cs="Arial"/>
+          <w:b/>
+          <w:bCs/>
+          <w:color w:val="000000" w:themeColor="text1"/>
         </w:rPr>
         <w:t>Fontes de receita</w:t>
       </w:r>
       <w:r>
         <w:rPr>
           <w:rFonts w:ascii="Arial" w:hAnsi="Arial" w:cs="Arial"/>
-          <w:color w:val="2D2E2E"/>
+          <w:color w:val="000000" w:themeColor="text1"/>
         </w:rPr>
         <w:br/>
         <w:t>Para o valor são os nossos clientes realmente disposto a pagar?</w:t>
@@ -1897,7 +2488,7 @@
       <w:r>
         <w:rPr>
           <w:rFonts w:ascii="Arial" w:hAnsi="Arial" w:cs="Arial"/>
-          <w:color w:val="2D2E2E"/>
+          <w:color w:val="000000" w:themeColor="text1"/>
         </w:rPr>
         <w:br/>
         <w:t>Por que é que eles pagam atualmente?</w:t>
@@ -1905,7 +2496,7 @@
       <w:r>
         <w:rPr>
           <w:rFonts w:ascii="Arial" w:hAnsi="Arial" w:cs="Arial"/>
-          <w:color w:val="2D2E2E"/>
+          <w:color w:val="000000" w:themeColor="text1"/>
         </w:rPr>
         <w:br/>
         <w:t>Como eles estão pagando atualmente?</w:t>
@@ -1913,7 +2504,7 @@
       <w:r>
         <w:rPr>
           <w:rFonts w:ascii="Arial" w:hAnsi="Arial" w:cs="Arial"/>
-          <w:color w:val="2D2E2E"/>
+          <w:color w:val="000000" w:themeColor="text1"/>
         </w:rPr>
         <w:br/>
         <w:t>Como é que eles preferem pagar?</w:t>
@@ -1921,7 +2512,7 @@
       <w:r>
         <w:rPr>
           <w:rFonts w:ascii="Arial" w:hAnsi="Arial" w:cs="Arial"/>
-          <w:color w:val="2D2E2E"/>
+          <w:color w:val="000000" w:themeColor="text1"/>
         </w:rPr>
         <w:br/>
         <w:t>Quanto é que cada fluxo de receita contribuem para as receitas globais?</w:t>
@@ -1929,7 +2520,7 @@
       <w:r>
         <w:rPr>
           <w:rFonts w:ascii="Arial" w:hAnsi="Arial" w:cs="Arial"/>
-          <w:color w:val="2D2E2E"/>
+          <w:color w:val="000000" w:themeColor="text1"/>
         </w:rPr>
         <w:br/>
         <w:t>TIPOS:</w:t>
@@ -1937,7 +2528,7 @@
       <w:r>
         <w:rPr>
           <w:rFonts w:ascii="Arial" w:hAnsi="Arial" w:cs="Arial"/>
-          <w:color w:val="2D2E2E"/>
+          <w:color w:val="000000" w:themeColor="text1"/>
         </w:rPr>
         <w:br/>
         <w:t>venda de ativos</w:t>
@@ -1945,7 +2536,7 @@
       <w:r>
         <w:rPr>
           <w:rFonts w:ascii="Arial" w:hAnsi="Arial" w:cs="Arial"/>
-          <w:color w:val="2D2E2E"/>
+          <w:color w:val="000000" w:themeColor="text1"/>
         </w:rPr>
         <w:br/>
         <w:t>taxa de uso</w:t>
@@ -1953,7 +2544,7 @@
       <w:r>
         <w:rPr>
           <w:rFonts w:ascii="Arial" w:hAnsi="Arial" w:cs="Arial"/>
-          <w:color w:val="2D2E2E"/>
+          <w:color w:val="000000" w:themeColor="text1"/>
         </w:rPr>
         <w:br/>
         <w:t>taxas de inscrição</w:t>
@@ -1961,7 +2552,7 @@
       <w:r>
         <w:rPr>
           <w:rFonts w:ascii="Arial" w:hAnsi="Arial" w:cs="Arial"/>
-          <w:color w:val="2D2E2E"/>
+          <w:color w:val="000000" w:themeColor="text1"/>
         </w:rPr>
         <w:br/>
         <w:t>Capacidade / Renting / Leasing</w:t>
@@ -1969,7 +2560,7 @@
       <w:r>
         <w:rPr>
           <w:rFonts w:ascii="Arial" w:hAnsi="Arial" w:cs="Arial"/>
-          <w:color w:val="2D2E2E"/>
+          <w:color w:val="000000" w:themeColor="text1"/>
         </w:rPr>
         <w:br/>
         <w:t>licenciamento</w:t>
@@ -1977,7 +2568,7 @@
       <w:r>
         <w:rPr>
           <w:rFonts w:ascii="Arial" w:hAnsi="Arial" w:cs="Arial"/>
-          <w:color w:val="2D2E2E"/>
+          <w:color w:val="000000" w:themeColor="text1"/>
         </w:rPr>
         <w:br/>
         <w:t>taxas de corretagem</w:t>
@@ -1985,7 +2576,7 @@
       <w:r>
         <w:rPr>
           <w:rFonts w:ascii="Arial" w:hAnsi="Arial" w:cs="Arial"/>
-          <w:color w:val="2D2E2E"/>
+          <w:color w:val="000000" w:themeColor="text1"/>
         </w:rPr>
         <w:br/>
         <w:t>publicidade</w:t>
@@ -1993,7 +2584,7 @@
       <w:r>
         <w:rPr>
           <w:rFonts w:ascii="Arial" w:hAnsi="Arial" w:cs="Arial"/>
-          <w:color w:val="2D2E2E"/>
+          <w:color w:val="000000" w:themeColor="text1"/>
         </w:rPr>
         <w:br/>
         <w:t>preço fixo</w:t>
@@ -2001,7 +2592,7 @@
       <w:r>
         <w:rPr>
           <w:rFonts w:ascii="Arial" w:hAnsi="Arial" w:cs="Arial"/>
-          <w:color w:val="2D2E2E"/>
+          <w:color w:val="000000" w:themeColor="text1"/>
         </w:rPr>
         <w:br/>
         <w:t>lista de Preços</w:t>
@@ -2009,7 +2600,7 @@
       <w:r>
         <w:rPr>
           <w:rFonts w:ascii="Arial" w:hAnsi="Arial" w:cs="Arial"/>
-          <w:color w:val="2D2E2E"/>
+          <w:color w:val="000000" w:themeColor="text1"/>
         </w:rPr>
         <w:br/>
         <w:t>Característica do produto dependente</w:t>
@@ -2017,7 +2608,7 @@
       <w:r>
         <w:rPr>
           <w:rFonts w:ascii="Arial" w:hAnsi="Arial" w:cs="Arial"/>
-          <w:color w:val="2D2E2E"/>
+          <w:color w:val="000000" w:themeColor="text1"/>
         </w:rPr>
         <w:br/>
         <w:t>Segmento de cliente dependente</w:t>
@@ -2025,7 +2616,7 @@
       <w:r>
         <w:rPr>
           <w:rFonts w:ascii="Arial" w:hAnsi="Arial" w:cs="Arial"/>
-          <w:color w:val="2D2E2E"/>
+          <w:color w:val="000000" w:themeColor="text1"/>
         </w:rPr>
         <w:br/>
         <w:t>Volume dependente</w:t>
@@ -2033,7 +2624,7 @@
       <w:r>
         <w:rPr>
           <w:rFonts w:ascii="Arial" w:hAnsi="Arial" w:cs="Arial"/>
-          <w:color w:val="2D2E2E"/>
+          <w:color w:val="000000" w:themeColor="text1"/>
         </w:rPr>
         <w:br/>
         <w:t>A precificação dinâmica</w:t>
@@ -2041,7 +2632,7 @@
       <w:r>
         <w:rPr>
           <w:rFonts w:ascii="Arial" w:hAnsi="Arial" w:cs="Arial"/>
-          <w:color w:val="2D2E2E"/>
+          <w:color w:val="000000" w:themeColor="text1"/>
         </w:rPr>
         <w:br/>
         <w:t>Negociação (negociação)</w:t>
@@ -2049,7 +2640,7 @@
       <w:r>
         <w:rPr>
           <w:rFonts w:ascii="Arial" w:hAnsi="Arial" w:cs="Arial"/>
-          <w:color w:val="2D2E2E"/>
+          <w:color w:val="000000" w:themeColor="text1"/>
         </w:rPr>
         <w:br/>
         <w:t>yield Management</w:t>
@@ -2057,7 +2648,7 @@
       <w:r>
         <w:rPr>
           <w:rFonts w:ascii="Arial" w:hAnsi="Arial" w:cs="Arial"/>
-          <w:color w:val="2D2E2E"/>
+          <w:color w:val="000000" w:themeColor="text1"/>
         </w:rPr>
         <w:br/>
         <w:t>Real-time-Market</w:t>
@@ -2069,13 +2660,13 @@
         <w:spacing w:line="360" w:lineRule="atLeast"/>
         <w:rPr>
           <w:rFonts w:ascii="Arial" w:hAnsi="Arial" w:cs="Arial"/>
-          <w:color w:val="2D2E2E"/>
-        </w:rPr>
-      </w:pPr>
-      <w:r>
-        <w:rPr>
-          <w:rFonts w:ascii="Arial" w:hAnsi="Arial" w:cs="Arial"/>
-          <w:color w:val="2D2E2E"/>
+          <w:color w:val="000000" w:themeColor="text1"/>
+        </w:rPr>
+      </w:pPr>
+      <w:r>
+        <w:rPr>
+          <w:rFonts w:ascii="Arial" w:hAnsi="Arial" w:cs="Arial"/>
+          <w:color w:val="000000" w:themeColor="text1"/>
         </w:rPr>
         <w:lastRenderedPageBreak/>
         <w:fldChar w:fldCharType="begin"/>
@@ -2083,21 +2674,21 @@
       <w:r>
         <w:rPr>
           <w:rFonts w:ascii="Arial" w:hAnsi="Arial" w:cs="Arial"/>
-          <w:color w:val="2D2E2E"/>
+          <w:color w:val="000000" w:themeColor="text1"/>
         </w:rPr>
         <w:instrText xml:space="preserve"> INCLUDEPICTURE "http://www.portaldomarketing.com.br/images/Modelo_de_Negocios_Canvas.jpg" \* MERGEFORMATINET </w:instrText>
       </w:r>
       <w:r>
         <w:rPr>
           <w:rFonts w:ascii="Arial" w:hAnsi="Arial" w:cs="Arial"/>
-          <w:color w:val="2D2E2E"/>
+          <w:color w:val="000000" w:themeColor="text1"/>
         </w:rPr>
         <w:fldChar w:fldCharType="separate"/>
       </w:r>
       <w:r>
         <w:rPr>
           <w:rFonts w:ascii="Arial" w:hAnsi="Arial" w:cs="Arial"/>
-          <w:color w:val="2D2E2E"/>
+          <w:color w:val="000000" w:themeColor="text1"/>
         </w:rPr>
         <w:pict>
           <v:shapetype id="_x0000_t75" coordsize="21600,21600" o:spt="75" o:preferrelative="t" path="m@4@5l@4@11@9@11@9@5xe" filled="f" stroked="f">
@@ -2119,15 +2710,15 @@
             <v:path o:extrusionok="f" gradientshapeok="t" o:connecttype="rect"/>
             <o:lock v:ext="edit" aspectratio="t"/>
           </v:shapetype>
-          <v:shape id="_x0000_i1025" type="#_x0000_t75" style="width:494.4pt;height:304.8pt">
-            <v:imagedata r:id="rId4" r:href="rId5"/>
+          <v:shape id="_x0000_i1027" type="#_x0000_t75" style="width:494.4pt;height:304.8pt">
+            <v:imagedata r:id="rId5" r:href="rId6"/>
           </v:shape>
         </w:pict>
       </w:r>
       <w:r>
         <w:rPr>
           <w:rFonts w:ascii="Arial" w:hAnsi="Arial" w:cs="Arial"/>
-          <w:color w:val="2D2E2E"/>
+          <w:color w:val="000000" w:themeColor="text1"/>
         </w:rPr>
         <w:fldChar w:fldCharType="end"/>
       </w:r>
@@ -2138,13 +2729,13 @@
         <w:spacing w:line="360" w:lineRule="atLeast"/>
         <w:rPr>
           <w:rFonts w:ascii="Arial" w:hAnsi="Arial" w:cs="Arial"/>
-          <w:color w:val="2D2E2E"/>
-        </w:rPr>
-      </w:pPr>
-      <w:r>
-        <w:rPr>
-          <w:rFonts w:ascii="Arial" w:hAnsi="Arial" w:cs="Arial"/>
-          <w:color w:val="2D2E2E"/>
+          <w:color w:val="000000" w:themeColor="text1"/>
+        </w:rPr>
+      </w:pPr>
+      <w:r>
+        <w:rPr>
+          <w:rFonts w:ascii="Arial" w:hAnsi="Arial" w:cs="Arial"/>
+          <w:color w:val="000000" w:themeColor="text1"/>
         </w:rPr>
         <w:br/>
         <w:t>Os itens são colocados da parte central em direção à direita. Neste quadrante teremos os seguintes blocos:</w:t>
@@ -2156,13 +2747,13 @@
         <w:spacing w:line="360" w:lineRule="atLeast"/>
         <w:rPr>
           <w:rFonts w:ascii="Arial" w:hAnsi="Arial" w:cs="Arial"/>
-          <w:color w:val="2D2E2E"/>
-        </w:rPr>
-      </w:pPr>
-      <w:r>
-        <w:rPr>
-          <w:rFonts w:ascii="Arial" w:hAnsi="Arial" w:cs="Arial"/>
-          <w:color w:val="2D2E2E"/>
+          <w:color w:val="000000" w:themeColor="text1"/>
+        </w:rPr>
+      </w:pPr>
+      <w:r>
+        <w:rPr>
+          <w:rFonts w:ascii="Arial" w:hAnsi="Arial" w:cs="Arial"/>
+          <w:color w:val="000000" w:themeColor="text1"/>
         </w:rPr>
         <w:br/>
         <w:t>(1) </w:t>
@@ -2172,14 +2763,14 @@
           <w:rFonts w:ascii="Arial" w:hAnsi="Arial" w:cs="Arial"/>
           <w:b/>
           <w:bCs/>
-          <w:color w:val="2D2E2E"/>
+          <w:color w:val="000000" w:themeColor="text1"/>
         </w:rPr>
         <w:t>Segmentos de Clientes</w:t>
       </w:r>
       <w:r>
         <w:rPr>
           <w:rFonts w:ascii="Arial" w:hAnsi="Arial" w:cs="Arial"/>
-          <w:color w:val="2D2E2E"/>
+          <w:color w:val="000000" w:themeColor="text1"/>
         </w:rPr>
         <w:br/>
         <w:t>(2) </w:t>
@@ -2189,14 +2780,14 @@
           <w:rFonts w:ascii="Arial" w:hAnsi="Arial" w:cs="Arial"/>
           <w:b/>
           <w:bCs/>
-          <w:color w:val="2D2E2E"/>
+          <w:color w:val="000000" w:themeColor="text1"/>
         </w:rPr>
         <w:t>Proposta de Valor</w:t>
       </w:r>
       <w:r>
         <w:rPr>
           <w:rFonts w:ascii="Arial" w:hAnsi="Arial" w:cs="Arial"/>
-          <w:color w:val="2D2E2E"/>
+          <w:color w:val="000000" w:themeColor="text1"/>
         </w:rPr>
         <w:br/>
         <w:t>(3) </w:t>
@@ -2206,14 +2797,14 @@
           <w:rFonts w:ascii="Arial" w:hAnsi="Arial" w:cs="Arial"/>
           <w:b/>
           <w:bCs/>
-          <w:color w:val="2D2E2E"/>
+          <w:color w:val="000000" w:themeColor="text1"/>
         </w:rPr>
         <w:t>Canais de Distribuição</w:t>
       </w:r>
       <w:r>
         <w:rPr>
           <w:rFonts w:ascii="Arial" w:hAnsi="Arial" w:cs="Arial"/>
-          <w:color w:val="2D2E2E"/>
+          <w:color w:val="000000" w:themeColor="text1"/>
         </w:rPr>
         <w:br/>
         <w:t>(4) </w:t>
@@ -2223,14 +2814,14 @@
           <w:rFonts w:ascii="Arial" w:hAnsi="Arial" w:cs="Arial"/>
           <w:b/>
           <w:bCs/>
-          <w:color w:val="2D2E2E"/>
+          <w:color w:val="000000" w:themeColor="text1"/>
         </w:rPr>
         <w:t>Relacionamento com o Cliente</w:t>
       </w:r>
       <w:r>
         <w:rPr>
           <w:rFonts w:ascii="Arial" w:hAnsi="Arial" w:cs="Arial"/>
-          <w:color w:val="2D2E2E"/>
+          <w:color w:val="000000" w:themeColor="text1"/>
         </w:rPr>
         <w:br/>
         <w:t>(5) </w:t>
@@ -2240,7 +2831,7 @@
           <w:rFonts w:ascii="Arial" w:hAnsi="Arial" w:cs="Arial"/>
           <w:b/>
           <w:bCs/>
-          <w:color w:val="2D2E2E"/>
+          <w:color w:val="000000" w:themeColor="text1"/>
         </w:rPr>
         <w:t>Fontes de receita</w:t>
       </w:r>
@@ -2251,13 +2842,13 @@
         <w:spacing w:line="360" w:lineRule="atLeast"/>
         <w:rPr>
           <w:rFonts w:ascii="Arial" w:hAnsi="Arial" w:cs="Arial"/>
-          <w:color w:val="2D2E2E"/>
-        </w:rPr>
-      </w:pPr>
-      <w:r>
-        <w:rPr>
-          <w:rFonts w:ascii="Arial" w:hAnsi="Arial" w:cs="Arial"/>
-          <w:color w:val="2D2E2E"/>
+          <w:color w:val="000000" w:themeColor="text1"/>
+        </w:rPr>
+      </w:pPr>
+      <w:r>
+        <w:rPr>
+          <w:rFonts w:ascii="Arial" w:hAnsi="Arial" w:cs="Arial"/>
+          <w:color w:val="000000" w:themeColor="text1"/>
         </w:rPr>
         <w:t>Os demais são colocados no lado esquerdo:</w:t>
       </w:r>
@@ -2268,13 +2859,13 @@
         <w:spacing w:line="360" w:lineRule="atLeast"/>
         <w:rPr>
           <w:rFonts w:ascii="Arial" w:hAnsi="Arial" w:cs="Arial"/>
-          <w:color w:val="2D2E2E"/>
-        </w:rPr>
-      </w:pPr>
-      <w:r>
-        <w:rPr>
-          <w:rFonts w:ascii="Arial" w:hAnsi="Arial" w:cs="Arial"/>
-          <w:color w:val="2D2E2E"/>
+          <w:color w:val="000000" w:themeColor="text1"/>
+        </w:rPr>
+      </w:pPr>
+      <w:r>
+        <w:rPr>
+          <w:rFonts w:ascii="Arial" w:hAnsi="Arial" w:cs="Arial"/>
+          <w:color w:val="000000" w:themeColor="text1"/>
         </w:rPr>
         <w:t>(6) </w:t>
       </w:r>
@@ -2283,14 +2874,14 @@
           <w:rFonts w:ascii="Arial" w:hAnsi="Arial" w:cs="Arial"/>
           <w:b/>
           <w:bCs/>
-          <w:color w:val="2D2E2E"/>
+          <w:color w:val="000000" w:themeColor="text1"/>
         </w:rPr>
         <w:t>Atividades-chave</w:t>
       </w:r>
       <w:r>
         <w:rPr>
           <w:rFonts w:ascii="Arial" w:hAnsi="Arial" w:cs="Arial"/>
-          <w:color w:val="2D2E2E"/>
+          <w:color w:val="000000" w:themeColor="text1"/>
         </w:rPr>
         <w:br/>
         <w:t>(7) </w:t>
@@ -2300,14 +2891,14 @@
           <w:rFonts w:ascii="Arial" w:hAnsi="Arial" w:cs="Arial"/>
           <w:b/>
           <w:bCs/>
-          <w:color w:val="2D2E2E"/>
+          <w:color w:val="000000" w:themeColor="text1"/>
         </w:rPr>
         <w:t>Recursos-chave</w:t>
       </w:r>
       <w:r>
         <w:rPr>
           <w:rFonts w:ascii="Arial" w:hAnsi="Arial" w:cs="Arial"/>
-          <w:color w:val="2D2E2E"/>
+          <w:color w:val="000000" w:themeColor="text1"/>
         </w:rPr>
         <w:br/>
         <w:t>(8) </w:t>
@@ -2317,14 +2908,14 @@
           <w:rFonts w:ascii="Arial" w:hAnsi="Arial" w:cs="Arial"/>
           <w:b/>
           <w:bCs/>
-          <w:color w:val="2D2E2E"/>
+          <w:color w:val="000000" w:themeColor="text1"/>
         </w:rPr>
         <w:t>Parcerias</w:t>
       </w:r>
       <w:r>
         <w:rPr>
           <w:rFonts w:ascii="Arial" w:hAnsi="Arial" w:cs="Arial"/>
-          <w:color w:val="2D2E2E"/>
+          <w:color w:val="000000" w:themeColor="text1"/>
         </w:rPr>
         <w:br/>
         <w:t>(9) </w:t>
@@ -2334,24 +2925,271 @@
           <w:rFonts w:ascii="Arial" w:hAnsi="Arial" w:cs="Arial"/>
           <w:b/>
           <w:bCs/>
-          <w:color w:val="2D2E2E"/>
+          <w:color w:val="000000" w:themeColor="text1"/>
         </w:rPr>
         <w:t>Estrutura de Custos</w:t>
       </w:r>
     </w:p>
+    <w:p>
+      <w:pPr>
+        <w:rPr>
+          <w:color w:val="000000" w:themeColor="text1"/>
+        </w:rPr>
+      </w:pPr>
+    </w:p>
+    <w:p>
+      <w:pPr>
+        <w:rPr>
+          <w:color w:val="000000" w:themeColor="text1"/>
+        </w:rPr>
+      </w:pPr>
+    </w:p>
     <w:p/>
-    <w:p>
-      <w:bookmarkStart w:id="0" w:name="_GoBack"/>
-      <w:bookmarkEnd w:id="0"/>
-    </w:p>
     <w:sectPr>
       <w:pgSz w:w="11906" w:h="16838"/>
-      <w:pgMar w:top="1134" w:right="1134" w:bottom="1134" w:left="1134" w:header="0" w:footer="0" w:gutter="0"/>
-      <w:cols w:space="720"/>
-      <w:formProt w:val="0"/>
+      <w:pgMar w:top="1417" w:right="1701" w:bottom="1417" w:left="1701" w:header="708" w:footer="708" w:gutter="0"/>
+      <w:cols w:space="708"/>
+      <w:docGrid w:linePitch="360"/>
     </w:sectPr>
   </w:body>
 </w:document>
+</file>
+
+<file path=word/numbering.xml><?xml version="1.0" encoding="utf-8"?>
+<w:numbering xmlns:wpc="http://schemas.microsoft.com/office/word/2010/wordprocessingCanvas" xmlns:cx="http://schemas.microsoft.com/office/drawing/2014/chartex" xmlns:cx1="http://schemas.microsoft.com/office/drawing/2015/9/8/chartex" xmlns:cx2="http://schemas.microsoft.com/office/drawing/2015/10/21/chartex" xmlns:cx3="http://schemas.microsoft.com/office/drawing/2016/5/9/chartex" xmlns:cx4="http://schemas.microsoft.com/office/drawing/2016/5/10/chartex" xmlns:cx5="http://schemas.microsoft.com/office/drawing/2016/5/11/chartex" xmlns:cx6="http://schemas.microsoft.com/office/drawing/2016/5/12/chartex" xmlns:cx7="http://schemas.microsoft.com/office/drawing/2016/5/13/chartex" xmlns:cx8="http://schemas.microsoft.com/office/drawing/2016/5/14/chartex" xmlns:mc="http://schemas.openxmlformats.org/markup-compatibility/2006" xmlns:aink="http://schemas.microsoft.com/office/drawing/2016/ink" xmlns:am3d="http://schemas.microsoft.com/office/drawing/2017/model3d" xmlns:o="urn:schemas-microsoft-com:office:office" xmlns:r="http://schemas.openxmlformats.org/officeDocument/2006/relationships" xmlns:m="http://schemas.openxmlformats.org/officeDocument/2006/math" xmlns:v="urn:schemas-microsoft-com:vml" xmlns:wp14="http://schemas.microsoft.com/office/word/2010/wordprocessingDrawing" xmlns:wp="http://schemas.openxmlformats.org/drawingml/2006/wordprocessingDrawing" xmlns:w10="urn:schemas-microsoft-com:office:word" xmlns:w="http://schemas.openxmlformats.org/wordprocessingml/2006/main" xmlns:w14="http://schemas.microsoft.com/office/word/2010/wordml" xmlns:w15="http://schemas.microsoft.com/office/word/2012/wordml" xmlns:w16cid="http://schemas.microsoft.com/office/word/2016/wordml/cid" xmlns:w16se="http://schemas.microsoft.com/office/word/2015/wordml/symex" xmlns:wpg="http://schemas.microsoft.com/office/word/2010/wordprocessingGroup" xmlns:wpi="http://schemas.microsoft.com/office/word/2010/wordprocessingInk" xmlns:wne="http://schemas.microsoft.com/office/word/2006/wordml" xmlns:wps="http://schemas.microsoft.com/office/word/2010/wordprocessingShape" mc:Ignorable="w14 w15 w16se w16cid wp14">
+  <w:abstractNum w:abstractNumId="0" w15:restartNumberingAfterBreak="0">
+    <w:nsid w:val="783C7175"/>
+    <w:multiLevelType w:val="hybridMultilevel"/>
+    <w:tmpl w:val="EAF076CA"/>
+    <w:lvl w:ilvl="0" w:tplc="0416000D">
+      <w:start w:val="1"/>
+      <w:numFmt w:val="bullet"/>
+      <w:lvlText w:val=""/>
+      <w:lvlJc w:val="left"/>
+      <w:pPr>
+        <w:ind w:left="720" w:hanging="360"/>
+      </w:pPr>
+      <w:rPr>
+        <w:rFonts w:ascii="Wingdings" w:hAnsi="Wingdings" w:hint="default"/>
+      </w:rPr>
+    </w:lvl>
+    <w:lvl w:ilvl="1" w:tplc="04160003" w:tentative="1">
+      <w:start w:val="1"/>
+      <w:numFmt w:val="bullet"/>
+      <w:lvlText w:val="o"/>
+      <w:lvlJc w:val="left"/>
+      <w:pPr>
+        <w:ind w:left="1440" w:hanging="360"/>
+      </w:pPr>
+      <w:rPr>
+        <w:rFonts w:ascii="Courier New" w:hAnsi="Courier New" w:hint="default"/>
+      </w:rPr>
+    </w:lvl>
+    <w:lvl w:ilvl="2" w:tplc="04160005" w:tentative="1">
+      <w:start w:val="1"/>
+      <w:numFmt w:val="bullet"/>
+      <w:lvlText w:val=""/>
+      <w:lvlJc w:val="left"/>
+      <w:pPr>
+        <w:ind w:left="2160" w:hanging="360"/>
+      </w:pPr>
+      <w:rPr>
+        <w:rFonts w:ascii="Wingdings" w:hAnsi="Wingdings" w:hint="default"/>
+      </w:rPr>
+    </w:lvl>
+    <w:lvl w:ilvl="3" w:tplc="04160001" w:tentative="1">
+      <w:start w:val="1"/>
+      <w:numFmt w:val="bullet"/>
+      <w:lvlText w:val=""/>
+      <w:lvlJc w:val="left"/>
+      <w:pPr>
+        <w:ind w:left="2880" w:hanging="360"/>
+      </w:pPr>
+      <w:rPr>
+        <w:rFonts w:ascii="Symbol" w:hAnsi="Symbol" w:hint="default"/>
+      </w:rPr>
+    </w:lvl>
+    <w:lvl w:ilvl="4" w:tplc="04160003" w:tentative="1">
+      <w:start w:val="1"/>
+      <w:numFmt w:val="bullet"/>
+      <w:lvlText w:val="o"/>
+      <w:lvlJc w:val="left"/>
+      <w:pPr>
+        <w:ind w:left="3600" w:hanging="360"/>
+      </w:pPr>
+      <w:rPr>
+        <w:rFonts w:ascii="Courier New" w:hAnsi="Courier New" w:hint="default"/>
+      </w:rPr>
+    </w:lvl>
+    <w:lvl w:ilvl="5" w:tplc="04160005" w:tentative="1">
+      <w:start w:val="1"/>
+      <w:numFmt w:val="bullet"/>
+      <w:lvlText w:val=""/>
+      <w:lvlJc w:val="left"/>
+      <w:pPr>
+        <w:ind w:left="4320" w:hanging="360"/>
+      </w:pPr>
+      <w:rPr>
+        <w:rFonts w:ascii="Wingdings" w:hAnsi="Wingdings" w:hint="default"/>
+      </w:rPr>
+    </w:lvl>
+    <w:lvl w:ilvl="6" w:tplc="04160001" w:tentative="1">
+      <w:start w:val="1"/>
+      <w:numFmt w:val="bullet"/>
+      <w:lvlText w:val=""/>
+      <w:lvlJc w:val="left"/>
+      <w:pPr>
+        <w:ind w:left="5040" w:hanging="360"/>
+      </w:pPr>
+      <w:rPr>
+        <w:rFonts w:ascii="Symbol" w:hAnsi="Symbol" w:hint="default"/>
+      </w:rPr>
+    </w:lvl>
+    <w:lvl w:ilvl="7" w:tplc="04160003" w:tentative="1">
+      <w:start w:val="1"/>
+      <w:numFmt w:val="bullet"/>
+      <w:lvlText w:val="o"/>
+      <w:lvlJc w:val="left"/>
+      <w:pPr>
+        <w:ind w:left="5760" w:hanging="360"/>
+      </w:pPr>
+      <w:rPr>
+        <w:rFonts w:ascii="Courier New" w:hAnsi="Courier New" w:hint="default"/>
+      </w:rPr>
+    </w:lvl>
+    <w:lvl w:ilvl="8" w:tplc="04160005" w:tentative="1">
+      <w:start w:val="1"/>
+      <w:numFmt w:val="bullet"/>
+      <w:lvlText w:val=""/>
+      <w:lvlJc w:val="left"/>
+      <w:pPr>
+        <w:ind w:left="6480" w:hanging="360"/>
+      </w:pPr>
+      <w:rPr>
+        <w:rFonts w:ascii="Wingdings" w:hAnsi="Wingdings" w:hint="default"/>
+      </w:rPr>
+    </w:lvl>
+  </w:abstractNum>
+  <w:abstractNum w:abstractNumId="1" w15:restartNumberingAfterBreak="0">
+    <w:nsid w:val="7ED16208"/>
+    <w:multiLevelType w:val="hybridMultilevel"/>
+    <w:tmpl w:val="361E9110"/>
+    <w:lvl w:ilvl="0" w:tplc="0416000D">
+      <w:start w:val="1"/>
+      <w:numFmt w:val="bullet"/>
+      <w:lvlText w:val=""/>
+      <w:lvlJc w:val="left"/>
+      <w:pPr>
+        <w:ind w:left="720" w:hanging="360"/>
+      </w:pPr>
+      <w:rPr>
+        <w:rFonts w:ascii="Wingdings" w:hAnsi="Wingdings" w:hint="default"/>
+      </w:rPr>
+    </w:lvl>
+    <w:lvl w:ilvl="1" w:tplc="04160003" w:tentative="1">
+      <w:start w:val="1"/>
+      <w:numFmt w:val="bullet"/>
+      <w:lvlText w:val="o"/>
+      <w:lvlJc w:val="left"/>
+      <w:pPr>
+        <w:ind w:left="1440" w:hanging="360"/>
+      </w:pPr>
+      <w:rPr>
+        <w:rFonts w:ascii="Courier New" w:hAnsi="Courier New" w:hint="default"/>
+      </w:rPr>
+    </w:lvl>
+    <w:lvl w:ilvl="2" w:tplc="04160005" w:tentative="1">
+      <w:start w:val="1"/>
+      <w:numFmt w:val="bullet"/>
+      <w:lvlText w:val=""/>
+      <w:lvlJc w:val="left"/>
+      <w:pPr>
+        <w:ind w:left="2160" w:hanging="360"/>
+      </w:pPr>
+      <w:rPr>
+        <w:rFonts w:ascii="Wingdings" w:hAnsi="Wingdings" w:hint="default"/>
+      </w:rPr>
+    </w:lvl>
+    <w:lvl w:ilvl="3" w:tplc="04160001" w:tentative="1">
+      <w:start w:val="1"/>
+      <w:numFmt w:val="bullet"/>
+      <w:lvlText w:val=""/>
+      <w:lvlJc w:val="left"/>
+      <w:pPr>
+        <w:ind w:left="2880" w:hanging="360"/>
+      </w:pPr>
+      <w:rPr>
+        <w:rFonts w:ascii="Symbol" w:hAnsi="Symbol" w:hint="default"/>
+      </w:rPr>
+    </w:lvl>
+    <w:lvl w:ilvl="4" w:tplc="04160003" w:tentative="1">
+      <w:start w:val="1"/>
+      <w:numFmt w:val="bullet"/>
+      <w:lvlText w:val="o"/>
+      <w:lvlJc w:val="left"/>
+      <w:pPr>
+        <w:ind w:left="3600" w:hanging="360"/>
+      </w:pPr>
+      <w:rPr>
+        <w:rFonts w:ascii="Courier New" w:hAnsi="Courier New" w:hint="default"/>
+      </w:rPr>
+    </w:lvl>
+    <w:lvl w:ilvl="5" w:tplc="04160005" w:tentative="1">
+      <w:start w:val="1"/>
+      <w:numFmt w:val="bullet"/>
+      <w:lvlText w:val=""/>
+      <w:lvlJc w:val="left"/>
+      <w:pPr>
+        <w:ind w:left="4320" w:hanging="360"/>
+      </w:pPr>
+      <w:rPr>
+        <w:rFonts w:ascii="Wingdings" w:hAnsi="Wingdings" w:hint="default"/>
+      </w:rPr>
+    </w:lvl>
+    <w:lvl w:ilvl="6" w:tplc="04160001" w:tentative="1">
+      <w:start w:val="1"/>
+      <w:numFmt w:val="bullet"/>
+      <w:lvlText w:val=""/>
+      <w:lvlJc w:val="left"/>
+      <w:pPr>
+        <w:ind w:left="5040" w:hanging="360"/>
+      </w:pPr>
+      <w:rPr>
+        <w:rFonts w:ascii="Symbol" w:hAnsi="Symbol" w:hint="default"/>
+      </w:rPr>
+    </w:lvl>
+    <w:lvl w:ilvl="7" w:tplc="04160003" w:tentative="1">
+      <w:start w:val="1"/>
+      <w:numFmt w:val="bullet"/>
+      <w:lvlText w:val="o"/>
+      <w:lvlJc w:val="left"/>
+      <w:pPr>
+        <w:ind w:left="5760" w:hanging="360"/>
+      </w:pPr>
+      <w:rPr>
+        <w:rFonts w:ascii="Courier New" w:hAnsi="Courier New" w:hint="default"/>
+      </w:rPr>
+    </w:lvl>
+    <w:lvl w:ilvl="8" w:tplc="04160005" w:tentative="1">
+      <w:start w:val="1"/>
+      <w:numFmt w:val="bullet"/>
+      <w:lvlText w:val=""/>
+      <w:lvlJc w:val="left"/>
+      <w:pPr>
+        <w:ind w:left="6480" w:hanging="360"/>
+      </w:pPr>
+      <w:rPr>
+        <w:rFonts w:ascii="Wingdings" w:hAnsi="Wingdings" w:hint="default"/>
+      </w:rPr>
+    </w:lvl>
+  </w:abstractNum>
+  <w:num w:numId="1">
+    <w:abstractNumId w:val="1"/>
+  </w:num>
+  <w:num w:numId="2">
+    <w:abstractNumId w:val="0"/>
+  </w:num>
+</w:numbering>
 </file>
 
 <file path=word/styles.xml><?xml version="1.0" encoding="utf-8"?>

</xml_diff>

<commit_message>
Terceira parte de Empreendedorismo
</commit_message>
<xml_diff>
--- a/Empreendedorismo/Empreendedorismo.docx
+++ b/Empreendedorismo/Empreendedorismo.docx
@@ -71,25 +71,259 @@
           <w:sz w:val="27"/>
           <w:szCs w:val="27"/>
         </w:rPr>
-        <w:t>Elaborar um esboço de um plano de negócio contendo os seguintes itens: parcerias chave, atividades chave, recursos chave e proposta de valor, relacionamento com o consumidor, canais, segmentos de clientes e custos e fontes de receita.</w:t>
-      </w:r>
-    </w:p>
-    <w:p>
-      <w:pPr>
-        <w:rPr>
-          <w:rFonts w:ascii="Times New Roman" w:hAnsi="Times New Roman"/>
-          <w:color w:val="000000" w:themeColor="text1"/>
-        </w:rPr>
-      </w:pPr>
-      <w:r>
+        <w:t xml:space="preserve">Elaborar um esboço de um plano de negócio contendo os seguintes itens: </w:t>
+      </w:r>
+    </w:p>
+    <w:p>
+      <w:pPr>
+        <w:pStyle w:val="PargrafodaLista"/>
+        <w:numPr>
+          <w:ilvl w:val="0"/>
+          <w:numId w:val="4"/>
+        </w:numPr>
+        <w:shd w:val="clear" w:color="auto" w:fill="FFFFFF"/>
+        <w:spacing w:before="100" w:beforeAutospacing="1" w:after="100" w:afterAutospacing="1"/>
+        <w:jc w:val="both"/>
         <w:rPr>
           <w:rFonts w:ascii="Arial" w:hAnsi="Arial" w:cs="Arial"/>
           <w:color w:val="000000" w:themeColor="text1"/>
           <w:sz w:val="27"/>
           <w:szCs w:val="27"/>
         </w:rPr>
-        <w:br/>
-      </w:r>
+      </w:pPr>
+      <w:r>
+        <w:rPr>
+          <w:rFonts w:ascii="Arial" w:hAnsi="Arial" w:cs="Arial"/>
+          <w:color w:val="000000" w:themeColor="text1"/>
+          <w:sz w:val="27"/>
+          <w:szCs w:val="27"/>
+        </w:rPr>
+        <w:t>parcerias Principais</w:t>
+      </w:r>
+    </w:p>
+    <w:p>
+      <w:pPr>
+        <w:pStyle w:val="PargrafodaLista"/>
+        <w:numPr>
+          <w:ilvl w:val="0"/>
+          <w:numId w:val="4"/>
+        </w:numPr>
+        <w:shd w:val="clear" w:color="auto" w:fill="FFFFFF"/>
+        <w:spacing w:before="100" w:beforeAutospacing="1" w:after="100" w:afterAutospacing="1"/>
+        <w:jc w:val="both"/>
+        <w:rPr>
+          <w:rFonts w:ascii="Arial" w:hAnsi="Arial" w:cs="Arial"/>
+          <w:color w:val="000000" w:themeColor="text1"/>
+          <w:sz w:val="27"/>
+          <w:szCs w:val="27"/>
+        </w:rPr>
+      </w:pPr>
+      <w:r>
+        <w:rPr>
+          <w:rFonts w:ascii="Arial" w:hAnsi="Arial" w:cs="Arial"/>
+          <w:color w:val="000000" w:themeColor="text1"/>
+          <w:sz w:val="27"/>
+          <w:szCs w:val="27"/>
+        </w:rPr>
+        <w:t>atividades Principais</w:t>
+      </w:r>
+    </w:p>
+    <w:p>
+      <w:pPr>
+        <w:pStyle w:val="PargrafodaLista"/>
+        <w:numPr>
+          <w:ilvl w:val="0"/>
+          <w:numId w:val="4"/>
+        </w:numPr>
+        <w:shd w:val="clear" w:color="auto" w:fill="FFFFFF"/>
+        <w:spacing w:before="100" w:beforeAutospacing="1" w:after="100" w:afterAutospacing="1"/>
+        <w:jc w:val="both"/>
+        <w:rPr>
+          <w:rFonts w:ascii="Arial" w:hAnsi="Arial" w:cs="Arial"/>
+          <w:color w:val="000000" w:themeColor="text1"/>
+          <w:sz w:val="27"/>
+          <w:szCs w:val="27"/>
+        </w:rPr>
+      </w:pPr>
+      <w:r>
+        <w:rPr>
+          <w:rFonts w:ascii="Arial" w:hAnsi="Arial" w:cs="Arial"/>
+          <w:color w:val="000000" w:themeColor="text1"/>
+          <w:sz w:val="27"/>
+          <w:szCs w:val="27"/>
+        </w:rPr>
+        <w:t>recursos chave</w:t>
+      </w:r>
+    </w:p>
+    <w:p>
+      <w:pPr>
+        <w:pStyle w:val="PargrafodaLista"/>
+        <w:numPr>
+          <w:ilvl w:val="0"/>
+          <w:numId w:val="4"/>
+        </w:numPr>
+        <w:shd w:val="clear" w:color="auto" w:fill="FFFFFF"/>
+        <w:spacing w:before="100" w:beforeAutospacing="1" w:after="100" w:afterAutospacing="1"/>
+        <w:jc w:val="both"/>
+        <w:rPr>
+          <w:rFonts w:ascii="Arial" w:hAnsi="Arial" w:cs="Arial"/>
+          <w:color w:val="000000" w:themeColor="text1"/>
+          <w:sz w:val="27"/>
+          <w:szCs w:val="27"/>
+        </w:rPr>
+      </w:pPr>
+      <w:r>
+        <w:rPr>
+          <w:rFonts w:ascii="Arial" w:hAnsi="Arial" w:cs="Arial"/>
+          <w:color w:val="000000" w:themeColor="text1"/>
+          <w:sz w:val="27"/>
+          <w:szCs w:val="27"/>
+        </w:rPr>
+        <w:t>proposta de valor</w:t>
+      </w:r>
+    </w:p>
+    <w:p>
+      <w:pPr>
+        <w:pStyle w:val="PargrafodaLista"/>
+        <w:numPr>
+          <w:ilvl w:val="0"/>
+          <w:numId w:val="4"/>
+        </w:numPr>
+        <w:shd w:val="clear" w:color="auto" w:fill="FFFFFF"/>
+        <w:spacing w:before="100" w:beforeAutospacing="1" w:after="100" w:afterAutospacing="1"/>
+        <w:jc w:val="both"/>
+        <w:rPr>
+          <w:rFonts w:ascii="Arial" w:hAnsi="Arial" w:cs="Arial"/>
+          <w:color w:val="000000" w:themeColor="text1"/>
+          <w:sz w:val="27"/>
+          <w:szCs w:val="27"/>
+        </w:rPr>
+      </w:pPr>
+      <w:r>
+        <w:rPr>
+          <w:rFonts w:ascii="Arial" w:hAnsi="Arial" w:cs="Arial"/>
+          <w:color w:val="000000" w:themeColor="text1"/>
+          <w:sz w:val="27"/>
+          <w:szCs w:val="27"/>
+        </w:rPr>
+        <w:t>relacionamento com o consumidor</w:t>
+      </w:r>
+    </w:p>
+    <w:p>
+      <w:pPr>
+        <w:pStyle w:val="PargrafodaLista"/>
+        <w:numPr>
+          <w:ilvl w:val="0"/>
+          <w:numId w:val="4"/>
+        </w:numPr>
+        <w:shd w:val="clear" w:color="auto" w:fill="FFFFFF"/>
+        <w:spacing w:before="100" w:beforeAutospacing="1" w:after="100" w:afterAutospacing="1"/>
+        <w:jc w:val="both"/>
+        <w:rPr>
+          <w:rFonts w:ascii="Arial" w:hAnsi="Arial" w:cs="Arial"/>
+          <w:color w:val="000000" w:themeColor="text1"/>
+          <w:sz w:val="27"/>
+          <w:szCs w:val="27"/>
+        </w:rPr>
+      </w:pPr>
+      <w:r>
+        <w:rPr>
+          <w:rFonts w:ascii="Arial" w:hAnsi="Arial" w:cs="Arial"/>
+          <w:color w:val="000000" w:themeColor="text1"/>
+          <w:sz w:val="27"/>
+          <w:szCs w:val="27"/>
+        </w:rPr>
+        <w:t>canais</w:t>
+      </w:r>
+    </w:p>
+    <w:p>
+      <w:pPr>
+        <w:pStyle w:val="PargrafodaLista"/>
+        <w:numPr>
+          <w:ilvl w:val="0"/>
+          <w:numId w:val="4"/>
+        </w:numPr>
+        <w:shd w:val="clear" w:color="auto" w:fill="FFFFFF"/>
+        <w:spacing w:before="100" w:beforeAutospacing="1" w:after="100" w:afterAutospacing="1"/>
+        <w:jc w:val="both"/>
+        <w:rPr>
+          <w:rFonts w:ascii="Arial" w:hAnsi="Arial" w:cs="Arial"/>
+          <w:color w:val="000000" w:themeColor="text1"/>
+          <w:sz w:val="27"/>
+          <w:szCs w:val="27"/>
+        </w:rPr>
+      </w:pPr>
+      <w:r>
+        <w:rPr>
+          <w:rFonts w:ascii="Arial" w:hAnsi="Arial" w:cs="Arial"/>
+          <w:color w:val="000000" w:themeColor="text1"/>
+          <w:sz w:val="27"/>
+          <w:szCs w:val="27"/>
+        </w:rPr>
+        <w:t>segmentos de clientes</w:t>
+      </w:r>
+    </w:p>
+    <w:p>
+      <w:pPr>
+        <w:pStyle w:val="PargrafodaLista"/>
+        <w:numPr>
+          <w:ilvl w:val="0"/>
+          <w:numId w:val="4"/>
+        </w:numPr>
+        <w:shd w:val="clear" w:color="auto" w:fill="FFFFFF"/>
+        <w:spacing w:before="100" w:beforeAutospacing="1" w:after="100" w:afterAutospacing="1"/>
+        <w:jc w:val="both"/>
+        <w:rPr>
+          <w:rFonts w:ascii="Arial" w:hAnsi="Arial" w:cs="Arial"/>
+          <w:color w:val="000000" w:themeColor="text1"/>
+          <w:sz w:val="27"/>
+          <w:szCs w:val="27"/>
+        </w:rPr>
+      </w:pPr>
+      <w:r>
+        <w:rPr>
+          <w:rFonts w:ascii="Arial" w:hAnsi="Arial" w:cs="Arial"/>
+          <w:color w:val="000000" w:themeColor="text1"/>
+          <w:sz w:val="27"/>
+          <w:szCs w:val="27"/>
+        </w:rPr>
+        <w:t>custos</w:t>
+      </w:r>
+    </w:p>
+    <w:p>
+      <w:pPr>
+        <w:pStyle w:val="PargrafodaLista"/>
+        <w:numPr>
+          <w:ilvl w:val="0"/>
+          <w:numId w:val="4"/>
+        </w:numPr>
+        <w:shd w:val="clear" w:color="auto" w:fill="FFFFFF"/>
+        <w:spacing w:before="100" w:beforeAutospacing="1" w:after="100" w:afterAutospacing="1"/>
+        <w:jc w:val="both"/>
+        <w:rPr>
+          <w:rFonts w:ascii="Arial" w:hAnsi="Arial" w:cs="Arial"/>
+          <w:color w:val="000000" w:themeColor="text1"/>
+          <w:sz w:val="27"/>
+          <w:szCs w:val="27"/>
+        </w:rPr>
+      </w:pPr>
+      <w:r>
+        <w:rPr>
+          <w:rFonts w:ascii="Arial" w:hAnsi="Arial" w:cs="Arial"/>
+          <w:color w:val="000000" w:themeColor="text1"/>
+          <w:sz w:val="27"/>
+          <w:szCs w:val="27"/>
+        </w:rPr>
+        <w:t>fontes de receita.</w:t>
+      </w:r>
+    </w:p>
+    <w:p>
+      <w:pPr>
+        <w:rPr>
+          <w:rFonts w:ascii="Times New Roman" w:hAnsi="Times New Roman"/>
+          <w:color w:val="000000" w:themeColor="text1"/>
+        </w:rPr>
+      </w:pPr>
     </w:p>
     <w:p>
       <w:pPr>
@@ -106,6 +340,7 @@
           <w:szCs w:val="26"/>
         </w:rPr>
       </w:pPr>
+      <w:proofErr w:type="spellStart"/>
       <w:r>
         <w:rPr>
           <w:rFonts w:ascii="Arial" w:hAnsi="Arial" w:cs="Arial"/>
@@ -117,6 +352,7 @@
         </w:rPr>
         <w:t>Canvas</w:t>
       </w:r>
+      <w:proofErr w:type="spellEnd"/>
     </w:p>
     <w:p>
       <w:pPr>
@@ -138,7 +374,47 @@
           <w:sz w:val="27"/>
           <w:szCs w:val="27"/>
         </w:rPr>
-        <w:t>O business Model Canvas, mais conhecido como Canvas, é uma ferramenta de planejamento estratégico, que permite desenvolver e esboçar modelos de negócio novos e existentes. É um mapa visual pré-formatado contendo nove blocos, são eles:</w:t>
+        <w:t xml:space="preserve">O business Model </w:t>
+      </w:r>
+      <w:proofErr w:type="spellStart"/>
+      <w:r>
+        <w:rPr>
+          <w:rFonts w:ascii="Arial" w:hAnsi="Arial" w:cs="Arial"/>
+          <w:color w:val="000000" w:themeColor="text1"/>
+          <w:sz w:val="27"/>
+          <w:szCs w:val="27"/>
+        </w:rPr>
+        <w:t>Canvas</w:t>
+      </w:r>
+      <w:proofErr w:type="spellEnd"/>
+      <w:r>
+        <w:rPr>
+          <w:rFonts w:ascii="Arial" w:hAnsi="Arial" w:cs="Arial"/>
+          <w:color w:val="000000" w:themeColor="text1"/>
+          <w:sz w:val="27"/>
+          <w:szCs w:val="27"/>
+        </w:rPr>
+        <w:t xml:space="preserve">, mais conhecido como </w:t>
+      </w:r>
+      <w:proofErr w:type="spellStart"/>
+      <w:r>
+        <w:rPr>
+          <w:rFonts w:ascii="Arial" w:hAnsi="Arial" w:cs="Arial"/>
+          <w:color w:val="000000" w:themeColor="text1"/>
+          <w:sz w:val="27"/>
+          <w:szCs w:val="27"/>
+        </w:rPr>
+        <w:t>Canvas</w:t>
+      </w:r>
+      <w:proofErr w:type="spellEnd"/>
+      <w:r>
+        <w:rPr>
+          <w:rFonts w:ascii="Arial" w:hAnsi="Arial" w:cs="Arial"/>
+          <w:color w:val="000000" w:themeColor="text1"/>
+          <w:sz w:val="27"/>
+          <w:szCs w:val="27"/>
+        </w:rPr>
+        <w:t>, é uma ferramenta de planejamento estratégico, que permite desenvolver e esboçar modelos de negócio novos e existentes. É um mapa visual pré-formatado contendo nove blocos, são eles:</w:t>
       </w:r>
     </w:p>
     <w:p>
@@ -158,111 +434,47 @@
           <w:rFonts w:ascii="Times New Roman" w:hAnsi="Times New Roman"/>
           <w:color w:val="000000" w:themeColor="text1"/>
         </w:rPr>
-        <w:t>Proposta de Valor: O que sua empresa vai oferecer para o mercado que realmente terá valor para os clientes;</w:t>
-      </w:r>
-    </w:p>
-    <w:p>
-      <w:pPr>
-        <w:ind w:left="816"/>
-        <w:rPr>
-          <w:rFonts w:ascii="Arial" w:hAnsi="Arial" w:cs="Arial"/>
-          <w:b/>
-          <w:bCs/>
-          <w:color w:val="000000" w:themeColor="text1"/>
-          <w:sz w:val="21"/>
-          <w:szCs w:val="21"/>
-          <w:shd w:val="clear" w:color="auto" w:fill="FFFFFF"/>
-        </w:rPr>
-      </w:pPr>
-      <w:r>
-        <w:rPr>
-          <w:rFonts w:ascii="Arial" w:hAnsi="Arial" w:cs="Arial"/>
-          <w:b/>
-          <w:bCs/>
-          <w:color w:val="000000" w:themeColor="text1"/>
-          <w:sz w:val="21"/>
-          <w:szCs w:val="21"/>
-          <w:shd w:val="clear" w:color="auto" w:fill="FFFFFF"/>
-        </w:rPr>
-        <w:t>Venda de camisas de futebol;</w:t>
-      </w:r>
-    </w:p>
-    <w:p>
-      <w:pPr>
-        <w:ind w:left="816"/>
-        <w:rPr>
-          <w:rFonts w:ascii="Arial" w:hAnsi="Arial" w:cs="Arial"/>
-          <w:b/>
-          <w:bCs/>
-          <w:color w:val="000000" w:themeColor="text1"/>
-          <w:sz w:val="21"/>
-          <w:szCs w:val="21"/>
-          <w:shd w:val="clear" w:color="auto" w:fill="FFFFFF"/>
-        </w:rPr>
-      </w:pPr>
-      <w:r>
-        <w:rPr>
-          <w:rFonts w:ascii="Arial" w:hAnsi="Arial" w:cs="Arial"/>
-          <w:b/>
-          <w:bCs/>
-          <w:color w:val="000000" w:themeColor="text1"/>
-          <w:sz w:val="21"/>
-          <w:szCs w:val="21"/>
-          <w:shd w:val="clear" w:color="auto" w:fill="FFFFFF"/>
-        </w:rPr>
-        <w:t>Variedade de clubes: Nacionais, Internacionais e Seleções;</w:t>
-      </w:r>
-    </w:p>
-    <w:p>
-      <w:pPr>
-        <w:ind w:left="816"/>
-        <w:rPr>
-          <w:rFonts w:ascii="Arial" w:hAnsi="Arial" w:cs="Arial"/>
-          <w:b/>
-          <w:bCs/>
-          <w:color w:val="000000" w:themeColor="text1"/>
-          <w:sz w:val="21"/>
-          <w:szCs w:val="21"/>
-          <w:shd w:val="clear" w:color="auto" w:fill="FFFFFF"/>
-        </w:rPr>
-      </w:pPr>
-      <w:r>
-        <w:rPr>
-          <w:rFonts w:ascii="Arial" w:hAnsi="Arial" w:cs="Arial"/>
-          <w:b/>
-          <w:bCs/>
-          <w:color w:val="000000" w:themeColor="text1"/>
-          <w:sz w:val="21"/>
-          <w:szCs w:val="21"/>
-          <w:shd w:val="clear" w:color="auto" w:fill="FFFFFF"/>
-        </w:rPr>
-        <w:t>Personalização de Camisas;</w:t>
-      </w:r>
-    </w:p>
-    <w:p>
-      <w:pPr>
-        <w:ind w:left="816"/>
-        <w:rPr>
-          <w:rFonts w:ascii="Arial" w:hAnsi="Arial" w:cs="Arial"/>
-          <w:b/>
-          <w:bCs/>
-          <w:color w:val="000000" w:themeColor="text1"/>
-          <w:sz w:val="21"/>
-          <w:szCs w:val="21"/>
-          <w:shd w:val="clear" w:color="auto" w:fill="FFFFFF"/>
-        </w:rPr>
-      </w:pPr>
-      <w:r>
-        <w:rPr>
-          <w:rFonts w:ascii="Arial" w:hAnsi="Arial" w:cs="Arial"/>
-          <w:b/>
-          <w:bCs/>
-          <w:color w:val="000000" w:themeColor="text1"/>
-          <w:sz w:val="21"/>
-          <w:szCs w:val="21"/>
-          <w:shd w:val="clear" w:color="auto" w:fill="FFFFFF"/>
-        </w:rPr>
-        <w:t>Entrega Rápida;</w:t>
+        <w:t xml:space="preserve">Proposta de Valor: </w:t>
+      </w:r>
+      <w:r>
+        <w:rPr>
+          <w:rFonts w:ascii="Times New Roman" w:hAnsi="Times New Roman"/>
+          <w:color w:val="000000" w:themeColor="text1"/>
+        </w:rPr>
+        <w:t>a razão ou o motivo pelo qual pessoas adquirem seus produtos e</w:t>
+      </w:r>
+      <w:r>
+        <w:rPr>
+          <w:rFonts w:ascii="Times New Roman" w:hAnsi="Times New Roman"/>
+          <w:color w:val="000000" w:themeColor="text1"/>
+        </w:rPr>
+        <w:t xml:space="preserve"> </w:t>
+      </w:r>
+      <w:r>
+        <w:rPr>
+          <w:rFonts w:ascii="Times New Roman" w:hAnsi="Times New Roman"/>
+          <w:color w:val="000000" w:themeColor="text1"/>
+        </w:rPr>
+        <w:t>serviços;</w:t>
+      </w:r>
+    </w:p>
+    <w:p>
+      <w:pPr>
+        <w:ind w:left="708"/>
+        <w:jc w:val="both"/>
+        <w:rPr>
+          <w:rFonts w:ascii="Times New Roman" w:hAnsi="Times New Roman"/>
+          <w:b/>
+          <w:color w:val="000000" w:themeColor="text1"/>
+        </w:rPr>
+      </w:pPr>
+      <w:r>
+        <w:rPr>
+          <w:rFonts w:ascii="Times New Roman" w:hAnsi="Times New Roman"/>
+          <w:b/>
+          <w:color w:val="000000" w:themeColor="text1"/>
+        </w:rPr>
+        <w:t>Vendas de camisas de times de futebol com grande variedade de clubes incluindo times nacionais, internacionais e seleções, podendo ser feito personalizações de nomes e com entrega em até 48 horas após confirmação do pagamento.</w:t>
       </w:r>
     </w:p>
     <w:p>
@@ -301,7 +513,21 @@
           <w:rFonts w:ascii="Times New Roman" w:hAnsi="Times New Roman"/>
           <w:color w:val="000000" w:themeColor="text1"/>
         </w:rPr>
-        <w:t>Segmento de Mercado: Quais segmentos de clientes serão foco da sua empresa;</w:t>
+        <w:t xml:space="preserve">Segmento de </w:t>
+      </w:r>
+      <w:r>
+        <w:rPr>
+          <w:rFonts w:ascii="Times New Roman" w:hAnsi="Times New Roman"/>
+          <w:color w:val="000000" w:themeColor="text1"/>
+        </w:rPr>
+        <w:t>Clientes</w:t>
+      </w:r>
+      <w:r>
+        <w:rPr>
+          <w:rFonts w:ascii="Times New Roman" w:hAnsi="Times New Roman"/>
+          <w:color w:val="000000" w:themeColor="text1"/>
+        </w:rPr>
+        <w:t>: Quais segmentos de clientes serão foco da sua empresa;</w:t>
       </w:r>
     </w:p>
     <w:p>
@@ -376,7 +602,14 @@
           <w:rFonts w:ascii="Times New Roman" w:hAnsi="Times New Roman"/>
           <w:color w:val="000000" w:themeColor="text1"/>
         </w:rPr>
-        <w:t>Canais: Como o cliente compra e recebe seu produto e serviço;</w:t>
+        <w:t xml:space="preserve">Canais: </w:t>
+      </w:r>
+      <w:r>
+        <w:rPr>
+          <w:rFonts w:ascii="Times New Roman" w:hAnsi="Times New Roman"/>
+          <w:color w:val="000000" w:themeColor="text1"/>
+        </w:rPr>
+        <w:t>como o cliente encontrará seus produtos ou serviços</w:t>
       </w:r>
     </w:p>
     <w:p>
@@ -402,33 +635,6 @@
         </w:rPr>
         <w:t>Loja Virtual via Web</w:t>
       </w:r>
-    </w:p>
-    <w:p>
-      <w:pPr>
-        <w:ind w:firstLine="720"/>
-        <w:rPr>
-          <w:rFonts w:ascii="Times New Roman" w:hAnsi="Times New Roman"/>
-          <w:b/>
-          <w:color w:val="000000" w:themeColor="text1"/>
-        </w:rPr>
-      </w:pPr>
-      <w:r>
-        <w:rPr>
-          <w:rFonts w:ascii="Times New Roman" w:hAnsi="Times New Roman"/>
-          <w:b/>
-          <w:color w:val="000000" w:themeColor="text1"/>
-        </w:rPr>
-        <w:t>Redes Sociais</w:t>
-      </w:r>
-    </w:p>
-    <w:p>
-      <w:pPr>
-        <w:ind w:left="284"/>
-        <w:rPr>
-          <w:rFonts w:ascii="Times New Roman" w:eastAsia="Times New Roman" w:hAnsi="Symbol"/>
-          <w:color w:val="000000" w:themeColor="text1"/>
-        </w:rPr>
-      </w:pPr>
     </w:p>
     <w:p>
       <w:pPr>
@@ -447,7 +653,14 @@
           <w:rFonts w:ascii="Times New Roman" w:hAnsi="Times New Roman"/>
           <w:color w:val="000000" w:themeColor="text1"/>
         </w:rPr>
-        <w:t>Relação com o Cliente: Como a sua empresa se relacionará com cada segmento de cliente;</w:t>
+        <w:t>Relacionamento com clientes</w:t>
+      </w:r>
+      <w:r>
+        <w:rPr>
+          <w:rFonts w:ascii="Times New Roman" w:hAnsi="Times New Roman"/>
+          <w:color w:val="000000" w:themeColor="text1"/>
+        </w:rPr>
+        <w:t>: Como a empresa se relacionará com cada segmento de cliente;</w:t>
       </w:r>
     </w:p>
     <w:p>
@@ -465,7 +678,7 @@
           <w:b/>
           <w:color w:val="000000" w:themeColor="text1"/>
         </w:rPr>
-        <w:t>Redes Sociais</w:t>
+        <w:t>Atendimento por E-mail</w:t>
       </w:r>
     </w:p>
     <w:p>
@@ -483,7 +696,7 @@
           <w:b/>
           <w:color w:val="000000" w:themeColor="text1"/>
         </w:rPr>
-        <w:t>Atendimento por E-mail</w:t>
+        <w:t>Atendimento por Telefone</w:t>
       </w:r>
     </w:p>
     <w:p>
@@ -495,13 +708,27 @@
           <w:color w:val="000000" w:themeColor="text1"/>
         </w:rPr>
       </w:pPr>
-      <w:r>
-        <w:rPr>
-          <w:rFonts w:ascii="Times New Roman" w:hAnsi="Times New Roman"/>
-          <w:b/>
-          <w:color w:val="000000" w:themeColor="text1"/>
-        </w:rPr>
-        <w:t>Atendimento por Telefone</w:t>
+    </w:p>
+    <w:p>
+      <w:pPr>
+        <w:pStyle w:val="PargrafodaLista"/>
+        <w:numPr>
+          <w:ilvl w:val="0"/>
+          <w:numId w:val="3"/>
+        </w:numPr>
+        <w:ind w:left="284"/>
+        <w:rPr>
+          <w:rFonts w:ascii="Times New Roman" w:hAnsi="Times New Roman"/>
+          <w:b/>
+          <w:color w:val="000000" w:themeColor="text1"/>
+        </w:rPr>
+      </w:pPr>
+      <w:r>
+        <w:rPr>
+          <w:rFonts w:ascii="Times New Roman" w:hAnsi="Times New Roman"/>
+          <w:color w:val="000000" w:themeColor="text1"/>
+        </w:rPr>
+        <w:t>Fontes de receita: São as formas de obter receita por meio de propostas de valor.</w:t>
       </w:r>
     </w:p>
     <w:p>
@@ -519,7 +746,7 @@
           <w:b/>
           <w:color w:val="000000" w:themeColor="text1"/>
         </w:rPr>
-        <w:t>Atendimento em Redes Sociais</w:t>
+        <w:t>Vendas Diretas</w:t>
       </w:r>
     </w:p>
     <w:p>
@@ -534,6 +761,7 @@
     </w:p>
     <w:p>
       <w:pPr>
+        <w:pStyle w:val="PargrafodaLista"/>
         <w:numPr>
           <w:ilvl w:val="0"/>
           <w:numId w:val="2"/>
@@ -541,16 +769,29 @@
         <w:ind w:left="284"/>
         <w:rPr>
           <w:rFonts w:ascii="Times New Roman" w:hAnsi="Times New Roman"/>
-          <w:b/>
-          <w:color w:val="000000" w:themeColor="text1"/>
-        </w:rPr>
-      </w:pPr>
-      <w:r>
-        <w:rPr>
-          <w:rFonts w:ascii="Times New Roman" w:hAnsi="Times New Roman"/>
-          <w:color w:val="000000" w:themeColor="text1"/>
-        </w:rPr>
-        <w:t>Fontes de Renda: São as formas de obter receita por meio de propostas de valor.</w:t>
+          <w:color w:val="000000" w:themeColor="text1"/>
+        </w:rPr>
+      </w:pPr>
+      <w:r>
+        <w:rPr>
+          <w:rFonts w:ascii="Times New Roman" w:hAnsi="Times New Roman"/>
+          <w:color w:val="000000" w:themeColor="text1"/>
+        </w:rPr>
+        <w:t xml:space="preserve">Atividades </w:t>
+      </w:r>
+      <w:r>
+        <w:rPr>
+          <w:rFonts w:ascii="Times New Roman" w:hAnsi="Times New Roman"/>
+          <w:color w:val="000000" w:themeColor="text1"/>
+        </w:rPr>
+        <w:t>Principais</w:t>
+      </w:r>
+      <w:r>
+        <w:rPr>
+          <w:rFonts w:ascii="Times New Roman" w:hAnsi="Times New Roman"/>
+          <w:color w:val="000000" w:themeColor="text1"/>
+        </w:rPr>
+        <w:t>: Quais são as atividades essenciais para que seja possível entregar a Proposta de Valor;</w:t>
       </w:r>
     </w:p>
     <w:p>
@@ -568,14 +809,452 @@
           <w:b/>
           <w:color w:val="000000" w:themeColor="text1"/>
         </w:rPr>
-        <w:t>E-commerce</w:t>
-      </w:r>
-    </w:p>
-    <w:p>
-      <w:pPr>
-        <w:rPr>
-          <w:rFonts w:ascii="Times New Roman" w:hAnsi="Times New Roman"/>
-          <w:b/>
+        <w:t>Venda de Camisas de Futebol</w:t>
+      </w:r>
+    </w:p>
+    <w:p>
+      <w:pPr>
+        <w:ind w:left="720"/>
+        <w:rPr>
+          <w:rFonts w:ascii="Times New Roman" w:hAnsi="Times New Roman"/>
+          <w:b/>
+          <w:color w:val="000000" w:themeColor="text1"/>
+        </w:rPr>
+      </w:pPr>
+      <w:r>
+        <w:rPr>
+          <w:rFonts w:ascii="Times New Roman" w:hAnsi="Times New Roman"/>
+          <w:b/>
+          <w:color w:val="000000" w:themeColor="text1"/>
+        </w:rPr>
+        <w:t>Atendimento ao Cliente</w:t>
+      </w:r>
+    </w:p>
+    <w:p>
+      <w:pPr>
+        <w:ind w:left="720"/>
+        <w:rPr>
+          <w:rFonts w:ascii="Times New Roman" w:hAnsi="Times New Roman"/>
+          <w:b/>
+          <w:color w:val="000000" w:themeColor="text1"/>
+        </w:rPr>
+      </w:pPr>
+      <w:r>
+        <w:rPr>
+          <w:rFonts w:ascii="Times New Roman" w:hAnsi="Times New Roman"/>
+          <w:b/>
+          <w:color w:val="000000" w:themeColor="text1"/>
+        </w:rPr>
+        <w:t>Contato com Fornecedores</w:t>
+      </w:r>
+    </w:p>
+    <w:p>
+      <w:pPr>
+        <w:ind w:left="720"/>
+        <w:rPr>
+          <w:rFonts w:ascii="Times New Roman" w:hAnsi="Times New Roman"/>
+          <w:b/>
+          <w:color w:val="000000" w:themeColor="text1"/>
+        </w:rPr>
+      </w:pPr>
+      <w:r>
+        <w:rPr>
+          <w:rFonts w:ascii="Times New Roman" w:hAnsi="Times New Roman"/>
+          <w:b/>
+          <w:color w:val="000000" w:themeColor="text1"/>
+        </w:rPr>
+        <w:t>Controle de Estoque;</w:t>
+      </w:r>
+    </w:p>
+    <w:p>
+      <w:pPr>
+        <w:ind w:left="720"/>
+        <w:rPr>
+          <w:rFonts w:ascii="Times New Roman" w:hAnsi="Times New Roman"/>
+          <w:b/>
+          <w:color w:val="000000" w:themeColor="text1"/>
+        </w:rPr>
+      </w:pPr>
+    </w:p>
+    <w:p>
+      <w:pPr>
+        <w:pStyle w:val="PargrafodaLista"/>
+        <w:numPr>
+          <w:ilvl w:val="0"/>
+          <w:numId w:val="2"/>
+        </w:numPr>
+        <w:ind w:left="284"/>
+        <w:jc w:val="both"/>
+        <w:rPr>
+          <w:rFonts w:ascii="Times New Roman" w:hAnsi="Times New Roman"/>
+          <w:color w:val="000000" w:themeColor="text1"/>
+        </w:rPr>
+      </w:pPr>
+      <w:r>
+        <w:rPr>
+          <w:rFonts w:ascii="Times New Roman" w:hAnsi="Times New Roman"/>
+          <w:color w:val="000000" w:themeColor="text1"/>
+        </w:rPr>
+        <w:t xml:space="preserve">Parcerias </w:t>
+      </w:r>
+      <w:r>
+        <w:rPr>
+          <w:rFonts w:ascii="Times New Roman" w:hAnsi="Times New Roman"/>
+          <w:color w:val="000000" w:themeColor="text1"/>
+        </w:rPr>
+        <w:t>Principais</w:t>
+      </w:r>
+      <w:r>
+        <w:rPr>
+          <w:rFonts w:ascii="Times New Roman" w:hAnsi="Times New Roman"/>
+          <w:color w:val="000000" w:themeColor="text1"/>
+        </w:rPr>
+        <w:t>: São as atividades-chave realizadas de maneira terceirizada e os recursos principais adquiridos fora da empresa;</w:t>
+      </w:r>
+    </w:p>
+    <w:p>
+      <w:pPr>
+        <w:ind w:firstLine="720"/>
+        <w:jc w:val="both"/>
+        <w:rPr>
+          <w:rFonts w:ascii="Times New Roman" w:hAnsi="Times New Roman"/>
+          <w:b/>
+          <w:color w:val="000000" w:themeColor="text1"/>
+        </w:rPr>
+      </w:pPr>
+      <w:r>
+        <w:rPr>
+          <w:rFonts w:ascii="Times New Roman" w:hAnsi="Times New Roman"/>
+          <w:b/>
+          <w:color w:val="000000" w:themeColor="text1"/>
+        </w:rPr>
+        <w:t>Clientes</w:t>
+      </w:r>
+    </w:p>
+    <w:p>
+      <w:pPr>
+        <w:ind w:firstLine="720"/>
+        <w:jc w:val="both"/>
+        <w:rPr>
+          <w:rFonts w:ascii="Times New Roman" w:hAnsi="Times New Roman"/>
+          <w:b/>
+          <w:color w:val="000000" w:themeColor="text1"/>
+        </w:rPr>
+      </w:pPr>
+      <w:r>
+        <w:rPr>
+          <w:rFonts w:ascii="Times New Roman" w:hAnsi="Times New Roman"/>
+          <w:b/>
+          <w:color w:val="000000" w:themeColor="text1"/>
+        </w:rPr>
+        <w:t>Fornecedores</w:t>
+      </w:r>
+    </w:p>
+    <w:p>
+      <w:pPr>
+        <w:ind w:firstLine="720"/>
+        <w:jc w:val="both"/>
+        <w:rPr>
+          <w:rFonts w:ascii="Times New Roman" w:hAnsi="Times New Roman"/>
+          <w:color w:val="000000" w:themeColor="text1"/>
+        </w:rPr>
+      </w:pPr>
+      <w:r>
+        <w:rPr>
+          <w:rFonts w:ascii="Times New Roman" w:hAnsi="Times New Roman"/>
+          <w:b/>
+          <w:color w:val="000000" w:themeColor="text1"/>
+        </w:rPr>
+        <w:t>Transportadoras</w:t>
+      </w:r>
+    </w:p>
+    <w:p>
+      <w:pPr>
+        <w:ind w:left="720"/>
+        <w:rPr>
+          <w:rFonts w:ascii="Times New Roman" w:hAnsi="Times New Roman"/>
+          <w:b/>
+          <w:color w:val="000000" w:themeColor="text1"/>
+        </w:rPr>
+      </w:pPr>
+    </w:p>
+    <w:p>
+      <w:pPr>
+        <w:pStyle w:val="PargrafodaLista"/>
+        <w:numPr>
+          <w:ilvl w:val="0"/>
+          <w:numId w:val="3"/>
+        </w:numPr>
+        <w:ind w:left="284"/>
+        <w:rPr>
+          <w:rFonts w:ascii="Times New Roman" w:hAnsi="Times New Roman"/>
+          <w:color w:val="000000" w:themeColor="text1"/>
+        </w:rPr>
+      </w:pPr>
+      <w:r>
+        <w:rPr>
+          <w:rFonts w:ascii="Times New Roman" w:hAnsi="Times New Roman"/>
+          <w:color w:val="000000" w:themeColor="text1"/>
+        </w:rPr>
+        <w:t xml:space="preserve">Recursos </w:t>
+      </w:r>
+      <w:r>
+        <w:rPr>
+          <w:rFonts w:ascii="Times New Roman" w:hAnsi="Times New Roman"/>
+          <w:color w:val="000000" w:themeColor="text1"/>
+        </w:rPr>
+        <w:t>Principais</w:t>
+      </w:r>
+      <w:r>
+        <w:rPr>
+          <w:rFonts w:ascii="Times New Roman" w:hAnsi="Times New Roman"/>
+          <w:color w:val="000000" w:themeColor="text1"/>
+        </w:rPr>
+        <w:t>: São os recursos necessários para realizar as Atividades-Chave;</w:t>
+      </w:r>
+    </w:p>
+    <w:p>
+      <w:pPr>
+        <w:ind w:left="816"/>
+        <w:rPr>
+          <w:rFonts w:ascii="Times New Roman" w:hAnsi="Times New Roman"/>
+          <w:b/>
+          <w:color w:val="000000" w:themeColor="text1"/>
+        </w:rPr>
+      </w:pPr>
+      <w:r>
+        <w:rPr>
+          <w:rFonts w:ascii="Times New Roman" w:hAnsi="Times New Roman"/>
+          <w:b/>
+          <w:color w:val="000000" w:themeColor="text1"/>
+        </w:rPr>
+        <w:t>Loja Virtual</w:t>
+      </w:r>
+    </w:p>
+    <w:p>
+      <w:pPr>
+        <w:ind w:left="816"/>
+        <w:rPr>
+          <w:rFonts w:ascii="Times New Roman" w:hAnsi="Times New Roman"/>
+          <w:b/>
+          <w:color w:val="000000" w:themeColor="text1"/>
+        </w:rPr>
+      </w:pPr>
+      <w:r>
+        <w:rPr>
+          <w:rFonts w:ascii="Times New Roman" w:hAnsi="Times New Roman"/>
+          <w:b/>
+          <w:color w:val="000000" w:themeColor="text1"/>
+        </w:rPr>
+        <w:t>Atendentes Capacitados</w:t>
+      </w:r>
+    </w:p>
+    <w:p>
+      <w:pPr>
+        <w:ind w:left="816"/>
+        <w:rPr>
+          <w:rFonts w:ascii="Times New Roman" w:hAnsi="Times New Roman"/>
+          <w:b/>
+          <w:color w:val="000000" w:themeColor="text1"/>
+        </w:rPr>
+      </w:pPr>
+      <w:r>
+        <w:rPr>
+          <w:rFonts w:ascii="Times New Roman" w:hAnsi="Times New Roman"/>
+          <w:b/>
+          <w:color w:val="000000" w:themeColor="text1"/>
+        </w:rPr>
+        <w:t>Armazém para Estoque</w:t>
+      </w:r>
+    </w:p>
+    <w:p>
+      <w:pPr>
+        <w:rPr>
+          <w:rFonts w:ascii="Times New Roman" w:hAnsi="Times New Roman"/>
+          <w:color w:val="000000" w:themeColor="text1"/>
+        </w:rPr>
+      </w:pPr>
+      <w:r>
+        <w:rPr>
+          <w:rFonts w:ascii="Times New Roman" w:hAnsi="Times New Roman"/>
+          <w:color w:val="000000" w:themeColor="text1"/>
+        </w:rPr>
+        <w:tab/>
+      </w:r>
+    </w:p>
+    <w:p>
+      <w:pPr>
+        <w:pStyle w:val="PargrafodaLista"/>
+        <w:numPr>
+          <w:ilvl w:val="0"/>
+          <w:numId w:val="3"/>
+        </w:numPr>
+        <w:ind w:left="284"/>
+        <w:rPr>
+          <w:rFonts w:ascii="Times New Roman" w:hAnsi="Times New Roman"/>
+          <w:color w:val="000000" w:themeColor="text1"/>
+        </w:rPr>
+      </w:pPr>
+      <w:r>
+        <w:rPr>
+          <w:rFonts w:ascii="Times New Roman" w:hAnsi="Times New Roman"/>
+          <w:color w:val="000000" w:themeColor="text1"/>
+        </w:rPr>
+        <w:t>Estrutura de Custos: São os custos relevantes necessários para que a estrutura proposta possa funcionar;</w:t>
+      </w:r>
+    </w:p>
+    <w:p>
+      <w:pPr>
+        <w:pStyle w:val="PargrafodaLista"/>
+        <w:rPr>
+          <w:rFonts w:ascii="Times New Roman" w:hAnsi="Times New Roman"/>
+          <w:b/>
+          <w:color w:val="000000" w:themeColor="text1"/>
+        </w:rPr>
+      </w:pPr>
+      <w:r>
+        <w:rPr>
+          <w:rFonts w:ascii="Times New Roman" w:hAnsi="Times New Roman"/>
+          <w:b/>
+          <w:color w:val="000000" w:themeColor="text1"/>
+        </w:rPr>
+        <w:t>Loja Virtual</w:t>
+      </w:r>
+    </w:p>
+    <w:p>
+      <w:pPr>
+        <w:pStyle w:val="PargrafodaLista"/>
+        <w:rPr>
+          <w:rFonts w:ascii="Times New Roman" w:hAnsi="Times New Roman"/>
+          <w:b/>
+          <w:color w:val="000000" w:themeColor="text1"/>
+        </w:rPr>
+      </w:pPr>
+      <w:r>
+        <w:rPr>
+          <w:rFonts w:ascii="Times New Roman" w:hAnsi="Times New Roman"/>
+          <w:b/>
+          <w:color w:val="000000" w:themeColor="text1"/>
+        </w:rPr>
+        <w:t>Atendentes</w:t>
+      </w:r>
+    </w:p>
+    <w:p>
+      <w:pPr>
+        <w:pStyle w:val="PargrafodaLista"/>
+        <w:rPr>
+          <w:rFonts w:ascii="Times New Roman" w:hAnsi="Times New Roman"/>
+          <w:b/>
+          <w:color w:val="000000" w:themeColor="text1"/>
+        </w:rPr>
+      </w:pPr>
+      <w:r>
+        <w:rPr>
+          <w:rFonts w:ascii="Times New Roman" w:hAnsi="Times New Roman"/>
+          <w:b/>
+          <w:color w:val="000000" w:themeColor="text1"/>
+        </w:rPr>
+        <w:t>Armazém para Estoque</w:t>
+      </w:r>
+    </w:p>
+    <w:p>
+      <w:pPr>
+        <w:pStyle w:val="PargrafodaLista"/>
+        <w:rPr>
+          <w:rFonts w:ascii="Times New Roman" w:hAnsi="Times New Roman"/>
+          <w:b/>
+          <w:color w:val="000000" w:themeColor="text1"/>
+        </w:rPr>
+      </w:pPr>
+      <w:r>
+        <w:rPr>
+          <w:rFonts w:ascii="Times New Roman" w:hAnsi="Times New Roman"/>
+          <w:b/>
+          <w:color w:val="000000" w:themeColor="text1"/>
+        </w:rPr>
+        <w:t>Fornecedores</w:t>
+      </w:r>
+    </w:p>
+    <w:p>
+      <w:pPr>
+        <w:pStyle w:val="PargrafodaLista"/>
+        <w:rPr>
+          <w:rFonts w:ascii="Times New Roman" w:hAnsi="Times New Roman"/>
+          <w:b/>
+          <w:color w:val="000000" w:themeColor="text1"/>
+        </w:rPr>
+      </w:pPr>
+      <w:r>
+        <w:rPr>
+          <w:rFonts w:ascii="Times New Roman" w:hAnsi="Times New Roman"/>
+          <w:b/>
+          <w:color w:val="000000" w:themeColor="text1"/>
+        </w:rPr>
+        <w:t>Transportadora</w:t>
+      </w:r>
+    </w:p>
+    <w:p>
+      <w:pPr>
+        <w:pStyle w:val="PargrafodaLista"/>
+        <w:rPr>
+          <w:rFonts w:ascii="Times New Roman" w:hAnsi="Times New Roman"/>
+          <w:b/>
+          <w:color w:val="000000" w:themeColor="text1"/>
+        </w:rPr>
+      </w:pPr>
+    </w:p>
+    <w:p>
+      <w:pPr>
+        <w:pStyle w:val="PargrafodaLista"/>
+        <w:rPr>
+          <w:rFonts w:ascii="Times New Roman" w:hAnsi="Times New Roman"/>
+          <w:b/>
+          <w:color w:val="000000" w:themeColor="text1"/>
+        </w:rPr>
+      </w:pPr>
+    </w:p>
+    <w:p>
+      <w:pPr>
+        <w:pStyle w:val="PargrafodaLista"/>
+        <w:rPr>
+          <w:rFonts w:ascii="Times New Roman" w:hAnsi="Times New Roman"/>
+          <w:b/>
+          <w:color w:val="000000" w:themeColor="text1"/>
+        </w:rPr>
+      </w:pPr>
+      <w:r>
+        <w:rPr>
+          <w:rFonts w:ascii="Times New Roman" w:hAnsi="Times New Roman"/>
+          <w:b/>
+          <w:color w:val="000000" w:themeColor="text1"/>
+        </w:rPr>
+        <w:t xml:space="preserve">Pronto até </w:t>
+      </w:r>
+      <w:proofErr w:type="gramStart"/>
+      <w:r>
+        <w:rPr>
+          <w:rFonts w:ascii="Times New Roman" w:hAnsi="Times New Roman"/>
+          <w:b/>
+          <w:color w:val="000000" w:themeColor="text1"/>
+        </w:rPr>
+        <w:t>aqui !!!</w:t>
+      </w:r>
+      <w:proofErr w:type="gramEnd"/>
+    </w:p>
+    <w:p>
+      <w:pPr>
+        <w:pStyle w:val="PargrafodaLista"/>
+        <w:rPr>
+          <w:rFonts w:ascii="Times New Roman" w:hAnsi="Times New Roman"/>
+          <w:b/>
+          <w:color w:val="000000" w:themeColor="text1"/>
+        </w:rPr>
+      </w:pPr>
+    </w:p>
+    <w:p>
+      <w:pPr>
+        <w:rPr>
+          <w:rFonts w:ascii="Times New Roman" w:hAnsi="Times New Roman"/>
           <w:color w:val="000000" w:themeColor="text1"/>
         </w:rPr>
       </w:pPr>
@@ -600,21 +1279,48 @@
           <w:sz w:val="27"/>
           <w:szCs w:val="27"/>
         </w:rPr>
-        <w:t xml:space="preserve">Pronto até </w:t>
-      </w:r>
-      <w:proofErr w:type="gramStart"/>
-      <w:r>
-        <w:rPr>
-          <w:rFonts w:ascii="Arial" w:hAnsi="Arial" w:cs="Arial"/>
-          <w:color w:val="000000" w:themeColor="text1"/>
-          <w:sz w:val="27"/>
-          <w:szCs w:val="27"/>
-        </w:rPr>
-        <w:t>aqui !</w:t>
-      </w:r>
-      <w:bookmarkStart w:id="0" w:name="_GoBack"/>
-      <w:bookmarkEnd w:id="0"/>
-      <w:proofErr w:type="gramEnd"/>
+        <w:t>As ideias representadas nos nove blocos formam a conceitualização do seu negócio, ou seja, a forma como você irá operar e gerar valor ao mercado, definindo seus principais fluxos e processos, permitindo uma análise e visualização do seu modelo de atuação no mercado.</w:t>
+      </w:r>
+    </w:p>
+    <w:p>
+      <w:pPr>
+        <w:shd w:val="clear" w:color="auto" w:fill="FFFFFF"/>
+        <w:spacing w:before="330" w:after="150"/>
+        <w:jc w:val="center"/>
+        <w:outlineLvl w:val="1"/>
+        <w:rPr>
+          <w:rFonts w:ascii="Arial" w:hAnsi="Arial" w:cs="Arial"/>
+          <w:b/>
+          <w:bCs/>
+          <w:color w:val="000000" w:themeColor="text1"/>
+          <w:sz w:val="26"/>
+          <w:szCs w:val="26"/>
+        </w:rPr>
+      </w:pPr>
+      <w:r>
+        <w:rPr>
+          <w:rFonts w:ascii="Arial" w:hAnsi="Arial" w:cs="Arial"/>
+          <w:b/>
+          <w:bCs/>
+          <w:color w:val="000000" w:themeColor="text1"/>
+          <w:sz w:val="26"/>
+          <w:szCs w:val="26"/>
+        </w:rPr>
+        <w:t xml:space="preserve">Por que usar o </w:t>
+      </w:r>
+      <w:proofErr w:type="spellStart"/>
+      <w:r>
+        <w:rPr>
+          <w:rFonts w:ascii="Arial" w:hAnsi="Arial" w:cs="Arial"/>
+          <w:b/>
+          <w:bCs/>
+          <w:color w:val="000000" w:themeColor="text1"/>
+          <w:sz w:val="26"/>
+          <w:szCs w:val="26"/>
+        </w:rPr>
+        <w:t>Canvas</w:t>
+      </w:r>
+      <w:proofErr w:type="spellEnd"/>
     </w:p>
     <w:p>
       <w:pPr>
@@ -629,6 +1335,35 @@
           <w:szCs w:val="27"/>
         </w:rPr>
       </w:pPr>
+      <w:r>
+        <w:rPr>
+          <w:rFonts w:ascii="Arial" w:hAnsi="Arial" w:cs="Arial"/>
+          <w:color w:val="000000" w:themeColor="text1"/>
+          <w:sz w:val="27"/>
+          <w:szCs w:val="27"/>
+        </w:rPr>
+        <w:t xml:space="preserve">A visão integrada das áreas chave da empresa é um diferencial do Business Model </w:t>
+      </w:r>
+      <w:proofErr w:type="spellStart"/>
+      <w:r>
+        <w:rPr>
+          <w:rFonts w:ascii="Arial" w:hAnsi="Arial" w:cs="Arial"/>
+          <w:color w:val="000000" w:themeColor="text1"/>
+          <w:sz w:val="27"/>
+          <w:szCs w:val="27"/>
+        </w:rPr>
+        <w:t>Canvas</w:t>
+      </w:r>
+      <w:proofErr w:type="spellEnd"/>
+      <w:r>
+        <w:rPr>
+          <w:rFonts w:ascii="Arial" w:hAnsi="Arial" w:cs="Arial"/>
+          <w:color w:val="000000" w:themeColor="text1"/>
+          <w:sz w:val="27"/>
+          <w:szCs w:val="27"/>
+        </w:rPr>
+        <w:t>. Em apenas uma folha é possível entender nosso modelo de negócio e visualizar a relação/influência entre as áreas.</w:t>
+      </w:r>
     </w:p>
     <w:p>
       <w:pPr>
@@ -643,268 +1378,51 @@
           <w:szCs w:val="27"/>
         </w:rPr>
       </w:pPr>
-    </w:p>
-    <w:p>
-      <w:pPr>
-        <w:jc w:val="both"/>
-        <w:rPr>
-          <w:rFonts w:ascii="Times New Roman" w:hAnsi="Times New Roman"/>
-          <w:color w:val="000000" w:themeColor="text1"/>
-        </w:rPr>
-      </w:pPr>
-      <w:proofErr w:type="gramStart"/>
-      <w:r>
-        <w:rPr>
-          <w:rFonts w:ascii="Times New Roman" w:eastAsia="Times New Roman" w:hAnsi="Symbol"/>
-          <w:color w:val="000000" w:themeColor="text1"/>
-        </w:rPr>
-        <w:t></w:t>
-      </w:r>
-      <w:r>
-        <w:rPr>
-          <w:rFonts w:ascii="Times New Roman" w:hAnsi="Times New Roman"/>
-          <w:color w:val="000000" w:themeColor="text1"/>
-        </w:rPr>
-        <w:t xml:space="preserve">  Parcerias</w:t>
-      </w:r>
-      <w:proofErr w:type="gramEnd"/>
-      <w:r>
-        <w:rPr>
-          <w:rFonts w:ascii="Times New Roman" w:hAnsi="Times New Roman"/>
-          <w:color w:val="000000" w:themeColor="text1"/>
-        </w:rPr>
-        <w:t xml:space="preserve"> Chave: São as atividades-chave realizadas de maneira terceirizada e os recursos principais adquiridos fora da empresa;</w:t>
-      </w:r>
-    </w:p>
-    <w:p>
-      <w:pPr>
-        <w:ind w:firstLine="720"/>
-        <w:jc w:val="both"/>
-        <w:rPr>
-          <w:rFonts w:ascii="Times New Roman" w:hAnsi="Times New Roman"/>
-          <w:color w:val="000000" w:themeColor="text1"/>
-        </w:rPr>
-      </w:pPr>
-      <w:r>
-        <w:rPr>
-          <w:rFonts w:ascii="Times New Roman" w:hAnsi="Times New Roman"/>
-          <w:color w:val="000000" w:themeColor="text1"/>
-        </w:rPr>
-        <w:t xml:space="preserve"> </w:t>
-      </w:r>
-      <w:r>
-        <w:rPr>
-          <w:rFonts w:ascii="Times New Roman" w:hAnsi="Times New Roman"/>
-          <w:b/>
-          <w:color w:val="000000" w:themeColor="text1"/>
-        </w:rPr>
-        <w:t>Clientes, Fornecedores e Transportadoras</w:t>
-      </w:r>
-    </w:p>
-    <w:p>
-      <w:pPr>
-        <w:rPr>
-          <w:rFonts w:ascii="Times New Roman" w:hAnsi="Times New Roman"/>
-          <w:color w:val="000000" w:themeColor="text1"/>
-        </w:rPr>
-      </w:pPr>
-    </w:p>
-    <w:p>
-      <w:pPr>
-        <w:rPr>
-          <w:rFonts w:ascii="Times New Roman" w:hAnsi="Times New Roman"/>
-          <w:color w:val="000000" w:themeColor="text1"/>
-        </w:rPr>
-      </w:pPr>
-      <w:proofErr w:type="gramStart"/>
-      <w:r>
-        <w:rPr>
-          <w:rFonts w:ascii="Times New Roman" w:eastAsia="Times New Roman" w:hAnsi="Symbol"/>
-          <w:color w:val="000000" w:themeColor="text1"/>
-        </w:rPr>
-        <w:t></w:t>
-      </w:r>
-      <w:r>
-        <w:rPr>
-          <w:rFonts w:ascii="Times New Roman" w:hAnsi="Times New Roman"/>
-          <w:color w:val="000000" w:themeColor="text1"/>
-        </w:rPr>
-        <w:t xml:space="preserve">  Atividades</w:t>
-      </w:r>
-      <w:proofErr w:type="gramEnd"/>
-      <w:r>
-        <w:rPr>
-          <w:rFonts w:ascii="Times New Roman" w:hAnsi="Times New Roman"/>
-          <w:color w:val="000000" w:themeColor="text1"/>
-        </w:rPr>
-        <w:t xml:space="preserve"> Chave: Quais são as atividades essenciais para que seja possível entregar a Proposta de Valor;</w:t>
-      </w:r>
-    </w:p>
-    <w:p>
-      <w:pPr>
-        <w:ind w:left="720"/>
-        <w:rPr>
-          <w:rFonts w:ascii="Times New Roman" w:hAnsi="Times New Roman"/>
-          <w:b/>
-          <w:color w:val="000000" w:themeColor="text1"/>
-        </w:rPr>
-      </w:pPr>
-      <w:r>
-        <w:rPr>
-          <w:rFonts w:ascii="Times New Roman" w:hAnsi="Times New Roman"/>
-          <w:b/>
-          <w:color w:val="000000" w:themeColor="text1"/>
-        </w:rPr>
-        <w:t>Venda de Camisas de Futebol, Atendimento ao Cliente, Contato com Fornecedores, Controle de Estoque;</w:t>
-      </w:r>
-    </w:p>
-    <w:p>
-      <w:pPr>
-        <w:ind w:left="720"/>
-        <w:rPr>
-          <w:rFonts w:ascii="Times New Roman" w:hAnsi="Times New Roman"/>
-          <w:b/>
-          <w:color w:val="000000" w:themeColor="text1"/>
-        </w:rPr>
-      </w:pPr>
-    </w:p>
-    <w:p>
-      <w:pPr>
-        <w:rPr>
-          <w:rFonts w:ascii="Times New Roman" w:hAnsi="Times New Roman"/>
-          <w:color w:val="000000" w:themeColor="text1"/>
-        </w:rPr>
-      </w:pPr>
-      <w:proofErr w:type="gramStart"/>
-      <w:r>
-        <w:rPr>
-          <w:rFonts w:ascii="Times New Roman" w:eastAsia="Times New Roman" w:hAnsi="Symbol"/>
-          <w:color w:val="000000" w:themeColor="text1"/>
-        </w:rPr>
-        <w:t></w:t>
-      </w:r>
-      <w:r>
-        <w:rPr>
-          <w:rFonts w:ascii="Times New Roman" w:hAnsi="Times New Roman"/>
-          <w:color w:val="000000" w:themeColor="text1"/>
-        </w:rPr>
-        <w:t xml:space="preserve">  Recursos</w:t>
-      </w:r>
-      <w:proofErr w:type="gramEnd"/>
-      <w:r>
-        <w:rPr>
-          <w:rFonts w:ascii="Times New Roman" w:hAnsi="Times New Roman"/>
-          <w:color w:val="000000" w:themeColor="text1"/>
-        </w:rPr>
-        <w:t xml:space="preserve"> Chave: São os recursos necessários para realizar as Atividades-Chave;</w:t>
-      </w:r>
-    </w:p>
-    <w:p>
-      <w:pPr>
-        <w:rPr>
-          <w:rFonts w:ascii="Times New Roman" w:hAnsi="Times New Roman"/>
-          <w:color w:val="000000" w:themeColor="text1"/>
-        </w:rPr>
-      </w:pPr>
-      <w:r>
-        <w:rPr>
-          <w:rFonts w:ascii="Times New Roman" w:hAnsi="Times New Roman"/>
-          <w:color w:val="000000" w:themeColor="text1"/>
-        </w:rPr>
-        <w:tab/>
-      </w:r>
-    </w:p>
-    <w:p>
-      <w:pPr>
-        <w:ind w:left="816"/>
-        <w:rPr>
-          <w:rFonts w:ascii="Times New Roman" w:hAnsi="Times New Roman"/>
-          <w:color w:val="000000" w:themeColor="text1"/>
-        </w:rPr>
-      </w:pPr>
-    </w:p>
-    <w:p>
-      <w:pPr>
-        <w:rPr>
-          <w:rFonts w:ascii="Times New Roman" w:hAnsi="Times New Roman"/>
-          <w:color w:val="000000" w:themeColor="text1"/>
-        </w:rPr>
-      </w:pPr>
-    </w:p>
-    <w:p>
-      <w:pPr>
-        <w:rPr>
-          <w:rFonts w:ascii="Times New Roman" w:hAnsi="Times New Roman"/>
-          <w:color w:val="000000" w:themeColor="text1"/>
-        </w:rPr>
-      </w:pPr>
-    </w:p>
-    <w:p>
-      <w:pPr>
-        <w:rPr>
-          <w:rFonts w:ascii="Times New Roman" w:hAnsi="Times New Roman"/>
-          <w:color w:val="000000" w:themeColor="text1"/>
-        </w:rPr>
-      </w:pPr>
-      <w:r>
-        <w:rPr>
-          <w:rFonts w:ascii="Times New Roman" w:hAnsi="Times New Roman"/>
-          <w:color w:val="000000" w:themeColor="text1"/>
-        </w:rPr>
-        <w:tab/>
-      </w:r>
-    </w:p>
-    <w:p>
-      <w:pPr>
-        <w:rPr>
-          <w:rFonts w:ascii="Times New Roman" w:hAnsi="Times New Roman"/>
-          <w:color w:val="000000" w:themeColor="text1"/>
-        </w:rPr>
-      </w:pPr>
-      <w:proofErr w:type="gramStart"/>
-      <w:r>
-        <w:rPr>
-          <w:rFonts w:ascii="Times New Roman" w:eastAsia="Times New Roman" w:hAnsi="Symbol"/>
-          <w:color w:val="000000" w:themeColor="text1"/>
-        </w:rPr>
-        <w:t></w:t>
-      </w:r>
-      <w:r>
-        <w:rPr>
-          <w:rFonts w:ascii="Times New Roman" w:hAnsi="Times New Roman"/>
-          <w:color w:val="000000" w:themeColor="text1"/>
-        </w:rPr>
-        <w:t xml:space="preserve">  Estrutura</w:t>
-      </w:r>
-      <w:proofErr w:type="gramEnd"/>
-      <w:r>
-        <w:rPr>
-          <w:rFonts w:ascii="Times New Roman" w:hAnsi="Times New Roman"/>
-          <w:color w:val="000000" w:themeColor="text1"/>
-        </w:rPr>
-        <w:t xml:space="preserve"> de Custos: São os custos relevantes necessários para que a estrutura proposta possa funcionar;</w:t>
-      </w:r>
-    </w:p>
-    <w:p>
-      <w:pPr>
-        <w:rPr>
-          <w:rFonts w:ascii="Times New Roman" w:hAnsi="Times New Roman"/>
-          <w:color w:val="000000" w:themeColor="text1"/>
-        </w:rPr>
-      </w:pPr>
-      <w:r>
-        <w:rPr>
-          <w:rFonts w:ascii="Times New Roman" w:eastAsia="Times New Roman" w:hAnsi="Symbol"/>
-          <w:color w:val="000000" w:themeColor="text1"/>
-        </w:rPr>
-        <w:t></w:t>
-      </w:r>
-      <w:r>
-        <w:rPr>
-          <w:rFonts w:ascii="Times New Roman" w:hAnsi="Times New Roman"/>
-          <w:color w:val="000000" w:themeColor="text1"/>
-        </w:rPr>
-        <w:t xml:space="preserve">  </w:t>
+      <w:r>
+        <w:rPr>
+          <w:rFonts w:ascii="Arial" w:hAnsi="Arial" w:cs="Arial"/>
+          <w:color w:val="000000" w:themeColor="text1"/>
+          <w:sz w:val="27"/>
+          <w:szCs w:val="27"/>
+        </w:rPr>
+        <w:t xml:space="preserve">Mas por que é tão importante o modelo de negócio? Porque bons produtos já não garantem o sucesso de uma empresa. No contexto atual em que vivemos com uma concorrência global e uma </w:t>
+      </w:r>
+      <w:r>
+        <w:rPr>
+          <w:rFonts w:ascii="Arial" w:hAnsi="Arial" w:cs="Arial"/>
+          <w:color w:val="000000" w:themeColor="text1"/>
+          <w:sz w:val="27"/>
+          <w:szCs w:val="27"/>
+        </w:rPr>
+        <w:lastRenderedPageBreak/>
+        <w:t>grande agilidade de inovação, bons produtos precisam ser combinados com um bom modelo de negócio.</w:t>
+      </w:r>
+    </w:p>
+    <w:p>
+      <w:pPr>
+        <w:shd w:val="clear" w:color="auto" w:fill="FFFFFF"/>
+        <w:spacing w:before="330" w:after="150"/>
+        <w:jc w:val="center"/>
+        <w:outlineLvl w:val="1"/>
+        <w:rPr>
+          <w:rFonts w:ascii="Arial" w:hAnsi="Arial" w:cs="Arial"/>
+          <w:b/>
+          <w:bCs/>
+          <w:color w:val="000000" w:themeColor="text1"/>
+          <w:sz w:val="26"/>
+          <w:szCs w:val="26"/>
+        </w:rPr>
+      </w:pPr>
+      <w:r>
+        <w:rPr>
+          <w:rFonts w:ascii="Arial" w:hAnsi="Arial" w:cs="Arial"/>
+          <w:b/>
+          <w:bCs/>
+          <w:color w:val="000000" w:themeColor="text1"/>
+          <w:sz w:val="26"/>
+          <w:szCs w:val="26"/>
+        </w:rPr>
+        <w:t>Quando usar</w:t>
       </w:r>
     </w:p>
     <w:p>
@@ -927,49 +1445,19 @@
           <w:sz w:val="27"/>
           <w:szCs w:val="27"/>
         </w:rPr>
-        <w:t>As ideias representadas nos nove blocos formam a conceitualização do seu negócio, ou seja, a forma como você irá operar e gerar valor ao mercado, definindo seus principais fluxos e processos, permitindo uma análise e visualização do seu modelo de atuação no mercado.</w:t>
-      </w:r>
-    </w:p>
-    <w:p>
-      <w:pPr>
-        <w:shd w:val="clear" w:color="auto" w:fill="FFFFFF"/>
-        <w:spacing w:before="330" w:after="150"/>
-        <w:jc w:val="center"/>
-        <w:outlineLvl w:val="1"/>
-        <w:rPr>
-          <w:rFonts w:ascii="Arial" w:hAnsi="Arial" w:cs="Arial"/>
-          <w:b/>
-          <w:bCs/>
-          <w:color w:val="000000" w:themeColor="text1"/>
-          <w:sz w:val="26"/>
-          <w:szCs w:val="26"/>
-        </w:rPr>
-      </w:pPr>
-      <w:r>
-        <w:rPr>
-          <w:rFonts w:ascii="Arial" w:hAnsi="Arial" w:cs="Arial"/>
-          <w:b/>
-          <w:bCs/>
-          <w:color w:val="000000" w:themeColor="text1"/>
-          <w:sz w:val="26"/>
-          <w:szCs w:val="26"/>
-        </w:rPr>
-        <w:t>Por que usar o Canvas</w:t>
-      </w:r>
-    </w:p>
-    <w:p>
-      <w:pPr>
-        <w:shd w:val="clear" w:color="auto" w:fill="FFFFFF"/>
-        <w:spacing w:before="100" w:beforeAutospacing="1" w:after="100" w:afterAutospacing="1"/>
-        <w:ind w:firstLine="750"/>
-        <w:jc w:val="both"/>
+        <w:t xml:space="preserve">O </w:t>
+      </w:r>
+      <w:proofErr w:type="spellStart"/>
+      <w:r>
         <w:rPr>
           <w:rFonts w:ascii="Arial" w:hAnsi="Arial" w:cs="Arial"/>
           <w:color w:val="000000" w:themeColor="text1"/>
           <w:sz w:val="27"/>
           <w:szCs w:val="27"/>
         </w:rPr>
-      </w:pPr>
+        <w:t>Canvas</w:t>
+      </w:r>
+      <w:proofErr w:type="spellEnd"/>
       <w:r>
         <w:rPr>
           <w:rFonts w:ascii="Arial" w:hAnsi="Arial" w:cs="Arial"/>
@@ -977,22 +1465,19 @@
           <w:sz w:val="27"/>
           <w:szCs w:val="27"/>
         </w:rPr>
-        <w:t>A visão integrada das áreas chave da empresa é um diferencial do Business Model Canvas. Em apenas uma folha é possível entender nosso modelo de negócio e visualizar a relação/influência entre as áreas.</w:t>
-      </w:r>
-    </w:p>
-    <w:p>
-      <w:pPr>
-        <w:shd w:val="clear" w:color="auto" w:fill="FFFFFF"/>
-        <w:spacing w:before="100" w:beforeAutospacing="1" w:after="100" w:afterAutospacing="1"/>
-        <w:ind w:firstLine="750"/>
-        <w:jc w:val="both"/>
+        <w:t xml:space="preserve"> é muito útil tanto para criar um projeto do zero, como para melhorar um negócio já existente. E pode ser usado em </w:t>
+      </w:r>
+      <w:proofErr w:type="spellStart"/>
+      <w:r>
         <w:rPr>
           <w:rFonts w:ascii="Arial" w:hAnsi="Arial" w:cs="Arial"/>
           <w:color w:val="000000" w:themeColor="text1"/>
           <w:sz w:val="27"/>
           <w:szCs w:val="27"/>
         </w:rPr>
-      </w:pPr>
+        <w:t>varias</w:t>
+      </w:r>
+      <w:proofErr w:type="spellEnd"/>
       <w:r>
         <w:rPr>
           <w:rFonts w:ascii="Arial" w:hAnsi="Arial" w:cs="Arial"/>
@@ -1000,57 +1485,7 @@
           <w:sz w:val="27"/>
           <w:szCs w:val="27"/>
         </w:rPr>
-        <w:t>Mas por que é tão importante o modelo de negócio? Porque bons produtos já não garantem o sucesso de uma empresa. No contexto atual em que vivemos com uma concorrência global e uma grande agilidade de inovação, bons produtos precisam ser combinados com um bom modelo de negócio.</w:t>
-      </w:r>
-    </w:p>
-    <w:p>
-      <w:pPr>
-        <w:shd w:val="clear" w:color="auto" w:fill="FFFFFF"/>
-        <w:spacing w:before="330" w:after="150"/>
-        <w:jc w:val="center"/>
-        <w:outlineLvl w:val="1"/>
-        <w:rPr>
-          <w:rFonts w:ascii="Arial" w:hAnsi="Arial" w:cs="Arial"/>
-          <w:b/>
-          <w:bCs/>
-          <w:color w:val="000000" w:themeColor="text1"/>
-          <w:sz w:val="26"/>
-          <w:szCs w:val="26"/>
-        </w:rPr>
-      </w:pPr>
-      <w:r>
-        <w:rPr>
-          <w:rFonts w:ascii="Arial" w:hAnsi="Arial" w:cs="Arial"/>
-          <w:b/>
-          <w:bCs/>
-          <w:color w:val="000000" w:themeColor="text1"/>
-          <w:sz w:val="26"/>
-          <w:szCs w:val="26"/>
-        </w:rPr>
-        <w:t>Quando usar</w:t>
-      </w:r>
-    </w:p>
-    <w:p>
-      <w:pPr>
-        <w:shd w:val="clear" w:color="auto" w:fill="FFFFFF"/>
-        <w:spacing w:before="100" w:beforeAutospacing="1" w:after="100" w:afterAutospacing="1"/>
-        <w:ind w:firstLine="750"/>
-        <w:jc w:val="both"/>
-        <w:rPr>
-          <w:rFonts w:ascii="Arial" w:hAnsi="Arial" w:cs="Arial"/>
-          <w:color w:val="000000" w:themeColor="text1"/>
-          <w:sz w:val="27"/>
-          <w:szCs w:val="27"/>
-        </w:rPr>
-      </w:pPr>
-      <w:r>
-        <w:rPr>
-          <w:rFonts w:ascii="Arial" w:hAnsi="Arial" w:cs="Arial"/>
-          <w:color w:val="000000" w:themeColor="text1"/>
-          <w:sz w:val="27"/>
-          <w:szCs w:val="27"/>
-        </w:rPr>
-        <w:t>O Canvas é muito útil tanto para criar um projeto do zero, como para melhorar um negócio já existente. E pode ser usado em varias situações:</w:t>
+        <w:t xml:space="preserve"> situações:</w:t>
       </w:r>
     </w:p>
     <w:p>
@@ -1066,7 +1501,6 @@
           <w:rFonts w:ascii="Times New Roman" w:eastAsia="Times New Roman" w:hAnsi="Symbol"/>
           <w:color w:val="000000" w:themeColor="text1"/>
         </w:rPr>
-        <w:lastRenderedPageBreak/>
         <w:t></w:t>
       </w:r>
       <w:r>
@@ -1082,7 +1516,23 @@
           <w:rFonts w:ascii="Times New Roman" w:hAnsi="Times New Roman"/>
           <w:color w:val="000000" w:themeColor="text1"/>
         </w:rPr>
-        <w:t xml:space="preserve"> colocar ideias de negócio no papel. Sabe aquela história de tenho uma ideia e agora o que faço? Pois convide seus amigos e sua família, conte sua ideia para eles e peça que te ajudem a gerar diferentes modelos de negócio. O resultado podem ser 20 Canvas diferentes. Ótimo! Depois, você poderá filtrar e selecionar aqueles que apresentem maior potencial e mereçam uma investigação posterior.</w:t>
+        <w:t xml:space="preserve"> colocar ideias de negócio no papel. Sabe aquela história de tenho uma ideia e agora o que faço? Pois convide seus amigos e sua família, conte sua ideia para eles e peça que te ajudem a gerar diferentes modelos de negócio. O resultado podem ser 20 </w:t>
+      </w:r>
+      <w:proofErr w:type="spellStart"/>
+      <w:r>
+        <w:rPr>
+          <w:rFonts w:ascii="Times New Roman" w:hAnsi="Times New Roman"/>
+          <w:color w:val="000000" w:themeColor="text1"/>
+        </w:rPr>
+        <w:t>Canvas</w:t>
+      </w:r>
+      <w:proofErr w:type="spellEnd"/>
+      <w:r>
+        <w:rPr>
+          <w:rFonts w:ascii="Times New Roman" w:hAnsi="Times New Roman"/>
+          <w:color w:val="000000" w:themeColor="text1"/>
+        </w:rPr>
+        <w:t xml:space="preserve"> diferentes. Ótimo! Depois, você poderá filtrar e selecionar aqueles que apresentem maior potencial e mereçam uma investigação posterior.</w:t>
       </w:r>
     </w:p>
     <w:p>
@@ -1113,7 +1563,23 @@
           <w:rFonts w:ascii="Times New Roman" w:hAnsi="Times New Roman"/>
           <w:color w:val="000000" w:themeColor="text1"/>
         </w:rPr>
-        <w:t xml:space="preserve"> discutir com os sócios. Nada pior que uma reunião com muito fala e poucas decisões. Às vezes o que falta é uma ferramenta que ajude a organizar as ideias. O Business Model Canvas é perfeito para descrever as decisões do modelo de negócio e que todos os sócios falem a mesma língua e se entendam.</w:t>
+        <w:t xml:space="preserve"> discutir com os sócios. Nada pior que uma reunião com muito fala e poucas decisões. Às vezes o que falta é uma ferramenta que ajude a organizar as ideias. O Business Model </w:t>
+      </w:r>
+      <w:proofErr w:type="spellStart"/>
+      <w:r>
+        <w:rPr>
+          <w:rFonts w:ascii="Times New Roman" w:hAnsi="Times New Roman"/>
+          <w:color w:val="000000" w:themeColor="text1"/>
+        </w:rPr>
+        <w:t>Canvas</w:t>
+      </w:r>
+      <w:proofErr w:type="spellEnd"/>
+      <w:r>
+        <w:rPr>
+          <w:rFonts w:ascii="Times New Roman" w:hAnsi="Times New Roman"/>
+          <w:color w:val="000000" w:themeColor="text1"/>
+        </w:rPr>
+        <w:t xml:space="preserve"> é perfeito para descrever as decisões do modelo de negócio e que todos os sócios falem a mesma língua e se entendam.</w:t>
       </w:r>
     </w:p>
     <w:p>
@@ -1144,48 +1610,124 @@
           <w:rFonts w:ascii="Times New Roman" w:hAnsi="Times New Roman"/>
           <w:color w:val="000000" w:themeColor="text1"/>
         </w:rPr>
-        <w:t xml:space="preserve"> aprensentar a investidores. Não podemos passar horas explicando um documento de 50 páginas, não é? Os investidores são pessoas muito ocupadas! Usando o Canvas aprensentamos de maneira integrada e rápida as áreas chave do nosso negócio.</w:t>
-      </w:r>
-    </w:p>
-    <w:p>
-      <w:pPr>
-        <w:rPr>
-          <w:color w:val="000000" w:themeColor="text1"/>
-        </w:rPr>
-      </w:pPr>
-    </w:p>
-    <w:p>
-      <w:pPr>
-        <w:rPr>
-          <w:color w:val="000000" w:themeColor="text1"/>
-        </w:rPr>
-      </w:pPr>
-    </w:p>
-    <w:p>
-      <w:pPr>
-        <w:rPr>
-          <w:color w:val="000000" w:themeColor="text1"/>
-        </w:rPr>
-      </w:pPr>
-    </w:p>
-    <w:p>
-      <w:pPr>
-        <w:rPr>
-          <w:color w:val="000000" w:themeColor="text1"/>
-        </w:rPr>
-      </w:pPr>
-    </w:p>
-    <w:p>
-      <w:pPr>
-        <w:rPr>
-          <w:color w:val="000000" w:themeColor="text1"/>
-        </w:rPr>
-      </w:pPr>
-      <w:r>
-        <w:rPr>
-          <w:color w:val="000000" w:themeColor="text1"/>
-        </w:rPr>
-        <w:t>O Business Model Canvas é um mapa dos principais itens que constituem uma empresa, ou seja em nosso meio é a loja virtual, principal fonte de lucro da empresa, o método Canvas também pode ser usado como fonte de estratégia, que deve estar sempre sendo revisado cada quadrante ao longo do tempo para saber se cada um está sendo bem atendido ou se é necessário fazer alteração em algum deles para se conseguir um melhor resultado. O mapa é um resumo dos pontos chaves do nosso plano de negócio, é uma ferramenta menos formal que pode ser utilizada com mais frequência no dia a dia. 1. Proposta de valor:​ o que sua empresa vai oferecer para o mercado que realmente terá valor para os clientes; 2. Segmento de clientes:​ quais segmentos de clientes serão foco da sua empresa; 3. Os canais:​ como o cliente compra e recebe seu produto e serviço; 4. Relacionamento com clientes​: como a sua empresa se relacionará com cada segmento de cliente; 5. Atividade-chave:​ quais são as atividades essenciais para que seja possível entregar a Proposta de Valor; 6. Recursos principais:​ são os recursos necessários para realizar as atividades-chave; 7. Parcerias principais:​ são as atividades-chave realizadas de maneira terceirizada e os recursos principais adquiridos fora da empresa; 8. Fontes de receita:​ são as formas de obter receita por meio de propostas de valor. 9. Estrutura de custos:​ São os custos relevantes necessários para que a estrutura proposta possa funcionar</w:t>
+        <w:t xml:space="preserve"> </w:t>
+      </w:r>
+      <w:proofErr w:type="spellStart"/>
+      <w:r>
+        <w:rPr>
+          <w:rFonts w:ascii="Times New Roman" w:hAnsi="Times New Roman"/>
+          <w:color w:val="000000" w:themeColor="text1"/>
+        </w:rPr>
+        <w:t>aprensentar</w:t>
+      </w:r>
+      <w:proofErr w:type="spellEnd"/>
+      <w:r>
+        <w:rPr>
+          <w:rFonts w:ascii="Times New Roman" w:hAnsi="Times New Roman"/>
+          <w:color w:val="000000" w:themeColor="text1"/>
+        </w:rPr>
+        <w:t xml:space="preserve"> a investidores. Não podemos passar horas explicando um documento de 50 páginas, não é? Os investidores são pessoas muito ocupadas! Usando o </w:t>
+      </w:r>
+      <w:proofErr w:type="spellStart"/>
+      <w:r>
+        <w:rPr>
+          <w:rFonts w:ascii="Times New Roman" w:hAnsi="Times New Roman"/>
+          <w:color w:val="000000" w:themeColor="text1"/>
+        </w:rPr>
+        <w:t>Canvas</w:t>
+      </w:r>
+      <w:proofErr w:type="spellEnd"/>
+      <w:r>
+        <w:rPr>
+          <w:rFonts w:ascii="Times New Roman" w:hAnsi="Times New Roman"/>
+          <w:color w:val="000000" w:themeColor="text1"/>
+        </w:rPr>
+        <w:t xml:space="preserve"> </w:t>
+      </w:r>
+      <w:proofErr w:type="spellStart"/>
+      <w:r>
+        <w:rPr>
+          <w:rFonts w:ascii="Times New Roman" w:hAnsi="Times New Roman"/>
+          <w:color w:val="000000" w:themeColor="text1"/>
+        </w:rPr>
+        <w:t>aprensentamos</w:t>
+      </w:r>
+      <w:proofErr w:type="spellEnd"/>
+      <w:r>
+        <w:rPr>
+          <w:rFonts w:ascii="Times New Roman" w:hAnsi="Times New Roman"/>
+          <w:color w:val="000000" w:themeColor="text1"/>
+        </w:rPr>
+        <w:t xml:space="preserve"> de maneira integrada e rápida as áreas chave do nosso negócio.</w:t>
+      </w:r>
+    </w:p>
+    <w:p>
+      <w:pPr>
+        <w:rPr>
+          <w:color w:val="000000" w:themeColor="text1"/>
+        </w:rPr>
+      </w:pPr>
+    </w:p>
+    <w:p>
+      <w:pPr>
+        <w:rPr>
+          <w:color w:val="000000" w:themeColor="text1"/>
+        </w:rPr>
+      </w:pPr>
+    </w:p>
+    <w:p>
+      <w:pPr>
+        <w:rPr>
+          <w:color w:val="000000" w:themeColor="text1"/>
+        </w:rPr>
+      </w:pPr>
+    </w:p>
+    <w:p>
+      <w:pPr>
+        <w:rPr>
+          <w:color w:val="000000" w:themeColor="text1"/>
+        </w:rPr>
+      </w:pPr>
+    </w:p>
+    <w:p>
+      <w:pPr>
+        <w:rPr>
+          <w:color w:val="000000" w:themeColor="text1"/>
+        </w:rPr>
+      </w:pPr>
+      <w:r>
+        <w:rPr>
+          <w:color w:val="000000" w:themeColor="text1"/>
+        </w:rPr>
+        <w:t xml:space="preserve">O Business Model </w:t>
+      </w:r>
+      <w:proofErr w:type="spellStart"/>
+      <w:r>
+        <w:rPr>
+          <w:color w:val="000000" w:themeColor="text1"/>
+        </w:rPr>
+        <w:t>Canvas</w:t>
+      </w:r>
+      <w:proofErr w:type="spellEnd"/>
+      <w:r>
+        <w:rPr>
+          <w:color w:val="000000" w:themeColor="text1"/>
+        </w:rPr>
+        <w:t xml:space="preserve"> é um mapa dos principais itens que constituem uma empresa, ou seja em nosso meio é a loja virtual, principal fonte de lucro da empresa, o método </w:t>
+      </w:r>
+      <w:proofErr w:type="spellStart"/>
+      <w:r>
+        <w:rPr>
+          <w:color w:val="000000" w:themeColor="text1"/>
+        </w:rPr>
+        <w:t>Canvas</w:t>
+      </w:r>
+      <w:proofErr w:type="spellEnd"/>
+      <w:r>
+        <w:rPr>
+          <w:color w:val="000000" w:themeColor="text1"/>
+        </w:rPr>
+        <w:t xml:space="preserve"> também pode ser usado como fonte de estratégia, que deve estar sempre sendo revisado cada quadrante ao longo do tempo para saber se cada um está sendo bem atendido ou se é necessário fazer alteração em algum deles para se conseguir um melhor resultado. O mapa é um resumo dos pontos chaves do nosso plano de negócio, é uma ferramenta menos formal que pode ser utilizada com mais frequência no dia a dia. 1. Proposta de valor:​ o que sua empresa vai oferecer para o mercado que realmente terá valor para os clientes; 2. Segmento de clientes:​ quais segmentos de clientes serão foco da sua empresa; 3. Os canais:​ como o cliente compra e recebe seu produto e serviço; 4. Relacionamento com clientes​: como a sua empresa se relacionará com cada segmento de cliente; 5. Atividade-chave:​ quais são as atividades essenciais para que seja possível entregar a Proposta de Valor; 6. Recursos principais:​ são os recursos necessários para realizar as atividades-chave; 7. Parcerias principais:​ são as atividades-chave realizadas de maneira terceirizada e os recursos principais adquiridos fora da empresa; 8. Fontes de receita:​ são as formas de obter receita por meio de propostas de valor. 9. Estrutura de custos:​ São os custos relevantes necessários para que a estrutura proposta possa funcionar</w:t>
       </w:r>
     </w:p>
     <w:p>
@@ -1224,8 +1766,17 @@
           <w:rFonts w:ascii="Arial" w:hAnsi="Arial" w:cs="Arial"/>
           <w:color w:val="000000" w:themeColor="text1"/>
         </w:rPr>
-        <w:t xml:space="preserve"> O Modelo de Negócio CANVAS é um dos instrumentos mais utilizados quando se deseja desenvolver ou documentar e registrar modelos de negócios, seja para uma empresa no seu </w:t>
-      </w:r>
+        <w:t xml:space="preserve"> O Modelo de Negócio CANVAS é um dos instrumentos mais utilizados quando se deseja desenvolver ou documentar e registrar modelos de negócios, seja </w:t>
+      </w:r>
+      <w:r>
+        <w:rPr>
+          <w:rFonts w:ascii="Arial" w:hAnsi="Arial" w:cs="Arial"/>
+          <w:color w:val="000000" w:themeColor="text1"/>
+        </w:rPr>
+        <w:lastRenderedPageBreak/>
+        <w:t xml:space="preserve">para uma empresa no seu </w:t>
+      </w:r>
+      <w:proofErr w:type="spellStart"/>
       <w:proofErr w:type="gramStart"/>
       <w:r>
         <w:rPr>
@@ -1234,6 +1785,7 @@
         </w:rPr>
         <w:t>início,ou</w:t>
       </w:r>
+      <w:proofErr w:type="spellEnd"/>
       <w:proofErr w:type="gramEnd"/>
       <w:r>
         <w:rPr>
@@ -1258,7 +1810,23 @@
           <w:rFonts w:ascii="Arial" w:hAnsi="Arial" w:cs="Arial"/>
           <w:color w:val="000000" w:themeColor="text1"/>
         </w:rPr>
-        <w:t>Trata-se de um documento com 9 áreas em branco onde são inseridas informações relkacionadas a propostas de valor, finanças, parceria, recursos, entre outros, objetivando uma visão clara do todo.</w:t>
+        <w:t xml:space="preserve">Trata-se de um documento com 9 áreas em branco onde são inseridas informações </w:t>
+      </w:r>
+      <w:proofErr w:type="spellStart"/>
+      <w:r>
+        <w:rPr>
+          <w:rFonts w:ascii="Arial" w:hAnsi="Arial" w:cs="Arial"/>
+          <w:color w:val="000000" w:themeColor="text1"/>
+        </w:rPr>
+        <w:t>relkacionadas</w:t>
+      </w:r>
+      <w:proofErr w:type="spellEnd"/>
+      <w:r>
+        <w:rPr>
+          <w:rFonts w:ascii="Arial" w:hAnsi="Arial" w:cs="Arial"/>
+          <w:color w:val="000000" w:themeColor="text1"/>
+        </w:rPr>
+        <w:t xml:space="preserve"> a propostas de valor, finanças, parceria, recursos, entre outros, objetivando uma visão clara do todo.</w:t>
       </w:r>
     </w:p>
     <w:p>
@@ -1294,8 +1862,23 @@
           <w:rFonts w:ascii="Arial" w:hAnsi="Arial" w:cs="Arial"/>
           <w:color w:val="000000" w:themeColor="text1"/>
         </w:rPr>
-        <w:lastRenderedPageBreak/>
-        <w:t>O Inventor do CANVAS e principal referência é Alex Osterwalder, autor do livro Geração de modelos de negócios, já traduzido para mais de 30 idiomas.</w:t>
+        <w:t xml:space="preserve">O Inventor do CANVAS e principal referência é Alex </w:t>
+      </w:r>
+      <w:proofErr w:type="spellStart"/>
+      <w:r>
+        <w:rPr>
+          <w:rFonts w:ascii="Arial" w:hAnsi="Arial" w:cs="Arial"/>
+          <w:color w:val="000000" w:themeColor="text1"/>
+        </w:rPr>
+        <w:t>Osterwalder</w:t>
+      </w:r>
+      <w:proofErr w:type="spellEnd"/>
+      <w:r>
+        <w:rPr>
+          <w:rFonts w:ascii="Arial" w:hAnsi="Arial" w:cs="Arial"/>
+          <w:color w:val="000000" w:themeColor="text1"/>
+        </w:rPr>
+        <w:t>, autor do livro Geração de modelos de negócios, já traduzido para mais de 30 idiomas.</w:t>
       </w:r>
     </w:p>
     <w:p>
@@ -1330,7 +1913,23 @@
           <w:rFonts w:ascii="Arial" w:hAnsi="Arial" w:cs="Arial"/>
           <w:color w:val="000000" w:themeColor="text1"/>
         </w:rPr>
-        <w:t>Os blocos abaixo são colocados entre a parte central e a extrema direira do documento:</w:t>
+        <w:t xml:space="preserve">Os blocos abaixo são colocados entre a parte central e a extrema </w:t>
+      </w:r>
+      <w:proofErr w:type="spellStart"/>
+      <w:r>
+        <w:rPr>
+          <w:rFonts w:ascii="Arial" w:hAnsi="Arial" w:cs="Arial"/>
+          <w:color w:val="000000" w:themeColor="text1"/>
+        </w:rPr>
+        <w:t>direira</w:t>
+      </w:r>
+      <w:proofErr w:type="spellEnd"/>
+      <w:r>
+        <w:rPr>
+          <w:rFonts w:ascii="Arial" w:hAnsi="Arial" w:cs="Arial"/>
+          <w:color w:val="000000" w:themeColor="text1"/>
+        </w:rPr>
+        <w:t xml:space="preserve"> do documento:</w:t>
       </w:r>
     </w:p>
     <w:p>
@@ -1695,6 +2294,7 @@
           <w:bCs/>
           <w:color w:val="000000" w:themeColor="text1"/>
         </w:rPr>
+        <w:lastRenderedPageBreak/>
         <w:t>Atividades-chave</w:t>
       </w:r>
       <w:r>
@@ -1751,6 +2351,244 @@
           <w:color w:val="000000" w:themeColor="text1"/>
         </w:rPr>
         <w:br/>
+        <w:t>Solução de Problemas</w:t>
+      </w:r>
+      <w:r>
+        <w:rPr>
+          <w:rFonts w:ascii="Arial" w:hAnsi="Arial" w:cs="Arial"/>
+          <w:color w:val="000000" w:themeColor="text1"/>
+        </w:rPr>
+        <w:br/>
+        <w:t>Plataforma / Rede</w:t>
+      </w:r>
+      <w:r>
+        <w:rPr>
+          <w:rFonts w:ascii="Arial" w:hAnsi="Arial" w:cs="Arial"/>
+          <w:color w:val="000000" w:themeColor="text1"/>
+        </w:rPr>
+        <w:br/>
+      </w:r>
+      <w:r>
+        <w:rPr>
+          <w:rFonts w:ascii="Arial" w:hAnsi="Arial" w:cs="Arial"/>
+          <w:color w:val="000000" w:themeColor="text1"/>
+        </w:rPr>
+        <w:br/>
+      </w:r>
+      <w:r>
+        <w:rPr>
+          <w:rFonts w:ascii="Arial" w:hAnsi="Arial" w:cs="Arial"/>
+          <w:b/>
+          <w:bCs/>
+          <w:color w:val="000000" w:themeColor="text1"/>
+        </w:rPr>
+        <w:t>Proposta de Valor</w:t>
+      </w:r>
+      <w:r>
+        <w:rPr>
+          <w:rFonts w:ascii="Arial" w:hAnsi="Arial" w:cs="Arial"/>
+          <w:color w:val="000000" w:themeColor="text1"/>
+        </w:rPr>
+        <w:br/>
+        <w:t>Qual o valor que nós entregamos para o cliente?</w:t>
+      </w:r>
+      <w:r>
+        <w:rPr>
+          <w:rFonts w:ascii="Arial" w:hAnsi="Arial" w:cs="Arial"/>
+          <w:color w:val="000000" w:themeColor="text1"/>
+        </w:rPr>
+        <w:br/>
+        <w:t>Que um dos problemas de nossos clientes que estamos ajudando a resolver?</w:t>
+      </w:r>
+      <w:r>
+        <w:rPr>
+          <w:rFonts w:ascii="Arial" w:hAnsi="Arial" w:cs="Arial"/>
+          <w:color w:val="000000" w:themeColor="text1"/>
+        </w:rPr>
+        <w:br/>
+        <w:t>Que pacotes de produtos e serviços que estamos oferecendo para cada segmento de clientes?</w:t>
+      </w:r>
+      <w:r>
+        <w:rPr>
+          <w:rFonts w:ascii="Arial" w:hAnsi="Arial" w:cs="Arial"/>
+          <w:color w:val="000000" w:themeColor="text1"/>
+        </w:rPr>
+        <w:br/>
+        <w:t>Quais as necessidades do cliente estamos satisfazendo?</w:t>
+      </w:r>
+      <w:r>
+        <w:rPr>
+          <w:rFonts w:ascii="Arial" w:hAnsi="Arial" w:cs="Arial"/>
+          <w:color w:val="000000" w:themeColor="text1"/>
+        </w:rPr>
+        <w:br/>
+        <w:t>CARACTERÍSTICAS</w:t>
+      </w:r>
+      <w:r>
+        <w:rPr>
+          <w:rFonts w:ascii="Arial" w:hAnsi="Arial" w:cs="Arial"/>
+          <w:color w:val="000000" w:themeColor="text1"/>
+        </w:rPr>
+        <w:br/>
+        <w:t>novidade</w:t>
+      </w:r>
+      <w:r>
+        <w:rPr>
+          <w:rFonts w:ascii="Arial" w:hAnsi="Arial" w:cs="Arial"/>
+          <w:color w:val="000000" w:themeColor="text1"/>
+        </w:rPr>
+        <w:br/>
+        <w:t>atuação</w:t>
+      </w:r>
+      <w:r>
+        <w:rPr>
+          <w:rFonts w:ascii="Arial" w:hAnsi="Arial" w:cs="Arial"/>
+          <w:color w:val="000000" w:themeColor="text1"/>
+        </w:rPr>
+        <w:br/>
+        <w:t>personalização</w:t>
+      </w:r>
+      <w:r>
+        <w:rPr>
+          <w:rFonts w:ascii="Arial" w:hAnsi="Arial" w:cs="Arial"/>
+          <w:color w:val="000000" w:themeColor="text1"/>
+        </w:rPr>
+        <w:br/>
+        <w:t>"Começar o trabalho feito"</w:t>
+      </w:r>
+      <w:r>
+        <w:rPr>
+          <w:rFonts w:ascii="Arial" w:hAnsi="Arial" w:cs="Arial"/>
+          <w:color w:val="000000" w:themeColor="text1"/>
+        </w:rPr>
+        <w:br/>
+        <w:t>projeto</w:t>
+      </w:r>
+      <w:r>
+        <w:rPr>
+          <w:rFonts w:ascii="Arial" w:hAnsi="Arial" w:cs="Arial"/>
+          <w:color w:val="000000" w:themeColor="text1"/>
+        </w:rPr>
+        <w:br/>
+        <w:t>Marca / Estado</w:t>
+      </w:r>
+      <w:r>
+        <w:rPr>
+          <w:rFonts w:ascii="Arial" w:hAnsi="Arial" w:cs="Arial"/>
+          <w:color w:val="000000" w:themeColor="text1"/>
+        </w:rPr>
+        <w:br/>
+        <w:t>preço</w:t>
+      </w:r>
+      <w:r>
+        <w:rPr>
+          <w:rFonts w:ascii="Arial" w:hAnsi="Arial" w:cs="Arial"/>
+          <w:color w:val="000000" w:themeColor="text1"/>
+        </w:rPr>
+        <w:br/>
+        <w:t>Redução de Custos</w:t>
+      </w:r>
+      <w:r>
+        <w:rPr>
+          <w:rFonts w:ascii="Arial" w:hAnsi="Arial" w:cs="Arial"/>
+          <w:color w:val="000000" w:themeColor="text1"/>
+        </w:rPr>
+        <w:br/>
+        <w:t>Redução do Risco</w:t>
+      </w:r>
+      <w:r>
+        <w:rPr>
+          <w:rFonts w:ascii="Arial" w:hAnsi="Arial" w:cs="Arial"/>
+          <w:color w:val="000000" w:themeColor="text1"/>
+        </w:rPr>
+        <w:br/>
+        <w:t>acessibilidade</w:t>
+      </w:r>
+      <w:r>
+        <w:rPr>
+          <w:rFonts w:ascii="Arial" w:hAnsi="Arial" w:cs="Arial"/>
+          <w:color w:val="000000" w:themeColor="text1"/>
+        </w:rPr>
+        <w:br/>
+        <w:t>Conveniência / Usabilidade</w:t>
+      </w:r>
+      <w:r>
+        <w:rPr>
+          <w:rFonts w:ascii="Arial" w:hAnsi="Arial" w:cs="Arial"/>
+          <w:color w:val="000000" w:themeColor="text1"/>
+        </w:rPr>
+        <w:br/>
+      </w:r>
+      <w:r>
+        <w:rPr>
+          <w:rFonts w:ascii="Arial" w:hAnsi="Arial" w:cs="Arial"/>
+          <w:color w:val="000000" w:themeColor="text1"/>
+        </w:rPr>
+        <w:br/>
+      </w:r>
+      <w:r>
+        <w:rPr>
+          <w:rFonts w:ascii="Arial" w:hAnsi="Arial" w:cs="Arial"/>
+          <w:b/>
+          <w:bCs/>
+          <w:color w:val="000000" w:themeColor="text1"/>
+        </w:rPr>
+        <w:t>Relacionamento com o Cliente</w:t>
+      </w:r>
+      <w:r>
+        <w:rPr>
+          <w:rFonts w:ascii="Arial" w:hAnsi="Arial" w:cs="Arial"/>
+          <w:color w:val="000000" w:themeColor="text1"/>
+        </w:rPr>
+        <w:br/>
+        <w:t>Que tipo de relacionamento que cada um de nossos segmentos de clientes esperam de nós para estabelecer e manter com eles? Quais os que estabelecemos? Como eles são integrados com o resto do nosso modelo de negócio? Como caro são eles?</w:t>
+      </w:r>
+      <w:r>
+        <w:rPr>
+          <w:rFonts w:ascii="Arial" w:hAnsi="Arial" w:cs="Arial"/>
+          <w:color w:val="000000" w:themeColor="text1"/>
+        </w:rPr>
+        <w:br/>
+        <w:t>EXEMPLOS</w:t>
+      </w:r>
+      <w:r>
+        <w:rPr>
+          <w:rFonts w:ascii="Arial" w:hAnsi="Arial" w:cs="Arial"/>
+          <w:color w:val="000000" w:themeColor="text1"/>
+        </w:rPr>
+        <w:br/>
+        <w:t>assistência pessoal</w:t>
+      </w:r>
+      <w:r>
+        <w:rPr>
+          <w:rFonts w:ascii="Arial" w:hAnsi="Arial" w:cs="Arial"/>
+          <w:color w:val="000000" w:themeColor="text1"/>
+        </w:rPr>
+        <w:br/>
+        <w:t>Dedicado Assistência Pessoal</w:t>
+      </w:r>
+      <w:r>
+        <w:rPr>
+          <w:rFonts w:ascii="Arial" w:hAnsi="Arial" w:cs="Arial"/>
+          <w:color w:val="000000" w:themeColor="text1"/>
+        </w:rPr>
+        <w:br/>
+      </w:r>
+      <w:proofErr w:type="spellStart"/>
+      <w:r>
+        <w:rPr>
+          <w:rFonts w:ascii="Arial" w:hAnsi="Arial" w:cs="Arial"/>
+          <w:color w:val="000000" w:themeColor="text1"/>
+        </w:rPr>
+        <w:t>Auto-serviço</w:t>
+      </w:r>
+      <w:proofErr w:type="spellEnd"/>
+      <w:r>
+        <w:rPr>
+          <w:rFonts w:ascii="Arial" w:hAnsi="Arial" w:cs="Arial"/>
+          <w:color w:val="000000" w:themeColor="text1"/>
+        </w:rPr>
+        <w:br/>
       </w:r>
       <w:r>
         <w:rPr>
@@ -1758,236 +2596,6 @@
           <w:color w:val="000000" w:themeColor="text1"/>
         </w:rPr>
         <w:lastRenderedPageBreak/>
-        <w:t>Solução de Problemas</w:t>
-      </w:r>
-      <w:r>
-        <w:rPr>
-          <w:rFonts w:ascii="Arial" w:hAnsi="Arial" w:cs="Arial"/>
-          <w:color w:val="000000" w:themeColor="text1"/>
-        </w:rPr>
-        <w:br/>
-        <w:t>Plataforma / Rede</w:t>
-      </w:r>
-      <w:r>
-        <w:rPr>
-          <w:rFonts w:ascii="Arial" w:hAnsi="Arial" w:cs="Arial"/>
-          <w:color w:val="000000" w:themeColor="text1"/>
-        </w:rPr>
-        <w:br/>
-      </w:r>
-      <w:r>
-        <w:rPr>
-          <w:rFonts w:ascii="Arial" w:hAnsi="Arial" w:cs="Arial"/>
-          <w:color w:val="000000" w:themeColor="text1"/>
-        </w:rPr>
-        <w:br/>
-      </w:r>
-      <w:r>
-        <w:rPr>
-          <w:rFonts w:ascii="Arial" w:hAnsi="Arial" w:cs="Arial"/>
-          <w:b/>
-          <w:bCs/>
-          <w:color w:val="000000" w:themeColor="text1"/>
-        </w:rPr>
-        <w:t>Proposta de Valor</w:t>
-      </w:r>
-      <w:r>
-        <w:rPr>
-          <w:rFonts w:ascii="Arial" w:hAnsi="Arial" w:cs="Arial"/>
-          <w:color w:val="000000" w:themeColor="text1"/>
-        </w:rPr>
-        <w:br/>
-        <w:t>Qual o valor que nós entregamos para o cliente?</w:t>
-      </w:r>
-      <w:r>
-        <w:rPr>
-          <w:rFonts w:ascii="Arial" w:hAnsi="Arial" w:cs="Arial"/>
-          <w:color w:val="000000" w:themeColor="text1"/>
-        </w:rPr>
-        <w:br/>
-        <w:t>Que um dos problemas de nossos clientes que estamos ajudando a resolver?</w:t>
-      </w:r>
-      <w:r>
-        <w:rPr>
-          <w:rFonts w:ascii="Arial" w:hAnsi="Arial" w:cs="Arial"/>
-          <w:color w:val="000000" w:themeColor="text1"/>
-        </w:rPr>
-        <w:br/>
-        <w:t>Que pacotes de produtos e serviços que estamos oferecendo para cada segmento de clientes?</w:t>
-      </w:r>
-      <w:r>
-        <w:rPr>
-          <w:rFonts w:ascii="Arial" w:hAnsi="Arial" w:cs="Arial"/>
-          <w:color w:val="000000" w:themeColor="text1"/>
-        </w:rPr>
-        <w:br/>
-        <w:t>Quais as necessidades do cliente estamos satisfazendo?</w:t>
-      </w:r>
-      <w:r>
-        <w:rPr>
-          <w:rFonts w:ascii="Arial" w:hAnsi="Arial" w:cs="Arial"/>
-          <w:color w:val="000000" w:themeColor="text1"/>
-        </w:rPr>
-        <w:br/>
-        <w:t>CARACTERÍSTICAS</w:t>
-      </w:r>
-      <w:r>
-        <w:rPr>
-          <w:rFonts w:ascii="Arial" w:hAnsi="Arial" w:cs="Arial"/>
-          <w:color w:val="000000" w:themeColor="text1"/>
-        </w:rPr>
-        <w:br/>
-        <w:t>novidade</w:t>
-      </w:r>
-      <w:r>
-        <w:rPr>
-          <w:rFonts w:ascii="Arial" w:hAnsi="Arial" w:cs="Arial"/>
-          <w:color w:val="000000" w:themeColor="text1"/>
-        </w:rPr>
-        <w:br/>
-        <w:t>atuação</w:t>
-      </w:r>
-      <w:r>
-        <w:rPr>
-          <w:rFonts w:ascii="Arial" w:hAnsi="Arial" w:cs="Arial"/>
-          <w:color w:val="000000" w:themeColor="text1"/>
-        </w:rPr>
-        <w:br/>
-        <w:t>personalização</w:t>
-      </w:r>
-      <w:r>
-        <w:rPr>
-          <w:rFonts w:ascii="Arial" w:hAnsi="Arial" w:cs="Arial"/>
-          <w:color w:val="000000" w:themeColor="text1"/>
-        </w:rPr>
-        <w:br/>
-        <w:t>"Começar o trabalho feito"</w:t>
-      </w:r>
-      <w:r>
-        <w:rPr>
-          <w:rFonts w:ascii="Arial" w:hAnsi="Arial" w:cs="Arial"/>
-          <w:color w:val="000000" w:themeColor="text1"/>
-        </w:rPr>
-        <w:br/>
-        <w:t>projeto</w:t>
-      </w:r>
-      <w:r>
-        <w:rPr>
-          <w:rFonts w:ascii="Arial" w:hAnsi="Arial" w:cs="Arial"/>
-          <w:color w:val="000000" w:themeColor="text1"/>
-        </w:rPr>
-        <w:br/>
-        <w:t>Marca / Estado</w:t>
-      </w:r>
-      <w:r>
-        <w:rPr>
-          <w:rFonts w:ascii="Arial" w:hAnsi="Arial" w:cs="Arial"/>
-          <w:color w:val="000000" w:themeColor="text1"/>
-        </w:rPr>
-        <w:br/>
-        <w:t>preço</w:t>
-      </w:r>
-      <w:r>
-        <w:rPr>
-          <w:rFonts w:ascii="Arial" w:hAnsi="Arial" w:cs="Arial"/>
-          <w:color w:val="000000" w:themeColor="text1"/>
-        </w:rPr>
-        <w:br/>
-        <w:t>Redução de Custos</w:t>
-      </w:r>
-      <w:r>
-        <w:rPr>
-          <w:rFonts w:ascii="Arial" w:hAnsi="Arial" w:cs="Arial"/>
-          <w:color w:val="000000" w:themeColor="text1"/>
-        </w:rPr>
-        <w:br/>
-        <w:t>Redução do Risco</w:t>
-      </w:r>
-      <w:r>
-        <w:rPr>
-          <w:rFonts w:ascii="Arial" w:hAnsi="Arial" w:cs="Arial"/>
-          <w:color w:val="000000" w:themeColor="text1"/>
-        </w:rPr>
-        <w:br/>
-        <w:t>acessibilidade</w:t>
-      </w:r>
-      <w:r>
-        <w:rPr>
-          <w:rFonts w:ascii="Arial" w:hAnsi="Arial" w:cs="Arial"/>
-          <w:color w:val="000000" w:themeColor="text1"/>
-        </w:rPr>
-        <w:br/>
-        <w:t>Conveniência / Usabilidade</w:t>
-      </w:r>
-      <w:r>
-        <w:rPr>
-          <w:rFonts w:ascii="Arial" w:hAnsi="Arial" w:cs="Arial"/>
-          <w:color w:val="000000" w:themeColor="text1"/>
-        </w:rPr>
-        <w:br/>
-      </w:r>
-      <w:r>
-        <w:rPr>
-          <w:rFonts w:ascii="Arial" w:hAnsi="Arial" w:cs="Arial"/>
-          <w:color w:val="000000" w:themeColor="text1"/>
-        </w:rPr>
-        <w:br/>
-      </w:r>
-      <w:r>
-        <w:rPr>
-          <w:rFonts w:ascii="Arial" w:hAnsi="Arial" w:cs="Arial"/>
-          <w:b/>
-          <w:bCs/>
-          <w:color w:val="000000" w:themeColor="text1"/>
-        </w:rPr>
-        <w:t>Relacionamento com o Cliente</w:t>
-      </w:r>
-      <w:r>
-        <w:rPr>
-          <w:rFonts w:ascii="Arial" w:hAnsi="Arial" w:cs="Arial"/>
-          <w:color w:val="000000" w:themeColor="text1"/>
-        </w:rPr>
-        <w:br/>
-        <w:t>Que tipo de relacionamento que cada um de nossos segmentos de clientes esperam de nós para estabelecer e manter com eles? Quais os que estabelecemos? Como eles são integrados com o resto do nosso modelo de negócio? Como caro são eles?</w:t>
-      </w:r>
-      <w:r>
-        <w:rPr>
-          <w:rFonts w:ascii="Arial" w:hAnsi="Arial" w:cs="Arial"/>
-          <w:color w:val="000000" w:themeColor="text1"/>
-        </w:rPr>
-        <w:br/>
-        <w:t>EXEMPLOS</w:t>
-      </w:r>
-      <w:r>
-        <w:rPr>
-          <w:rFonts w:ascii="Arial" w:hAnsi="Arial" w:cs="Arial"/>
-          <w:color w:val="000000" w:themeColor="text1"/>
-        </w:rPr>
-        <w:br/>
-        <w:t>assistência pessoal</w:t>
-      </w:r>
-      <w:r>
-        <w:rPr>
-          <w:rFonts w:ascii="Arial" w:hAnsi="Arial" w:cs="Arial"/>
-          <w:color w:val="000000" w:themeColor="text1"/>
-        </w:rPr>
-        <w:br/>
-        <w:t>Dedicado Assistência Pessoal</w:t>
-      </w:r>
-      <w:r>
-        <w:rPr>
-          <w:rFonts w:ascii="Arial" w:hAnsi="Arial" w:cs="Arial"/>
-          <w:color w:val="000000" w:themeColor="text1"/>
-        </w:rPr>
-        <w:br/>
-        <w:t>Auto-serviço</w:t>
-      </w:r>
-      <w:r>
-        <w:rPr>
-          <w:rFonts w:ascii="Arial" w:hAnsi="Arial" w:cs="Arial"/>
-          <w:color w:val="000000" w:themeColor="text1"/>
-        </w:rPr>
-        <w:br/>
         <w:t>Serviços automatizados</w:t>
       </w:r>
       <w:r>
@@ -2004,8 +2612,16 @@
           <w:color w:val="000000" w:themeColor="text1"/>
         </w:rPr>
         <w:br/>
+      </w:r>
+      <w:proofErr w:type="spellStart"/>
+      <w:r>
+        <w:rPr>
+          <w:rFonts w:ascii="Arial" w:hAnsi="Arial" w:cs="Arial"/>
+          <w:color w:val="000000" w:themeColor="text1"/>
+        </w:rPr>
         <w:t>Co-criação</w:t>
       </w:r>
+      <w:proofErr w:type="spellEnd"/>
     </w:p>
     <w:p>
       <w:pPr>
@@ -2055,6 +2671,269 @@
           <w:color w:val="000000" w:themeColor="text1"/>
         </w:rPr>
         <w:br/>
+        <w:t>nicho de mercado</w:t>
+      </w:r>
+      <w:r>
+        <w:rPr>
+          <w:rFonts w:ascii="Arial" w:hAnsi="Arial" w:cs="Arial"/>
+          <w:color w:val="000000" w:themeColor="text1"/>
+        </w:rPr>
+        <w:br/>
+        <w:t>segmentado</w:t>
+      </w:r>
+      <w:r>
+        <w:rPr>
+          <w:rFonts w:ascii="Arial" w:hAnsi="Arial" w:cs="Arial"/>
+          <w:color w:val="000000" w:themeColor="text1"/>
+        </w:rPr>
+        <w:br/>
+        <w:t>diversificado</w:t>
+      </w:r>
+      <w:r>
+        <w:rPr>
+          <w:rFonts w:ascii="Arial" w:hAnsi="Arial" w:cs="Arial"/>
+          <w:color w:val="000000" w:themeColor="text1"/>
+        </w:rPr>
+        <w:br/>
+        <w:t xml:space="preserve">Plataforma </w:t>
+      </w:r>
+      <w:proofErr w:type="spellStart"/>
+      <w:r>
+        <w:rPr>
+          <w:rFonts w:ascii="Arial" w:hAnsi="Arial" w:cs="Arial"/>
+          <w:color w:val="000000" w:themeColor="text1"/>
+        </w:rPr>
+        <w:t>Multi-sided</w:t>
+      </w:r>
+      <w:proofErr w:type="spellEnd"/>
+      <w:r>
+        <w:rPr>
+          <w:rFonts w:ascii="Arial" w:hAnsi="Arial" w:cs="Arial"/>
+          <w:color w:val="000000" w:themeColor="text1"/>
+        </w:rPr>
+        <w:br/>
+      </w:r>
+      <w:r>
+        <w:rPr>
+          <w:rFonts w:ascii="Arial" w:hAnsi="Arial" w:cs="Arial"/>
+          <w:color w:val="000000" w:themeColor="text1"/>
+        </w:rPr>
+        <w:br/>
+      </w:r>
+      <w:r>
+        <w:rPr>
+          <w:rFonts w:ascii="Arial" w:hAnsi="Arial" w:cs="Arial"/>
+          <w:b/>
+          <w:bCs/>
+          <w:color w:val="000000" w:themeColor="text1"/>
+        </w:rPr>
+        <w:t>Recursos-chave</w:t>
+      </w:r>
+      <w:r>
+        <w:rPr>
+          <w:rFonts w:ascii="Arial" w:hAnsi="Arial" w:cs="Arial"/>
+          <w:color w:val="000000" w:themeColor="text1"/>
+        </w:rPr>
+        <w:br/>
+        <w:t>Que recursos-chave que nossas proposições de valor exige?</w:t>
+      </w:r>
+      <w:r>
+        <w:rPr>
+          <w:rFonts w:ascii="Arial" w:hAnsi="Arial" w:cs="Arial"/>
+          <w:color w:val="000000" w:themeColor="text1"/>
+        </w:rPr>
+        <w:br/>
+        <w:t>Nossos canais de distribuição?</w:t>
+      </w:r>
+      <w:r>
+        <w:rPr>
+          <w:rFonts w:ascii="Arial" w:hAnsi="Arial" w:cs="Arial"/>
+          <w:color w:val="000000" w:themeColor="text1"/>
+        </w:rPr>
+        <w:br/>
+        <w:t>Relacionamento com o Cliente?</w:t>
+      </w:r>
+      <w:r>
+        <w:rPr>
+          <w:rFonts w:ascii="Arial" w:hAnsi="Arial" w:cs="Arial"/>
+          <w:color w:val="000000" w:themeColor="text1"/>
+        </w:rPr>
+        <w:br/>
+        <w:t xml:space="preserve">Receita </w:t>
+      </w:r>
+      <w:proofErr w:type="spellStart"/>
+      <w:r>
+        <w:rPr>
+          <w:rFonts w:ascii="Arial" w:hAnsi="Arial" w:cs="Arial"/>
+          <w:color w:val="000000" w:themeColor="text1"/>
+        </w:rPr>
+        <w:t>Streams</w:t>
+      </w:r>
+      <w:proofErr w:type="spellEnd"/>
+      <w:r>
+        <w:rPr>
+          <w:rFonts w:ascii="Arial" w:hAnsi="Arial" w:cs="Arial"/>
+          <w:color w:val="000000" w:themeColor="text1"/>
+        </w:rPr>
+        <w:t>?</w:t>
+      </w:r>
+      <w:r>
+        <w:rPr>
+          <w:rFonts w:ascii="Arial" w:hAnsi="Arial" w:cs="Arial"/>
+          <w:color w:val="000000" w:themeColor="text1"/>
+        </w:rPr>
+        <w:br/>
+        <w:t>TIPOS DE RECURSOS</w:t>
+      </w:r>
+      <w:r>
+        <w:rPr>
+          <w:rFonts w:ascii="Arial" w:hAnsi="Arial" w:cs="Arial"/>
+          <w:color w:val="000000" w:themeColor="text1"/>
+        </w:rPr>
+        <w:br/>
+        <w:t>físico</w:t>
+      </w:r>
+      <w:r>
+        <w:rPr>
+          <w:rFonts w:ascii="Arial" w:hAnsi="Arial" w:cs="Arial"/>
+          <w:color w:val="000000" w:themeColor="text1"/>
+        </w:rPr>
+        <w:br/>
+        <w:t>Intelectual (patentes de marcas, direitos autorais, dados)</w:t>
+      </w:r>
+      <w:r>
+        <w:rPr>
+          <w:rFonts w:ascii="Arial" w:hAnsi="Arial" w:cs="Arial"/>
+          <w:color w:val="000000" w:themeColor="text1"/>
+        </w:rPr>
+        <w:br/>
+        <w:t>humano</w:t>
+      </w:r>
+      <w:r>
+        <w:rPr>
+          <w:rFonts w:ascii="Arial" w:hAnsi="Arial" w:cs="Arial"/>
+          <w:color w:val="000000" w:themeColor="text1"/>
+        </w:rPr>
+        <w:br/>
+        <w:t>financeiro</w:t>
+      </w:r>
+      <w:r>
+        <w:rPr>
+          <w:rFonts w:ascii="Arial" w:hAnsi="Arial" w:cs="Arial"/>
+          <w:color w:val="000000" w:themeColor="text1"/>
+        </w:rPr>
+        <w:br/>
+      </w:r>
+      <w:r>
+        <w:rPr>
+          <w:rFonts w:ascii="Arial" w:hAnsi="Arial" w:cs="Arial"/>
+          <w:color w:val="000000" w:themeColor="text1"/>
+        </w:rPr>
+        <w:br/>
+      </w:r>
+      <w:r>
+        <w:rPr>
+          <w:rFonts w:ascii="Arial" w:hAnsi="Arial" w:cs="Arial"/>
+          <w:b/>
+          <w:bCs/>
+          <w:color w:val="000000" w:themeColor="text1"/>
+        </w:rPr>
+        <w:t>Canais de Distribuição</w:t>
+      </w:r>
+      <w:r>
+        <w:rPr>
+          <w:rFonts w:ascii="Arial" w:hAnsi="Arial" w:cs="Arial"/>
+          <w:color w:val="000000" w:themeColor="text1"/>
+        </w:rPr>
+        <w:br/>
+        <w:t>Através do qual Canais fazer nossos segmentos de clientes querem ser alcançado?</w:t>
+      </w:r>
+      <w:r>
+        <w:rPr>
+          <w:rFonts w:ascii="Arial" w:hAnsi="Arial" w:cs="Arial"/>
+          <w:color w:val="000000" w:themeColor="text1"/>
+        </w:rPr>
+        <w:br/>
+        <w:t>Como é que vamos chegar a eles agora?</w:t>
+      </w:r>
+      <w:r>
+        <w:rPr>
+          <w:rFonts w:ascii="Arial" w:hAnsi="Arial" w:cs="Arial"/>
+          <w:color w:val="000000" w:themeColor="text1"/>
+        </w:rPr>
+        <w:br/>
+        <w:t>Como são os nossos canais integrados?</w:t>
+      </w:r>
+      <w:r>
+        <w:rPr>
+          <w:rFonts w:ascii="Arial" w:hAnsi="Arial" w:cs="Arial"/>
+          <w:color w:val="000000" w:themeColor="text1"/>
+        </w:rPr>
+        <w:br/>
+        <w:t>Quais funcionam melhor?</w:t>
+      </w:r>
+      <w:r>
+        <w:rPr>
+          <w:rFonts w:ascii="Arial" w:hAnsi="Arial" w:cs="Arial"/>
+          <w:color w:val="000000" w:themeColor="text1"/>
+        </w:rPr>
+        <w:br/>
+        <w:t>Quais são os mais eficientes em termos de custo?</w:t>
+      </w:r>
+      <w:r>
+        <w:rPr>
+          <w:rFonts w:ascii="Arial" w:hAnsi="Arial" w:cs="Arial"/>
+          <w:color w:val="000000" w:themeColor="text1"/>
+        </w:rPr>
+        <w:br/>
+        <w:t>Como estamos integrando-os com rotinas de clientes?</w:t>
+      </w:r>
+      <w:r>
+        <w:rPr>
+          <w:rFonts w:ascii="Arial" w:hAnsi="Arial" w:cs="Arial"/>
+          <w:color w:val="000000" w:themeColor="text1"/>
+        </w:rPr>
+        <w:br/>
+        <w:t>FASES Canal:</w:t>
+      </w:r>
+      <w:r>
+        <w:rPr>
+          <w:rFonts w:ascii="Arial" w:hAnsi="Arial" w:cs="Arial"/>
+          <w:color w:val="000000" w:themeColor="text1"/>
+        </w:rPr>
+        <w:br/>
+        <w:t>consciência</w:t>
+      </w:r>
+      <w:r>
+        <w:rPr>
+          <w:rFonts w:ascii="Arial" w:hAnsi="Arial" w:cs="Arial"/>
+          <w:color w:val="000000" w:themeColor="text1"/>
+        </w:rPr>
+        <w:br/>
+        <w:t>Como podemos aumentar a conscientização sobre os produtos e serviços da nossa empresa?</w:t>
+      </w:r>
+      <w:r>
+        <w:rPr>
+          <w:rFonts w:ascii="Arial" w:hAnsi="Arial" w:cs="Arial"/>
+          <w:color w:val="000000" w:themeColor="text1"/>
+        </w:rPr>
+        <w:br/>
+        <w:t>avaliação</w:t>
+      </w:r>
+      <w:r>
+        <w:rPr>
+          <w:rFonts w:ascii="Arial" w:hAnsi="Arial" w:cs="Arial"/>
+          <w:color w:val="000000" w:themeColor="text1"/>
+        </w:rPr>
+        <w:br/>
+        <w:t>Como podemos ajudar os clientes a avaliar Proposta de valor da nossa organização?</w:t>
+      </w:r>
+      <w:r>
+        <w:rPr>
+          <w:rFonts w:ascii="Arial" w:hAnsi="Arial" w:cs="Arial"/>
+          <w:color w:val="000000" w:themeColor="text1"/>
+        </w:rPr>
+        <w:br/>
       </w:r>
       <w:r>
         <w:rPr>
@@ -2062,31 +2941,47 @@
           <w:color w:val="000000" w:themeColor="text1"/>
         </w:rPr>
         <w:lastRenderedPageBreak/>
-        <w:t>nicho de mercado</w:t>
-      </w:r>
-      <w:r>
-        <w:rPr>
-          <w:rFonts w:ascii="Arial" w:hAnsi="Arial" w:cs="Arial"/>
-          <w:color w:val="000000" w:themeColor="text1"/>
-        </w:rPr>
-        <w:br/>
-        <w:t>segmentado</w:t>
-      </w:r>
-      <w:r>
-        <w:rPr>
-          <w:rFonts w:ascii="Arial" w:hAnsi="Arial" w:cs="Arial"/>
-          <w:color w:val="000000" w:themeColor="text1"/>
-        </w:rPr>
-        <w:br/>
-        <w:t>diversificado</w:t>
-      </w:r>
-      <w:r>
-        <w:rPr>
-          <w:rFonts w:ascii="Arial" w:hAnsi="Arial" w:cs="Arial"/>
-          <w:color w:val="000000" w:themeColor="text1"/>
-        </w:rPr>
-        <w:br/>
-        <w:t>Plataforma Multi-sided</w:t>
+        <w:t>compra</w:t>
+      </w:r>
+      <w:r>
+        <w:rPr>
+          <w:rFonts w:ascii="Arial" w:hAnsi="Arial" w:cs="Arial"/>
+          <w:color w:val="000000" w:themeColor="text1"/>
+        </w:rPr>
+        <w:br/>
+        <w:t>Como podemos permitir que os clientes comprem produtos e serviços específicos?</w:t>
+      </w:r>
+      <w:r>
+        <w:rPr>
+          <w:rFonts w:ascii="Arial" w:hAnsi="Arial" w:cs="Arial"/>
+          <w:color w:val="000000" w:themeColor="text1"/>
+        </w:rPr>
+        <w:br/>
+        <w:t>entrega</w:t>
+      </w:r>
+      <w:r>
+        <w:rPr>
+          <w:rFonts w:ascii="Arial" w:hAnsi="Arial" w:cs="Arial"/>
+          <w:color w:val="000000" w:themeColor="text1"/>
+        </w:rPr>
+        <w:br/>
+        <w:t>Como é que vamos entregar uma proposta de valor para os clientes?</w:t>
+      </w:r>
+      <w:r>
+        <w:rPr>
+          <w:rFonts w:ascii="Arial" w:hAnsi="Arial" w:cs="Arial"/>
+          <w:color w:val="000000" w:themeColor="text1"/>
+        </w:rPr>
+        <w:br/>
+        <w:t>pós-venda</w:t>
+      </w:r>
+      <w:r>
+        <w:rPr>
+          <w:rFonts w:ascii="Arial" w:hAnsi="Arial" w:cs="Arial"/>
+          <w:color w:val="000000" w:themeColor="text1"/>
+        </w:rPr>
+        <w:br/>
+        <w:t>Como é que podemos fornecer suporte ao cliente pós-compra?</w:t>
       </w:r>
       <w:r>
         <w:rPr>
@@ -2109,79 +3004,127 @@
           <w:bCs/>
           <w:color w:val="000000" w:themeColor="text1"/>
         </w:rPr>
-        <w:t>Recursos-chave</w:t>
-      </w:r>
-      <w:r>
-        <w:rPr>
-          <w:rFonts w:ascii="Arial" w:hAnsi="Arial" w:cs="Arial"/>
-          <w:color w:val="000000" w:themeColor="text1"/>
-        </w:rPr>
-        <w:br/>
-        <w:t>Que recursos-chave que nossas proposições de valor exige?</w:t>
-      </w:r>
-      <w:r>
-        <w:rPr>
-          <w:rFonts w:ascii="Arial" w:hAnsi="Arial" w:cs="Arial"/>
-          <w:color w:val="000000" w:themeColor="text1"/>
-        </w:rPr>
-        <w:br/>
-        <w:t>Nossos canais de distribuição?</w:t>
-      </w:r>
-      <w:r>
-        <w:rPr>
-          <w:rFonts w:ascii="Arial" w:hAnsi="Arial" w:cs="Arial"/>
-          <w:color w:val="000000" w:themeColor="text1"/>
-        </w:rPr>
-        <w:br/>
-        <w:t>Relacionamento com o Cliente?</w:t>
-      </w:r>
-      <w:r>
-        <w:rPr>
-          <w:rFonts w:ascii="Arial" w:hAnsi="Arial" w:cs="Arial"/>
-          <w:color w:val="000000" w:themeColor="text1"/>
-        </w:rPr>
-        <w:br/>
-        <w:t>Receita Streams?</w:t>
-      </w:r>
-      <w:r>
-        <w:rPr>
-          <w:rFonts w:ascii="Arial" w:hAnsi="Arial" w:cs="Arial"/>
-          <w:color w:val="000000" w:themeColor="text1"/>
-        </w:rPr>
-        <w:br/>
-        <w:t>TIPOS DE RECURSOS</w:t>
-      </w:r>
-      <w:r>
-        <w:rPr>
-          <w:rFonts w:ascii="Arial" w:hAnsi="Arial" w:cs="Arial"/>
-          <w:color w:val="000000" w:themeColor="text1"/>
-        </w:rPr>
-        <w:br/>
-        <w:t>físico</w:t>
-      </w:r>
-      <w:r>
-        <w:rPr>
-          <w:rFonts w:ascii="Arial" w:hAnsi="Arial" w:cs="Arial"/>
-          <w:color w:val="000000" w:themeColor="text1"/>
-        </w:rPr>
-        <w:br/>
-        <w:t>Intelectual (patentes de marcas, direitos autorais, dados)</w:t>
-      </w:r>
-      <w:r>
-        <w:rPr>
-          <w:rFonts w:ascii="Arial" w:hAnsi="Arial" w:cs="Arial"/>
-          <w:color w:val="000000" w:themeColor="text1"/>
-        </w:rPr>
-        <w:br/>
-        <w:t>humano</w:t>
-      </w:r>
-      <w:r>
-        <w:rPr>
-          <w:rFonts w:ascii="Arial" w:hAnsi="Arial" w:cs="Arial"/>
-          <w:color w:val="000000" w:themeColor="text1"/>
-        </w:rPr>
-        <w:br/>
-        <w:t>financeiro</w:t>
+        <w:t>Estrutura de Custos</w:t>
+      </w:r>
+      <w:r>
+        <w:rPr>
+          <w:rFonts w:ascii="Arial" w:hAnsi="Arial" w:cs="Arial"/>
+          <w:color w:val="000000" w:themeColor="text1"/>
+        </w:rPr>
+        <w:br/>
+        <w:t>Quais são os custos mais importantes inerentes ao nosso modelo de negócios?</w:t>
+      </w:r>
+      <w:r>
+        <w:rPr>
+          <w:rFonts w:ascii="Arial" w:hAnsi="Arial" w:cs="Arial"/>
+          <w:color w:val="000000" w:themeColor="text1"/>
+        </w:rPr>
+        <w:br/>
+        <w:t>Quais Key Os recursos são mais caros?</w:t>
+      </w:r>
+      <w:r>
+        <w:rPr>
+          <w:rFonts w:ascii="Arial" w:hAnsi="Arial" w:cs="Arial"/>
+          <w:color w:val="000000" w:themeColor="text1"/>
+        </w:rPr>
+        <w:br/>
+        <w:t>Qual tecla As atividades são mais caros?</w:t>
+      </w:r>
+      <w:r>
+        <w:rPr>
+          <w:rFonts w:ascii="Arial" w:hAnsi="Arial" w:cs="Arial"/>
+          <w:color w:val="000000" w:themeColor="text1"/>
+        </w:rPr>
+        <w:br/>
+        <w:t>É o seu negócio mais:</w:t>
+      </w:r>
+      <w:r>
+        <w:rPr>
+          <w:rFonts w:ascii="Arial" w:hAnsi="Arial" w:cs="Arial"/>
+          <w:color w:val="000000" w:themeColor="text1"/>
+        </w:rPr>
+        <w:br/>
+        <w:t xml:space="preserve">Custo </w:t>
+      </w:r>
+      <w:proofErr w:type="spellStart"/>
+      <w:r>
+        <w:rPr>
+          <w:rFonts w:ascii="Arial" w:hAnsi="Arial" w:cs="Arial"/>
+          <w:color w:val="000000" w:themeColor="text1"/>
+        </w:rPr>
+        <w:t>Driven</w:t>
+      </w:r>
+      <w:proofErr w:type="spellEnd"/>
+      <w:r>
+        <w:rPr>
+          <w:rFonts w:ascii="Arial" w:hAnsi="Arial" w:cs="Arial"/>
+          <w:color w:val="000000" w:themeColor="text1"/>
+        </w:rPr>
+        <w:t xml:space="preserve"> (estrutura de custos mais magro, baixo proposição de valor preço, máximo de automação, extensa outsourcing)</w:t>
+      </w:r>
+      <w:r>
+        <w:rPr>
+          <w:rFonts w:ascii="Arial" w:hAnsi="Arial" w:cs="Arial"/>
+          <w:color w:val="000000" w:themeColor="text1"/>
+        </w:rPr>
+        <w:br/>
+        <w:t xml:space="preserve">Valor </w:t>
+      </w:r>
+      <w:proofErr w:type="spellStart"/>
+      <w:r>
+        <w:rPr>
+          <w:rFonts w:ascii="Arial" w:hAnsi="Arial" w:cs="Arial"/>
+          <w:color w:val="000000" w:themeColor="text1"/>
+        </w:rPr>
+        <w:t>Driven</w:t>
+      </w:r>
+      <w:proofErr w:type="spellEnd"/>
+      <w:r>
+        <w:rPr>
+          <w:rFonts w:ascii="Arial" w:hAnsi="Arial" w:cs="Arial"/>
+          <w:color w:val="000000" w:themeColor="text1"/>
+        </w:rPr>
+        <w:t xml:space="preserve"> (focada na criação de valor, proposição de valor prêmio)</w:t>
+      </w:r>
+      <w:r>
+        <w:rPr>
+          <w:rFonts w:ascii="Arial" w:hAnsi="Arial" w:cs="Arial"/>
+          <w:color w:val="000000" w:themeColor="text1"/>
+        </w:rPr>
+        <w:br/>
+        <w:t>Características da amostra:</w:t>
+      </w:r>
+      <w:r>
+        <w:rPr>
+          <w:rFonts w:ascii="Arial" w:hAnsi="Arial" w:cs="Arial"/>
+          <w:color w:val="000000" w:themeColor="text1"/>
+        </w:rPr>
+        <w:br/>
+        <w:t>Custos fixos (salários, aluguéis, serviços públicos)</w:t>
+      </w:r>
+      <w:r>
+        <w:rPr>
+          <w:rFonts w:ascii="Arial" w:hAnsi="Arial" w:cs="Arial"/>
+          <w:color w:val="000000" w:themeColor="text1"/>
+        </w:rPr>
+        <w:br/>
+        <w:t>custos variáveis</w:t>
+      </w:r>
+      <w:r>
+        <w:rPr>
+          <w:rFonts w:ascii="Arial" w:hAnsi="Arial" w:cs="Arial"/>
+          <w:color w:val="000000" w:themeColor="text1"/>
+        </w:rPr>
+        <w:br/>
+        <w:t>Economias de escala</w:t>
+      </w:r>
+      <w:r>
+        <w:rPr>
+          <w:rFonts w:ascii="Arial" w:hAnsi="Arial" w:cs="Arial"/>
+          <w:color w:val="000000" w:themeColor="text1"/>
+        </w:rPr>
+        <w:br/>
+        <w:t>As economias de escopo</w:t>
       </w:r>
       <w:r>
         <w:rPr>
@@ -2204,143 +3147,143 @@
           <w:bCs/>
           <w:color w:val="000000" w:themeColor="text1"/>
         </w:rPr>
-        <w:t>Canais de Distribuição</w:t>
-      </w:r>
-      <w:r>
-        <w:rPr>
-          <w:rFonts w:ascii="Arial" w:hAnsi="Arial" w:cs="Arial"/>
-          <w:color w:val="000000" w:themeColor="text1"/>
-        </w:rPr>
-        <w:br/>
-        <w:t>Através do qual Canais fazer nossos segmentos de clientes querem ser alcançado?</w:t>
-      </w:r>
-      <w:r>
-        <w:rPr>
-          <w:rFonts w:ascii="Arial" w:hAnsi="Arial" w:cs="Arial"/>
-          <w:color w:val="000000" w:themeColor="text1"/>
-        </w:rPr>
-        <w:br/>
-        <w:t>Como é que vamos chegar a eles agora?</w:t>
-      </w:r>
-      <w:r>
-        <w:rPr>
-          <w:rFonts w:ascii="Arial" w:hAnsi="Arial" w:cs="Arial"/>
-          <w:color w:val="000000" w:themeColor="text1"/>
-        </w:rPr>
-        <w:br/>
-        <w:t>Como são os nossos canais integrados?</w:t>
-      </w:r>
-      <w:r>
-        <w:rPr>
-          <w:rFonts w:ascii="Arial" w:hAnsi="Arial" w:cs="Arial"/>
-          <w:color w:val="000000" w:themeColor="text1"/>
-        </w:rPr>
-        <w:br/>
-        <w:t>Quais funcionam melhor?</w:t>
-      </w:r>
-      <w:r>
-        <w:rPr>
-          <w:rFonts w:ascii="Arial" w:hAnsi="Arial" w:cs="Arial"/>
-          <w:color w:val="000000" w:themeColor="text1"/>
-        </w:rPr>
-        <w:br/>
-        <w:t>Quais são os mais eficientes em termos de custo?</w:t>
-      </w:r>
-      <w:r>
-        <w:rPr>
-          <w:rFonts w:ascii="Arial" w:hAnsi="Arial" w:cs="Arial"/>
-          <w:color w:val="000000" w:themeColor="text1"/>
-        </w:rPr>
-        <w:br/>
-        <w:t>Como estamos integrando-os com rotinas de clientes?</w:t>
-      </w:r>
-      <w:r>
-        <w:rPr>
-          <w:rFonts w:ascii="Arial" w:hAnsi="Arial" w:cs="Arial"/>
-          <w:color w:val="000000" w:themeColor="text1"/>
-        </w:rPr>
-        <w:br/>
-        <w:t>FASES Canal:</w:t>
-      </w:r>
-      <w:r>
-        <w:rPr>
-          <w:rFonts w:ascii="Arial" w:hAnsi="Arial" w:cs="Arial"/>
-          <w:color w:val="000000" w:themeColor="text1"/>
-        </w:rPr>
-        <w:br/>
-        <w:t>consciência</w:t>
-      </w:r>
-      <w:r>
-        <w:rPr>
-          <w:rFonts w:ascii="Arial" w:hAnsi="Arial" w:cs="Arial"/>
-          <w:color w:val="000000" w:themeColor="text1"/>
-        </w:rPr>
-        <w:br/>
-        <w:t>Como podemos aumentar a conscientização sobre os produtos e serviços da nossa empresa?</w:t>
-      </w:r>
-      <w:r>
-        <w:rPr>
-          <w:rFonts w:ascii="Arial" w:hAnsi="Arial" w:cs="Arial"/>
-          <w:color w:val="000000" w:themeColor="text1"/>
-        </w:rPr>
-        <w:br/>
-        <w:t>avaliação</w:t>
-      </w:r>
-      <w:r>
-        <w:rPr>
-          <w:rFonts w:ascii="Arial" w:hAnsi="Arial" w:cs="Arial"/>
-          <w:color w:val="000000" w:themeColor="text1"/>
-        </w:rPr>
-        <w:br/>
-        <w:t>Como podemos ajudar os clientes a avaliar Proposta de valor da nossa organização?</w:t>
-      </w:r>
-      <w:r>
-        <w:rPr>
-          <w:rFonts w:ascii="Arial" w:hAnsi="Arial" w:cs="Arial"/>
-          <w:color w:val="000000" w:themeColor="text1"/>
-        </w:rPr>
-        <w:br/>
-        <w:t>compra</w:t>
-      </w:r>
-      <w:r>
-        <w:rPr>
-          <w:rFonts w:ascii="Arial" w:hAnsi="Arial" w:cs="Arial"/>
-          <w:color w:val="000000" w:themeColor="text1"/>
-        </w:rPr>
-        <w:br/>
-        <w:t>Como podemos permitir que os clientes comprem produtos e serviços específicos?</w:t>
-      </w:r>
-      <w:r>
-        <w:rPr>
-          <w:rFonts w:ascii="Arial" w:hAnsi="Arial" w:cs="Arial"/>
-          <w:color w:val="000000" w:themeColor="text1"/>
-        </w:rPr>
-        <w:br/>
-        <w:t>entrega</w:t>
-      </w:r>
-      <w:r>
-        <w:rPr>
-          <w:rFonts w:ascii="Arial" w:hAnsi="Arial" w:cs="Arial"/>
-          <w:color w:val="000000" w:themeColor="text1"/>
-        </w:rPr>
-        <w:br/>
-        <w:t>Como é que vamos entregar uma proposta de valor para os clientes?</w:t>
-      </w:r>
-      <w:r>
-        <w:rPr>
-          <w:rFonts w:ascii="Arial" w:hAnsi="Arial" w:cs="Arial"/>
-          <w:color w:val="000000" w:themeColor="text1"/>
-        </w:rPr>
-        <w:br/>
-        <w:t>pós-venda</w:t>
-      </w:r>
-      <w:r>
-        <w:rPr>
-          <w:rFonts w:ascii="Arial" w:hAnsi="Arial" w:cs="Arial"/>
-          <w:color w:val="000000" w:themeColor="text1"/>
-        </w:rPr>
-        <w:br/>
-        <w:t>Como é que podemos fornecer suporte ao cliente pós-compra?</w:t>
+        <w:t>Fontes de receita</w:t>
+      </w:r>
+      <w:r>
+        <w:rPr>
+          <w:rFonts w:ascii="Arial" w:hAnsi="Arial" w:cs="Arial"/>
+          <w:color w:val="000000" w:themeColor="text1"/>
+        </w:rPr>
+        <w:br/>
+        <w:t>Para o valor são os nossos clientes realmente disposto a pagar?</w:t>
+      </w:r>
+      <w:r>
+        <w:rPr>
+          <w:rFonts w:ascii="Arial" w:hAnsi="Arial" w:cs="Arial"/>
+          <w:color w:val="000000" w:themeColor="text1"/>
+        </w:rPr>
+        <w:br/>
+        <w:t>Por que é que eles pagam atualmente?</w:t>
+      </w:r>
+      <w:r>
+        <w:rPr>
+          <w:rFonts w:ascii="Arial" w:hAnsi="Arial" w:cs="Arial"/>
+          <w:color w:val="000000" w:themeColor="text1"/>
+        </w:rPr>
+        <w:br/>
+        <w:t>Como eles estão pagando atualmente?</w:t>
+      </w:r>
+      <w:r>
+        <w:rPr>
+          <w:rFonts w:ascii="Arial" w:hAnsi="Arial" w:cs="Arial"/>
+          <w:color w:val="000000" w:themeColor="text1"/>
+        </w:rPr>
+        <w:br/>
+        <w:t>Como é que eles preferem pagar?</w:t>
+      </w:r>
+      <w:r>
+        <w:rPr>
+          <w:rFonts w:ascii="Arial" w:hAnsi="Arial" w:cs="Arial"/>
+          <w:color w:val="000000" w:themeColor="text1"/>
+        </w:rPr>
+        <w:br/>
+        <w:t>Quanto é que cada fluxo de receita contribuem para as receitas globais?</w:t>
+      </w:r>
+      <w:r>
+        <w:rPr>
+          <w:rFonts w:ascii="Arial" w:hAnsi="Arial" w:cs="Arial"/>
+          <w:color w:val="000000" w:themeColor="text1"/>
+        </w:rPr>
+        <w:br/>
+        <w:t>TIPOS:</w:t>
+      </w:r>
+      <w:r>
+        <w:rPr>
+          <w:rFonts w:ascii="Arial" w:hAnsi="Arial" w:cs="Arial"/>
+          <w:color w:val="000000" w:themeColor="text1"/>
+        </w:rPr>
+        <w:br/>
+        <w:t>venda de ativos</w:t>
+      </w:r>
+      <w:r>
+        <w:rPr>
+          <w:rFonts w:ascii="Arial" w:hAnsi="Arial" w:cs="Arial"/>
+          <w:color w:val="000000" w:themeColor="text1"/>
+        </w:rPr>
+        <w:br/>
+        <w:t>taxa de uso</w:t>
+      </w:r>
+      <w:r>
+        <w:rPr>
+          <w:rFonts w:ascii="Arial" w:hAnsi="Arial" w:cs="Arial"/>
+          <w:color w:val="000000" w:themeColor="text1"/>
+        </w:rPr>
+        <w:br/>
+        <w:t>taxas de inscrição</w:t>
+      </w:r>
+      <w:r>
+        <w:rPr>
+          <w:rFonts w:ascii="Arial" w:hAnsi="Arial" w:cs="Arial"/>
+          <w:color w:val="000000" w:themeColor="text1"/>
+        </w:rPr>
+        <w:br/>
+        <w:t xml:space="preserve">Capacidade / </w:t>
+      </w:r>
+      <w:proofErr w:type="spellStart"/>
+      <w:r>
+        <w:rPr>
+          <w:rFonts w:ascii="Arial" w:hAnsi="Arial" w:cs="Arial"/>
+          <w:color w:val="000000" w:themeColor="text1"/>
+        </w:rPr>
+        <w:t>Renting</w:t>
+      </w:r>
+      <w:proofErr w:type="spellEnd"/>
+      <w:r>
+        <w:rPr>
+          <w:rFonts w:ascii="Arial" w:hAnsi="Arial" w:cs="Arial"/>
+          <w:color w:val="000000" w:themeColor="text1"/>
+        </w:rPr>
+        <w:t xml:space="preserve"> / Leasing</w:t>
+      </w:r>
+      <w:r>
+        <w:rPr>
+          <w:rFonts w:ascii="Arial" w:hAnsi="Arial" w:cs="Arial"/>
+          <w:color w:val="000000" w:themeColor="text1"/>
+        </w:rPr>
+        <w:br/>
+        <w:t>licenciamento</w:t>
+      </w:r>
+      <w:r>
+        <w:rPr>
+          <w:rFonts w:ascii="Arial" w:hAnsi="Arial" w:cs="Arial"/>
+          <w:color w:val="000000" w:themeColor="text1"/>
+        </w:rPr>
+        <w:br/>
+        <w:t>taxas de corretagem</w:t>
+      </w:r>
+      <w:r>
+        <w:rPr>
+          <w:rFonts w:ascii="Arial" w:hAnsi="Arial" w:cs="Arial"/>
+          <w:color w:val="000000" w:themeColor="text1"/>
+        </w:rPr>
+        <w:br/>
+        <w:t>publicidade</w:t>
+      </w:r>
+      <w:r>
+        <w:rPr>
+          <w:rFonts w:ascii="Arial" w:hAnsi="Arial" w:cs="Arial"/>
+          <w:color w:val="000000" w:themeColor="text1"/>
+        </w:rPr>
+        <w:br/>
+        <w:t>preço fixo</w:t>
+      </w:r>
+      <w:r>
+        <w:rPr>
+          <w:rFonts w:ascii="Arial" w:hAnsi="Arial" w:cs="Arial"/>
+          <w:color w:val="000000" w:themeColor="text1"/>
+        </w:rPr>
+        <w:br/>
+        <w:t>lista de Preços</w:t>
       </w:r>
       <w:r>
         <w:rPr>
@@ -2355,254 +3298,6 @@
           <w:color w:val="000000" w:themeColor="text1"/>
         </w:rPr>
         <w:lastRenderedPageBreak/>
-        <w:br/>
-      </w:r>
-      <w:r>
-        <w:rPr>
-          <w:rFonts w:ascii="Arial" w:hAnsi="Arial" w:cs="Arial"/>
-          <w:b/>
-          <w:bCs/>
-          <w:color w:val="000000" w:themeColor="text1"/>
-        </w:rPr>
-        <w:t>Estrutura de Custos</w:t>
-      </w:r>
-      <w:r>
-        <w:rPr>
-          <w:rFonts w:ascii="Arial" w:hAnsi="Arial" w:cs="Arial"/>
-          <w:color w:val="000000" w:themeColor="text1"/>
-        </w:rPr>
-        <w:br/>
-        <w:t>Quais são os custos mais importantes inerentes ao nosso modelo de negócios?</w:t>
-      </w:r>
-      <w:r>
-        <w:rPr>
-          <w:rFonts w:ascii="Arial" w:hAnsi="Arial" w:cs="Arial"/>
-          <w:color w:val="000000" w:themeColor="text1"/>
-        </w:rPr>
-        <w:br/>
-        <w:t>Quais Key Os recursos são mais caros?</w:t>
-      </w:r>
-      <w:r>
-        <w:rPr>
-          <w:rFonts w:ascii="Arial" w:hAnsi="Arial" w:cs="Arial"/>
-          <w:color w:val="000000" w:themeColor="text1"/>
-        </w:rPr>
-        <w:br/>
-        <w:t>Qual tecla As atividades são mais caros?</w:t>
-      </w:r>
-      <w:r>
-        <w:rPr>
-          <w:rFonts w:ascii="Arial" w:hAnsi="Arial" w:cs="Arial"/>
-          <w:color w:val="000000" w:themeColor="text1"/>
-        </w:rPr>
-        <w:br/>
-        <w:t>É o seu negócio mais:</w:t>
-      </w:r>
-      <w:r>
-        <w:rPr>
-          <w:rFonts w:ascii="Arial" w:hAnsi="Arial" w:cs="Arial"/>
-          <w:color w:val="000000" w:themeColor="text1"/>
-        </w:rPr>
-        <w:br/>
-        <w:t>Custo Driven (estrutura de custos mais magro, baixo proposição de valor preço, máximo de automação, extensa outsourcing)</w:t>
-      </w:r>
-      <w:r>
-        <w:rPr>
-          <w:rFonts w:ascii="Arial" w:hAnsi="Arial" w:cs="Arial"/>
-          <w:color w:val="000000" w:themeColor="text1"/>
-        </w:rPr>
-        <w:br/>
-        <w:t>Valor Driven (focada na criação de valor, proposição de valor prêmio)</w:t>
-      </w:r>
-      <w:r>
-        <w:rPr>
-          <w:rFonts w:ascii="Arial" w:hAnsi="Arial" w:cs="Arial"/>
-          <w:color w:val="000000" w:themeColor="text1"/>
-        </w:rPr>
-        <w:br/>
-        <w:t>Características da amostra:</w:t>
-      </w:r>
-      <w:r>
-        <w:rPr>
-          <w:rFonts w:ascii="Arial" w:hAnsi="Arial" w:cs="Arial"/>
-          <w:color w:val="000000" w:themeColor="text1"/>
-        </w:rPr>
-        <w:br/>
-        <w:t>Custos fixos (salários, aluguéis, serviços públicos)</w:t>
-      </w:r>
-      <w:r>
-        <w:rPr>
-          <w:rFonts w:ascii="Arial" w:hAnsi="Arial" w:cs="Arial"/>
-          <w:color w:val="000000" w:themeColor="text1"/>
-        </w:rPr>
-        <w:br/>
-        <w:t>custos variáveis</w:t>
-      </w:r>
-      <w:r>
-        <w:rPr>
-          <w:rFonts w:ascii="Arial" w:hAnsi="Arial" w:cs="Arial"/>
-          <w:color w:val="000000" w:themeColor="text1"/>
-        </w:rPr>
-        <w:br/>
-        <w:t>Economias de escala</w:t>
-      </w:r>
-      <w:r>
-        <w:rPr>
-          <w:rFonts w:ascii="Arial" w:hAnsi="Arial" w:cs="Arial"/>
-          <w:color w:val="000000" w:themeColor="text1"/>
-        </w:rPr>
-        <w:br/>
-        <w:t>As economias de escopo</w:t>
-      </w:r>
-      <w:r>
-        <w:rPr>
-          <w:rFonts w:ascii="Arial" w:hAnsi="Arial" w:cs="Arial"/>
-          <w:color w:val="000000" w:themeColor="text1"/>
-        </w:rPr>
-        <w:br/>
-      </w:r>
-      <w:r>
-        <w:rPr>
-          <w:rFonts w:ascii="Arial" w:hAnsi="Arial" w:cs="Arial"/>
-          <w:color w:val="000000" w:themeColor="text1"/>
-        </w:rPr>
-        <w:br/>
-      </w:r>
-      <w:r>
-        <w:rPr>
-          <w:rFonts w:ascii="Arial" w:hAnsi="Arial" w:cs="Arial"/>
-          <w:b/>
-          <w:bCs/>
-          <w:color w:val="000000" w:themeColor="text1"/>
-        </w:rPr>
-        <w:t>Fontes de receita</w:t>
-      </w:r>
-      <w:r>
-        <w:rPr>
-          <w:rFonts w:ascii="Arial" w:hAnsi="Arial" w:cs="Arial"/>
-          <w:color w:val="000000" w:themeColor="text1"/>
-        </w:rPr>
-        <w:br/>
-        <w:t>Para o valor são os nossos clientes realmente disposto a pagar?</w:t>
-      </w:r>
-      <w:r>
-        <w:rPr>
-          <w:rFonts w:ascii="Arial" w:hAnsi="Arial" w:cs="Arial"/>
-          <w:color w:val="000000" w:themeColor="text1"/>
-        </w:rPr>
-        <w:br/>
-        <w:t>Por que é que eles pagam atualmente?</w:t>
-      </w:r>
-      <w:r>
-        <w:rPr>
-          <w:rFonts w:ascii="Arial" w:hAnsi="Arial" w:cs="Arial"/>
-          <w:color w:val="000000" w:themeColor="text1"/>
-        </w:rPr>
-        <w:br/>
-        <w:t>Como eles estão pagando atualmente?</w:t>
-      </w:r>
-      <w:r>
-        <w:rPr>
-          <w:rFonts w:ascii="Arial" w:hAnsi="Arial" w:cs="Arial"/>
-          <w:color w:val="000000" w:themeColor="text1"/>
-        </w:rPr>
-        <w:br/>
-        <w:t>Como é que eles preferem pagar?</w:t>
-      </w:r>
-      <w:r>
-        <w:rPr>
-          <w:rFonts w:ascii="Arial" w:hAnsi="Arial" w:cs="Arial"/>
-          <w:color w:val="000000" w:themeColor="text1"/>
-        </w:rPr>
-        <w:br/>
-        <w:t>Quanto é que cada fluxo de receita contribuem para as receitas globais?</w:t>
-      </w:r>
-      <w:r>
-        <w:rPr>
-          <w:rFonts w:ascii="Arial" w:hAnsi="Arial" w:cs="Arial"/>
-          <w:color w:val="000000" w:themeColor="text1"/>
-        </w:rPr>
-        <w:br/>
-        <w:t>TIPOS:</w:t>
-      </w:r>
-      <w:r>
-        <w:rPr>
-          <w:rFonts w:ascii="Arial" w:hAnsi="Arial" w:cs="Arial"/>
-          <w:color w:val="000000" w:themeColor="text1"/>
-        </w:rPr>
-        <w:br/>
-        <w:t>venda de ativos</w:t>
-      </w:r>
-      <w:r>
-        <w:rPr>
-          <w:rFonts w:ascii="Arial" w:hAnsi="Arial" w:cs="Arial"/>
-          <w:color w:val="000000" w:themeColor="text1"/>
-        </w:rPr>
-        <w:br/>
-        <w:t>taxa de uso</w:t>
-      </w:r>
-      <w:r>
-        <w:rPr>
-          <w:rFonts w:ascii="Arial" w:hAnsi="Arial" w:cs="Arial"/>
-          <w:color w:val="000000" w:themeColor="text1"/>
-        </w:rPr>
-        <w:br/>
-        <w:t>taxas de inscrição</w:t>
-      </w:r>
-      <w:r>
-        <w:rPr>
-          <w:rFonts w:ascii="Arial" w:hAnsi="Arial" w:cs="Arial"/>
-          <w:color w:val="000000" w:themeColor="text1"/>
-        </w:rPr>
-        <w:br/>
-        <w:t>Capacidade / Renting / Leasing</w:t>
-      </w:r>
-      <w:r>
-        <w:rPr>
-          <w:rFonts w:ascii="Arial" w:hAnsi="Arial" w:cs="Arial"/>
-          <w:color w:val="000000" w:themeColor="text1"/>
-        </w:rPr>
-        <w:br/>
-        <w:t>licenciamento</w:t>
-      </w:r>
-      <w:r>
-        <w:rPr>
-          <w:rFonts w:ascii="Arial" w:hAnsi="Arial" w:cs="Arial"/>
-          <w:color w:val="000000" w:themeColor="text1"/>
-        </w:rPr>
-        <w:br/>
-        <w:t>taxas de corretagem</w:t>
-      </w:r>
-      <w:r>
-        <w:rPr>
-          <w:rFonts w:ascii="Arial" w:hAnsi="Arial" w:cs="Arial"/>
-          <w:color w:val="000000" w:themeColor="text1"/>
-        </w:rPr>
-        <w:br/>
-        <w:t>publicidade</w:t>
-      </w:r>
-      <w:r>
-        <w:rPr>
-          <w:rFonts w:ascii="Arial" w:hAnsi="Arial" w:cs="Arial"/>
-          <w:color w:val="000000" w:themeColor="text1"/>
-        </w:rPr>
-        <w:br/>
-        <w:t>preço fixo</w:t>
-      </w:r>
-      <w:r>
-        <w:rPr>
-          <w:rFonts w:ascii="Arial" w:hAnsi="Arial" w:cs="Arial"/>
-          <w:color w:val="000000" w:themeColor="text1"/>
-        </w:rPr>
-        <w:br/>
-        <w:t>lista de Preços</w:t>
-      </w:r>
-      <w:r>
-        <w:rPr>
-          <w:rFonts w:ascii="Arial" w:hAnsi="Arial" w:cs="Arial"/>
-          <w:color w:val="000000" w:themeColor="text1"/>
-        </w:rPr>
-        <w:br/>
         <w:t>Característica do produto dependente</w:t>
       </w:r>
       <w:r>
@@ -2643,7 +3338,22 @@
           <w:color w:val="000000" w:themeColor="text1"/>
         </w:rPr>
         <w:br/>
-        <w:t>yield Management</w:t>
+      </w:r>
+      <w:proofErr w:type="spellStart"/>
+      <w:r>
+        <w:rPr>
+          <w:rFonts w:ascii="Arial" w:hAnsi="Arial" w:cs="Arial"/>
+          <w:color w:val="000000" w:themeColor="text1"/>
+        </w:rPr>
+        <w:t>yield</w:t>
+      </w:r>
+      <w:proofErr w:type="spellEnd"/>
+      <w:r>
+        <w:rPr>
+          <w:rFonts w:ascii="Arial" w:hAnsi="Arial" w:cs="Arial"/>
+          <w:color w:val="000000" w:themeColor="text1"/>
+        </w:rPr>
+        <w:t xml:space="preserve"> Management</w:t>
       </w:r>
       <w:r>
         <w:rPr>
@@ -2668,7 +3378,6 @@
           <w:rFonts w:ascii="Arial" w:hAnsi="Arial" w:cs="Arial"/>
           <w:color w:val="000000" w:themeColor="text1"/>
         </w:rPr>
-        <w:lastRenderedPageBreak/>
         <w:fldChar w:fldCharType="begin"/>
       </w:r>
       <w:r>
@@ -2677,6 +3386,27 @@
           <w:color w:val="000000" w:themeColor="text1"/>
         </w:rPr>
         <w:instrText xml:space="preserve"> INCLUDEPICTURE "http://www.portaldomarketing.com.br/images/Modelo_de_Negocios_Canvas.jpg" \* MERGEFORMATINET </w:instrText>
+      </w:r>
+      <w:r>
+        <w:rPr>
+          <w:rFonts w:ascii="Arial" w:hAnsi="Arial" w:cs="Arial"/>
+          <w:color w:val="000000" w:themeColor="text1"/>
+        </w:rPr>
+        <w:fldChar w:fldCharType="separate"/>
+      </w:r>
+      <w:r>
+        <w:rPr>
+          <w:rFonts w:ascii="Arial" w:hAnsi="Arial" w:cs="Arial"/>
+          <w:color w:val="000000" w:themeColor="text1"/>
+        </w:rPr>
+        <w:fldChar w:fldCharType="begin"/>
+      </w:r>
+      <w:r>
+        <w:rPr>
+          <w:rFonts w:ascii="Arial" w:hAnsi="Arial" w:cs="Arial"/>
+          <w:color w:val="000000" w:themeColor="text1"/>
+        </w:rPr>
+        <w:instrText xml:space="preserve"> INCLUDEPICTURE  "http://www.portaldomarketing.com.br/images/Modelo_de_Negocios_Canvas.jpg" \* MERGEFORMATINET </w:instrText>
       </w:r>
       <w:r>
         <w:rPr>
@@ -2722,6 +3452,13 @@
         </w:rPr>
         <w:fldChar w:fldCharType="end"/>
       </w:r>
+      <w:r>
+        <w:rPr>
+          <w:rFonts w:ascii="Arial" w:hAnsi="Arial" w:cs="Arial"/>
+          <w:color w:val="000000" w:themeColor="text1"/>
+        </w:rPr>
+        <w:fldChar w:fldCharType="end"/>
+      </w:r>
     </w:p>
     <w:p>
       <w:pPr>
@@ -2944,7 +3681,10 @@
         </w:rPr>
       </w:pPr>
     </w:p>
-    <w:p/>
+    <w:p>
+      <w:bookmarkStart w:id="0" w:name="_GoBack"/>
+      <w:bookmarkEnd w:id="0"/>
+    </w:p>
     <w:sectPr>
       <w:pgSz w:w="11906" w:h="16838"/>
       <w:pgMar w:top="1417" w:right="1701" w:bottom="1417" w:left="1701" w:header="708" w:footer="708" w:gutter="0"/>
@@ -2958,9 +3698,9 @@
 <file path=word/numbering.xml><?xml version="1.0" encoding="utf-8"?>
 <w:numbering xmlns:wpc="http://schemas.microsoft.com/office/word/2010/wordprocessingCanvas" xmlns:cx="http://schemas.microsoft.com/office/drawing/2014/chartex" xmlns:cx1="http://schemas.microsoft.com/office/drawing/2015/9/8/chartex" xmlns:cx2="http://schemas.microsoft.com/office/drawing/2015/10/21/chartex" xmlns:cx3="http://schemas.microsoft.com/office/drawing/2016/5/9/chartex" xmlns:cx4="http://schemas.microsoft.com/office/drawing/2016/5/10/chartex" xmlns:cx5="http://schemas.microsoft.com/office/drawing/2016/5/11/chartex" xmlns:cx6="http://schemas.microsoft.com/office/drawing/2016/5/12/chartex" xmlns:cx7="http://schemas.microsoft.com/office/drawing/2016/5/13/chartex" xmlns:cx8="http://schemas.microsoft.com/office/drawing/2016/5/14/chartex" xmlns:mc="http://schemas.openxmlformats.org/markup-compatibility/2006" xmlns:aink="http://schemas.microsoft.com/office/drawing/2016/ink" xmlns:am3d="http://schemas.microsoft.com/office/drawing/2017/model3d" xmlns:o="urn:schemas-microsoft-com:office:office" xmlns:r="http://schemas.openxmlformats.org/officeDocument/2006/relationships" xmlns:m="http://schemas.openxmlformats.org/officeDocument/2006/math" xmlns:v="urn:schemas-microsoft-com:vml" xmlns:wp14="http://schemas.microsoft.com/office/word/2010/wordprocessingDrawing" xmlns:wp="http://schemas.openxmlformats.org/drawingml/2006/wordprocessingDrawing" xmlns:w10="urn:schemas-microsoft-com:office:word" xmlns:w="http://schemas.openxmlformats.org/wordprocessingml/2006/main" xmlns:w14="http://schemas.microsoft.com/office/word/2010/wordml" xmlns:w15="http://schemas.microsoft.com/office/word/2012/wordml" xmlns:w16cid="http://schemas.microsoft.com/office/word/2016/wordml/cid" xmlns:w16se="http://schemas.microsoft.com/office/word/2015/wordml/symex" xmlns:wpg="http://schemas.microsoft.com/office/word/2010/wordprocessingGroup" xmlns:wpi="http://schemas.microsoft.com/office/word/2010/wordprocessingInk" xmlns:wne="http://schemas.microsoft.com/office/word/2006/wordml" xmlns:wps="http://schemas.microsoft.com/office/word/2010/wordprocessingShape" mc:Ignorable="w14 w15 w16se w16cid wp14">
   <w:abstractNum w:abstractNumId="0" w15:restartNumberingAfterBreak="0">
-    <w:nsid w:val="783C7175"/>
+    <w:nsid w:val="6BFC73DE"/>
     <w:multiLevelType w:val="hybridMultilevel"/>
-    <w:tmpl w:val="EAF076CA"/>
+    <w:tmpl w:val="CA06077E"/>
     <w:lvl w:ilvl="0" w:tplc="0416000D">
       <w:start w:val="1"/>
       <w:numFmt w:val="bullet"/>
@@ -2982,7 +3722,7 @@
         <w:ind w:left="1440" w:hanging="360"/>
       </w:pPr>
       <w:rPr>
-        <w:rFonts w:ascii="Courier New" w:hAnsi="Courier New" w:hint="default"/>
+        <w:rFonts w:ascii="Courier New" w:hAnsi="Courier New" w:cs="Courier New" w:hint="default"/>
       </w:rPr>
     </w:lvl>
     <w:lvl w:ilvl="2" w:tplc="04160005" w:tentative="1">
@@ -3018,7 +3758,7 @@
         <w:ind w:left="3600" w:hanging="360"/>
       </w:pPr>
       <w:rPr>
-        <w:rFonts w:ascii="Courier New" w:hAnsi="Courier New" w:hint="default"/>
+        <w:rFonts w:ascii="Courier New" w:hAnsi="Courier New" w:cs="Courier New" w:hint="default"/>
       </w:rPr>
     </w:lvl>
     <w:lvl w:ilvl="5" w:tplc="04160005" w:tentative="1">
@@ -3054,7 +3794,7 @@
         <w:ind w:left="5760" w:hanging="360"/>
       </w:pPr>
       <w:rPr>
-        <w:rFonts w:ascii="Courier New" w:hAnsi="Courier New" w:hint="default"/>
+        <w:rFonts w:ascii="Courier New" w:hAnsi="Courier New" w:cs="Courier New" w:hint="default"/>
       </w:rPr>
     </w:lvl>
     <w:lvl w:ilvl="8" w:tplc="04160005" w:tentative="1">
@@ -3071,9 +3811,9 @@
     </w:lvl>
   </w:abstractNum>
   <w:abstractNum w:abstractNumId="1" w15:restartNumberingAfterBreak="0">
-    <w:nsid w:val="7ED16208"/>
+    <w:nsid w:val="783C7175"/>
     <w:multiLevelType w:val="hybridMultilevel"/>
-    <w:tmpl w:val="361E9110"/>
+    <w:tmpl w:val="EAF076CA"/>
     <w:lvl w:ilvl="0" w:tplc="0416000D">
       <w:start w:val="1"/>
       <w:numFmt w:val="bullet"/>
@@ -3183,11 +3923,243 @@
       </w:rPr>
     </w:lvl>
   </w:abstractNum>
+  <w:abstractNum w:abstractNumId="2" w15:restartNumberingAfterBreak="0">
+    <w:nsid w:val="7AB95B97"/>
+    <w:multiLevelType w:val="hybridMultilevel"/>
+    <w:tmpl w:val="0C12664E"/>
+    <w:lvl w:ilvl="0" w:tplc="0416000F">
+      <w:start w:val="1"/>
+      <w:numFmt w:val="decimal"/>
+      <w:lvlText w:val="%1."/>
+      <w:lvlJc w:val="left"/>
+      <w:pPr>
+        <w:ind w:left="1470" w:hanging="360"/>
+      </w:pPr>
+      <w:rPr>
+        <w:rFonts w:hint="default"/>
+      </w:rPr>
+    </w:lvl>
+    <w:lvl w:ilvl="1" w:tplc="04160003" w:tentative="1">
+      <w:start w:val="1"/>
+      <w:numFmt w:val="bullet"/>
+      <w:lvlText w:val="o"/>
+      <w:lvlJc w:val="left"/>
+      <w:pPr>
+        <w:ind w:left="2190" w:hanging="360"/>
+      </w:pPr>
+      <w:rPr>
+        <w:rFonts w:ascii="Courier New" w:hAnsi="Courier New" w:cs="Courier New" w:hint="default"/>
+      </w:rPr>
+    </w:lvl>
+    <w:lvl w:ilvl="2" w:tplc="04160005" w:tentative="1">
+      <w:start w:val="1"/>
+      <w:numFmt w:val="bullet"/>
+      <w:lvlText w:val=""/>
+      <w:lvlJc w:val="left"/>
+      <w:pPr>
+        <w:ind w:left="2910" w:hanging="360"/>
+      </w:pPr>
+      <w:rPr>
+        <w:rFonts w:ascii="Wingdings" w:hAnsi="Wingdings" w:hint="default"/>
+      </w:rPr>
+    </w:lvl>
+    <w:lvl w:ilvl="3" w:tplc="04160001" w:tentative="1">
+      <w:start w:val="1"/>
+      <w:numFmt w:val="bullet"/>
+      <w:lvlText w:val=""/>
+      <w:lvlJc w:val="left"/>
+      <w:pPr>
+        <w:ind w:left="3630" w:hanging="360"/>
+      </w:pPr>
+      <w:rPr>
+        <w:rFonts w:ascii="Symbol" w:hAnsi="Symbol" w:hint="default"/>
+      </w:rPr>
+    </w:lvl>
+    <w:lvl w:ilvl="4" w:tplc="04160003" w:tentative="1">
+      <w:start w:val="1"/>
+      <w:numFmt w:val="bullet"/>
+      <w:lvlText w:val="o"/>
+      <w:lvlJc w:val="left"/>
+      <w:pPr>
+        <w:ind w:left="4350" w:hanging="360"/>
+      </w:pPr>
+      <w:rPr>
+        <w:rFonts w:ascii="Courier New" w:hAnsi="Courier New" w:cs="Courier New" w:hint="default"/>
+      </w:rPr>
+    </w:lvl>
+    <w:lvl w:ilvl="5" w:tplc="04160005" w:tentative="1">
+      <w:start w:val="1"/>
+      <w:numFmt w:val="bullet"/>
+      <w:lvlText w:val=""/>
+      <w:lvlJc w:val="left"/>
+      <w:pPr>
+        <w:ind w:left="5070" w:hanging="360"/>
+      </w:pPr>
+      <w:rPr>
+        <w:rFonts w:ascii="Wingdings" w:hAnsi="Wingdings" w:hint="default"/>
+      </w:rPr>
+    </w:lvl>
+    <w:lvl w:ilvl="6" w:tplc="04160001" w:tentative="1">
+      <w:start w:val="1"/>
+      <w:numFmt w:val="bullet"/>
+      <w:lvlText w:val=""/>
+      <w:lvlJc w:val="left"/>
+      <w:pPr>
+        <w:ind w:left="5790" w:hanging="360"/>
+      </w:pPr>
+      <w:rPr>
+        <w:rFonts w:ascii="Symbol" w:hAnsi="Symbol" w:hint="default"/>
+      </w:rPr>
+    </w:lvl>
+    <w:lvl w:ilvl="7" w:tplc="04160003" w:tentative="1">
+      <w:start w:val="1"/>
+      <w:numFmt w:val="bullet"/>
+      <w:lvlText w:val="o"/>
+      <w:lvlJc w:val="left"/>
+      <w:pPr>
+        <w:ind w:left="6510" w:hanging="360"/>
+      </w:pPr>
+      <w:rPr>
+        <w:rFonts w:ascii="Courier New" w:hAnsi="Courier New" w:cs="Courier New" w:hint="default"/>
+      </w:rPr>
+    </w:lvl>
+    <w:lvl w:ilvl="8" w:tplc="04160005" w:tentative="1">
+      <w:start w:val="1"/>
+      <w:numFmt w:val="bullet"/>
+      <w:lvlText w:val=""/>
+      <w:lvlJc w:val="left"/>
+      <w:pPr>
+        <w:ind w:left="7230" w:hanging="360"/>
+      </w:pPr>
+      <w:rPr>
+        <w:rFonts w:ascii="Wingdings" w:hAnsi="Wingdings" w:hint="default"/>
+      </w:rPr>
+    </w:lvl>
+  </w:abstractNum>
+  <w:abstractNum w:abstractNumId="3" w15:restartNumberingAfterBreak="0">
+    <w:nsid w:val="7ED16208"/>
+    <w:multiLevelType w:val="hybridMultilevel"/>
+    <w:tmpl w:val="361E9110"/>
+    <w:lvl w:ilvl="0" w:tplc="0416000D">
+      <w:start w:val="1"/>
+      <w:numFmt w:val="bullet"/>
+      <w:lvlText w:val=""/>
+      <w:lvlJc w:val="left"/>
+      <w:pPr>
+        <w:ind w:left="720" w:hanging="360"/>
+      </w:pPr>
+      <w:rPr>
+        <w:rFonts w:ascii="Wingdings" w:hAnsi="Wingdings" w:hint="default"/>
+      </w:rPr>
+    </w:lvl>
+    <w:lvl w:ilvl="1" w:tplc="04160003" w:tentative="1">
+      <w:start w:val="1"/>
+      <w:numFmt w:val="bullet"/>
+      <w:lvlText w:val="o"/>
+      <w:lvlJc w:val="left"/>
+      <w:pPr>
+        <w:ind w:left="1440" w:hanging="360"/>
+      </w:pPr>
+      <w:rPr>
+        <w:rFonts w:ascii="Courier New" w:hAnsi="Courier New" w:hint="default"/>
+      </w:rPr>
+    </w:lvl>
+    <w:lvl w:ilvl="2" w:tplc="04160005" w:tentative="1">
+      <w:start w:val="1"/>
+      <w:numFmt w:val="bullet"/>
+      <w:lvlText w:val=""/>
+      <w:lvlJc w:val="left"/>
+      <w:pPr>
+        <w:ind w:left="2160" w:hanging="360"/>
+      </w:pPr>
+      <w:rPr>
+        <w:rFonts w:ascii="Wingdings" w:hAnsi="Wingdings" w:hint="default"/>
+      </w:rPr>
+    </w:lvl>
+    <w:lvl w:ilvl="3" w:tplc="04160001" w:tentative="1">
+      <w:start w:val="1"/>
+      <w:numFmt w:val="bullet"/>
+      <w:lvlText w:val=""/>
+      <w:lvlJc w:val="left"/>
+      <w:pPr>
+        <w:ind w:left="2880" w:hanging="360"/>
+      </w:pPr>
+      <w:rPr>
+        <w:rFonts w:ascii="Symbol" w:hAnsi="Symbol" w:hint="default"/>
+      </w:rPr>
+    </w:lvl>
+    <w:lvl w:ilvl="4" w:tplc="04160003" w:tentative="1">
+      <w:start w:val="1"/>
+      <w:numFmt w:val="bullet"/>
+      <w:lvlText w:val="o"/>
+      <w:lvlJc w:val="left"/>
+      <w:pPr>
+        <w:ind w:left="3600" w:hanging="360"/>
+      </w:pPr>
+      <w:rPr>
+        <w:rFonts w:ascii="Courier New" w:hAnsi="Courier New" w:hint="default"/>
+      </w:rPr>
+    </w:lvl>
+    <w:lvl w:ilvl="5" w:tplc="04160005" w:tentative="1">
+      <w:start w:val="1"/>
+      <w:numFmt w:val="bullet"/>
+      <w:lvlText w:val=""/>
+      <w:lvlJc w:val="left"/>
+      <w:pPr>
+        <w:ind w:left="4320" w:hanging="360"/>
+      </w:pPr>
+      <w:rPr>
+        <w:rFonts w:ascii="Wingdings" w:hAnsi="Wingdings" w:hint="default"/>
+      </w:rPr>
+    </w:lvl>
+    <w:lvl w:ilvl="6" w:tplc="04160001" w:tentative="1">
+      <w:start w:val="1"/>
+      <w:numFmt w:val="bullet"/>
+      <w:lvlText w:val=""/>
+      <w:lvlJc w:val="left"/>
+      <w:pPr>
+        <w:ind w:left="5040" w:hanging="360"/>
+      </w:pPr>
+      <w:rPr>
+        <w:rFonts w:ascii="Symbol" w:hAnsi="Symbol" w:hint="default"/>
+      </w:rPr>
+    </w:lvl>
+    <w:lvl w:ilvl="7" w:tplc="04160003" w:tentative="1">
+      <w:start w:val="1"/>
+      <w:numFmt w:val="bullet"/>
+      <w:lvlText w:val="o"/>
+      <w:lvlJc w:val="left"/>
+      <w:pPr>
+        <w:ind w:left="5760" w:hanging="360"/>
+      </w:pPr>
+      <w:rPr>
+        <w:rFonts w:ascii="Courier New" w:hAnsi="Courier New" w:hint="default"/>
+      </w:rPr>
+    </w:lvl>
+    <w:lvl w:ilvl="8" w:tplc="04160005" w:tentative="1">
+      <w:start w:val="1"/>
+      <w:numFmt w:val="bullet"/>
+      <w:lvlText w:val=""/>
+      <w:lvlJc w:val="left"/>
+      <w:pPr>
+        <w:ind w:left="6480" w:hanging="360"/>
+      </w:pPr>
+      <w:rPr>
+        <w:rFonts w:ascii="Wingdings" w:hAnsi="Wingdings" w:hint="default"/>
+      </w:rPr>
+    </w:lvl>
+  </w:abstractNum>
   <w:num w:numId="1">
+    <w:abstractNumId w:val="3"/>
+  </w:num>
+  <w:num w:numId="2">
     <w:abstractNumId w:val="1"/>
   </w:num>
-  <w:num w:numId="2">
+  <w:num w:numId="3">
     <w:abstractNumId w:val="0"/>
+  </w:num>
+  <w:num w:numId="4">
+    <w:abstractNumId w:val="2"/>
   </w:num>
 </w:numbering>
 </file>
@@ -3660,6 +4632,21 @@
       <w:suppressLineNumbers/>
     </w:pPr>
   </w:style>
+  <w:style w:type="paragraph" w:styleId="PargrafodaLista">
+    <w:name w:val="List Paragraph"/>
+    <w:basedOn w:val="Normal"/>
+    <w:uiPriority w:val="34"/>
+    <w:qFormat/>
+    <w:rsid w:val="00E43C74"/>
+    <w:pPr>
+      <w:ind w:left="720"/>
+      <w:contextualSpacing/>
+    </w:pPr>
+    <w:rPr>
+      <w:rFonts w:cs="Mangal"/>
+      <w:szCs w:val="21"/>
+    </w:rPr>
+  </w:style>
 </w:styles>
 </file>
 

</xml_diff>

<commit_message>
Quinta parte de Empreendedorismo
</commit_message>
<xml_diff>
--- a/Empreendedorismo/Empreendedorismo.docx
+++ b/Empreendedorismo/Empreendedorismo.docx
@@ -8,21 +8,21 @@
           <w:color w:val="000000" w:themeColor="text1"/>
         </w:rPr>
       </w:pPr>
+      <w:r>
+        <w:rPr>
+          <w:color w:val="000000" w:themeColor="text1"/>
+        </w:rPr>
+        <w:t xml:space="preserve">Iniciando o repositório </w:t>
+      </w:r>
+    </w:p>
+    <w:p>
+      <w:pPr>
+        <w:rPr>
+          <w:color w:val="000000" w:themeColor="text1"/>
+        </w:rPr>
+      </w:pPr>
       <w:bookmarkStart w:id="0" w:name="_GoBack"/>
       <w:bookmarkEnd w:id="0"/>
-      <w:r>
-        <w:rPr>
-          <w:color w:val="000000" w:themeColor="text1"/>
-        </w:rPr>
-        <w:t xml:space="preserve">Iniciando o repositório </w:t>
-      </w:r>
-    </w:p>
-    <w:p>
-      <w:pPr>
-        <w:rPr>
-          <w:color w:val="000000" w:themeColor="text1"/>
-        </w:rPr>
-      </w:pPr>
     </w:p>
     <w:p>
       <w:pPr>
@@ -951,17 +951,1609 @@
     </w:p>
     <w:p>
       <w:pPr>
+        <w:rPr>
+          <w:rFonts w:ascii="Times New Roman" w:hAnsi="Times New Roman"/>
+          <w:b/>
+          <w:color w:val="000000" w:themeColor="text1"/>
+        </w:rPr>
+      </w:pPr>
+    </w:p>
+    <w:p>
+      <w:pPr>
+        <w:rPr>
+          <w:rFonts w:ascii="Times New Roman" w:hAnsi="Times New Roman"/>
+          <w:b/>
+          <w:color w:val="000000" w:themeColor="text1"/>
+        </w:rPr>
+      </w:pPr>
+    </w:p>
+    <w:p>
+      <w:pPr>
+        <w:spacing w:after="160" w:line="259" w:lineRule="auto"/>
+        <w:rPr>
+          <w:rFonts w:ascii="Times New Roman" w:hAnsi="Times New Roman" w:cs="Mangal"/>
+          <w:b/>
+          <w:color w:val="000000" w:themeColor="text1"/>
+          <w:szCs w:val="21"/>
+        </w:rPr>
+        <w:sectPr>
+          <w:pgSz w:w="11906" w:h="16838"/>
+          <w:pgMar w:top="1417" w:right="1701" w:bottom="1417" w:left="1701" w:header="708" w:footer="708" w:gutter="0"/>
+          <w:cols w:space="708"/>
+          <w:docGrid w:linePitch="360"/>
+        </w:sectPr>
+      </w:pPr>
+      <w:r>
+        <w:rPr>
+          <w:rFonts w:ascii="Times New Roman" w:hAnsi="Times New Roman"/>
+          <w:b/>
+          <w:color w:val="000000" w:themeColor="text1"/>
+        </w:rPr>
+        <w:br w:type="page"/>
+      </w:r>
+    </w:p>
+    <w:p>
+      <w:pPr>
+        <w:spacing w:after="160" w:line="259" w:lineRule="auto"/>
+        <w:rPr>
+          <w:rFonts w:ascii="Times New Roman" w:hAnsi="Times New Roman" w:cs="Mangal"/>
+          <w:b/>
+          <w:color w:val="000000" w:themeColor="text1"/>
+          <w:szCs w:val="21"/>
+        </w:rPr>
+      </w:pPr>
+    </w:p>
+    <w:tbl>
+      <w:tblPr>
+        <w:tblW w:w="15234" w:type="dxa"/>
+        <w:tblInd w:w="-699" w:type="dxa"/>
+        <w:tblBorders>
+          <w:top w:val="single" w:sz="4" w:space="0" w:color="auto"/>
+          <w:left w:val="single" w:sz="4" w:space="0" w:color="auto"/>
+          <w:bottom w:val="single" w:sz="4" w:space="0" w:color="auto"/>
+          <w:right w:val="single" w:sz="4" w:space="0" w:color="auto"/>
+          <w:insideH w:val="single" w:sz="4" w:space="0" w:color="auto"/>
+          <w:insideV w:val="single" w:sz="4" w:space="0" w:color="auto"/>
+        </w:tblBorders>
+        <w:tblLayout w:type="fixed"/>
+        <w:tblCellMar>
+          <w:left w:w="0" w:type="dxa"/>
+          <w:right w:w="0" w:type="dxa"/>
+        </w:tblCellMar>
+        <w:tblLook w:val="0000" w:firstRow="0" w:lastRow="0" w:firstColumn="0" w:lastColumn="0" w:noHBand="0" w:noVBand="0"/>
+      </w:tblPr>
+      <w:tblGrid>
+        <w:gridCol w:w="2869"/>
+        <w:gridCol w:w="2760"/>
+        <w:gridCol w:w="1400"/>
+        <w:gridCol w:w="1400"/>
+        <w:gridCol w:w="3980"/>
+        <w:gridCol w:w="2825"/>
+      </w:tblGrid>
+      <w:tr>
+        <w:trPr>
+          <w:trHeight w:val="255"/>
+        </w:trPr>
+        <w:tc>
+          <w:tcPr>
+            <w:tcW w:w="2869" w:type="dxa"/>
+            <w:noWrap/>
+            <w:tcMar>
+              <w:top w:w="10" w:type="dxa"/>
+              <w:left w:w="10" w:type="dxa"/>
+              <w:bottom w:w="0" w:type="dxa"/>
+              <w:right w:w="10" w:type="dxa"/>
+            </w:tcMar>
+          </w:tcPr>
+          <w:p>
+            <w:pPr>
+              <w:jc w:val="both"/>
+              <w:rPr>
+                <w:rFonts w:ascii="Arial" w:eastAsia="Arial Unicode MS" w:hAnsi="Arial" w:cs="Arial"/>
+                <w:b/>
+                <w:bCs/>
+                <w:sz w:val="16"/>
+                <w:szCs w:val="16"/>
+              </w:rPr>
+            </w:pPr>
+            <w:r>
+              <w:rPr>
+                <w:rFonts w:ascii="Arial" w:eastAsia="Arial Unicode MS" w:hAnsi="Arial" w:cs="Arial"/>
+                <w:b/>
+                <w:bCs/>
+                <w:sz w:val="16"/>
+                <w:szCs w:val="16"/>
+              </w:rPr>
+              <w:t>Parceiros Principais</w:t>
+            </w:r>
+          </w:p>
+        </w:tc>
+        <w:tc>
+          <w:tcPr>
+            <w:tcW w:w="2760" w:type="dxa"/>
+            <w:noWrap/>
+            <w:tcMar>
+              <w:top w:w="10" w:type="dxa"/>
+              <w:left w:w="10" w:type="dxa"/>
+              <w:bottom w:w="0" w:type="dxa"/>
+              <w:right w:w="10" w:type="dxa"/>
+            </w:tcMar>
+          </w:tcPr>
+          <w:p>
+            <w:pPr>
+              <w:jc w:val="both"/>
+              <w:rPr>
+                <w:rFonts w:ascii="Arial" w:eastAsia="Arial Unicode MS" w:hAnsi="Arial" w:cs="Arial"/>
+                <w:b/>
+                <w:bCs/>
+                <w:sz w:val="16"/>
+                <w:szCs w:val="16"/>
+              </w:rPr>
+            </w:pPr>
+            <w:r>
+              <w:rPr>
+                <w:rFonts w:ascii="Arial" w:hAnsi="Arial" w:cs="Arial"/>
+                <w:b/>
+                <w:bCs/>
+                <w:sz w:val="16"/>
+                <w:szCs w:val="16"/>
+              </w:rPr>
+              <w:t>Atividades Chave</w:t>
+            </w:r>
+          </w:p>
+        </w:tc>
+        <w:tc>
+          <w:tcPr>
+            <w:tcW w:w="2800" w:type="dxa"/>
+            <w:gridSpan w:val="2"/>
+            <w:noWrap/>
+            <w:tcMar>
+              <w:top w:w="10" w:type="dxa"/>
+              <w:left w:w="10" w:type="dxa"/>
+              <w:bottom w:w="0" w:type="dxa"/>
+              <w:right w:w="10" w:type="dxa"/>
+            </w:tcMar>
+          </w:tcPr>
+          <w:p>
+            <w:pPr>
+              <w:jc w:val="both"/>
+              <w:rPr>
+                <w:rFonts w:ascii="Arial" w:eastAsia="Arial Unicode MS" w:hAnsi="Arial" w:cs="Arial"/>
+                <w:b/>
+                <w:bCs/>
+                <w:sz w:val="16"/>
+                <w:szCs w:val="16"/>
+              </w:rPr>
+            </w:pPr>
+            <w:r>
+              <w:rPr>
+                <w:rFonts w:ascii="Arial" w:hAnsi="Arial" w:cs="Arial"/>
+                <w:b/>
+                <w:bCs/>
+                <w:sz w:val="16"/>
+                <w:szCs w:val="16"/>
+              </w:rPr>
+              <w:t>Proposta de Valor</w:t>
+            </w:r>
+          </w:p>
+        </w:tc>
+        <w:tc>
+          <w:tcPr>
+            <w:tcW w:w="3980" w:type="dxa"/>
+            <w:noWrap/>
+            <w:tcMar>
+              <w:top w:w="10" w:type="dxa"/>
+              <w:left w:w="10" w:type="dxa"/>
+              <w:bottom w:w="0" w:type="dxa"/>
+              <w:right w:w="10" w:type="dxa"/>
+            </w:tcMar>
+          </w:tcPr>
+          <w:p>
+            <w:pPr>
+              <w:jc w:val="both"/>
+              <w:rPr>
+                <w:rFonts w:ascii="Arial" w:eastAsia="Arial Unicode MS" w:hAnsi="Arial" w:cs="Arial"/>
+                <w:b/>
+                <w:bCs/>
+                <w:sz w:val="16"/>
+                <w:szCs w:val="16"/>
+              </w:rPr>
+            </w:pPr>
+            <w:r>
+              <w:rPr>
+                <w:rFonts w:ascii="Arial" w:hAnsi="Arial" w:cs="Arial"/>
+                <w:b/>
+                <w:bCs/>
+                <w:sz w:val="16"/>
+                <w:szCs w:val="16"/>
+              </w:rPr>
+              <w:t>Relacionamento com Clientes</w:t>
+            </w:r>
+          </w:p>
+        </w:tc>
+        <w:tc>
+          <w:tcPr>
+            <w:tcW w:w="2825" w:type="dxa"/>
+            <w:noWrap/>
+            <w:tcMar>
+              <w:top w:w="10" w:type="dxa"/>
+              <w:left w:w="10" w:type="dxa"/>
+              <w:bottom w:w="0" w:type="dxa"/>
+              <w:right w:w="10" w:type="dxa"/>
+            </w:tcMar>
+          </w:tcPr>
+          <w:p>
+            <w:pPr>
+              <w:jc w:val="both"/>
+              <w:rPr>
+                <w:rFonts w:ascii="Arial" w:eastAsia="Arial Unicode MS" w:hAnsi="Arial" w:cs="Arial"/>
+                <w:b/>
+                <w:bCs/>
+                <w:sz w:val="16"/>
+                <w:szCs w:val="16"/>
+              </w:rPr>
+            </w:pPr>
+            <w:r>
+              <w:rPr>
+                <w:rFonts w:ascii="Arial" w:hAnsi="Arial" w:cs="Arial"/>
+                <w:b/>
+                <w:bCs/>
+                <w:sz w:val="16"/>
+                <w:szCs w:val="16"/>
+              </w:rPr>
+              <w:t>Segmentos de Clientes</w:t>
+            </w:r>
+          </w:p>
+        </w:tc>
+      </w:tr>
+      <w:tr>
+        <w:trPr>
+          <w:cantSplit/>
+          <w:trHeight w:val="255"/>
+        </w:trPr>
+        <w:tc>
+          <w:tcPr>
+            <w:tcW w:w="2869" w:type="dxa"/>
+            <w:vMerge w:val="restart"/>
+            <w:noWrap/>
+            <w:tcMar>
+              <w:top w:w="10" w:type="dxa"/>
+              <w:left w:w="10" w:type="dxa"/>
+              <w:bottom w:w="0" w:type="dxa"/>
+              <w:right w:w="10" w:type="dxa"/>
+            </w:tcMar>
+          </w:tcPr>
+          <w:p>
+            <w:pPr>
+              <w:jc w:val="both"/>
+              <w:rPr>
+                <w:rFonts w:ascii="Arial" w:hAnsi="Arial" w:cs="Arial"/>
+                <w:sz w:val="16"/>
+                <w:szCs w:val="16"/>
+              </w:rPr>
+            </w:pPr>
+            <w:r>
+              <w:rPr>
+                <w:rFonts w:ascii="Arial" w:hAnsi="Arial" w:cs="Arial"/>
+                <w:sz w:val="16"/>
+                <w:szCs w:val="16"/>
+              </w:rPr>
+              <w:t>Quem são os nossos principais parceiros?</w:t>
+            </w:r>
+          </w:p>
+          <w:p>
+            <w:pPr>
+              <w:jc w:val="center"/>
+              <w:rPr>
+                <w:rFonts w:ascii="Arial" w:hAnsi="Arial" w:cs="Arial"/>
+                <w:b/>
+                <w:sz w:val="16"/>
+                <w:szCs w:val="16"/>
+              </w:rPr>
+            </w:pPr>
+            <w:r>
+              <w:rPr>
+                <w:rFonts w:ascii="Arial" w:hAnsi="Arial" w:cs="Arial"/>
+                <w:b/>
+                <w:sz w:val="16"/>
+                <w:szCs w:val="16"/>
+              </w:rPr>
+              <w:t>Clientes</w:t>
+            </w:r>
+          </w:p>
+          <w:p>
+            <w:pPr>
+              <w:jc w:val="both"/>
+              <w:rPr>
+                <w:rFonts w:ascii="Arial" w:hAnsi="Arial" w:cs="Arial"/>
+                <w:b/>
+                <w:sz w:val="16"/>
+                <w:szCs w:val="16"/>
+              </w:rPr>
+            </w:pPr>
+          </w:p>
+          <w:p>
+            <w:pPr>
+              <w:jc w:val="both"/>
+              <w:rPr>
+                <w:rFonts w:ascii="Arial" w:hAnsi="Arial" w:cs="Arial"/>
+                <w:sz w:val="16"/>
+                <w:szCs w:val="16"/>
+              </w:rPr>
+            </w:pPr>
+            <w:r>
+              <w:rPr>
+                <w:rFonts w:ascii="Arial" w:hAnsi="Arial" w:cs="Arial"/>
+                <w:sz w:val="16"/>
+                <w:szCs w:val="16"/>
+              </w:rPr>
+              <w:t>Quem são os nossos principais fornecedores?</w:t>
+            </w:r>
+          </w:p>
+          <w:p>
+            <w:pPr>
+              <w:jc w:val="center"/>
+              <w:rPr>
+                <w:rFonts w:ascii="Arial" w:hAnsi="Arial" w:cs="Arial"/>
+                <w:b/>
+                <w:sz w:val="16"/>
+                <w:szCs w:val="16"/>
+              </w:rPr>
+            </w:pPr>
+            <w:r>
+              <w:rPr>
+                <w:rFonts w:ascii="Arial" w:hAnsi="Arial" w:cs="Arial"/>
+                <w:b/>
+                <w:sz w:val="16"/>
+                <w:szCs w:val="16"/>
+              </w:rPr>
+              <w:t>Fabricantes de Camisas</w:t>
+            </w:r>
+          </w:p>
+          <w:p>
+            <w:pPr>
+              <w:jc w:val="both"/>
+              <w:rPr>
+                <w:rFonts w:ascii="Arial" w:hAnsi="Arial" w:cs="Arial"/>
+                <w:sz w:val="16"/>
+                <w:szCs w:val="16"/>
+              </w:rPr>
+            </w:pPr>
+          </w:p>
+          <w:p>
+            <w:pPr>
+              <w:jc w:val="both"/>
+              <w:rPr>
+                <w:rFonts w:ascii="Arial" w:hAnsi="Arial" w:cs="Arial"/>
+                <w:sz w:val="16"/>
+                <w:szCs w:val="16"/>
+              </w:rPr>
+            </w:pPr>
+            <w:r>
+              <w:rPr>
+                <w:rFonts w:ascii="Arial" w:hAnsi="Arial" w:cs="Arial"/>
+                <w:sz w:val="16"/>
+                <w:szCs w:val="16"/>
+              </w:rPr>
+              <w:t>Quais os recursos-chave que estamos adquirindo de parceiros?</w:t>
+            </w:r>
+          </w:p>
+          <w:p>
+            <w:pPr>
+              <w:jc w:val="both"/>
+              <w:rPr>
+                <w:rFonts w:ascii="Arial" w:hAnsi="Arial" w:cs="Arial"/>
+                <w:sz w:val="16"/>
+                <w:szCs w:val="16"/>
+              </w:rPr>
+            </w:pPr>
+          </w:p>
+          <w:p>
+            <w:pPr>
+              <w:jc w:val="both"/>
+              <w:rPr>
+                <w:rFonts w:ascii="Arial" w:hAnsi="Arial" w:cs="Arial"/>
+                <w:sz w:val="16"/>
+                <w:szCs w:val="16"/>
+              </w:rPr>
+            </w:pPr>
+            <w:r>
+              <w:rPr>
+                <w:rFonts w:ascii="Arial" w:hAnsi="Arial" w:cs="Arial"/>
+                <w:sz w:val="16"/>
+                <w:szCs w:val="16"/>
+              </w:rPr>
+              <w:t>Quais atividades principais parceiros vão executar?</w:t>
+            </w:r>
+          </w:p>
+          <w:p>
+            <w:pPr>
+              <w:jc w:val="both"/>
+              <w:rPr>
+                <w:rFonts w:ascii="Arial" w:hAnsi="Arial" w:cs="Arial"/>
+                <w:sz w:val="16"/>
+                <w:szCs w:val="16"/>
+              </w:rPr>
+            </w:pPr>
+          </w:p>
+          <w:p>
+            <w:pPr>
+              <w:jc w:val="both"/>
+              <w:rPr>
+                <w:rFonts w:ascii="Arial" w:hAnsi="Arial" w:cs="Arial"/>
+                <w:sz w:val="16"/>
+                <w:szCs w:val="16"/>
+              </w:rPr>
+            </w:pPr>
+          </w:p>
+          <w:p>
+            <w:pPr>
+              <w:jc w:val="both"/>
+              <w:rPr>
+                <w:rFonts w:ascii="Arial" w:hAnsi="Arial" w:cs="Arial"/>
+                <w:i/>
+                <w:iCs/>
+                <w:sz w:val="16"/>
+                <w:szCs w:val="16"/>
+              </w:rPr>
+            </w:pPr>
+            <w:r>
+              <w:rPr>
+                <w:rFonts w:ascii="Arial" w:hAnsi="Arial" w:cs="Arial"/>
+                <w:i/>
+                <w:iCs/>
+                <w:sz w:val="16"/>
+                <w:szCs w:val="16"/>
+              </w:rPr>
+              <w:t>Motivações para parcerias: otimização e redução de risco econômico e Aquisição de incerteza de recursos especiais e atividades</w:t>
+            </w:r>
+          </w:p>
+          <w:p>
+            <w:pPr>
+              <w:jc w:val="both"/>
+              <w:rPr>
+                <w:rFonts w:ascii="Arial" w:hAnsi="Arial" w:cs="Arial"/>
+                <w:i/>
+                <w:iCs/>
+                <w:sz w:val="16"/>
+                <w:szCs w:val="16"/>
+              </w:rPr>
+            </w:pPr>
+          </w:p>
+        </w:tc>
+        <w:tc>
+          <w:tcPr>
+            <w:tcW w:w="2760" w:type="dxa"/>
+            <w:noWrap/>
+            <w:tcMar>
+              <w:top w:w="10" w:type="dxa"/>
+              <w:left w:w="10" w:type="dxa"/>
+              <w:bottom w:w="0" w:type="dxa"/>
+              <w:right w:w="10" w:type="dxa"/>
+            </w:tcMar>
+          </w:tcPr>
+          <w:p>
+            <w:pPr>
+              <w:pStyle w:val="Corpodetexto2"/>
+              <w:jc w:val="both"/>
+              <w:rPr>
+                <w:rFonts w:ascii="Arial" w:hAnsi="Arial" w:cs="Arial"/>
+                <w:sz w:val="16"/>
+                <w:szCs w:val="16"/>
+              </w:rPr>
+            </w:pPr>
+            <w:r>
+              <w:rPr>
+                <w:rFonts w:ascii="Arial" w:hAnsi="Arial" w:cs="Arial"/>
+                <w:sz w:val="16"/>
+                <w:szCs w:val="16"/>
+              </w:rPr>
+              <w:t>Quais as Principais Atividades que nossas propostas de valor exigem?</w:t>
+            </w:r>
+          </w:p>
+          <w:p>
+            <w:pPr>
+              <w:pStyle w:val="Corpodetexto2"/>
+              <w:jc w:val="both"/>
+              <w:rPr>
+                <w:rFonts w:ascii="Arial" w:hAnsi="Arial" w:cs="Arial"/>
+                <w:sz w:val="16"/>
+                <w:szCs w:val="16"/>
+              </w:rPr>
+            </w:pPr>
+            <w:r>
+              <w:rPr>
+                <w:rFonts w:ascii="Arial" w:hAnsi="Arial" w:cs="Arial"/>
+                <w:sz w:val="16"/>
+                <w:szCs w:val="16"/>
+              </w:rPr>
+              <w:t>Nossos canais de distribuição?</w:t>
+            </w:r>
+          </w:p>
+          <w:p>
+            <w:pPr>
+              <w:pStyle w:val="Corpodetexto2"/>
+              <w:jc w:val="both"/>
+              <w:rPr>
+                <w:rFonts w:ascii="Arial" w:hAnsi="Arial" w:cs="Arial"/>
+                <w:sz w:val="16"/>
+                <w:szCs w:val="16"/>
+              </w:rPr>
+            </w:pPr>
+            <w:r>
+              <w:rPr>
+                <w:rFonts w:ascii="Arial" w:hAnsi="Arial" w:cs="Arial"/>
+                <w:sz w:val="16"/>
+                <w:szCs w:val="16"/>
+              </w:rPr>
+              <w:t>Relacionamento com o Cliente?</w:t>
+            </w:r>
+          </w:p>
+          <w:p>
+            <w:pPr>
+              <w:pStyle w:val="Corpodetexto2"/>
+              <w:jc w:val="both"/>
+              <w:rPr>
+                <w:rFonts w:ascii="Arial" w:hAnsi="Arial" w:cs="Arial"/>
+                <w:sz w:val="16"/>
+                <w:szCs w:val="16"/>
+              </w:rPr>
+            </w:pPr>
+            <w:r>
+              <w:rPr>
+                <w:rFonts w:ascii="Arial" w:hAnsi="Arial" w:cs="Arial"/>
+                <w:sz w:val="16"/>
+                <w:szCs w:val="16"/>
+              </w:rPr>
+              <w:t>Os fluxos de receitas?</w:t>
+            </w:r>
+          </w:p>
+          <w:p>
+            <w:pPr>
+              <w:pStyle w:val="Corpodetexto2"/>
+              <w:jc w:val="both"/>
+              <w:rPr>
+                <w:rFonts w:ascii="Arial" w:hAnsi="Arial" w:cs="Arial"/>
+                <w:sz w:val="16"/>
+                <w:szCs w:val="16"/>
+              </w:rPr>
+            </w:pPr>
+          </w:p>
+          <w:p>
+            <w:pPr>
+              <w:jc w:val="both"/>
+              <w:rPr>
+                <w:rFonts w:ascii="Arial" w:hAnsi="Arial" w:cs="Arial"/>
+                <w:i/>
+                <w:iCs/>
+                <w:sz w:val="16"/>
+                <w:szCs w:val="16"/>
+              </w:rPr>
+            </w:pPr>
+            <w:r>
+              <w:rPr>
+                <w:rFonts w:ascii="Arial" w:hAnsi="Arial" w:cs="Arial"/>
+                <w:i/>
+                <w:iCs/>
+                <w:sz w:val="16"/>
+                <w:szCs w:val="16"/>
+              </w:rPr>
+              <w:t>Categorias problema de produção Resolvendo Platform / Rede</w:t>
+            </w:r>
+          </w:p>
+        </w:tc>
+        <w:tc>
+          <w:tcPr>
+            <w:tcW w:w="2800" w:type="dxa"/>
+            <w:gridSpan w:val="2"/>
+            <w:vMerge w:val="restart"/>
+            <w:noWrap/>
+            <w:tcMar>
+              <w:top w:w="10" w:type="dxa"/>
+              <w:left w:w="10" w:type="dxa"/>
+              <w:bottom w:w="0" w:type="dxa"/>
+              <w:right w:w="10" w:type="dxa"/>
+            </w:tcMar>
+          </w:tcPr>
+          <w:p>
+            <w:pPr>
+              <w:pStyle w:val="Corpodetexto"/>
+              <w:jc w:val="both"/>
+              <w:rPr>
+                <w:rFonts w:ascii="Arial" w:hAnsi="Arial" w:cs="Arial"/>
+                <w:bCs/>
+                <w:sz w:val="16"/>
+                <w:szCs w:val="16"/>
+              </w:rPr>
+            </w:pPr>
+            <w:r>
+              <w:rPr>
+                <w:rFonts w:ascii="Arial" w:hAnsi="Arial" w:cs="Arial"/>
+                <w:bCs/>
+                <w:sz w:val="16"/>
+                <w:szCs w:val="16"/>
+              </w:rPr>
+              <w:t>Quais os valores e benefícios que agregamos para o cliente?</w:t>
+            </w:r>
+          </w:p>
+          <w:p>
+            <w:pPr>
+              <w:pStyle w:val="Corpodetexto"/>
+              <w:jc w:val="both"/>
+              <w:rPr>
+                <w:rFonts w:ascii="Arial" w:hAnsi="Arial" w:cs="Arial"/>
+                <w:bCs/>
+                <w:sz w:val="16"/>
+                <w:szCs w:val="16"/>
+              </w:rPr>
+            </w:pPr>
+            <w:r>
+              <w:rPr>
+                <w:rFonts w:ascii="Arial" w:hAnsi="Arial" w:cs="Arial"/>
+                <w:bCs/>
+                <w:sz w:val="16"/>
+                <w:szCs w:val="16"/>
+              </w:rPr>
+              <w:t>Quais problemas do cliente estamos ajudando a resolver?</w:t>
+            </w:r>
+          </w:p>
+          <w:p>
+            <w:pPr>
+              <w:pStyle w:val="Corpodetexto"/>
+              <w:jc w:val="both"/>
+              <w:rPr>
+                <w:rFonts w:ascii="Arial" w:hAnsi="Arial" w:cs="Arial"/>
+                <w:bCs/>
+                <w:sz w:val="16"/>
+                <w:szCs w:val="16"/>
+              </w:rPr>
+            </w:pPr>
+            <w:r>
+              <w:rPr>
+                <w:rFonts w:ascii="Arial" w:hAnsi="Arial" w:cs="Arial"/>
+                <w:bCs/>
+                <w:sz w:val="16"/>
+                <w:szCs w:val="16"/>
+              </w:rPr>
+              <w:t>Quais produtos e serviços oferecemos para cada segmento de clientes?</w:t>
+            </w:r>
+          </w:p>
+          <w:p>
+            <w:pPr>
+              <w:pStyle w:val="Corpodetexto"/>
+              <w:jc w:val="both"/>
+              <w:rPr>
+                <w:rFonts w:ascii="Arial" w:hAnsi="Arial" w:cs="Arial"/>
+                <w:b/>
+                <w:bCs/>
+                <w:sz w:val="16"/>
+                <w:szCs w:val="16"/>
+              </w:rPr>
+            </w:pPr>
+            <w:r>
+              <w:rPr>
+                <w:rFonts w:ascii="Arial" w:hAnsi="Arial" w:cs="Arial"/>
+                <w:bCs/>
+                <w:sz w:val="16"/>
+                <w:szCs w:val="16"/>
+              </w:rPr>
+              <w:t>Quais necessidades de nossos clientes estamos satisfazendo?</w:t>
+            </w:r>
+          </w:p>
+        </w:tc>
+        <w:tc>
+          <w:tcPr>
+            <w:tcW w:w="3980" w:type="dxa"/>
+            <w:noWrap/>
+            <w:tcMar>
+              <w:top w:w="10" w:type="dxa"/>
+              <w:left w:w="10" w:type="dxa"/>
+              <w:bottom w:w="0" w:type="dxa"/>
+              <w:right w:w="10" w:type="dxa"/>
+            </w:tcMar>
+          </w:tcPr>
+          <w:p>
+            <w:pPr>
+              <w:pStyle w:val="Corpodetexto3"/>
+              <w:rPr>
+                <w:szCs w:val="16"/>
+              </w:rPr>
+            </w:pPr>
+            <w:r>
+              <w:rPr>
+                <w:szCs w:val="16"/>
+              </w:rPr>
+              <w:t>Que tipos de relacionamento cada um dos segmentos de clientes espera que tenhamos e mantenhamos?</w:t>
+            </w:r>
+          </w:p>
+          <w:p>
+            <w:pPr>
+              <w:rPr>
+                <w:rFonts w:ascii="Arial" w:hAnsi="Arial" w:cs="Arial"/>
+                <w:sz w:val="16"/>
+                <w:szCs w:val="16"/>
+              </w:rPr>
+            </w:pPr>
+            <w:r>
+              <w:rPr>
+                <w:rFonts w:ascii="Arial" w:hAnsi="Arial" w:cs="Arial"/>
+                <w:sz w:val="16"/>
+                <w:szCs w:val="16"/>
+              </w:rPr>
+              <w:t>Quais relacionamentos nós estabelecemos?</w:t>
+            </w:r>
+          </w:p>
+          <w:p>
+            <w:pPr>
+              <w:rPr>
+                <w:rFonts w:ascii="Arial" w:hAnsi="Arial" w:cs="Arial"/>
+                <w:sz w:val="16"/>
+                <w:szCs w:val="16"/>
+              </w:rPr>
+            </w:pPr>
+            <w:r>
+              <w:rPr>
+                <w:rFonts w:ascii="Arial" w:hAnsi="Arial" w:cs="Arial"/>
+                <w:sz w:val="16"/>
+                <w:szCs w:val="16"/>
+              </w:rPr>
+              <w:t>Como estes relacionamentos se integram com nosso modelo de negócios?</w:t>
+            </w:r>
+          </w:p>
+          <w:p>
+            <w:pPr>
+              <w:rPr>
+                <w:rFonts w:ascii="Arial" w:hAnsi="Arial" w:cs="Arial"/>
+                <w:sz w:val="16"/>
+                <w:szCs w:val="16"/>
+              </w:rPr>
+            </w:pPr>
+            <w:r>
+              <w:rPr>
+                <w:rFonts w:ascii="Arial" w:hAnsi="Arial" w:cs="Arial"/>
+                <w:sz w:val="16"/>
+                <w:szCs w:val="16"/>
+              </w:rPr>
+              <w:t>Quanto custa esses relacionamentos?</w:t>
+            </w:r>
+          </w:p>
+        </w:tc>
+        <w:tc>
+          <w:tcPr>
+            <w:tcW w:w="2825" w:type="dxa"/>
+            <w:vMerge w:val="restart"/>
+            <w:noWrap/>
+            <w:tcMar>
+              <w:top w:w="10" w:type="dxa"/>
+              <w:left w:w="10" w:type="dxa"/>
+              <w:bottom w:w="0" w:type="dxa"/>
+              <w:right w:w="10" w:type="dxa"/>
+            </w:tcMar>
+          </w:tcPr>
+          <w:p>
+            <w:pPr>
+              <w:jc w:val="both"/>
+              <w:rPr>
+                <w:rFonts w:ascii="Arial" w:hAnsi="Arial" w:cs="Arial"/>
+                <w:sz w:val="16"/>
+                <w:szCs w:val="16"/>
+              </w:rPr>
+            </w:pPr>
+            <w:r>
+              <w:rPr>
+                <w:rFonts w:ascii="Arial" w:hAnsi="Arial" w:cs="Arial"/>
+                <w:sz w:val="16"/>
+                <w:szCs w:val="16"/>
+              </w:rPr>
+              <w:t>Para quem estamos criando valor?</w:t>
+            </w:r>
+          </w:p>
+          <w:p>
+            <w:pPr>
+              <w:jc w:val="both"/>
+              <w:rPr>
+                <w:rFonts w:ascii="Arial" w:hAnsi="Arial" w:cs="Arial"/>
+                <w:sz w:val="16"/>
+                <w:szCs w:val="16"/>
+              </w:rPr>
+            </w:pPr>
+            <w:r>
+              <w:rPr>
+                <w:rFonts w:ascii="Arial" w:hAnsi="Arial" w:cs="Arial"/>
+                <w:sz w:val="16"/>
+                <w:szCs w:val="16"/>
+              </w:rPr>
+              <w:t>Quem são nossos clientes mais importantes?</w:t>
+            </w:r>
+          </w:p>
+          <w:p>
+            <w:pPr>
+              <w:ind w:left="695"/>
+              <w:jc w:val="both"/>
+              <w:rPr>
+                <w:rFonts w:ascii="Arial" w:hAnsi="Arial" w:cs="Arial"/>
+                <w:sz w:val="16"/>
+                <w:szCs w:val="16"/>
+              </w:rPr>
+            </w:pPr>
+          </w:p>
+        </w:tc>
+      </w:tr>
+      <w:tr>
+        <w:trPr>
+          <w:cantSplit/>
+          <w:trHeight w:val="255"/>
+        </w:trPr>
+        <w:tc>
+          <w:tcPr>
+            <w:tcW w:w="2869" w:type="dxa"/>
+            <w:vMerge/>
+            <w:noWrap/>
+            <w:tcMar>
+              <w:top w:w="10" w:type="dxa"/>
+              <w:left w:w="10" w:type="dxa"/>
+              <w:bottom w:w="0" w:type="dxa"/>
+              <w:right w:w="10" w:type="dxa"/>
+            </w:tcMar>
+            <w:vAlign w:val="bottom"/>
+          </w:tcPr>
+          <w:p>
+            <w:pPr>
+              <w:jc w:val="both"/>
+              <w:rPr>
+                <w:rFonts w:ascii="Arial" w:hAnsi="Arial" w:cs="Arial"/>
+                <w:bCs/>
+                <w:sz w:val="16"/>
+                <w:szCs w:val="16"/>
+              </w:rPr>
+            </w:pPr>
+          </w:p>
+        </w:tc>
+        <w:tc>
+          <w:tcPr>
+            <w:tcW w:w="2760" w:type="dxa"/>
+            <w:noWrap/>
+            <w:tcMar>
+              <w:top w:w="10" w:type="dxa"/>
+              <w:left w:w="10" w:type="dxa"/>
+              <w:bottom w:w="0" w:type="dxa"/>
+              <w:right w:w="10" w:type="dxa"/>
+            </w:tcMar>
+            <w:vAlign w:val="bottom"/>
+          </w:tcPr>
+          <w:p>
+            <w:pPr>
+              <w:jc w:val="both"/>
+              <w:rPr>
+                <w:rFonts w:ascii="Arial" w:hAnsi="Arial" w:cs="Arial"/>
+                <w:b/>
+                <w:bCs/>
+                <w:sz w:val="16"/>
+                <w:szCs w:val="16"/>
+              </w:rPr>
+            </w:pPr>
+            <w:r>
+              <w:rPr>
+                <w:rFonts w:ascii="Arial" w:hAnsi="Arial" w:cs="Arial"/>
+                <w:b/>
+                <w:bCs/>
+                <w:sz w:val="16"/>
+                <w:szCs w:val="16"/>
+              </w:rPr>
+              <w:t>Recursos Chave</w:t>
+            </w:r>
+          </w:p>
+        </w:tc>
+        <w:tc>
+          <w:tcPr>
+            <w:tcW w:w="2800" w:type="dxa"/>
+            <w:gridSpan w:val="2"/>
+            <w:vMerge/>
+            <w:noWrap/>
+            <w:tcMar>
+              <w:top w:w="10" w:type="dxa"/>
+              <w:left w:w="10" w:type="dxa"/>
+              <w:bottom w:w="0" w:type="dxa"/>
+              <w:right w:w="10" w:type="dxa"/>
+            </w:tcMar>
+            <w:vAlign w:val="bottom"/>
+          </w:tcPr>
+          <w:p>
+            <w:pPr>
+              <w:jc w:val="both"/>
+              <w:rPr>
+                <w:rFonts w:ascii="Arial" w:hAnsi="Arial" w:cs="Arial"/>
+                <w:b/>
+                <w:bCs/>
+                <w:sz w:val="16"/>
+                <w:szCs w:val="16"/>
+              </w:rPr>
+            </w:pPr>
+          </w:p>
+        </w:tc>
+        <w:tc>
+          <w:tcPr>
+            <w:tcW w:w="3980" w:type="dxa"/>
+            <w:noWrap/>
+            <w:tcMar>
+              <w:top w:w="10" w:type="dxa"/>
+              <w:left w:w="10" w:type="dxa"/>
+              <w:bottom w:w="0" w:type="dxa"/>
+              <w:right w:w="10" w:type="dxa"/>
+            </w:tcMar>
+            <w:vAlign w:val="bottom"/>
+          </w:tcPr>
+          <w:p>
+            <w:pPr>
+              <w:jc w:val="both"/>
+              <w:rPr>
+                <w:rFonts w:ascii="Arial" w:hAnsi="Arial" w:cs="Arial"/>
+                <w:b/>
+                <w:bCs/>
+                <w:sz w:val="16"/>
+                <w:szCs w:val="16"/>
+              </w:rPr>
+            </w:pPr>
+            <w:r>
+              <w:rPr>
+                <w:rFonts w:ascii="Arial" w:hAnsi="Arial" w:cs="Arial"/>
+                <w:b/>
+                <w:bCs/>
+                <w:sz w:val="16"/>
+                <w:szCs w:val="16"/>
+              </w:rPr>
+              <w:t>Canais de Distribuição</w:t>
+            </w:r>
+          </w:p>
+        </w:tc>
+        <w:tc>
+          <w:tcPr>
+            <w:tcW w:w="2825" w:type="dxa"/>
+            <w:vMerge/>
+            <w:noWrap/>
+            <w:tcMar>
+              <w:top w:w="10" w:type="dxa"/>
+              <w:left w:w="10" w:type="dxa"/>
+              <w:bottom w:w="0" w:type="dxa"/>
+              <w:right w:w="10" w:type="dxa"/>
+            </w:tcMar>
+            <w:vAlign w:val="bottom"/>
+          </w:tcPr>
+          <w:p>
+            <w:pPr>
+              <w:jc w:val="both"/>
+              <w:rPr>
+                <w:rFonts w:ascii="Arial" w:hAnsi="Arial" w:cs="Arial"/>
+                <w:b/>
+                <w:bCs/>
+                <w:sz w:val="16"/>
+                <w:szCs w:val="16"/>
+              </w:rPr>
+            </w:pPr>
+          </w:p>
+        </w:tc>
+      </w:tr>
+      <w:tr>
+        <w:trPr>
+          <w:cantSplit/>
+          <w:trHeight w:val="255"/>
+        </w:trPr>
+        <w:tc>
+          <w:tcPr>
+            <w:tcW w:w="2869" w:type="dxa"/>
+            <w:vMerge/>
+            <w:noWrap/>
+            <w:tcMar>
+              <w:top w:w="10" w:type="dxa"/>
+              <w:left w:w="10" w:type="dxa"/>
+              <w:bottom w:w="0" w:type="dxa"/>
+              <w:right w:w="10" w:type="dxa"/>
+            </w:tcMar>
+            <w:vAlign w:val="bottom"/>
+          </w:tcPr>
+          <w:p>
+            <w:pPr>
+              <w:jc w:val="both"/>
+              <w:rPr>
+                <w:rFonts w:ascii="Arial" w:hAnsi="Arial" w:cs="Arial"/>
+                <w:bCs/>
+                <w:sz w:val="16"/>
+                <w:szCs w:val="16"/>
+              </w:rPr>
+            </w:pPr>
+          </w:p>
+        </w:tc>
+        <w:tc>
+          <w:tcPr>
+            <w:tcW w:w="2760" w:type="dxa"/>
+            <w:noWrap/>
+            <w:tcMar>
+              <w:top w:w="10" w:type="dxa"/>
+              <w:left w:w="10" w:type="dxa"/>
+              <w:bottom w:w="0" w:type="dxa"/>
+              <w:right w:w="10" w:type="dxa"/>
+            </w:tcMar>
+          </w:tcPr>
+          <w:p>
+            <w:pPr>
+              <w:jc w:val="both"/>
+              <w:rPr>
+                <w:rFonts w:ascii="Arial" w:hAnsi="Arial" w:cs="Arial"/>
+                <w:sz w:val="16"/>
+                <w:szCs w:val="16"/>
+              </w:rPr>
+            </w:pPr>
+            <w:r>
+              <w:rPr>
+                <w:rFonts w:ascii="Arial" w:hAnsi="Arial" w:cs="Arial"/>
+                <w:sz w:val="16"/>
+                <w:szCs w:val="16"/>
+              </w:rPr>
+              <w:t>Quais recursos serão necessários para viabilizar a proposta de valor?</w:t>
+            </w:r>
+          </w:p>
+          <w:p>
+            <w:pPr>
+              <w:jc w:val="both"/>
+              <w:rPr>
+                <w:rFonts w:ascii="Arial" w:hAnsi="Arial" w:cs="Arial"/>
+                <w:sz w:val="16"/>
+                <w:szCs w:val="16"/>
+              </w:rPr>
+            </w:pPr>
+            <w:r>
+              <w:rPr>
+                <w:rFonts w:ascii="Arial" w:hAnsi="Arial" w:cs="Arial"/>
+                <w:sz w:val="16"/>
+                <w:szCs w:val="16"/>
+              </w:rPr>
+              <w:t>E os canais de distribuição?</w:t>
+            </w:r>
+          </w:p>
+          <w:p>
+            <w:pPr>
+              <w:jc w:val="both"/>
+              <w:rPr>
+                <w:rFonts w:ascii="Arial" w:hAnsi="Arial" w:cs="Arial"/>
+                <w:sz w:val="16"/>
+                <w:szCs w:val="16"/>
+              </w:rPr>
+            </w:pPr>
+            <w:r>
+              <w:rPr>
+                <w:rFonts w:ascii="Arial" w:hAnsi="Arial" w:cs="Arial"/>
+                <w:sz w:val="16"/>
+                <w:szCs w:val="16"/>
+              </w:rPr>
+              <w:t xml:space="preserve">E o relacionamento </w:t>
+            </w:r>
+            <w:proofErr w:type="spellStart"/>
+            <w:r>
+              <w:rPr>
+                <w:rFonts w:ascii="Arial" w:hAnsi="Arial" w:cs="Arial"/>
+                <w:sz w:val="16"/>
+                <w:szCs w:val="16"/>
+              </w:rPr>
+              <w:t>co</w:t>
+            </w:r>
+            <w:proofErr w:type="spellEnd"/>
+            <w:r>
+              <w:rPr>
+                <w:rFonts w:ascii="Arial" w:hAnsi="Arial" w:cs="Arial"/>
+                <w:sz w:val="16"/>
+                <w:szCs w:val="16"/>
+              </w:rPr>
+              <w:t xml:space="preserve"> clientes?</w:t>
+            </w:r>
+          </w:p>
+          <w:p>
+            <w:pPr>
+              <w:jc w:val="both"/>
+              <w:rPr>
+                <w:rFonts w:ascii="Arial" w:hAnsi="Arial" w:cs="Arial"/>
+                <w:b/>
+                <w:bCs/>
+                <w:sz w:val="16"/>
+                <w:szCs w:val="16"/>
+              </w:rPr>
+            </w:pPr>
+            <w:r>
+              <w:rPr>
+                <w:rFonts w:ascii="Arial" w:hAnsi="Arial" w:cs="Arial"/>
+                <w:sz w:val="16"/>
+                <w:szCs w:val="16"/>
+              </w:rPr>
+              <w:t>O fluxo de caixa?</w:t>
+            </w:r>
+          </w:p>
+        </w:tc>
+        <w:tc>
+          <w:tcPr>
+            <w:tcW w:w="2800" w:type="dxa"/>
+            <w:gridSpan w:val="2"/>
+            <w:vMerge/>
+            <w:noWrap/>
+            <w:tcMar>
+              <w:top w:w="10" w:type="dxa"/>
+              <w:left w:w="10" w:type="dxa"/>
+              <w:bottom w:w="0" w:type="dxa"/>
+              <w:right w:w="10" w:type="dxa"/>
+            </w:tcMar>
+            <w:vAlign w:val="bottom"/>
+          </w:tcPr>
+          <w:p>
+            <w:pPr>
+              <w:jc w:val="both"/>
+              <w:rPr>
+                <w:rFonts w:ascii="Arial" w:hAnsi="Arial" w:cs="Arial"/>
+                <w:b/>
+                <w:bCs/>
+                <w:sz w:val="16"/>
+                <w:szCs w:val="16"/>
+              </w:rPr>
+            </w:pPr>
+          </w:p>
+        </w:tc>
+        <w:tc>
+          <w:tcPr>
+            <w:tcW w:w="3980" w:type="dxa"/>
+            <w:noWrap/>
+            <w:tcMar>
+              <w:top w:w="10" w:type="dxa"/>
+              <w:left w:w="10" w:type="dxa"/>
+              <w:bottom w:w="0" w:type="dxa"/>
+              <w:right w:w="10" w:type="dxa"/>
+            </w:tcMar>
+          </w:tcPr>
+          <w:p>
+            <w:pPr>
+              <w:pStyle w:val="Ttulo1"/>
+              <w:jc w:val="both"/>
+              <w:rPr>
+                <w:rFonts w:ascii="Arial" w:hAnsi="Arial" w:cs="Arial"/>
+                <w:bCs/>
+                <w:sz w:val="16"/>
+                <w:szCs w:val="16"/>
+              </w:rPr>
+            </w:pPr>
+            <w:r>
+              <w:rPr>
+                <w:rFonts w:ascii="Arial" w:hAnsi="Arial" w:cs="Arial"/>
+                <w:bCs/>
+                <w:sz w:val="16"/>
+                <w:szCs w:val="16"/>
+              </w:rPr>
+              <w:t>Através de quais canais os segmentos de clientes podem ser atingidos?</w:t>
+            </w:r>
+          </w:p>
+          <w:p>
+            <w:pPr>
+              <w:pStyle w:val="Ttulo1"/>
+              <w:jc w:val="both"/>
+              <w:rPr>
+                <w:rFonts w:ascii="Arial" w:hAnsi="Arial" w:cs="Arial"/>
+                <w:bCs/>
+                <w:sz w:val="16"/>
+                <w:szCs w:val="16"/>
+              </w:rPr>
+            </w:pPr>
+            <w:r>
+              <w:rPr>
+                <w:rFonts w:ascii="Arial" w:hAnsi="Arial" w:cs="Arial"/>
+                <w:bCs/>
+                <w:sz w:val="16"/>
+                <w:szCs w:val="16"/>
+              </w:rPr>
+              <w:t>Como estamos atingindo atualmente?</w:t>
+            </w:r>
+          </w:p>
+          <w:p>
+            <w:pPr>
+              <w:pStyle w:val="Ttulo1"/>
+              <w:jc w:val="both"/>
+              <w:rPr>
+                <w:rFonts w:ascii="Arial" w:hAnsi="Arial" w:cs="Arial"/>
+                <w:bCs/>
+                <w:sz w:val="16"/>
+                <w:szCs w:val="16"/>
+              </w:rPr>
+            </w:pPr>
+            <w:r>
+              <w:rPr>
+                <w:rFonts w:ascii="Arial" w:hAnsi="Arial" w:cs="Arial"/>
+                <w:bCs/>
+                <w:sz w:val="16"/>
+                <w:szCs w:val="16"/>
+              </w:rPr>
+              <w:t>Como os canais de integram entre si?</w:t>
+            </w:r>
+          </w:p>
+          <w:p>
+            <w:pPr>
+              <w:pStyle w:val="Ttulo1"/>
+              <w:jc w:val="both"/>
+              <w:rPr>
+                <w:rFonts w:ascii="Arial" w:hAnsi="Arial" w:cs="Arial"/>
+                <w:bCs/>
+                <w:sz w:val="16"/>
+                <w:szCs w:val="16"/>
+              </w:rPr>
+            </w:pPr>
+            <w:r>
+              <w:rPr>
+                <w:rFonts w:ascii="Arial" w:hAnsi="Arial" w:cs="Arial"/>
+                <w:bCs/>
+                <w:sz w:val="16"/>
+                <w:szCs w:val="16"/>
+              </w:rPr>
+              <w:t>Qual o canal que funciona melhor?</w:t>
+            </w:r>
+          </w:p>
+          <w:p>
+            <w:pPr>
+              <w:pStyle w:val="Ttulo1"/>
+              <w:jc w:val="both"/>
+              <w:rPr>
+                <w:rFonts w:ascii="Arial" w:hAnsi="Arial" w:cs="Arial"/>
+                <w:bCs/>
+                <w:sz w:val="16"/>
+                <w:szCs w:val="16"/>
+              </w:rPr>
+            </w:pPr>
+            <w:r>
+              <w:rPr>
+                <w:rFonts w:ascii="Arial" w:hAnsi="Arial" w:cs="Arial"/>
+                <w:bCs/>
+                <w:sz w:val="16"/>
+                <w:szCs w:val="16"/>
+              </w:rPr>
+              <w:t>Quais apresentam melhor custo/</w:t>
+            </w:r>
+            <w:proofErr w:type="spellStart"/>
+            <w:r>
+              <w:rPr>
+                <w:rFonts w:ascii="Arial" w:hAnsi="Arial" w:cs="Arial"/>
+                <w:bCs/>
+                <w:sz w:val="16"/>
+                <w:szCs w:val="16"/>
+              </w:rPr>
+              <w:t>beneficio</w:t>
+            </w:r>
+            <w:proofErr w:type="spellEnd"/>
+            <w:r>
+              <w:rPr>
+                <w:rFonts w:ascii="Arial" w:hAnsi="Arial" w:cs="Arial"/>
+                <w:bCs/>
+                <w:sz w:val="16"/>
+                <w:szCs w:val="16"/>
+              </w:rPr>
+              <w:t>?</w:t>
+            </w:r>
+          </w:p>
+          <w:p>
+            <w:pPr>
+              <w:pStyle w:val="Ttulo1"/>
+              <w:jc w:val="both"/>
+              <w:rPr>
+                <w:rFonts w:ascii="Arial" w:hAnsi="Arial" w:cs="Arial"/>
+                <w:bCs/>
+                <w:sz w:val="16"/>
+                <w:szCs w:val="16"/>
+              </w:rPr>
+            </w:pPr>
+            <w:r>
+              <w:rPr>
+                <w:rFonts w:ascii="Arial" w:hAnsi="Arial" w:cs="Arial"/>
+                <w:bCs/>
+                <w:sz w:val="16"/>
+                <w:szCs w:val="16"/>
+              </w:rPr>
+              <w:t>Como estamos integrando os canais com a rotina dos clientes?</w:t>
+            </w:r>
+          </w:p>
+          <w:p>
+            <w:pPr>
+              <w:jc w:val="both"/>
+              <w:rPr>
+                <w:rFonts w:ascii="Arial" w:hAnsi="Arial" w:cs="Arial"/>
+                <w:sz w:val="16"/>
+                <w:szCs w:val="16"/>
+              </w:rPr>
+            </w:pPr>
+          </w:p>
+        </w:tc>
+        <w:tc>
+          <w:tcPr>
+            <w:tcW w:w="2825" w:type="dxa"/>
+            <w:vMerge/>
+            <w:noWrap/>
+            <w:tcMar>
+              <w:top w:w="10" w:type="dxa"/>
+              <w:left w:w="10" w:type="dxa"/>
+              <w:bottom w:w="0" w:type="dxa"/>
+              <w:right w:w="10" w:type="dxa"/>
+            </w:tcMar>
+            <w:vAlign w:val="bottom"/>
+          </w:tcPr>
+          <w:p>
+            <w:pPr>
+              <w:jc w:val="both"/>
+              <w:rPr>
+                <w:rFonts w:ascii="Arial" w:hAnsi="Arial" w:cs="Arial"/>
+                <w:b/>
+                <w:bCs/>
+                <w:sz w:val="16"/>
+                <w:szCs w:val="16"/>
+              </w:rPr>
+            </w:pPr>
+          </w:p>
+        </w:tc>
+      </w:tr>
+      <w:tr>
+        <w:trPr>
+          <w:cantSplit/>
+          <w:trHeight w:val="255"/>
+        </w:trPr>
+        <w:tc>
+          <w:tcPr>
+            <w:tcW w:w="7029" w:type="dxa"/>
+            <w:gridSpan w:val="3"/>
+            <w:noWrap/>
+            <w:tcMar>
+              <w:top w:w="10" w:type="dxa"/>
+              <w:left w:w="10" w:type="dxa"/>
+              <w:bottom w:w="0" w:type="dxa"/>
+              <w:right w:w="10" w:type="dxa"/>
+            </w:tcMar>
+            <w:vAlign w:val="bottom"/>
+          </w:tcPr>
+          <w:p>
+            <w:pPr>
+              <w:jc w:val="both"/>
+              <w:rPr>
+                <w:rFonts w:ascii="Arial" w:hAnsi="Arial" w:cs="Arial"/>
+                <w:b/>
+                <w:bCs/>
+                <w:sz w:val="16"/>
+                <w:szCs w:val="16"/>
+              </w:rPr>
+            </w:pPr>
+            <w:r>
+              <w:rPr>
+                <w:rFonts w:ascii="Arial" w:hAnsi="Arial" w:cs="Arial"/>
+                <w:b/>
+                <w:bCs/>
+                <w:sz w:val="16"/>
+                <w:szCs w:val="16"/>
+              </w:rPr>
+              <w:t>Estrutura de Custos</w:t>
+            </w:r>
+          </w:p>
+        </w:tc>
+        <w:tc>
+          <w:tcPr>
+            <w:tcW w:w="8205" w:type="dxa"/>
+            <w:gridSpan w:val="3"/>
+            <w:vAlign w:val="bottom"/>
+          </w:tcPr>
+          <w:p>
+            <w:pPr>
+              <w:jc w:val="both"/>
+              <w:rPr>
+                <w:rFonts w:ascii="Arial" w:hAnsi="Arial" w:cs="Arial"/>
+                <w:b/>
+                <w:bCs/>
+                <w:sz w:val="16"/>
+                <w:szCs w:val="16"/>
+              </w:rPr>
+            </w:pPr>
+            <w:r>
+              <w:rPr>
+                <w:rFonts w:ascii="Arial" w:hAnsi="Arial" w:cs="Arial"/>
+                <w:b/>
+                <w:bCs/>
+                <w:sz w:val="16"/>
+                <w:szCs w:val="16"/>
+              </w:rPr>
+              <w:t>Fluxo de Receitas</w:t>
+            </w:r>
+          </w:p>
+        </w:tc>
+      </w:tr>
+      <w:tr>
+        <w:trPr>
+          <w:cantSplit/>
+          <w:trHeight w:val="255"/>
+        </w:trPr>
+        <w:tc>
+          <w:tcPr>
+            <w:tcW w:w="7029" w:type="dxa"/>
+            <w:gridSpan w:val="3"/>
+            <w:noWrap/>
+            <w:tcMar>
+              <w:top w:w="10" w:type="dxa"/>
+              <w:left w:w="10" w:type="dxa"/>
+              <w:bottom w:w="0" w:type="dxa"/>
+              <w:right w:w="10" w:type="dxa"/>
+            </w:tcMar>
+          </w:tcPr>
+          <w:p>
+            <w:pPr>
+              <w:pStyle w:val="Corpodetexto2"/>
+              <w:jc w:val="both"/>
+              <w:rPr>
+                <w:rFonts w:ascii="Arial" w:hAnsi="Arial" w:cs="Arial"/>
+                <w:sz w:val="16"/>
+                <w:szCs w:val="16"/>
+              </w:rPr>
+            </w:pPr>
+            <w:r>
+              <w:rPr>
+                <w:rFonts w:ascii="Arial" w:hAnsi="Arial" w:cs="Arial"/>
+                <w:sz w:val="16"/>
+                <w:szCs w:val="16"/>
+              </w:rPr>
+              <w:t>Quais são os custos mais representativos em nosso modelo de negócios?</w:t>
+            </w:r>
+          </w:p>
+          <w:p>
+            <w:pPr>
+              <w:jc w:val="both"/>
+              <w:rPr>
+                <w:rFonts w:ascii="Arial" w:hAnsi="Arial" w:cs="Arial"/>
+                <w:sz w:val="16"/>
+                <w:szCs w:val="16"/>
+              </w:rPr>
+            </w:pPr>
+            <w:r>
+              <w:rPr>
+                <w:rFonts w:ascii="Arial" w:hAnsi="Arial" w:cs="Arial"/>
+                <w:sz w:val="16"/>
+                <w:szCs w:val="16"/>
+              </w:rPr>
+              <w:t>Quais os recursos chave mais caros?</w:t>
+            </w:r>
+          </w:p>
+          <w:p>
+            <w:pPr>
+              <w:jc w:val="both"/>
+              <w:rPr>
+                <w:rFonts w:ascii="Arial" w:hAnsi="Arial" w:cs="Arial"/>
+                <w:sz w:val="16"/>
+                <w:szCs w:val="16"/>
+              </w:rPr>
+            </w:pPr>
+            <w:r>
+              <w:rPr>
+                <w:rFonts w:ascii="Arial" w:hAnsi="Arial" w:cs="Arial"/>
+                <w:sz w:val="16"/>
+                <w:szCs w:val="16"/>
+              </w:rPr>
+              <w:t>Quais as atividades mais caras?</w:t>
+            </w:r>
+          </w:p>
+        </w:tc>
+        <w:tc>
+          <w:tcPr>
+            <w:tcW w:w="8205" w:type="dxa"/>
+            <w:gridSpan w:val="3"/>
+          </w:tcPr>
+          <w:p>
+            <w:pPr>
+              <w:pStyle w:val="Corpodetexto2"/>
+              <w:jc w:val="both"/>
+              <w:rPr>
+                <w:rFonts w:ascii="Arial" w:hAnsi="Arial" w:cs="Arial"/>
+                <w:sz w:val="16"/>
+                <w:szCs w:val="16"/>
+              </w:rPr>
+            </w:pPr>
+            <w:r>
+              <w:rPr>
+                <w:rFonts w:ascii="Arial" w:hAnsi="Arial" w:cs="Arial"/>
+                <w:sz w:val="16"/>
+                <w:szCs w:val="16"/>
+              </w:rPr>
+              <w:t>Por qual valor gerado pela empresa seus clientes estariam dispostos a pagar?</w:t>
+            </w:r>
+          </w:p>
+          <w:p>
+            <w:pPr>
+              <w:jc w:val="both"/>
+              <w:rPr>
+                <w:rFonts w:ascii="Arial" w:hAnsi="Arial" w:cs="Arial"/>
+                <w:sz w:val="16"/>
+                <w:szCs w:val="16"/>
+              </w:rPr>
+            </w:pPr>
+            <w:r>
+              <w:rPr>
+                <w:rFonts w:ascii="Arial" w:hAnsi="Arial" w:cs="Arial"/>
+                <w:sz w:val="16"/>
+                <w:szCs w:val="16"/>
+              </w:rPr>
+              <w:t>Pelo que eles pagam atualmente?</w:t>
+            </w:r>
+          </w:p>
+          <w:p>
+            <w:pPr>
+              <w:jc w:val="both"/>
+              <w:rPr>
+                <w:rFonts w:ascii="Arial" w:hAnsi="Arial" w:cs="Arial"/>
+                <w:sz w:val="16"/>
+                <w:szCs w:val="16"/>
+              </w:rPr>
+            </w:pPr>
+            <w:r>
+              <w:rPr>
+                <w:rFonts w:ascii="Arial" w:hAnsi="Arial" w:cs="Arial"/>
+                <w:sz w:val="16"/>
+                <w:szCs w:val="16"/>
+              </w:rPr>
+              <w:t>Como eles pagam atualmente?</w:t>
+            </w:r>
+          </w:p>
+          <w:p>
+            <w:pPr>
+              <w:jc w:val="both"/>
+              <w:rPr>
+                <w:rFonts w:ascii="Arial" w:hAnsi="Arial" w:cs="Arial"/>
+                <w:sz w:val="16"/>
+                <w:szCs w:val="16"/>
+              </w:rPr>
+            </w:pPr>
+            <w:r>
+              <w:rPr>
+                <w:rFonts w:ascii="Arial" w:hAnsi="Arial" w:cs="Arial"/>
+                <w:sz w:val="16"/>
+                <w:szCs w:val="16"/>
+              </w:rPr>
+              <w:t>Como eles gostariam de pagar?</w:t>
+            </w:r>
+          </w:p>
+          <w:p>
+            <w:pPr>
+              <w:jc w:val="both"/>
+              <w:rPr>
+                <w:rFonts w:ascii="Arial" w:hAnsi="Arial" w:cs="Arial"/>
+                <w:sz w:val="16"/>
+                <w:szCs w:val="16"/>
+              </w:rPr>
+            </w:pPr>
+            <w:r>
+              <w:rPr>
+                <w:rFonts w:ascii="Arial" w:hAnsi="Arial" w:cs="Arial"/>
+                <w:sz w:val="16"/>
+                <w:szCs w:val="16"/>
+              </w:rPr>
+              <w:t>Quanto cada entrada contribui para o fluxo geral de receitas?</w:t>
+            </w:r>
+          </w:p>
+        </w:tc>
+      </w:tr>
+    </w:tbl>
+    <w:p>
+      <w:pPr>
         <w:pStyle w:val="PargrafodaLista"/>
         <w:rPr>
           <w:rFonts w:ascii="Times New Roman" w:hAnsi="Times New Roman"/>
           <w:b/>
           <w:color w:val="000000" w:themeColor="text1"/>
         </w:rPr>
-      </w:pPr>
-    </w:p>
-    <w:p>
-      <w:pPr>
-        <w:rPr>
+        <w:sectPr>
+          <w:pgSz w:w="16838" w:h="11906" w:orient="landscape"/>
+          <w:pgMar w:top="1701" w:right="1418" w:bottom="1701" w:left="1418" w:header="709" w:footer="709" w:gutter="0"/>
+          <w:cols w:space="708"/>
+          <w:docGrid w:linePitch="360"/>
+        </w:sectPr>
+      </w:pPr>
+    </w:p>
+    <w:p>
+      <w:pPr>
+        <w:pStyle w:val="PargrafodaLista"/>
+        <w:rPr>
+          <w:rFonts w:ascii="Times New Roman" w:hAnsi="Times New Roman"/>
+          <w:b/>
           <w:color w:val="000000" w:themeColor="text1"/>
         </w:rPr>
       </w:pPr>
@@ -972,7 +2564,7 @@
         </w:rPr>
         <w:lastRenderedPageBreak/>
         <w:drawing>
-          <wp:anchor distT="0" distB="0" distL="114300" distR="114300" simplePos="0" relativeHeight="251659264" behindDoc="0" locked="0" layoutInCell="1" allowOverlap="1" wp14:anchorId="12CD562E" wp14:editId="6A6FEBC4">
+          <wp:anchor distT="0" distB="0" distL="114300" distR="114300" simplePos="0" relativeHeight="251658240" behindDoc="0" locked="0" layoutInCell="1" allowOverlap="1" wp14:anchorId="68A61361" wp14:editId="46426CB2">
             <wp:simplePos x="0" y="0"/>
             <wp:positionH relativeFrom="column">
               <wp:posOffset>-897255</wp:posOffset>
@@ -1039,6 +2631,13 @@
         </w:rPr>
       </w:pPr>
     </w:p>
+    <w:p>
+      <w:pPr>
+        <w:rPr>
+          <w:color w:val="000000" w:themeColor="text1"/>
+        </w:rPr>
+      </w:pPr>
+    </w:p>
     <w:sectPr>
       <w:pgSz w:w="11906" w:h="16838"/>
       <w:pgMar w:top="1417" w:right="1701" w:bottom="1417" w:left="1701" w:header="708" w:footer="708" w:gutter="0"/>
@@ -1533,7 +3132,7 @@
   </w:docDefaults>
   <w:latentStyles w:defLockedState="0" w:defUIPriority="99" w:defSemiHidden="0" w:defUnhideWhenUsed="0" w:defQFormat="0" w:count="375">
     <w:lsdException w:name="Normal" w:uiPriority="0" w:qFormat="1"/>
-    <w:lsdException w:name="heading 1" w:uiPriority="9" w:qFormat="1"/>
+    <w:lsdException w:name="heading 1" w:uiPriority="0" w:qFormat="1"/>
     <w:lsdException w:name="heading 2" w:semiHidden="1" w:uiPriority="9" w:unhideWhenUsed="1" w:qFormat="1"/>
     <w:lsdException w:name="heading 3" w:semiHidden="1" w:uiPriority="9" w:unhideWhenUsed="1" w:qFormat="1"/>
     <w:lsdException w:name="heading 4" w:semiHidden="1" w:uiPriority="9" w:unhideWhenUsed="1" w:qFormat="1"/>
@@ -1912,6 +3511,24 @@
     <w:name w:val="Normal"/>
     <w:qFormat/>
   </w:style>
+  <w:style w:type="paragraph" w:styleId="Ttulo1">
+    <w:name w:val="heading 1"/>
+    <w:basedOn w:val="Normal"/>
+    <w:next w:val="Normal"/>
+    <w:link w:val="Ttulo1Char"/>
+    <w:qFormat/>
+    <w:rsid w:val="00E278D6"/>
+    <w:pPr>
+      <w:keepNext/>
+      <w:jc w:val="center"/>
+      <w:outlineLvl w:val="0"/>
+    </w:pPr>
+    <w:rPr>
+      <w:rFonts w:ascii="Times New Roman" w:eastAsia="Times New Roman" w:hAnsi="Times New Roman" w:cs="Times New Roman"/>
+      <w:szCs w:val="20"/>
+      <w:lang w:eastAsia="pt-BR" w:bidi="ar-SA"/>
+    </w:rPr>
+  </w:style>
   <w:style w:type="character" w:default="1" w:styleId="Fontepargpadro">
     <w:name w:val="Default Paragraph Font"/>
     <w:uiPriority w:val="1"/>
@@ -1999,6 +3616,75 @@
     <w:rPr>
       <w:rFonts w:cs="Mangal"/>
       <w:szCs w:val="21"/>
+    </w:rPr>
+  </w:style>
+  <w:style w:type="paragraph" w:styleId="Corpodetexto3">
+    <w:name w:val="Body Text 3"/>
+    <w:basedOn w:val="Normal"/>
+    <w:link w:val="Corpodetexto3Char"/>
+    <w:uiPriority w:val="99"/>
+    <w:semiHidden/>
+    <w:unhideWhenUsed/>
+    <w:rsid w:val="00E278D6"/>
+    <w:pPr>
+      <w:spacing w:after="120"/>
+    </w:pPr>
+    <w:rPr>
+      <w:rFonts w:cs="Mangal"/>
+      <w:sz w:val="16"/>
+      <w:szCs w:val="14"/>
+    </w:rPr>
+  </w:style>
+  <w:style w:type="character" w:customStyle="1" w:styleId="Corpodetexto3Char">
+    <w:name w:val="Corpo de texto 3 Char"/>
+    <w:basedOn w:val="Fontepargpadro"/>
+    <w:link w:val="Corpodetexto3"/>
+    <w:uiPriority w:val="99"/>
+    <w:semiHidden/>
+    <w:rsid w:val="00E278D6"/>
+    <w:rPr>
+      <w:rFonts w:cs="Mangal"/>
+      <w:sz w:val="16"/>
+      <w:szCs w:val="14"/>
+    </w:rPr>
+  </w:style>
+  <w:style w:type="paragraph" w:styleId="Corpodetexto2">
+    <w:name w:val="Body Text 2"/>
+    <w:basedOn w:val="Normal"/>
+    <w:link w:val="Corpodetexto2Char"/>
+    <w:uiPriority w:val="99"/>
+    <w:semiHidden/>
+    <w:unhideWhenUsed/>
+    <w:rsid w:val="00E278D6"/>
+    <w:pPr>
+      <w:spacing w:after="120" w:line="480" w:lineRule="auto"/>
+    </w:pPr>
+    <w:rPr>
+      <w:rFonts w:cs="Mangal"/>
+      <w:szCs w:val="21"/>
+    </w:rPr>
+  </w:style>
+  <w:style w:type="character" w:customStyle="1" w:styleId="Corpodetexto2Char">
+    <w:name w:val="Corpo de texto 2 Char"/>
+    <w:basedOn w:val="Fontepargpadro"/>
+    <w:link w:val="Corpodetexto2"/>
+    <w:uiPriority w:val="99"/>
+    <w:semiHidden/>
+    <w:rsid w:val="00E278D6"/>
+    <w:rPr>
+      <w:rFonts w:cs="Mangal"/>
+      <w:szCs w:val="21"/>
+    </w:rPr>
+  </w:style>
+  <w:style w:type="character" w:customStyle="1" w:styleId="Ttulo1Char">
+    <w:name w:val="Título 1 Char"/>
+    <w:basedOn w:val="Fontepargpadro"/>
+    <w:link w:val="Ttulo1"/>
+    <w:rsid w:val="00E278D6"/>
+    <w:rPr>
+      <w:rFonts w:ascii="Times New Roman" w:eastAsia="Times New Roman" w:hAnsi="Times New Roman" w:cs="Times New Roman"/>
+      <w:szCs w:val="20"/>
+      <w:lang w:eastAsia="pt-BR" w:bidi="ar-SA"/>
     </w:rPr>
   </w:style>
 </w:styles>

</xml_diff>